<commit_message>
Revert "Updated Installation and User Guides"
This reverts commit 02da36f3b81d91b7d1326e27ae342383e6226f81.
</commit_message>
<xml_diff>
--- a/docs/Installation and User Guides/sources/Installation and Configuration Guide v1.0.docx
+++ b/docs/Installation and User Guides/sources/Installation and Configuration Guide v1.0.docx
@@ -775,7 +775,21 @@
         <w:rPr>
           <w:lang w:val="en-GB"/>
         </w:rPr>
-        <w:t xml:space="preserve"> work on MacOs, not on Windows)</w:t>
+        <w:t xml:space="preserve"> work on </w:t>
+      </w:r>
+      <w:proofErr w:type="spellStart"/>
+      <w:r>
+        <w:rPr>
+          <w:lang w:val="en-GB"/>
+        </w:rPr>
+        <w:t>MacOs</w:t>
+      </w:r>
+      <w:proofErr w:type="spellEnd"/>
+      <w:r>
+        <w:rPr>
+          <w:lang w:val="en-GB"/>
+        </w:rPr>
+        <w:t>, not on Windows)</w:t>
       </w:r>
     </w:p>
     <w:p>
@@ -1004,7 +1018,7 @@
         <mc:AlternateContent>
           <mc:Choice Requires="wps">
             <w:drawing>
-              <wp:inline distT="0" distB="0" distL="0" distR="0" wp14:anchorId="46F23155" wp14:editId="013AF2DF">
+              <wp:inline distT="0" distB="0" distL="0" distR="0" wp14:anchorId="46F23155" wp14:editId="1FCCB94D">
                 <wp:extent cx="5832000" cy="1404620"/>
                 <wp:effectExtent l="0" t="0" r="16510" b="15875"/>
                 <wp:docPr id="217" name="Casella di testo 2"/>
@@ -1048,6 +1062,7 @@
                                 <w:lang w:val="en-GB"/>
                               </w:rPr>
                             </w:pPr>
+                            <w:proofErr w:type="spellStart"/>
                             <w:r>
                               <w:rPr>
                                 <w:rFonts w:ascii="Inconsolata" w:hAnsi="Inconsolata" w:cs="Inconsolata"/>
@@ -1058,6 +1073,7 @@
                               </w:rPr>
                               <w:t>yourUser@yourHost</w:t>
                             </w:r>
+                            <w:proofErr w:type="spellEnd"/>
                             <w:r>
                               <w:rPr>
                                 <w:rFonts w:ascii="Inconsolata" w:hAnsi="Inconsolata" w:cs="Inconsolata"/>
@@ -1076,7 +1092,29 @@
                                 <w:szCs w:val="20"/>
                                 <w:lang w:val="en-GB"/>
                               </w:rPr>
-                              <w:t xml:space="preserve">$ sudo apt-get install make libncurses5-dev </w:t>
+                              <w:t xml:space="preserve">$ </w:t>
+                            </w:r>
+                            <w:proofErr w:type="spellStart"/>
+                            <w:r>
+                              <w:rPr>
+                                <w:rFonts w:ascii="Inconsolata" w:hAnsi="Inconsolata" w:cs="Inconsolata"/>
+                                <w:color w:val="FFFFFF"/>
+                                <w:sz w:val="20"/>
+                                <w:szCs w:val="20"/>
+                                <w:lang w:val="en-GB"/>
+                              </w:rPr>
+                              <w:t>sudo</w:t>
+                            </w:r>
+                            <w:proofErr w:type="spellEnd"/>
+                            <w:r>
+                              <w:rPr>
+                                <w:rFonts w:ascii="Inconsolata" w:hAnsi="Inconsolata" w:cs="Inconsolata"/>
+                                <w:color w:val="FFFFFF"/>
+                                <w:sz w:val="20"/>
+                                <w:szCs w:val="20"/>
+                                <w:lang w:val="en-GB"/>
+                              </w:rPr>
+                              <w:t xml:space="preserve"> apt-get install make libncurses5-dev </w:t>
                             </w:r>
                             <w:proofErr w:type="spellStart"/>
                             <w:r>
@@ -1196,6 +1234,7 @@
                           <w:lang w:val="en-GB"/>
                         </w:rPr>
                       </w:pPr>
+                      <w:proofErr w:type="spellStart"/>
                       <w:r>
                         <w:rPr>
                           <w:rFonts w:ascii="Inconsolata" w:hAnsi="Inconsolata" w:cs="Inconsolata"/>
@@ -1206,6 +1245,7 @@
                         </w:rPr>
                         <w:t>yourUser@yourHost</w:t>
                       </w:r>
+                      <w:proofErr w:type="spellEnd"/>
                       <w:r>
                         <w:rPr>
                           <w:rFonts w:ascii="Inconsolata" w:hAnsi="Inconsolata" w:cs="Inconsolata"/>
@@ -1224,7 +1264,29 @@
                           <w:szCs w:val="20"/>
                           <w:lang w:val="en-GB"/>
                         </w:rPr>
-                        <w:t xml:space="preserve">$ sudo apt-get install make libncurses5-dev </w:t>
+                        <w:t xml:space="preserve">$ </w:t>
+                      </w:r>
+                      <w:proofErr w:type="spellStart"/>
+                      <w:r>
+                        <w:rPr>
+                          <w:rFonts w:ascii="Inconsolata" w:hAnsi="Inconsolata" w:cs="Inconsolata"/>
+                          <w:color w:val="FFFFFF"/>
+                          <w:sz w:val="20"/>
+                          <w:szCs w:val="20"/>
+                          <w:lang w:val="en-GB"/>
+                        </w:rPr>
+                        <w:t>sudo</w:t>
+                      </w:r>
+                      <w:proofErr w:type="spellEnd"/>
+                      <w:r>
+                        <w:rPr>
+                          <w:rFonts w:ascii="Inconsolata" w:hAnsi="Inconsolata" w:cs="Inconsolata"/>
+                          <w:color w:val="FFFFFF"/>
+                          <w:sz w:val="20"/>
+                          <w:szCs w:val="20"/>
+                          <w:lang w:val="en-GB"/>
+                        </w:rPr>
+                        <w:t xml:space="preserve"> apt-get install make libncurses5-dev </w:t>
                       </w:r>
                       <w:proofErr w:type="spellStart"/>
                       <w:r>
@@ -1436,6 +1498,7 @@
                                 <w:lang w:val="en-GB"/>
                               </w:rPr>
                             </w:pPr>
+                            <w:proofErr w:type="spellStart"/>
                             <w:r>
                               <w:rPr>
                                 <w:rFonts w:ascii="Inconsolata" w:hAnsi="Inconsolata" w:cs="Inconsolata"/>
@@ -1446,6 +1509,7 @@
                               </w:rPr>
                               <w:t>yourUser@yourHost</w:t>
                             </w:r>
+                            <w:proofErr w:type="spellEnd"/>
                             <w:r>
                               <w:rPr>
                                 <w:rFonts w:ascii="Inconsolata" w:hAnsi="Inconsolata" w:cs="Inconsolata"/>
@@ -1475,15 +1539,27 @@
                               </w:rPr>
                               <w:t xml:space="preserve"> </w:t>
                             </w:r>
-                            <w:r>
-                              <w:rPr>
-                                <w:rFonts w:ascii="Inconsolata" w:hAnsi="Inconsolata" w:cs="Inconsolata"/>
-                                <w:color w:val="FFFFFF"/>
-                                <w:sz w:val="20"/>
-                                <w:szCs w:val="20"/>
-                                <w:lang w:val="en-GB"/>
-                              </w:rPr>
-                              <w:t>wget https://erlang.org/download/otp_src_24.1.tar.gz</w:t>
+                            <w:proofErr w:type="spellStart"/>
+                            <w:r>
+                              <w:rPr>
+                                <w:rFonts w:ascii="Inconsolata" w:hAnsi="Inconsolata" w:cs="Inconsolata"/>
+                                <w:color w:val="FFFFFF"/>
+                                <w:sz w:val="20"/>
+                                <w:szCs w:val="20"/>
+                                <w:lang w:val="en-GB"/>
+                              </w:rPr>
+                              <w:t>wget</w:t>
+                            </w:r>
+                            <w:proofErr w:type="spellEnd"/>
+                            <w:r>
+                              <w:rPr>
+                                <w:rFonts w:ascii="Inconsolata" w:hAnsi="Inconsolata" w:cs="Inconsolata"/>
+                                <w:color w:val="FFFFFF"/>
+                                <w:sz w:val="20"/>
+                                <w:szCs w:val="20"/>
+                                <w:lang w:val="en-GB"/>
+                              </w:rPr>
+                              <w:t xml:space="preserve"> https://erlang.org/download/otp_src_24.1.tar.gz</w:t>
                             </w:r>
                           </w:p>
                         </w:txbxContent>
@@ -1511,6 +1587,7 @@
                           <w:lang w:val="en-GB"/>
                         </w:rPr>
                       </w:pPr>
+                      <w:proofErr w:type="spellStart"/>
                       <w:r>
                         <w:rPr>
                           <w:rFonts w:ascii="Inconsolata" w:hAnsi="Inconsolata" w:cs="Inconsolata"/>
@@ -1521,6 +1598,7 @@
                         </w:rPr>
                         <w:t>yourUser@yourHost</w:t>
                       </w:r>
+                      <w:proofErr w:type="spellEnd"/>
                       <w:r>
                         <w:rPr>
                           <w:rFonts w:ascii="Inconsolata" w:hAnsi="Inconsolata" w:cs="Inconsolata"/>
@@ -1550,15 +1628,27 @@
                         </w:rPr>
                         <w:t xml:space="preserve"> </w:t>
                       </w:r>
-                      <w:r>
-                        <w:rPr>
-                          <w:rFonts w:ascii="Inconsolata" w:hAnsi="Inconsolata" w:cs="Inconsolata"/>
-                          <w:color w:val="FFFFFF"/>
-                          <w:sz w:val="20"/>
-                          <w:szCs w:val="20"/>
-                          <w:lang w:val="en-GB"/>
-                        </w:rPr>
-                        <w:t>wget https://erlang.org/download/otp_src_24.1.tar.gz</w:t>
+                      <w:proofErr w:type="spellStart"/>
+                      <w:r>
+                        <w:rPr>
+                          <w:rFonts w:ascii="Inconsolata" w:hAnsi="Inconsolata" w:cs="Inconsolata"/>
+                          <w:color w:val="FFFFFF"/>
+                          <w:sz w:val="20"/>
+                          <w:szCs w:val="20"/>
+                          <w:lang w:val="en-GB"/>
+                        </w:rPr>
+                        <w:t>wget</w:t>
+                      </w:r>
+                      <w:proofErr w:type="spellEnd"/>
+                      <w:r>
+                        <w:rPr>
+                          <w:rFonts w:ascii="Inconsolata" w:hAnsi="Inconsolata" w:cs="Inconsolata"/>
+                          <w:color w:val="FFFFFF"/>
+                          <w:sz w:val="20"/>
+                          <w:szCs w:val="20"/>
+                          <w:lang w:val="en-GB"/>
+                        </w:rPr>
+                        <w:t xml:space="preserve"> https://erlang.org/download/otp_src_24.1.tar.gz</w:t>
                       </w:r>
                     </w:p>
                   </w:txbxContent>
@@ -1595,31 +1685,7 @@
         <w:rPr>
           <w:lang w:val="en-GB"/>
         </w:rPr>
-        <w:t>archive and move</w:t>
-      </w:r>
-      <w:r>
-        <w:rPr>
-          <w:lang w:val="en-GB"/>
-        </w:rPr>
-        <w:t xml:space="preserve"> to</w:t>
-      </w:r>
-      <w:r>
-        <w:rPr>
-          <w:lang w:val="en-GB"/>
-        </w:rPr>
-        <w:t xml:space="preserve"> its </w:t>
-      </w:r>
-      <w:r>
-        <w:rPr>
-          <w:lang w:val="en-GB"/>
-        </w:rPr>
-        <w:t xml:space="preserve">unpacked </w:t>
-      </w:r>
-      <w:r>
-        <w:rPr>
-          <w:lang w:val="en-GB"/>
-        </w:rPr>
-        <w:t>directory</w:t>
+        <w:t>archive and move in its directory</w:t>
       </w:r>
     </w:p>
     <w:p>
@@ -3468,7 +3534,29 @@
                                 <w:szCs w:val="20"/>
                                 <w:lang w:val="en-GB"/>
                               </w:rPr>
-                              <w:t xml:space="preserve"> batch -s init stop</w:t>
+                              <w:t xml:space="preserve"> batch -s </w:t>
+                            </w:r>
+                            <w:proofErr w:type="spellStart"/>
+                            <w:r>
+                              <w:rPr>
+                                <w:rFonts w:ascii="Inconsolata" w:hAnsi="Inconsolata" w:cs="Inconsolata"/>
+                                <w:color w:val="FFFFFF"/>
+                                <w:sz w:val="20"/>
+                                <w:szCs w:val="20"/>
+                                <w:lang w:val="en-GB"/>
+                              </w:rPr>
+                              <w:t>init</w:t>
+                            </w:r>
+                            <w:proofErr w:type="spellEnd"/>
+                            <w:r>
+                              <w:rPr>
+                                <w:rFonts w:ascii="Inconsolata" w:hAnsi="Inconsolata" w:cs="Inconsolata"/>
+                                <w:color w:val="FFFFFF"/>
+                                <w:sz w:val="20"/>
+                                <w:szCs w:val="20"/>
+                                <w:lang w:val="en-GB"/>
+                              </w:rPr>
+                              <w:t xml:space="preserve"> stop</w:t>
                             </w:r>
                           </w:p>
                         </w:txbxContent>
@@ -3825,7 +3913,29 @@
                           <w:szCs w:val="20"/>
                           <w:lang w:val="en-GB"/>
                         </w:rPr>
-                        <w:t xml:space="preserve"> batch -s init stop</w:t>
+                        <w:t xml:space="preserve"> batch -s </w:t>
+                      </w:r>
+                      <w:proofErr w:type="spellStart"/>
+                      <w:r>
+                        <w:rPr>
+                          <w:rFonts w:ascii="Inconsolata" w:hAnsi="Inconsolata" w:cs="Inconsolata"/>
+                          <w:color w:val="FFFFFF"/>
+                          <w:sz w:val="20"/>
+                          <w:szCs w:val="20"/>
+                          <w:lang w:val="en-GB"/>
+                        </w:rPr>
+                        <w:t>init</w:t>
+                      </w:r>
+                      <w:proofErr w:type="spellEnd"/>
+                      <w:r>
+                        <w:rPr>
+                          <w:rFonts w:ascii="Inconsolata" w:hAnsi="Inconsolata" w:cs="Inconsolata"/>
+                          <w:color w:val="FFFFFF"/>
+                          <w:sz w:val="20"/>
+                          <w:szCs w:val="20"/>
+                          <w:lang w:val="en-GB"/>
+                        </w:rPr>
+                        <w:t xml:space="preserve"> stop</w:t>
                       </w:r>
                     </w:p>
                   </w:txbxContent>
@@ -3876,7 +3986,21 @@
         <w:rPr>
           <w:lang w:val="en-GB"/>
         </w:rPr>
-        <w:t>$ERL_TOP/release/tests/test_server/index.html</w:t>
+        <w:t>$ERL_TOP/release/tests/</w:t>
+      </w:r>
+      <w:proofErr w:type="spellStart"/>
+      <w:r>
+        <w:rPr>
+          <w:lang w:val="en-GB"/>
+        </w:rPr>
+        <w:t>test_server</w:t>
+      </w:r>
+      <w:proofErr w:type="spellEnd"/>
+      <w:r>
+        <w:rPr>
+          <w:lang w:val="en-GB"/>
+        </w:rPr>
+        <w:t>/index.html</w:t>
       </w:r>
       <w:r>
         <w:rPr>
@@ -4735,55 +4859,7 @@
         <w:rPr>
           <w:lang w:val="en-GB"/>
         </w:rPr>
-        <w:t>hich, by using</w:t>
-      </w:r>
-      <w:r>
-        <w:rPr>
-          <w:lang w:val="en-GB"/>
-        </w:rPr>
-        <w:t xml:space="preserve"> a different project folder structure</w:t>
-      </w:r>
-      <w:r>
-        <w:rPr>
-          <w:lang w:val="en-GB"/>
-        </w:rPr>
-        <w:t xml:space="preserve"> </w:t>
-      </w:r>
-      <w:r>
-        <w:rPr>
-          <w:lang w:val="en-GB"/>
-        </w:rPr>
-        <w:t>from</w:t>
-      </w:r>
-      <w:r>
-        <w:rPr>
-          <w:lang w:val="en-GB"/>
-        </w:rPr>
-        <w:t xml:space="preserve"> the Erlang</w:t>
-      </w:r>
-      <w:r>
-        <w:rPr>
-          <w:lang w:val="en-GB"/>
-        </w:rPr>
-        <w:t xml:space="preserve">/OTP official </w:t>
-      </w:r>
-      <w:r>
-        <w:rPr>
-          <w:lang w:val="en-GB"/>
-        </w:rPr>
-        <w:t>one</w:t>
-      </w:r>
-      <w:r>
-        <w:rPr>
-          <w:lang w:val="en-GB"/>
-        </w:rPr>
-        <w:t xml:space="preserve"> </w:t>
-      </w:r>
-      <w:r>
-        <w:rPr>
-          <w:lang w:val="en-GB"/>
-        </w:rPr>
-        <w:t>and by imposing a number of development constraints, often undocumented, represents a natural barrier for a more widespread adoption of the Erlang language.</w:t>
+        <w:t>hich, by using a project folder structure different from the Erlang/OTP official and by imposing a number of development constraints, often undocumented, represents a natural barrier for a more widespread adoption of the Erlang language.</w:t>
       </w:r>
     </w:p>
     <w:p>
@@ -4805,7 +4881,21 @@
         <w:rPr>
           <w:lang w:val="en-GB"/>
         </w:rPr>
-        <w:t xml:space="preserve">Download the Rebar3 escript from </w:t>
+        <w:t xml:space="preserve">Download the Rebar3 </w:t>
+      </w:r>
+      <w:proofErr w:type="spellStart"/>
+      <w:r>
+        <w:rPr>
+          <w:lang w:val="en-GB"/>
+        </w:rPr>
+        <w:t>escript</w:t>
+      </w:r>
+      <w:proofErr w:type="spellEnd"/>
+      <w:r>
+        <w:rPr>
+          <w:lang w:val="en-GB"/>
+        </w:rPr>
+        <w:t xml:space="preserve"> from </w:t>
       </w:r>
       <w:hyperlink r:id="rId12" w:history="1">
         <w:r>
@@ -4886,6 +4976,7 @@
                                 <w:lang w:val="en-GB"/>
                               </w:rPr>
                             </w:pPr>
+                            <w:proofErr w:type="spellStart"/>
                             <w:r>
                               <w:rPr>
                                 <w:rFonts w:ascii="Inconsolata" w:hAnsi="Inconsolata" w:cs="Inconsolata"/>
@@ -4896,6 +4987,7 @@
                               </w:rPr>
                               <w:t>yourUser@yourHost</w:t>
                             </w:r>
+                            <w:proofErr w:type="spellEnd"/>
                             <w:r>
                               <w:rPr>
                                 <w:rFonts w:ascii="Inconsolata" w:hAnsi="Inconsolata" w:cs="Inconsolata"/>
@@ -4925,15 +5017,27 @@
                               </w:rPr>
                               <w:t xml:space="preserve"> </w:t>
                             </w:r>
-                            <w:r>
-                              <w:rPr>
-                                <w:rFonts w:ascii="Inconsolata" w:hAnsi="Inconsolata" w:cs="Inconsolata"/>
-                                <w:color w:val="FFFFFF"/>
-                                <w:sz w:val="20"/>
-                                <w:szCs w:val="20"/>
-                                <w:lang w:val="en-GB"/>
-                              </w:rPr>
-                              <w:t xml:space="preserve">wget </w:t>
+                            <w:proofErr w:type="spellStart"/>
+                            <w:r>
+                              <w:rPr>
+                                <w:rFonts w:ascii="Inconsolata" w:hAnsi="Inconsolata" w:cs="Inconsolata"/>
+                                <w:color w:val="FFFFFF"/>
+                                <w:sz w:val="20"/>
+                                <w:szCs w:val="20"/>
+                                <w:lang w:val="en-GB"/>
+                              </w:rPr>
+                              <w:t>wget</w:t>
+                            </w:r>
+                            <w:proofErr w:type="spellEnd"/>
+                            <w:r>
+                              <w:rPr>
+                                <w:rFonts w:ascii="Inconsolata" w:hAnsi="Inconsolata" w:cs="Inconsolata"/>
+                                <w:color w:val="FFFFFF"/>
+                                <w:sz w:val="20"/>
+                                <w:szCs w:val="20"/>
+                                <w:lang w:val="en-GB"/>
+                              </w:rPr>
+                              <w:t xml:space="preserve"> </w:t>
                             </w:r>
                             <w:r>
                               <w:rPr>
@@ -4971,6 +5075,7 @@
                           <w:lang w:val="en-GB"/>
                         </w:rPr>
                       </w:pPr>
+                      <w:proofErr w:type="spellStart"/>
                       <w:r>
                         <w:rPr>
                           <w:rFonts w:ascii="Inconsolata" w:hAnsi="Inconsolata" w:cs="Inconsolata"/>
@@ -4981,6 +5086,7 @@
                         </w:rPr>
                         <w:t>yourUser@yourHost</w:t>
                       </w:r>
+                      <w:proofErr w:type="spellEnd"/>
                       <w:r>
                         <w:rPr>
                           <w:rFonts w:ascii="Inconsolata" w:hAnsi="Inconsolata" w:cs="Inconsolata"/>
@@ -5010,15 +5116,27 @@
                         </w:rPr>
                         <w:t xml:space="preserve"> </w:t>
                       </w:r>
-                      <w:r>
-                        <w:rPr>
-                          <w:rFonts w:ascii="Inconsolata" w:hAnsi="Inconsolata" w:cs="Inconsolata"/>
-                          <w:color w:val="FFFFFF"/>
-                          <w:sz w:val="20"/>
-                          <w:szCs w:val="20"/>
-                          <w:lang w:val="en-GB"/>
-                        </w:rPr>
-                        <w:t xml:space="preserve">wget </w:t>
+                      <w:proofErr w:type="spellStart"/>
+                      <w:r>
+                        <w:rPr>
+                          <w:rFonts w:ascii="Inconsolata" w:hAnsi="Inconsolata" w:cs="Inconsolata"/>
+                          <w:color w:val="FFFFFF"/>
+                          <w:sz w:val="20"/>
+                          <w:szCs w:val="20"/>
+                          <w:lang w:val="en-GB"/>
+                        </w:rPr>
+                        <w:t>wget</w:t>
+                      </w:r>
+                      <w:proofErr w:type="spellEnd"/>
+                      <w:r>
+                        <w:rPr>
+                          <w:rFonts w:ascii="Inconsolata" w:hAnsi="Inconsolata" w:cs="Inconsolata"/>
+                          <w:color w:val="FFFFFF"/>
+                          <w:sz w:val="20"/>
+                          <w:szCs w:val="20"/>
+                          <w:lang w:val="en-GB"/>
+                        </w:rPr>
+                        <w:t xml:space="preserve"> </w:t>
                       </w:r>
                       <w:r>
                         <w:rPr>
@@ -5127,6 +5245,7 @@
                                 <w:lang w:val="en-GB"/>
                               </w:rPr>
                             </w:pPr>
+                            <w:proofErr w:type="spellStart"/>
                             <w:r>
                               <w:rPr>
                                 <w:rFonts w:ascii="Inconsolata" w:hAnsi="Inconsolata" w:cs="Inconsolata"/>
@@ -5137,6 +5256,7 @@
                               </w:rPr>
                               <w:t>yourUser@yourHost</w:t>
                             </w:r>
+                            <w:proofErr w:type="spellEnd"/>
                             <w:r>
                               <w:rPr>
                                 <w:rFonts w:ascii="Inconsolata" w:hAnsi="Inconsolata" w:cs="Inconsolata"/>
@@ -5268,6 +5388,7 @@
                           <w:lang w:val="en-GB"/>
                         </w:rPr>
                       </w:pPr>
+                      <w:proofErr w:type="spellStart"/>
                       <w:r>
                         <w:rPr>
                           <w:rFonts w:ascii="Inconsolata" w:hAnsi="Inconsolata" w:cs="Inconsolata"/>
@@ -5278,6 +5399,7 @@
                         </w:rPr>
                         <w:t>yourUser@yourHost</w:t>
                       </w:r>
+                      <w:proofErr w:type="spellEnd"/>
                       <w:r>
                         <w:rPr>
                           <w:rFonts w:ascii="Inconsolata" w:hAnsi="Inconsolata" w:cs="Inconsolata"/>
@@ -5815,6 +5937,7 @@
                                 <w:lang w:val="en-GB"/>
                               </w:rPr>
                             </w:pPr>
+                            <w:proofErr w:type="spellStart"/>
                             <w:r>
                               <w:rPr>
                                 <w:rFonts w:ascii="Inconsolata" w:hAnsi="Inconsolata" w:cs="Inconsolata"/>
@@ -5825,6 +5948,7 @@
                               </w:rPr>
                               <w:t>yourUser@yourHost</w:t>
                             </w:r>
+                            <w:proofErr w:type="spellEnd"/>
                             <w:r>
                               <w:rPr>
                                 <w:rFonts w:ascii="Inconsolata" w:hAnsi="Inconsolata" w:cs="Inconsolata"/>
@@ -5885,74 +6009,6 @@
                                 <w:lang w:val="en-GB"/>
                               </w:rPr>
                               <w:t>Rebar3 is a tool for working with Erlang projects.</w:t>
-                            </w:r>
-                          </w:p>
-                          <w:p>
-                            <w:pPr>
-                              <w:spacing w:after="60"/>
-                              <w:rPr>
-                                <w:rFonts w:ascii="Inconsolata" w:hAnsi="Inconsolata" w:cs="Inconsolata"/>
-                                <w:color w:val="FFFFFF"/>
-                                <w:sz w:val="20"/>
-                                <w:szCs w:val="20"/>
-                                <w:lang w:val="en-GB"/>
-                              </w:rPr>
-                            </w:pPr>
-                          </w:p>
-                          <w:p>
-                            <w:pPr>
-                              <w:spacing w:after="60"/>
-                              <w:rPr>
-                                <w:rFonts w:ascii="Inconsolata" w:hAnsi="Inconsolata" w:cs="Inconsolata"/>
-                                <w:color w:val="FFFFFF"/>
-                                <w:sz w:val="20"/>
-                                <w:szCs w:val="20"/>
-                                <w:lang w:val="en-GB"/>
-                              </w:rPr>
-                            </w:pPr>
-                            <w:r>
-                              <w:rPr>
-                                <w:rFonts w:ascii="Inconsolata" w:hAnsi="Inconsolata" w:cs="Inconsolata"/>
-                                <w:color w:val="FFFFFF"/>
-                                <w:sz w:val="20"/>
-                                <w:szCs w:val="20"/>
-                                <w:lang w:val="en-GB"/>
-                              </w:rPr>
-                              <w:t xml:space="preserve">  Set the environment variable DEBUG=1 for detailed output.</w:t>
-                            </w:r>
-                          </w:p>
-                          <w:p>
-                            <w:pPr>
-                              <w:spacing w:after="60"/>
-                              <w:rPr>
-                                <w:rFonts w:ascii="Inconsolata" w:hAnsi="Inconsolata" w:cs="Inconsolata"/>
-                                <w:color w:val="FFFFFF"/>
-                                <w:sz w:val="20"/>
-                                <w:szCs w:val="20"/>
-                                <w:lang w:val="en-GB"/>
-                              </w:rPr>
-                            </w:pPr>
-                          </w:p>
-                          <w:p>
-                            <w:pPr>
-                              <w:spacing w:after="60"/>
-                              <w:rPr>
-                                <w:rFonts w:ascii="Inconsolata" w:hAnsi="Inconsolata" w:cs="Inconsolata"/>
-                                <w:color w:val="FFFFFF"/>
-                                <w:sz w:val="20"/>
-                                <w:szCs w:val="20"/>
-                                <w:lang w:val="en-GB"/>
-                              </w:rPr>
-                            </w:pPr>
-                            <w:r>
-                              <w:rPr>
-                                <w:rFonts w:ascii="Inconsolata" w:hAnsi="Inconsolata" w:cs="Inconsolata"/>
-                                <w:color w:val="FFFFFF"/>
-                                <w:sz w:val="20"/>
-                                <w:szCs w:val="20"/>
-                                <w:lang w:val="en-GB"/>
-                              </w:rPr>
-                              <w:t>Usage: rebar3 [-h] [-v] [&lt;task&gt;]</w:t>
                             </w:r>
                           </w:p>
                           <w:p>
@@ -6002,6 +6058,7 @@
                           <w:lang w:val="en-GB"/>
                         </w:rPr>
                       </w:pPr>
+                      <w:proofErr w:type="spellStart"/>
                       <w:r>
                         <w:rPr>
                           <w:rFonts w:ascii="Inconsolata" w:hAnsi="Inconsolata" w:cs="Inconsolata"/>
@@ -6012,6 +6069,7 @@
                         </w:rPr>
                         <w:t>yourUser@yourHost</w:t>
                       </w:r>
+                      <w:proofErr w:type="spellEnd"/>
                       <w:r>
                         <w:rPr>
                           <w:rFonts w:ascii="Inconsolata" w:hAnsi="Inconsolata" w:cs="Inconsolata"/>
@@ -6072,74 +6130,6 @@
                           <w:lang w:val="en-GB"/>
                         </w:rPr>
                         <w:t>Rebar3 is a tool for working with Erlang projects.</w:t>
-                      </w:r>
-                    </w:p>
-                    <w:p>
-                      <w:pPr>
-                        <w:spacing w:after="60"/>
-                        <w:rPr>
-                          <w:rFonts w:ascii="Inconsolata" w:hAnsi="Inconsolata" w:cs="Inconsolata"/>
-                          <w:color w:val="FFFFFF"/>
-                          <w:sz w:val="20"/>
-                          <w:szCs w:val="20"/>
-                          <w:lang w:val="en-GB"/>
-                        </w:rPr>
-                      </w:pPr>
-                    </w:p>
-                    <w:p>
-                      <w:pPr>
-                        <w:spacing w:after="60"/>
-                        <w:rPr>
-                          <w:rFonts w:ascii="Inconsolata" w:hAnsi="Inconsolata" w:cs="Inconsolata"/>
-                          <w:color w:val="FFFFFF"/>
-                          <w:sz w:val="20"/>
-                          <w:szCs w:val="20"/>
-                          <w:lang w:val="en-GB"/>
-                        </w:rPr>
-                      </w:pPr>
-                      <w:r>
-                        <w:rPr>
-                          <w:rFonts w:ascii="Inconsolata" w:hAnsi="Inconsolata" w:cs="Inconsolata"/>
-                          <w:color w:val="FFFFFF"/>
-                          <w:sz w:val="20"/>
-                          <w:szCs w:val="20"/>
-                          <w:lang w:val="en-GB"/>
-                        </w:rPr>
-                        <w:t xml:space="preserve">  Set the environment variable DEBUG=1 for detailed output.</w:t>
-                      </w:r>
-                    </w:p>
-                    <w:p>
-                      <w:pPr>
-                        <w:spacing w:after="60"/>
-                        <w:rPr>
-                          <w:rFonts w:ascii="Inconsolata" w:hAnsi="Inconsolata" w:cs="Inconsolata"/>
-                          <w:color w:val="FFFFFF"/>
-                          <w:sz w:val="20"/>
-                          <w:szCs w:val="20"/>
-                          <w:lang w:val="en-GB"/>
-                        </w:rPr>
-                      </w:pPr>
-                    </w:p>
-                    <w:p>
-                      <w:pPr>
-                        <w:spacing w:after="60"/>
-                        <w:rPr>
-                          <w:rFonts w:ascii="Inconsolata" w:hAnsi="Inconsolata" w:cs="Inconsolata"/>
-                          <w:color w:val="FFFFFF"/>
-                          <w:sz w:val="20"/>
-                          <w:szCs w:val="20"/>
-                          <w:lang w:val="en-GB"/>
-                        </w:rPr>
-                      </w:pPr>
-                      <w:r>
-                        <w:rPr>
-                          <w:rFonts w:ascii="Inconsolata" w:hAnsi="Inconsolata" w:cs="Inconsolata"/>
-                          <w:color w:val="FFFFFF"/>
-                          <w:sz w:val="20"/>
-                          <w:szCs w:val="20"/>
-                          <w:lang w:val="en-GB"/>
-                        </w:rPr>
-                        <w:t>Usage: rebar3 [-h] [-v] [&lt;task&gt;]</w:t>
                       </w:r>
                     </w:p>
                     <w:p>
@@ -6186,15 +6176,25 @@
       </w:r>
       <w:bookmarkStart w:id="11" w:name="_Toc85736849"/>
       <w:r>
-        <w:t>Configure the JANET Home Simulator</w:t>
+        <w:t xml:space="preserve">Configure the JANET </w:t>
+      </w:r>
+      <w:r>
+        <w:t xml:space="preserve">Home </w:t>
+      </w:r>
+      <w:r>
+        <w:t>Simulator</w:t>
       </w:r>
       <w:bookmarkEnd w:id="11"/>
     </w:p>
     <w:p>
       <w:pPr>
         <w:pStyle w:val="Paragrafoelenco"/>
-        <w:spacing w:after="0"/>
-        <w:ind w:left="426"/>
+        <w:numPr>
+          <w:ilvl w:val="0"/>
+          <w:numId w:val="50"/>
+        </w:numPr>
+        <w:spacing w:after="120"/>
+        <w:ind w:left="851"/>
         <w:contextualSpacing w:val="0"/>
         <w:jc w:val="both"/>
         <w:rPr>
@@ -6205,32 +6205,387 @@
         <w:rPr>
           <w:lang w:val="en-GB"/>
         </w:rPr>
-        <w:t xml:space="preserve">The JANET Home Simulator can be configured by editing the “JANET Simulator Public Configuration Parameters” in the “config/sys.config” file, which are </w:t>
+        <w:t>Install the JANET</w:t>
       </w:r>
       <w:r>
         <w:rPr>
           <w:lang w:val="en-GB"/>
         </w:rPr>
-        <w:t>summarized here:</w:t>
+        <w:t xml:space="preserve"> Home </w:t>
+      </w:r>
+      <w:r>
+        <w:rPr>
+          <w:lang w:val="en-GB"/>
+        </w:rPr>
+        <w:t>Simulator local configuration by executing the “</w:t>
+      </w:r>
+      <w:proofErr w:type="spellStart"/>
+      <w:r>
+        <w:rPr>
+          <w:lang w:val="en-GB"/>
+        </w:rPr>
+        <w:t>install_config</w:t>
+      </w:r>
+      <w:proofErr w:type="spellEnd"/>
+      <w:r>
+        <w:rPr>
+          <w:lang w:val="en-GB"/>
+        </w:rPr>
+        <w:t>” bash script in its root folder</w:t>
+      </w:r>
+    </w:p>
+    <w:p>
+      <w:pPr>
+        <w:pStyle w:val="Paragrafoelenco"/>
+        <w:spacing w:after="120"/>
+        <w:ind w:left="851"/>
+        <w:contextualSpacing w:val="0"/>
+        <w:jc w:val="both"/>
+        <w:rPr>
+          <w:lang w:val="en-GB"/>
+        </w:rPr>
+      </w:pPr>
+      <w:r>
+        <w:rPr>
+          <w:noProof/>
+          <w:lang w:val="en-GB"/>
+        </w:rPr>
+        <mc:AlternateContent>
+          <mc:Choice Requires="wps">
+            <w:drawing>
+              <wp:inline distT="0" distB="0" distL="0" distR="0" wp14:anchorId="30865472" wp14:editId="2C626A0A">
+                <wp:extent cx="5832000" cy="1404620"/>
+                <wp:effectExtent l="0" t="0" r="16510" b="27305"/>
+                <wp:docPr id="4" name="Casella di testo 4"/>
+                <wp:cNvGraphicFramePr>
+                  <a:graphicFrameLocks xmlns:a="http://schemas.openxmlformats.org/drawingml/2006/main"/>
+                </wp:cNvGraphicFramePr>
+                <a:graphic xmlns:a="http://schemas.openxmlformats.org/drawingml/2006/main">
+                  <a:graphicData uri="http://schemas.microsoft.com/office/word/2010/wordprocessingShape">
+                    <wps:wsp>
+                      <wps:cNvSpPr txBox="1">
+                        <a:spLocks noChangeArrowheads="1"/>
+                      </wps:cNvSpPr>
+                      <wps:spPr bwMode="auto">
+                        <a:xfrm>
+                          <a:off x="0" y="0"/>
+                          <a:ext cx="5832000" cy="1404620"/>
+                        </a:xfrm>
+                        <a:prstGeom prst="rect">
+                          <a:avLst/>
+                        </a:prstGeom>
+                        <a:solidFill>
+                          <a:schemeClr val="tx1"/>
+                        </a:solidFill>
+                        <a:ln w="9525">
+                          <a:solidFill>
+                            <a:srgbClr val="000000"/>
+                          </a:solidFill>
+                          <a:miter lim="800000"/>
+                          <a:headEnd/>
+                          <a:tailEnd/>
+                        </a:ln>
+                      </wps:spPr>
+                      <wps:txbx>
+                        <w:txbxContent>
+                          <w:p>
+                            <w:pPr>
+                              <w:spacing w:after="0"/>
+                              <w:rPr>
+                                <w:rFonts w:ascii="Inconsolata" w:hAnsi="Inconsolata" w:cs="Inconsolata"/>
+                                <w:color w:val="4E9619"/>
+                                <w:sz w:val="20"/>
+                                <w:szCs w:val="20"/>
+                                <w:lang w:val="en-GB"/>
+                              </w:rPr>
+                            </w:pPr>
+                            <w:proofErr w:type="spellStart"/>
+                            <w:r>
+                              <w:rPr>
+                                <w:rFonts w:ascii="Inconsolata" w:hAnsi="Inconsolata" w:cs="Inconsolata"/>
+                                <w:color w:val="8AE234"/>
+                                <w:sz w:val="20"/>
+                                <w:szCs w:val="20"/>
+                                <w:lang w:val="en-GB"/>
+                              </w:rPr>
+                              <w:t>yourUser@yourHost</w:t>
+                            </w:r>
+                            <w:proofErr w:type="spellEnd"/>
+                            <w:r>
+                              <w:rPr>
+                                <w:rFonts w:ascii="Inconsolata" w:hAnsi="Inconsolata" w:cs="Inconsolata"/>
+                                <w:color w:val="729FCF"/>
+                                <w:sz w:val="20"/>
+                                <w:szCs w:val="20"/>
+                                <w:lang w:val="en-GB"/>
+                              </w:rPr>
+                              <w:t>~/</w:t>
+                            </w:r>
+                            <w:proofErr w:type="spellStart"/>
+                            <w:r>
+                              <w:rPr>
+                                <w:rFonts w:ascii="Inconsolata" w:hAnsi="Inconsolata" w:cs="Inconsolata"/>
+                                <w:color w:val="729FCF"/>
+                                <w:sz w:val="20"/>
+                                <w:szCs w:val="20"/>
+                                <w:lang w:val="en-GB"/>
+                              </w:rPr>
+                              <w:t>janet_home_simulator</w:t>
+                            </w:r>
+                            <w:proofErr w:type="spellEnd"/>
+                            <w:r>
+                              <w:rPr>
+                                <w:rFonts w:ascii="Inconsolata" w:hAnsi="Inconsolata" w:cs="Inconsolata"/>
+                                <w:color w:val="FFFFFF"/>
+                                <w:sz w:val="20"/>
+                                <w:szCs w:val="20"/>
+                                <w:lang w:val="en-GB"/>
+                              </w:rPr>
+                              <w:t>$</w:t>
+                            </w:r>
+                            <w:r>
+                              <w:rPr>
+                                <w:rFonts w:ascii="Inconsolata" w:hAnsi="Inconsolata" w:cs="Inconsolata"/>
+                                <w:sz w:val="20"/>
+                                <w:szCs w:val="20"/>
+                                <w:lang w:val="en-GB"/>
+                              </w:rPr>
+                              <w:t xml:space="preserve"> </w:t>
+                            </w:r>
+                            <w:r>
+                              <w:rPr>
+                                <w:rFonts w:ascii="Inconsolata" w:hAnsi="Inconsolata" w:cs="Inconsolata"/>
+                                <w:color w:val="FFFFFF"/>
+                                <w:sz w:val="20"/>
+                                <w:szCs w:val="20"/>
+                                <w:lang w:val="en-GB"/>
+                              </w:rPr>
+                              <w:t>./</w:t>
+                            </w:r>
+                            <w:proofErr w:type="spellStart"/>
+                            <w:r>
+                              <w:rPr>
+                                <w:rFonts w:ascii="Inconsolata" w:hAnsi="Inconsolata" w:cs="Inconsolata"/>
+                                <w:color w:val="FFFFFF"/>
+                                <w:sz w:val="20"/>
+                                <w:szCs w:val="20"/>
+                                <w:lang w:val="en-GB"/>
+                              </w:rPr>
+                              <w:t>ins</w:t>
+                            </w:r>
+                            <w:r>
+                              <w:rPr>
+                                <w:rFonts w:ascii="Inconsolata" w:hAnsi="Inconsolata" w:cs="Inconsolata"/>
+                                <w:color w:val="FFFFFF"/>
+                                <w:sz w:val="20"/>
+                                <w:szCs w:val="20"/>
+                                <w:lang w:val="en-GB"/>
+                              </w:rPr>
+                              <w:t>tall_config</w:t>
+                            </w:r>
+                            <w:proofErr w:type="spellEnd"/>
+                          </w:p>
+                          <w:p>
+                            <w:pPr>
+                              <w:spacing w:after="0"/>
+                              <w:rPr>
+                                <w:rFonts w:ascii="Inconsolata" w:hAnsi="Inconsolata" w:cs="Inconsolata"/>
+                                <w:color w:val="4E9619"/>
+                                <w:sz w:val="20"/>
+                                <w:szCs w:val="20"/>
+                                <w:lang w:val="en-GB"/>
+                              </w:rPr>
+                            </w:pPr>
+                            <w:r>
+                              <w:rPr>
+                                <w:rFonts w:ascii="Inconsolata" w:hAnsi="Inconsolata" w:cs="Inconsolata"/>
+                                <w:color w:val="FFFFFF"/>
+                                <w:sz w:val="20"/>
+                                <w:szCs w:val="20"/>
+                                <w:lang w:val="en-GB"/>
+                              </w:rPr>
+                              <w:t>JANET Home Simulator configuration successfully installed</w:t>
+                            </w:r>
+                          </w:p>
+                        </w:txbxContent>
+                      </wps:txbx>
+                      <wps:bodyPr rot="0" vert="horz" wrap="square" lIns="36000" tIns="0" rIns="36000" bIns="18000" anchor="t" anchorCtr="0">
+                        <a:spAutoFit/>
+                      </wps:bodyPr>
+                    </wps:wsp>
+                  </a:graphicData>
+                </a:graphic>
+              </wp:inline>
+            </w:drawing>
+          </mc:Choice>
+          <mc:Fallback>
+            <w:pict>
+              <v:shape w14:anchorId="30865472" id="Casella di testo 4" o:spid="_x0000_s1039" type="#_x0000_t202" style="width:459.2pt;height:110.6pt;visibility:visible;mso-wrap-style:square;mso-left-percent:-10001;mso-top-percent:-10001;mso-position-horizontal:absolute;mso-position-horizontal-relative:char;mso-position-vertical:absolute;mso-position-vertical-relative:line;mso-left-percent:-10001;mso-top-percent:-10001;v-text-anchor:top" o:gfxdata="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" fillcolor="black [3213]">
+                <v:textbox style="mso-fit-shape-to-text:t" inset="1mm,0,1mm,.5mm">
+                  <w:txbxContent>
+                    <w:p>
+                      <w:pPr>
+                        <w:spacing w:after="0"/>
+                        <w:rPr>
+                          <w:rFonts w:ascii="Inconsolata" w:hAnsi="Inconsolata" w:cs="Inconsolata"/>
+                          <w:color w:val="4E9619"/>
+                          <w:sz w:val="20"/>
+                          <w:szCs w:val="20"/>
+                          <w:lang w:val="en-GB"/>
+                        </w:rPr>
+                      </w:pPr>
+                      <w:proofErr w:type="spellStart"/>
+                      <w:r>
+                        <w:rPr>
+                          <w:rFonts w:ascii="Inconsolata" w:hAnsi="Inconsolata" w:cs="Inconsolata"/>
+                          <w:color w:val="8AE234"/>
+                          <w:sz w:val="20"/>
+                          <w:szCs w:val="20"/>
+                          <w:lang w:val="en-GB"/>
+                        </w:rPr>
+                        <w:t>yourUser@yourHost</w:t>
+                      </w:r>
+                      <w:proofErr w:type="spellEnd"/>
+                      <w:r>
+                        <w:rPr>
+                          <w:rFonts w:ascii="Inconsolata" w:hAnsi="Inconsolata" w:cs="Inconsolata"/>
+                          <w:color w:val="729FCF"/>
+                          <w:sz w:val="20"/>
+                          <w:szCs w:val="20"/>
+                          <w:lang w:val="en-GB"/>
+                        </w:rPr>
+                        <w:t>~/</w:t>
+                      </w:r>
+                      <w:proofErr w:type="spellStart"/>
+                      <w:r>
+                        <w:rPr>
+                          <w:rFonts w:ascii="Inconsolata" w:hAnsi="Inconsolata" w:cs="Inconsolata"/>
+                          <w:color w:val="729FCF"/>
+                          <w:sz w:val="20"/>
+                          <w:szCs w:val="20"/>
+                          <w:lang w:val="en-GB"/>
+                        </w:rPr>
+                        <w:t>janet_home_simulator</w:t>
+                      </w:r>
+                      <w:proofErr w:type="spellEnd"/>
+                      <w:r>
+                        <w:rPr>
+                          <w:rFonts w:ascii="Inconsolata" w:hAnsi="Inconsolata" w:cs="Inconsolata"/>
+                          <w:color w:val="FFFFFF"/>
+                          <w:sz w:val="20"/>
+                          <w:szCs w:val="20"/>
+                          <w:lang w:val="en-GB"/>
+                        </w:rPr>
+                        <w:t>$</w:t>
+                      </w:r>
+                      <w:r>
+                        <w:rPr>
+                          <w:rFonts w:ascii="Inconsolata" w:hAnsi="Inconsolata" w:cs="Inconsolata"/>
+                          <w:sz w:val="20"/>
+                          <w:szCs w:val="20"/>
+                          <w:lang w:val="en-GB"/>
+                        </w:rPr>
+                        <w:t xml:space="preserve"> </w:t>
+                      </w:r>
+                      <w:r>
+                        <w:rPr>
+                          <w:rFonts w:ascii="Inconsolata" w:hAnsi="Inconsolata" w:cs="Inconsolata"/>
+                          <w:color w:val="FFFFFF"/>
+                          <w:sz w:val="20"/>
+                          <w:szCs w:val="20"/>
+                          <w:lang w:val="en-GB"/>
+                        </w:rPr>
+                        <w:t>./</w:t>
+                      </w:r>
+                      <w:proofErr w:type="spellStart"/>
+                      <w:r>
+                        <w:rPr>
+                          <w:rFonts w:ascii="Inconsolata" w:hAnsi="Inconsolata" w:cs="Inconsolata"/>
+                          <w:color w:val="FFFFFF"/>
+                          <w:sz w:val="20"/>
+                          <w:szCs w:val="20"/>
+                          <w:lang w:val="en-GB"/>
+                        </w:rPr>
+                        <w:t>ins</w:t>
+                      </w:r>
+                      <w:r>
+                        <w:rPr>
+                          <w:rFonts w:ascii="Inconsolata" w:hAnsi="Inconsolata" w:cs="Inconsolata"/>
+                          <w:color w:val="FFFFFF"/>
+                          <w:sz w:val="20"/>
+                          <w:szCs w:val="20"/>
+                          <w:lang w:val="en-GB"/>
+                        </w:rPr>
+                        <w:t>tall_config</w:t>
+                      </w:r>
+                      <w:proofErr w:type="spellEnd"/>
+                    </w:p>
+                    <w:p>
+                      <w:pPr>
+                        <w:spacing w:after="0"/>
+                        <w:rPr>
+                          <w:rFonts w:ascii="Inconsolata" w:hAnsi="Inconsolata" w:cs="Inconsolata"/>
+                          <w:color w:val="4E9619"/>
+                          <w:sz w:val="20"/>
+                          <w:szCs w:val="20"/>
+                          <w:lang w:val="en-GB"/>
+                        </w:rPr>
+                      </w:pPr>
+                      <w:r>
+                        <w:rPr>
+                          <w:rFonts w:ascii="Inconsolata" w:hAnsi="Inconsolata" w:cs="Inconsolata"/>
+                          <w:color w:val="FFFFFF"/>
+                          <w:sz w:val="20"/>
+                          <w:szCs w:val="20"/>
+                          <w:lang w:val="en-GB"/>
+                        </w:rPr>
+                        <w:t>JANET Home Simulator configuration successfully installed</w:t>
+                      </w:r>
+                    </w:p>
+                  </w:txbxContent>
+                </v:textbox>
+                <w10:anchorlock/>
+              </v:shape>
+            </w:pict>
+          </mc:Fallback>
+        </mc:AlternateContent>
+      </w:r>
+    </w:p>
+    <w:p>
+      <w:pPr>
+        <w:pStyle w:val="Paragrafoelenco"/>
+        <w:spacing w:after="120"/>
+        <w:ind w:left="851"/>
+        <w:contextualSpacing w:val="0"/>
+        <w:jc w:val="both"/>
+        <w:rPr>
+          <w:lang w:val="en-GB"/>
+        </w:rPr>
+      </w:pPr>
+      <w:r>
+        <w:rPr>
+          <w:lang w:val="en-GB"/>
+        </w:rPr>
+        <w:t>Note that this step is required to allow users to have their personal configurations without them being tracked and committed by git.</w:t>
       </w:r>
     </w:p>
     <w:tbl>
       <w:tblPr>
         <w:tblStyle w:val="Tabellagriglia4-colore1"/>
-        <w:tblpPr w:leftFromText="141" w:rightFromText="141" w:vertAnchor="text" w:horzAnchor="page" w:tblpX="1591" w:tblpY="164"/>
+        <w:tblpPr w:leftFromText="57" w:rightFromText="142" w:vertAnchor="text" w:horzAnchor="page" w:tblpX="2014" w:tblpY="704"/>
         <w:tblW w:w="0" w:type="auto"/>
         <w:tblLook w:val="0420" w:firstRow="1" w:lastRow="0" w:firstColumn="0" w:lastColumn="0" w:noHBand="0" w:noVBand="1"/>
       </w:tblPr>
       <w:tblGrid>
         <w:gridCol w:w="2553"/>
-        <w:gridCol w:w="2545"/>
-        <w:gridCol w:w="1985"/>
-        <w:gridCol w:w="2510"/>
+        <w:gridCol w:w="2381"/>
+        <w:gridCol w:w="1984"/>
+        <w:gridCol w:w="2324"/>
       </w:tblGrid>
       <w:tr>
         <w:trPr>
           <w:cnfStyle w:val="100000000000" w:firstRow="1" w:lastRow="0" w:firstColumn="0" w:lastColumn="0" w:oddVBand="0" w:evenVBand="0" w:oddHBand="0" w:evenHBand="0" w:firstRowFirstColumn="0" w:firstRowLastColumn="0" w:lastRowFirstColumn="0" w:lastRowLastColumn="0"/>
-          <w:trHeight w:val="284"/>
+          <w:trHeight w:val="397"/>
         </w:trPr>
         <w:tc>
           <w:tcPr>
@@ -6259,26 +6614,6 @@
                 <w:sz w:val="24"/>
                 <w:szCs w:val="24"/>
               </w:rPr>
-              <w:t>Configuration</w:t>
-            </w:r>
-            <w:proofErr w:type="spellEnd"/>
-            <w:r>
-              <w:rPr>
-                <w:rFonts w:asciiTheme="majorHAnsi" w:hAnsiTheme="majorHAnsi"/>
-                <w:color w:val="FFFFFF" w:themeColor="background1"/>
-                <w:sz w:val="24"/>
-                <w:szCs w:val="24"/>
-              </w:rPr>
-              <w:t xml:space="preserve"> </w:t>
-            </w:r>
-            <w:proofErr w:type="spellStart"/>
-            <w:r>
-              <w:rPr>
-                <w:rFonts w:asciiTheme="majorHAnsi" w:hAnsiTheme="majorHAnsi"/>
-                <w:color w:val="FFFFFF" w:themeColor="background1"/>
-                <w:sz w:val="24"/>
-                <w:szCs w:val="24"/>
-              </w:rPr>
               <w:t>Parameter</w:t>
             </w:r>
             <w:proofErr w:type="spellEnd"/>
@@ -6286,7 +6621,7 @@
         </w:tc>
         <w:tc>
           <w:tcPr>
-            <w:tcW w:w="2545" w:type="dxa"/>
+            <w:tcW w:w="2381" w:type="dxa"/>
             <w:shd w:val="clear" w:color="auto" w:fill="38A5B7"/>
             <w:vAlign w:val="center"/>
           </w:tcPr>
@@ -6317,7 +6652,7 @@
         </w:tc>
         <w:tc>
           <w:tcPr>
-            <w:tcW w:w="1985" w:type="dxa"/>
+            <w:tcW w:w="1984" w:type="dxa"/>
             <w:shd w:val="clear" w:color="auto" w:fill="38A5B7"/>
             <w:vAlign w:val="center"/>
           </w:tcPr>
@@ -6368,7 +6703,7 @@
         </w:tc>
         <w:tc>
           <w:tcPr>
-            <w:tcW w:w="2510" w:type="dxa"/>
+            <w:tcW w:w="2324" w:type="dxa"/>
             <w:shd w:val="clear" w:color="auto" w:fill="38A5B7"/>
             <w:vAlign w:val="center"/>
           </w:tcPr>
@@ -6413,28 +6748,34 @@
                 <w:lang w:val="en-GB"/>
               </w:rPr>
             </w:pPr>
+            <w:proofErr w:type="spellStart"/>
             <w:r>
               <w:rPr>
                 <w:lang w:val="en-GB"/>
               </w:rPr>
               <w:t>sim_rest_port</w:t>
             </w:r>
+            <w:proofErr w:type="spellEnd"/>
           </w:p>
         </w:tc>
         <w:tc>
           <w:tcPr>
-            <w:tcW w:w="2545" w:type="dxa"/>
+            <w:tcW w:w="2381" w:type="dxa"/>
             <w:vAlign w:val="center"/>
           </w:tcPr>
           <w:p>
             <w:pPr>
               <w:pStyle w:val="Nessunaspaziatura"/>
               <w:rPr>
+                <w:sz w:val="20"/>
+                <w:szCs w:val="20"/>
                 <w:lang w:val="en-GB"/>
               </w:rPr>
             </w:pPr>
             <w:r>
               <w:rPr>
+                <w:sz w:val="20"/>
+                <w:szCs w:val="20"/>
                 <w:lang w:val="en-GB"/>
               </w:rPr>
               <w:t>The OS port to be used by the JANET Simulator REST server</w:t>
@@ -6443,7 +6784,7 @@
         </w:tc>
         <w:tc>
           <w:tcPr>
-            <w:tcW w:w="1985" w:type="dxa"/>
+            <w:tcW w:w="1984" w:type="dxa"/>
             <w:vAlign w:val="center"/>
           </w:tcPr>
           <w:p>
@@ -6451,11 +6792,15 @@
               <w:pStyle w:val="Nessunaspaziatura"/>
               <w:jc w:val="center"/>
               <w:rPr>
+                <w:sz w:val="20"/>
+                <w:szCs w:val="20"/>
                 <w:lang w:val="en-GB"/>
               </w:rPr>
             </w:pPr>
             <w:r>
               <w:rPr>
+                <w:sz w:val="20"/>
+                <w:szCs w:val="20"/>
                 <w:lang w:val="en-GB"/>
               </w:rPr>
               <w:t>integer() &gt; 0</w:t>
@@ -6464,7 +6809,7 @@
         </w:tc>
         <w:tc>
           <w:tcPr>
-            <w:tcW w:w="2510" w:type="dxa"/>
+            <w:tcW w:w="2324" w:type="dxa"/>
             <w:vAlign w:val="center"/>
           </w:tcPr>
           <w:p>
@@ -6472,11 +6817,15 @@
               <w:pStyle w:val="Nessunaspaziatura"/>
               <w:jc w:val="center"/>
               <w:rPr>
+                <w:sz w:val="20"/>
+                <w:szCs w:val="20"/>
                 <w:lang w:val="en-GB"/>
               </w:rPr>
             </w:pPr>
             <w:r>
               <w:rPr>
+                <w:sz w:val="20"/>
+                <w:szCs w:val="20"/>
                 <w:lang w:val="en-GB"/>
               </w:rPr>
               <w:t>-</w:t>
@@ -6513,18 +6862,22 @@
         </w:tc>
         <w:tc>
           <w:tcPr>
-            <w:tcW w:w="2545" w:type="dxa"/>
+            <w:tcW w:w="2381" w:type="dxa"/>
             <w:vAlign w:val="center"/>
           </w:tcPr>
           <w:p>
             <w:pPr>
               <w:pStyle w:val="Nessunaspaziatura"/>
               <w:rPr>
+                <w:sz w:val="20"/>
+                <w:szCs w:val="20"/>
                 <w:lang w:val="en-GB"/>
               </w:rPr>
             </w:pPr>
             <w:r>
               <w:rPr>
+                <w:sz w:val="20"/>
+                <w:szCs w:val="20"/>
                 <w:lang w:val="en-GB"/>
               </w:rPr>
               <w:t>The address of the remote server accepting REST requests from JANET controller nodes</w:t>
@@ -6533,7 +6886,7 @@
         </w:tc>
         <w:tc>
           <w:tcPr>
-            <w:tcW w:w="1985" w:type="dxa"/>
+            <w:tcW w:w="1984" w:type="dxa"/>
             <w:vAlign w:val="center"/>
           </w:tcPr>
           <w:p>
@@ -6541,11 +6894,15 @@
               <w:pStyle w:val="Nessunaspaziatura"/>
               <w:jc w:val="center"/>
               <w:rPr>
+                <w:sz w:val="20"/>
+                <w:szCs w:val="20"/>
                 <w:lang w:val="en-GB"/>
               </w:rPr>
             </w:pPr>
             <w:r>
               <w:rPr>
+                <w:sz w:val="20"/>
+                <w:szCs w:val="20"/>
                 <w:lang w:val="en-GB"/>
               </w:rPr>
               <w:t>list() / string()</w:t>
@@ -6554,33 +6911,43 @@
         </w:tc>
         <w:tc>
           <w:tcPr>
-            <w:tcW w:w="2510" w:type="dxa"/>
+            <w:tcW w:w="2324" w:type="dxa"/>
             <w:vAlign w:val="center"/>
           </w:tcPr>
           <w:p>
             <w:pPr>
               <w:pStyle w:val="Nessunaspaziatura"/>
               <w:rPr>
+                <w:sz w:val="20"/>
+                <w:szCs w:val="20"/>
                 <w:lang w:val="en-GB"/>
               </w:rPr>
             </w:pPr>
             <w:r>
               <w:rPr>
+                <w:sz w:val="20"/>
+                <w:szCs w:val="20"/>
                 <w:lang w:val="en-GB"/>
               </w:rPr>
-              <w:t>If deployed on the same host, the machine name (e.g. “yourHost”) must be used over “</w:t>
+              <w:t>If deployed on the same host, the machine name (e.g. “</w:t>
             </w:r>
+            <w:proofErr w:type="spellStart"/>
             <w:r>
               <w:rPr>
+                <w:sz w:val="20"/>
+                <w:szCs w:val="20"/>
                 <w:lang w:val="en-GB"/>
               </w:rPr>
-              <w:t>localhost</w:t>
+              <w:t>yourHost</w:t>
             </w:r>
+            <w:proofErr w:type="spellEnd"/>
             <w:r>
               <w:rPr>
+                <w:sz w:val="20"/>
+                <w:szCs w:val="20"/>
                 <w:lang w:val="en-GB"/>
               </w:rPr>
-              <w:t>”</w:t>
+              <w:t>”) must be used over “localhost</w:t>
             </w:r>
           </w:p>
         </w:tc>
@@ -6615,18 +6982,22 @@
         </w:tc>
         <w:tc>
           <w:tcPr>
-            <w:tcW w:w="2545" w:type="dxa"/>
+            <w:tcW w:w="2381" w:type="dxa"/>
             <w:vAlign w:val="center"/>
           </w:tcPr>
           <w:p>
             <w:pPr>
               <w:pStyle w:val="Nessunaspaziatura"/>
               <w:rPr>
+                <w:sz w:val="20"/>
+                <w:szCs w:val="20"/>
                 <w:lang w:val="en-GB"/>
               </w:rPr>
             </w:pPr>
             <w:r>
               <w:rPr>
+                <w:sz w:val="20"/>
+                <w:szCs w:val="20"/>
                 <w:lang w:val="en-GB"/>
               </w:rPr>
               <w:t>The port of the remote server accepting REST requests from the JANET Controller nodes</w:t>
@@ -6635,7 +7006,7 @@
         </w:tc>
         <w:tc>
           <w:tcPr>
-            <w:tcW w:w="1985" w:type="dxa"/>
+            <w:tcW w:w="1984" w:type="dxa"/>
             <w:vAlign w:val="center"/>
           </w:tcPr>
           <w:p>
@@ -6643,11 +7014,15 @@
               <w:pStyle w:val="Nessunaspaziatura"/>
               <w:jc w:val="center"/>
               <w:rPr>
+                <w:sz w:val="20"/>
+                <w:szCs w:val="20"/>
                 <w:lang w:val="en-GB"/>
               </w:rPr>
             </w:pPr>
             <w:r>
               <w:rPr>
+                <w:sz w:val="20"/>
+                <w:szCs w:val="20"/>
                 <w:lang w:val="en-GB"/>
               </w:rPr>
               <w:t>integer() &gt; 0</w:t>
@@ -6656,7 +7031,7 @@
         </w:tc>
         <w:tc>
           <w:tcPr>
-            <w:tcW w:w="2510" w:type="dxa"/>
+            <w:tcW w:w="2324" w:type="dxa"/>
             <w:vAlign w:val="center"/>
           </w:tcPr>
           <w:p>
@@ -6664,11 +7039,15 @@
               <w:pStyle w:val="Nessunaspaziatura"/>
               <w:jc w:val="center"/>
               <w:rPr>
+                <w:sz w:val="20"/>
+                <w:szCs w:val="20"/>
                 <w:lang w:val="en-GB"/>
               </w:rPr>
             </w:pPr>
             <w:r>
               <w:rPr>
+                <w:sz w:val="20"/>
+                <w:szCs w:val="20"/>
                 <w:lang w:val="en-GB"/>
               </w:rPr>
               <w:t>-</w:t>
@@ -6693,49 +7072,43 @@
                 <w:lang w:val="en-GB"/>
               </w:rPr>
             </w:pPr>
+            <w:proofErr w:type="spellStart"/>
             <w:r>
               <w:rPr>
                 <w:lang w:val="en-GB"/>
               </w:rPr>
-              <w:t>n</w:t>
+              <w:t>nodes_hosts</w:t>
             </w:r>
-            <w:r>
-              <w:rPr>
-                <w:lang w:val="en-GB"/>
-              </w:rPr>
-              <w:t>odes_hosts</w:t>
-            </w:r>
+            <w:proofErr w:type="spellEnd"/>
           </w:p>
         </w:tc>
         <w:tc>
           <w:tcPr>
-            <w:tcW w:w="2545" w:type="dxa"/>
+            <w:tcW w:w="2381" w:type="dxa"/>
             <w:vAlign w:val="center"/>
           </w:tcPr>
           <w:p>
             <w:pPr>
               <w:pStyle w:val="Nessunaspaziatura"/>
               <w:rPr>
+                <w:sz w:val="20"/>
+                <w:szCs w:val="20"/>
                 <w:lang w:val="en-GB"/>
               </w:rPr>
             </w:pPr>
             <w:r>
               <w:rPr>
+                <w:sz w:val="20"/>
+                <w:szCs w:val="20"/>
                 <w:lang w:val="en-GB"/>
               </w:rPr>
-              <w:t xml:space="preserve">The </w:t>
-            </w:r>
-            <w:r>
-              <w:rPr>
-                <w:lang w:val="en-GB"/>
-              </w:rPr>
-              <w:t>list of hostnames JANET nodes can be deployed in</w:t>
+              <w:t>The list of hostnames where JANET nodes can be deployed in</w:t>
             </w:r>
           </w:p>
         </w:tc>
         <w:tc>
           <w:tcPr>
-            <w:tcW w:w="1985" w:type="dxa"/>
+            <w:tcW w:w="1984" w:type="dxa"/>
             <w:vAlign w:val="center"/>
           </w:tcPr>
           <w:p>
@@ -6743,11 +7116,15 @@
               <w:pStyle w:val="Nessunaspaziatura"/>
               <w:jc w:val="center"/>
               <w:rPr>
+                <w:sz w:val="20"/>
+                <w:szCs w:val="20"/>
                 <w:lang w:val="en-GB"/>
               </w:rPr>
             </w:pPr>
             <w:r>
               <w:rPr>
+                <w:sz w:val="20"/>
+                <w:szCs w:val="20"/>
                 <w:lang w:val="en-GB"/>
               </w:rPr>
               <w:t>[list() / string()]</w:t>
@@ -6756,33 +7133,59 @@
         </w:tc>
         <w:tc>
           <w:tcPr>
-            <w:tcW w:w="2510" w:type="dxa"/>
+            <w:tcW w:w="2324" w:type="dxa"/>
             <w:vAlign w:val="center"/>
           </w:tcPr>
           <w:p>
             <w:pPr>
               <w:pStyle w:val="Nessunaspaziatura"/>
               <w:rPr>
+                <w:sz w:val="20"/>
+                <w:szCs w:val="20"/>
                 <w:lang w:val="en-GB"/>
               </w:rPr>
             </w:pPr>
             <w:r>
               <w:rPr>
+                <w:sz w:val="20"/>
+                <w:szCs w:val="20"/>
                 <w:lang w:val="en-GB"/>
               </w:rPr>
-              <w:t xml:space="preserve">If the JANET Simulator host </w:t>
+              <w:t>If the JANET Simulator host is to be included, use the full machine name (e.g. “</w:t>
+            </w:r>
+            <w:proofErr w:type="spellStart"/>
+            <w:r>
+              <w:rPr>
+                <w:sz w:val="20"/>
+                <w:szCs w:val="20"/>
+                <w:lang w:val="en-GB"/>
+              </w:rPr>
+              <w:t>yourHost</w:t>
+            </w:r>
+            <w:proofErr w:type="spellEnd"/>
+            <w:r>
+              <w:rPr>
+                <w:sz w:val="20"/>
+                <w:szCs w:val="20"/>
+                <w:lang w:val="en-GB"/>
+              </w:rPr>
+              <w:t>”</w:t>
             </w:r>
             <w:r>
               <w:rPr>
+                <w:sz w:val="20"/>
+                <w:szCs w:val="20"/>
                 <w:lang w:val="en-GB"/>
               </w:rPr>
-              <w:t>is to be</w:t>
+              <w:t xml:space="preserve">) </w:t>
             </w:r>
             <w:r>
               <w:rPr>
+                <w:sz w:val="20"/>
+                <w:szCs w:val="20"/>
                 <w:lang w:val="en-GB"/>
               </w:rPr>
-              <w:t xml:space="preserve"> included, use the full machine name (e.g. “yourHost” over “localhost”)</w:t>
+              <w:t>over “localhost”</w:t>
             </w:r>
           </w:p>
         </w:tc>
@@ -6791,21 +7194,48 @@
     <w:p>
       <w:pPr>
         <w:pStyle w:val="Paragrafoelenco"/>
-        <w:spacing w:after="0"/>
-        <w:ind w:left="426"/>
+        <w:numPr>
+          <w:ilvl w:val="0"/>
+          <w:numId w:val="50"/>
+        </w:numPr>
+        <w:spacing w:after="120"/>
+        <w:ind w:left="851"/>
         <w:contextualSpacing w:val="0"/>
         <w:jc w:val="both"/>
         <w:rPr>
           <w:lang w:val="en-GB"/>
         </w:rPr>
       </w:pPr>
+      <w:r>
+        <w:rPr>
+          <w:lang w:val="en-GB"/>
+        </w:rPr>
+        <w:t>Configure the JANET Home Simulator by editing the “JANET Simulator Public Configuration Parameters” in the “config/</w:t>
+      </w:r>
+      <w:proofErr w:type="spellStart"/>
+      <w:r>
+        <w:rPr>
+          <w:lang w:val="en-GB"/>
+        </w:rPr>
+        <w:t>sys.config</w:t>
+      </w:r>
+      <w:proofErr w:type="spellEnd"/>
+      <w:r>
+        <w:rPr>
+          <w:lang w:val="en-GB"/>
+        </w:rPr>
+        <w:t>"</w:t>
+      </w:r>
+      <w:r>
+        <w:rPr>
+          <w:lang w:val="en-GB"/>
+        </w:rPr>
+        <w:t xml:space="preserve"> file, which are here summarized: </w:t>
+      </w:r>
     </w:p>
     <w:p>
       <w:pPr>
-        <w:pStyle w:val="Paragrafoelenco"/>
         <w:spacing w:after="0"/>
-        <w:ind w:left="426"/>
-        <w:contextualSpacing w:val="0"/>
         <w:jc w:val="both"/>
         <w:rPr>
           <w:lang w:val="en-GB"/>
@@ -6845,19 +7275,7 @@
         <w:rPr>
           <w:lang w:val="en-GB"/>
         </w:rPr>
-        <w:t>The JANET Simulator Erlang Run-Time System (ERTS) can be started by executing the “start</w:t>
-      </w:r>
-      <w:r>
-        <w:rPr>
-          <w:lang w:val="en-GB"/>
-        </w:rPr>
-        <w:t>” bash</w:t>
-      </w:r>
-      <w:r>
-        <w:rPr>
-          <w:lang w:val="en-GB"/>
-        </w:rPr>
-        <w:t xml:space="preserve"> script located in the “</w:t>
+        <w:t>The JANET Simulator Erlang Run-Time System (ERTS) can be started by executing the “start” bash script located in the “</w:t>
       </w:r>
       <w:proofErr w:type="spellStart"/>
       <w:r>
@@ -6871,19 +7289,7 @@
         <w:rPr>
           <w:lang w:val="en-GB"/>
         </w:rPr>
-        <w:t xml:space="preserve">” folder, which will automatically fetch all application dependencies, compile them, </w:t>
-      </w:r>
-      <w:r>
-        <w:rPr>
-          <w:lang w:val="en-GB"/>
-        </w:rPr>
-        <w:t>and</w:t>
-      </w:r>
-      <w:r>
-        <w:rPr>
-          <w:lang w:val="en-GB"/>
-        </w:rPr>
-        <w:t xml:space="preserve"> start the virtual machine and a set of application components (not including the JANET Simulator application itself).</w:t>
+        <w:t>” folder, which will automatically fetch all application dependencies, compile them, and start the virtual machine and a set of application components (not including the JANET Simulator application itself).</w:t>
       </w:r>
     </w:p>
     <w:p>
@@ -7678,7 +8084,7 @@
           </mc:Choice>
           <mc:Fallback>
             <w:pict>
-              <v:shape w14:anchorId="20248082" id="Casella di testo 8" o:spid="_x0000_s1039" type="#_x0000_t202" style="width:466.15pt;height:110.6pt;visibility:visible;mso-wrap-style:square;mso-left-percent:-10001;mso-top-percent:-10001;mso-position-horizontal:absolute;mso-position-horizontal-relative:char;mso-position-vertical:absolute;mso-position-vertical-relative:line;mso-left-percent:-10001;mso-top-percent:-10001;v-text-anchor:top" o:gfxdata="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" fillcolor="black [3213]">
+              <v:shape w14:anchorId="20248082" id="Casella di testo 8" o:spid="_x0000_s1040" type="#_x0000_t202" style="width:466.15pt;height:110.6pt;visibility:visible;mso-wrap-style:square;mso-left-percent:-10001;mso-top-percent:-10001;mso-position-horizontal:absolute;mso-position-horizontal-relative:char;mso-position-vertical:absolute;mso-position-vertical-relative:line;mso-left-percent:-10001;mso-top-percent:-10001;v-text-anchor:top" o:gfxdata="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" fillcolor="black [3213]">
                 <v:textbox style="mso-fit-shape-to-text:t" inset="1mm,0,1mm,.5mm">
                   <w:txbxContent>
                     <w:p>
@@ -8465,19 +8871,7 @@
         <w:rPr>
           <w:lang w:val="en-GB"/>
         </w:rPr>
-        <w:t xml:space="preserve"> (which will </w:t>
-      </w:r>
-      <w:r>
-        <w:rPr>
-          <w:lang w:val="en-GB"/>
-        </w:rPr>
-        <w:t xml:space="preserve">initially be </w:t>
-      </w:r>
-      <w:r>
-        <w:rPr>
-          <w:lang w:val="en-GB"/>
-        </w:rPr>
-        <w:t>empty).</w:t>
+        <w:t xml:space="preserve"> (which will be initially empty).</w:t>
       </w:r>
       <w:r>
         <w:rPr>
@@ -8982,7 +9376,7 @@
           </mc:Choice>
           <mc:Fallback>
             <w:pict>
-              <v:shape w14:anchorId="4CF5C0CE" id="Casella di testo 14" o:spid="_x0000_s1040" type="#_x0000_t202" style="width:466.15pt;height:110.6pt;visibility:visible;mso-wrap-style:square;mso-left-percent:-10001;mso-top-percent:-10001;mso-position-horizontal:absolute;mso-position-horizontal-relative:char;mso-position-vertical:absolute;mso-position-vertical-relative:line;mso-left-percent:-10001;mso-top-percent:-10001;v-text-anchor:top" o:gfxdata="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" fillcolor="black [3213]">
+              <v:shape w14:anchorId="4CF5C0CE" id="Casella di testo 14" o:spid="_x0000_s1041" type="#_x0000_t202" style="width:466.15pt;height:110.6pt;visibility:visible;mso-wrap-style:square;mso-left-percent:-10001;mso-top-percent:-10001;mso-position-horizontal:absolute;mso-position-horizontal-relative:char;mso-position-vertical:absolute;mso-position-vertical-relative:line;mso-left-percent:-10001;mso-top-percent:-10001;v-text-anchor:top" o:gfxdata="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" fillcolor="black [3213]">
                 <v:textbox style="mso-fit-shape-to-text:t" inset="1mm,0,1mm,.5mm">
                   <w:txbxContent>
                     <w:p>
@@ -9923,7 +10317,7 @@
           </mc:Choice>
           <mc:Fallback>
             <w:pict>
-              <v:shape w14:anchorId="2D4D8B0E" id="Casella di testo 21" o:spid="_x0000_s1041" type="#_x0000_t202" style="width:466.15pt;height:110.6pt;visibility:visible;mso-wrap-style:square;mso-left-percent:-10001;mso-top-percent:-10001;mso-position-horizontal:absolute;mso-position-horizontal-relative:char;mso-position-vertical:absolute;mso-position-vertical-relative:line;mso-left-percent:-10001;mso-top-percent:-10001;v-text-anchor:top" o:gfxdata="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" fillcolor="black [3213]">
+              <v:shape w14:anchorId="2D4D8B0E" id="Casella di testo 21" o:spid="_x0000_s1042" type="#_x0000_t202" style="width:466.15pt;height:110.6pt;visibility:visible;mso-wrap-style:square;mso-left-percent:-10001;mso-top-percent:-10001;mso-position-horizontal:absolute;mso-position-horizontal-relative:char;mso-position-vertical:absolute;mso-position-vertical-relative:line;mso-left-percent:-10001;mso-top-percent:-10001;v-text-anchor:top" o:gfxdata="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" fillcolor="black [3213]">
                 <v:textbox style="mso-fit-shape-to-text:t" inset="1mm,0,1mm,.5mm">
                   <w:txbxContent>
                     <w:p>
@@ -10345,13 +10739,21 @@
         <w:rPr>
           <w:lang w:val="en-GB"/>
         </w:rPr>
-        <w:t>The r</w:t>
+        <w:t>Remote hosts JANET nodes can be deployed in (defined in the “</w:t>
       </w:r>
+      <w:proofErr w:type="spellStart"/>
       <w:r>
         <w:rPr>
           <w:lang w:val="en-GB"/>
         </w:rPr>
-        <w:t>emote hosts JANET nodes can be deployed in (defined in the “nodes_hosts” configuration parameter) must have Erlang/OTP 24.1 installed (step 1) and require</w:t>
+        <w:t>nodes_hosts</w:t>
+      </w:r>
+      <w:proofErr w:type="spellEnd"/>
+      <w:r>
+        <w:rPr>
+          <w:lang w:val="en-GB"/>
+        </w:rPr>
+        <w:t>” configuration parameter) must have Erlang/OTP 24.1 installed (step 1) and require</w:t>
       </w:r>
       <w:r>
         <w:rPr>
@@ -10652,7 +11054,7 @@
           </mc:Choice>
           <mc:Fallback>
             <w:pict>
-              <v:shape w14:anchorId="3D7F66AF" id="Casella di testo 25" o:spid="_x0000_s1042" type="#_x0000_t202" style="width:459.2pt;height:110.6pt;visibility:visible;mso-wrap-style:square;mso-left-percent:-10001;mso-top-percent:-10001;mso-position-horizontal:absolute;mso-position-horizontal-relative:char;mso-position-vertical:absolute;mso-position-vertical-relative:line;mso-left-percent:-10001;mso-top-percent:-10001;v-text-anchor:top" o:gfxdata="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" fillcolor="black [3213]">
+              <v:shape w14:anchorId="3D7F66AF" id="Casella di testo 25" o:spid="_x0000_s1043" type="#_x0000_t202" style="width:459.2pt;height:110.6pt;visibility:visible;mso-wrap-style:square;mso-left-percent:-10001;mso-top-percent:-10001;mso-position-horizontal:absolute;mso-position-horizontal-relative:char;mso-position-vertical:absolute;mso-position-vertical-relative:line;mso-left-percent:-10001;mso-top-percent:-10001;v-text-anchor:top" o:gfxdata="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" fillcolor="black [3213]">
                 <v:textbox style="mso-fit-shape-to-text:t" inset="1mm,0,1mm,.5mm">
                   <w:txbxContent>
                     <w:p>
@@ -11077,7 +11479,7 @@
           </mc:Choice>
           <mc:Fallback>
             <w:pict>
-              <v:shape w14:anchorId="24295B5A" id="Casella di testo 31" o:spid="_x0000_s1043" type="#_x0000_t202" style="width:459.2pt;height:110.6pt;visibility:visible;mso-wrap-style:square;mso-left-percent:-10001;mso-top-percent:-10001;mso-position-horizontal:absolute;mso-position-horizontal-relative:char;mso-position-vertical:absolute;mso-position-vertical-relative:line;mso-left-percent:-10001;mso-top-percent:-10001;v-text-anchor:top" o:gfxdata="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" fillcolor="black [3213]">
+              <v:shape w14:anchorId="24295B5A" id="Casella di testo 31" o:spid="_x0000_s1044" type="#_x0000_t202" style="width:459.2pt;height:110.6pt;visibility:visible;mso-wrap-style:square;mso-left-percent:-10001;mso-top-percent:-10001;mso-position-horizontal:absolute;mso-position-horizontal-relative:char;mso-position-vertical:absolute;mso-position-vertical-relative:line;mso-left-percent:-10001;mso-top-percent:-10001;v-text-anchor:top" o:gfxdata="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" fillcolor="black [3213]">
                 <v:textbox style="mso-fit-shape-to-text:t" inset="1mm,0,1mm,.5mm">
                   <w:txbxContent>
                     <w:p>
@@ -11281,19 +11683,7 @@
         <w:rPr>
           <w:lang w:val="en-GB"/>
         </w:rPr>
-        <w:t>Enable the JANET Simulator host to establish a</w:t>
-      </w:r>
-      <w:r>
-        <w:rPr>
-          <w:lang w:val="en-GB"/>
-        </w:rPr>
-        <w:t>n</w:t>
-      </w:r>
-      <w:r>
-        <w:rPr>
-          <w:lang w:val="en-GB"/>
-        </w:rPr>
-        <w:t xml:space="preserve"> </w:t>
+        <w:t xml:space="preserve">Enable the JANET Simulator host to establish a </w:t>
       </w:r>
       <w:proofErr w:type="spellStart"/>
       <w:r>
@@ -11320,43 +11710,22 @@
         <w:contextualSpacing w:val="0"/>
         <w:jc w:val="both"/>
         <w:rPr>
+          <w:spacing w:val="-6"/>
           <w:lang w:val="en-GB"/>
         </w:rPr>
       </w:pPr>
       <w:r>
         <w:rPr>
+          <w:spacing w:val="-6"/>
           <w:lang w:val="en-GB"/>
         </w:rPr>
-        <w:t xml:space="preserve">This can be </w:t>
-      </w:r>
-      <w:r>
-        <w:rPr>
-          <w:lang w:val="en-GB"/>
-        </w:rPr>
-        <w:t>obtained</w:t>
-      </w:r>
-      <w:r>
-        <w:rPr>
-          <w:lang w:val="en-GB"/>
-        </w:rPr>
-        <w:t xml:space="preserve"> via the following commands, </w:t>
-      </w:r>
-      <w:r>
-        <w:rPr>
-          <w:lang w:val="en-GB"/>
-        </w:rPr>
-        <w:t>with a more comprehensive guide being available</w:t>
-      </w:r>
-      <w:r>
-        <w:rPr>
-          <w:lang w:val="en-GB"/>
-        </w:rPr>
-        <w:t xml:space="preserve"> </w:t>
+        <w:t xml:space="preserve">This can be achieved via the following commands, where a more exhaustive guide can be found </w:t>
       </w:r>
       <w:hyperlink r:id="rId13" w:history="1">
         <w:r>
           <w:rPr>
             <w:rStyle w:val="Collegamentoipertestuale"/>
+            <w:spacing w:val="-6"/>
             <w:lang w:val="en-GB"/>
           </w:rPr>
           <w:t>here</w:t>
@@ -11364,6 +11733,7 @@
       </w:hyperlink>
       <w:r>
         <w:rPr>
+          <w:spacing w:val="-6"/>
           <w:lang w:val="en-GB"/>
         </w:rPr>
         <w:t>.</w:t>
@@ -11434,6 +11804,7 @@
                                 <w:lang w:val="en-GB"/>
                               </w:rPr>
                             </w:pPr>
+                            <w:proofErr w:type="spellStart"/>
                             <w:r>
                               <w:rPr>
                                 <w:rFonts w:ascii="Inconsolata" w:hAnsi="Inconsolata" w:cs="Inconsolata"/>
@@ -11464,6 +11835,7 @@
                               </w:rPr>
                               <w:t>Host</w:t>
                             </w:r>
+                            <w:proofErr w:type="spellEnd"/>
                             <w:r>
                               <w:rPr>
                                 <w:rFonts w:ascii="Inconsolata" w:hAnsi="Inconsolata" w:cs="Inconsolata"/>
@@ -11501,8 +11873,20 @@
                                 <w:szCs w:val="20"/>
                                 <w:lang w:val="en-GB"/>
                               </w:rPr>
-                              <w:t>cd .ssh</w:t>
-                            </w:r>
+                              <w:t>cd .</w:t>
+                            </w:r>
+                            <w:proofErr w:type="spellStart"/>
+                            <w:r>
+                              <w:rPr>
+                                <w:rFonts w:ascii="Inconsolata" w:hAnsi="Inconsolata" w:cs="Inconsolata"/>
+                                <w:color w:val="FFFFFF"/>
+                                <w:sz w:val="20"/>
+                                <w:szCs w:val="20"/>
+                                <w:lang w:val="en-GB"/>
+                              </w:rPr>
+                              <w:t>ssh</w:t>
+                            </w:r>
+                            <w:proofErr w:type="spellEnd"/>
                           </w:p>
                           <w:p>
                             <w:pPr>
@@ -11640,7 +12024,29 @@
                                 <w:szCs w:val="20"/>
                                 <w:lang w:val="en-GB"/>
                               </w:rPr>
-                              <w:t>Generating public/private rsa key pair.</w:t>
+                              <w:t xml:space="preserve">Generating public/private </w:t>
+                            </w:r>
+                            <w:proofErr w:type="spellStart"/>
+                            <w:r>
+                              <w:rPr>
+                                <w:rFonts w:ascii="Inconsolata" w:hAnsi="Inconsolata" w:cs="Inconsolata"/>
+                                <w:color w:val="FFFFFF"/>
+                                <w:sz w:val="20"/>
+                                <w:szCs w:val="20"/>
+                                <w:lang w:val="en-GB"/>
+                              </w:rPr>
+                              <w:t>rsa</w:t>
+                            </w:r>
+                            <w:proofErr w:type="spellEnd"/>
+                            <w:r>
+                              <w:rPr>
+                                <w:rFonts w:ascii="Inconsolata" w:hAnsi="Inconsolata" w:cs="Inconsolata"/>
+                                <w:color w:val="FFFFFF"/>
+                                <w:sz w:val="20"/>
+                                <w:szCs w:val="20"/>
+                                <w:lang w:val="en-GB"/>
+                              </w:rPr>
+                              <w:t xml:space="preserve"> key pair.</w:t>
                             </w:r>
                           </w:p>
                           <w:p>
@@ -11664,6 +12070,7 @@
                               </w:rPr>
                               <w:t>Enter file in which to save the key (/home/</w:t>
                             </w:r>
+                            <w:proofErr w:type="spellStart"/>
                             <w:r>
                               <w:rPr>
                                 <w:rFonts w:ascii="Inconsolata" w:hAnsi="Inconsolata" w:cs="Inconsolata"/>
@@ -11674,15 +12081,60 @@
                               </w:rPr>
                               <w:t>yourUser</w:t>
                             </w:r>
-                            <w:r>
-                              <w:rPr>
-                                <w:rFonts w:ascii="Inconsolata" w:hAnsi="Inconsolata" w:cs="Inconsolata"/>
-                                <w:color w:val="FFFFFF"/>
-                                <w:sz w:val="20"/>
-                                <w:szCs w:val="20"/>
-                                <w:lang w:val="en-GB"/>
-                              </w:rPr>
-                              <w:t>/.ssh/id_rsa):</w:t>
+                            <w:proofErr w:type="spellEnd"/>
+                            <w:r>
+                              <w:rPr>
+                                <w:rFonts w:ascii="Inconsolata" w:hAnsi="Inconsolata" w:cs="Inconsolata"/>
+                                <w:color w:val="FFFFFF"/>
+                                <w:sz w:val="20"/>
+                                <w:szCs w:val="20"/>
+                                <w:lang w:val="en-GB"/>
+                              </w:rPr>
+                              <w:t>/.</w:t>
+                            </w:r>
+                            <w:proofErr w:type="spellStart"/>
+                            <w:r>
+                              <w:rPr>
+                                <w:rFonts w:ascii="Inconsolata" w:hAnsi="Inconsolata" w:cs="Inconsolata"/>
+                                <w:color w:val="FFFFFF"/>
+                                <w:sz w:val="20"/>
+                                <w:szCs w:val="20"/>
+                                <w:lang w:val="en-GB"/>
+                              </w:rPr>
+                              <w:t>ssh</w:t>
+                            </w:r>
+                            <w:proofErr w:type="spellEnd"/>
+                            <w:r>
+                              <w:rPr>
+                                <w:rFonts w:ascii="Inconsolata" w:hAnsi="Inconsolata" w:cs="Inconsolata"/>
+                                <w:color w:val="FFFFFF"/>
+                                <w:sz w:val="20"/>
+                                <w:szCs w:val="20"/>
+                                <w:lang w:val="en-GB"/>
+                              </w:rPr>
+                              <w:t>/</w:t>
+                            </w:r>
+                            <w:proofErr w:type="spellStart"/>
+                            <w:r>
+                              <w:rPr>
+                                <w:rFonts w:ascii="Inconsolata" w:hAnsi="Inconsolata" w:cs="Inconsolata"/>
+                                <w:color w:val="FFFFFF"/>
+                                <w:sz w:val="20"/>
+                                <w:szCs w:val="20"/>
+                                <w:lang w:val="en-GB"/>
+                              </w:rPr>
+                              <w:t>id_rsa</w:t>
+                            </w:r>
+                            <w:proofErr w:type="spellEnd"/>
+                            <w:r>
+                              <w:rPr>
+                                <w:rFonts w:ascii="Inconsolata" w:hAnsi="Inconsolata" w:cs="Inconsolata"/>
+                                <w:color w:val="FFFFFF"/>
+                                <w:sz w:val="20"/>
+                                <w:szCs w:val="20"/>
+                                <w:lang w:val="en-GB"/>
+                              </w:rPr>
+                              <w:t>):</w:t>
                             </w:r>
                             <w:r>
                               <w:rPr>
@@ -11780,6 +12232,7 @@
                               </w:rPr>
                               <w:t>Your identification has been saved in /home/</w:t>
                             </w:r>
+                            <w:proofErr w:type="spellStart"/>
                             <w:r>
                               <w:rPr>
                                 <w:rFonts w:ascii="Inconsolata" w:hAnsi="Inconsolata" w:cs="Inconsolata"/>
@@ -11790,15 +12243,60 @@
                               </w:rPr>
                               <w:t>yourUser</w:t>
                             </w:r>
-                            <w:r>
-                              <w:rPr>
-                                <w:rFonts w:ascii="Inconsolata" w:hAnsi="Inconsolata" w:cs="Inconsolata"/>
-                                <w:color w:val="FFFFFF"/>
-                                <w:sz w:val="20"/>
-                                <w:szCs w:val="20"/>
-                                <w:lang w:val="en-GB"/>
-                              </w:rPr>
-                              <w:t>/.ssh/id_rsa.</w:t>
+                            <w:proofErr w:type="spellEnd"/>
+                            <w:r>
+                              <w:rPr>
+                                <w:rFonts w:ascii="Inconsolata" w:hAnsi="Inconsolata" w:cs="Inconsolata"/>
+                                <w:color w:val="FFFFFF"/>
+                                <w:sz w:val="20"/>
+                                <w:szCs w:val="20"/>
+                                <w:lang w:val="en-GB"/>
+                              </w:rPr>
+                              <w:t>/.</w:t>
+                            </w:r>
+                            <w:proofErr w:type="spellStart"/>
+                            <w:r>
+                              <w:rPr>
+                                <w:rFonts w:ascii="Inconsolata" w:hAnsi="Inconsolata" w:cs="Inconsolata"/>
+                                <w:color w:val="FFFFFF"/>
+                                <w:sz w:val="20"/>
+                                <w:szCs w:val="20"/>
+                                <w:lang w:val="en-GB"/>
+                              </w:rPr>
+                              <w:t>ssh</w:t>
+                            </w:r>
+                            <w:proofErr w:type="spellEnd"/>
+                            <w:r>
+                              <w:rPr>
+                                <w:rFonts w:ascii="Inconsolata" w:hAnsi="Inconsolata" w:cs="Inconsolata"/>
+                                <w:color w:val="FFFFFF"/>
+                                <w:sz w:val="20"/>
+                                <w:szCs w:val="20"/>
+                                <w:lang w:val="en-GB"/>
+                              </w:rPr>
+                              <w:t>/</w:t>
+                            </w:r>
+                            <w:proofErr w:type="spellStart"/>
+                            <w:r>
+                              <w:rPr>
+                                <w:rFonts w:ascii="Inconsolata" w:hAnsi="Inconsolata" w:cs="Inconsolata"/>
+                                <w:color w:val="FFFFFF"/>
+                                <w:sz w:val="20"/>
+                                <w:szCs w:val="20"/>
+                                <w:lang w:val="en-GB"/>
+                              </w:rPr>
+                              <w:t>id_rsa</w:t>
+                            </w:r>
+                            <w:proofErr w:type="spellEnd"/>
+                            <w:r>
+                              <w:rPr>
+                                <w:rFonts w:ascii="Inconsolata" w:hAnsi="Inconsolata" w:cs="Inconsolata"/>
+                                <w:color w:val="FFFFFF"/>
+                                <w:sz w:val="20"/>
+                                <w:szCs w:val="20"/>
+                                <w:lang w:val="en-GB"/>
+                              </w:rPr>
+                              <w:t>.</w:t>
                             </w:r>
                           </w:p>
                           <w:p>
@@ -11822,6 +12320,7 @@
                               </w:rPr>
                               <w:t>Your public key has been saved in /home/</w:t>
                             </w:r>
+                            <w:proofErr w:type="spellStart"/>
                             <w:r>
                               <w:rPr>
                                 <w:rFonts w:ascii="Inconsolata" w:hAnsi="Inconsolata" w:cs="Inconsolata"/>
@@ -11832,15 +12331,38 @@
                               </w:rPr>
                               <w:t>yourUser</w:t>
                             </w:r>
-                            <w:r>
-                              <w:rPr>
-                                <w:rFonts w:ascii="Inconsolata" w:hAnsi="Inconsolata" w:cs="Inconsolata"/>
-                                <w:color w:val="FFFFFF"/>
-                                <w:sz w:val="20"/>
-                                <w:szCs w:val="20"/>
-                                <w:lang w:val="en-GB"/>
-                              </w:rPr>
-                              <w:t>/.ssh/id_rsa.pub.</w:t>
+                            <w:proofErr w:type="spellEnd"/>
+                            <w:r>
+                              <w:rPr>
+                                <w:rFonts w:ascii="Inconsolata" w:hAnsi="Inconsolata" w:cs="Inconsolata"/>
+                                <w:color w:val="FFFFFF"/>
+                                <w:sz w:val="20"/>
+                                <w:szCs w:val="20"/>
+                                <w:lang w:val="en-GB"/>
+                              </w:rPr>
+                              <w:t>/.</w:t>
+                            </w:r>
+                            <w:proofErr w:type="spellStart"/>
+                            <w:r>
+                              <w:rPr>
+                                <w:rFonts w:ascii="Inconsolata" w:hAnsi="Inconsolata" w:cs="Inconsolata"/>
+                                <w:color w:val="FFFFFF"/>
+                                <w:sz w:val="20"/>
+                                <w:szCs w:val="20"/>
+                                <w:lang w:val="en-GB"/>
+                              </w:rPr>
+                              <w:t>ssh</w:t>
+                            </w:r>
+                            <w:proofErr w:type="spellEnd"/>
+                            <w:r>
+                              <w:rPr>
+                                <w:rFonts w:ascii="Inconsolata" w:hAnsi="Inconsolata" w:cs="Inconsolata"/>
+                                <w:color w:val="FFFFFF"/>
+                                <w:sz w:val="20"/>
+                                <w:szCs w:val="20"/>
+                                <w:lang w:val="en-GB"/>
+                              </w:rPr>
+                              <w:t>/id_rsa.pub.</w:t>
                             </w:r>
                           </w:p>
                           <w:p>
@@ -11898,6 +12420,7 @@
                                 <w:lang w:val="en-GB"/>
                               </w:rPr>
                             </w:pPr>
+                            <w:proofErr w:type="spellStart"/>
                             <w:r>
                               <w:rPr>
                                 <w:rFonts w:ascii="Inconsolata" w:hAnsi="Inconsolata" w:cs="Inconsolata"/>
@@ -11928,6 +12451,7 @@
                               </w:rPr>
                               <w:t>Host</w:t>
                             </w:r>
+                            <w:proofErr w:type="spellEnd"/>
                             <w:r>
                               <w:rPr>
                                 <w:rFonts w:ascii="Inconsolata" w:hAnsi="Inconsolata" w:cs="Inconsolata"/>
@@ -11946,8 +12470,20 @@
                                 <w:szCs w:val="20"/>
                                 <w:lang w:val="en-GB"/>
                               </w:rPr>
-                              <w:t>/.ssh</w:t>
-                            </w:r>
+                              <w:t>/.</w:t>
+                            </w:r>
+                            <w:proofErr w:type="spellStart"/>
+                            <w:r>
+                              <w:rPr>
+                                <w:rFonts w:ascii="Inconsolata" w:hAnsi="Inconsolata" w:cs="Inconsolata"/>
+                                <w:color w:val="729FCF"/>
+                                <w:sz w:val="20"/>
+                                <w:szCs w:val="20"/>
+                                <w:lang w:val="en-GB"/>
+                              </w:rPr>
+                              <w:t>ssh</w:t>
+                            </w:r>
+                            <w:proofErr w:type="spellEnd"/>
                             <w:r>
                               <w:rPr>
                                 <w:rFonts w:ascii="Inconsolata" w:hAnsi="Inconsolata" w:cs="Inconsolata"/>
@@ -11967,15 +12503,27 @@
                               </w:rPr>
                               <w:t xml:space="preserve"> </w:t>
                             </w:r>
-                            <w:r>
-                              <w:rPr>
-                                <w:rFonts w:ascii="Inconsolata" w:hAnsi="Inconsolata" w:cs="Inconsolata"/>
-                                <w:color w:val="FFFFFF"/>
-                                <w:sz w:val="20"/>
-                                <w:szCs w:val="20"/>
-                                <w:lang w:val="en-GB"/>
-                              </w:rPr>
-                              <w:t>ssh-copy-id nodeHost1</w:t>
+                            <w:proofErr w:type="spellStart"/>
+                            <w:r>
+                              <w:rPr>
+                                <w:rFonts w:ascii="Inconsolata" w:hAnsi="Inconsolata" w:cs="Inconsolata"/>
+                                <w:color w:val="FFFFFF"/>
+                                <w:sz w:val="20"/>
+                                <w:szCs w:val="20"/>
+                                <w:lang w:val="en-GB"/>
+                              </w:rPr>
+                              <w:t>ssh</w:t>
+                            </w:r>
+                            <w:proofErr w:type="spellEnd"/>
+                            <w:r>
+                              <w:rPr>
+                                <w:rFonts w:ascii="Inconsolata" w:hAnsi="Inconsolata" w:cs="Inconsolata"/>
+                                <w:color w:val="FFFFFF"/>
+                                <w:sz w:val="20"/>
+                                <w:szCs w:val="20"/>
+                                <w:lang w:val="en-GB"/>
+                              </w:rPr>
+                              <w:t>-copy-id nodeHost1</w:t>
                             </w:r>
                           </w:p>
                           <w:p>
@@ -12027,7 +12575,29 @@
                                 <w:szCs w:val="20"/>
                                 <w:lang w:val="en-GB"/>
                               </w:rPr>
-                              <w:t>er the “yourUser” password on “nodeHost1”</w:t>
+                              <w:t>er the “</w:t>
+                            </w:r>
+                            <w:proofErr w:type="spellStart"/>
+                            <w:r>
+                              <w:rPr>
+                                <w:rFonts w:ascii="Inconsolata" w:hAnsi="Inconsolata" w:cs="Inconsolata"/>
+                                <w:color w:val="FFFFFF"/>
+                                <w:sz w:val="20"/>
+                                <w:szCs w:val="20"/>
+                                <w:lang w:val="en-GB"/>
+                              </w:rPr>
+                              <w:t>yourUser</w:t>
+                            </w:r>
+                            <w:proofErr w:type="spellEnd"/>
+                            <w:r>
+                              <w:rPr>
+                                <w:rFonts w:ascii="Inconsolata" w:hAnsi="Inconsolata" w:cs="Inconsolata"/>
+                                <w:color w:val="FFFFFF"/>
+                                <w:sz w:val="20"/>
+                                <w:szCs w:val="20"/>
+                                <w:lang w:val="en-GB"/>
+                              </w:rPr>
+                              <w:t>” password on “nodeHost1”</w:t>
                             </w:r>
                           </w:p>
                           <w:p>
@@ -12083,7 +12653,29 @@
                                 <w:szCs w:val="20"/>
                                 <w:lang w:val="en-GB"/>
                               </w:rPr>
-                              <w:t>Now try logging into the machine, with : “ssh ‘nodeHost1’”</w:t>
+                              <w:t>Now try logging into the machine, with : “</w:t>
+                            </w:r>
+                            <w:proofErr w:type="spellStart"/>
+                            <w:r>
+                              <w:rPr>
+                                <w:rFonts w:ascii="Inconsolata" w:hAnsi="Inconsolata" w:cs="Inconsolata"/>
+                                <w:color w:val="FFFFFF"/>
+                                <w:sz w:val="20"/>
+                                <w:szCs w:val="20"/>
+                                <w:lang w:val="en-GB"/>
+                              </w:rPr>
+                              <w:t>ssh</w:t>
+                            </w:r>
+                            <w:proofErr w:type="spellEnd"/>
+                            <w:r>
+                              <w:rPr>
+                                <w:rFonts w:ascii="Inconsolata" w:hAnsi="Inconsolata" w:cs="Inconsolata"/>
+                                <w:color w:val="FFFFFF"/>
+                                <w:sz w:val="20"/>
+                                <w:szCs w:val="20"/>
+                                <w:lang w:val="en-GB"/>
+                              </w:rPr>
+                              <w:t xml:space="preserve"> ‘nodeHost1’”</w:t>
                             </w:r>
                           </w:p>
                           <w:p>
@@ -12119,6 +12711,7 @@
                                 <w:lang w:val="en-GB"/>
                               </w:rPr>
                             </w:pPr>
+                            <w:proofErr w:type="spellStart"/>
                             <w:r>
                               <w:rPr>
                                 <w:rFonts w:ascii="Inconsolata" w:hAnsi="Inconsolata" w:cs="Inconsolata"/>
@@ -12149,6 +12742,7 @@
                               </w:rPr>
                               <w:t>Host</w:t>
                             </w:r>
+                            <w:proofErr w:type="spellEnd"/>
                             <w:r>
                               <w:rPr>
                                 <w:rFonts w:ascii="Inconsolata" w:hAnsi="Inconsolata" w:cs="Inconsolata"/>
@@ -12167,8 +12761,20 @@
                                 <w:szCs w:val="20"/>
                                 <w:lang w:val="en-GB"/>
                               </w:rPr>
-                              <w:t>/.ssh</w:t>
-                            </w:r>
+                              <w:t>/.</w:t>
+                            </w:r>
+                            <w:proofErr w:type="spellStart"/>
+                            <w:r>
+                              <w:rPr>
+                                <w:rFonts w:ascii="Inconsolata" w:hAnsi="Inconsolata" w:cs="Inconsolata"/>
+                                <w:color w:val="729FCF"/>
+                                <w:sz w:val="20"/>
+                                <w:szCs w:val="20"/>
+                                <w:lang w:val="en-GB"/>
+                              </w:rPr>
+                              <w:t>ssh</w:t>
+                            </w:r>
+                            <w:proofErr w:type="spellEnd"/>
                             <w:r>
                               <w:rPr>
                                 <w:rFonts w:ascii="Inconsolata" w:hAnsi="Inconsolata" w:cs="Inconsolata"/>
@@ -12188,15 +12794,27 @@
                               </w:rPr>
                               <w:t xml:space="preserve"> </w:t>
                             </w:r>
-                            <w:r>
-                              <w:rPr>
-                                <w:rFonts w:ascii="Inconsolata" w:hAnsi="Inconsolata" w:cs="Inconsolata"/>
-                                <w:color w:val="FFFFFF"/>
-                                <w:sz w:val="20"/>
-                                <w:szCs w:val="20"/>
-                                <w:lang w:val="en-GB"/>
-                              </w:rPr>
-                              <w:t>ssh nodeHost1</w:t>
+                            <w:proofErr w:type="spellStart"/>
+                            <w:r>
+                              <w:rPr>
+                                <w:rFonts w:ascii="Inconsolata" w:hAnsi="Inconsolata" w:cs="Inconsolata"/>
+                                <w:color w:val="FFFFFF"/>
+                                <w:sz w:val="20"/>
+                                <w:szCs w:val="20"/>
+                                <w:lang w:val="en-GB"/>
+                              </w:rPr>
+                              <w:t>ssh</w:t>
+                            </w:r>
+                            <w:proofErr w:type="spellEnd"/>
+                            <w:r>
+                              <w:rPr>
+                                <w:rFonts w:ascii="Inconsolata" w:hAnsi="Inconsolata" w:cs="Inconsolata"/>
+                                <w:color w:val="FFFFFF"/>
+                                <w:sz w:val="20"/>
+                                <w:szCs w:val="20"/>
+                                <w:lang w:val="en-GB"/>
+                              </w:rPr>
+                              <w:t xml:space="preserve"> nodeHost1</w:t>
                             </w:r>
                           </w:p>
                           <w:p>
@@ -12272,7 +12890,7 @@
           </mc:Choice>
           <mc:Fallback>
             <w:pict>
-              <v:shape w14:anchorId="3827BDA7" id="Casella di testo 27" o:spid="_x0000_s1044" type="#_x0000_t202" style="width:459.2pt;height:110.6pt;visibility:visible;mso-wrap-style:square;mso-left-percent:-10001;mso-top-percent:-10001;mso-position-horizontal:absolute;mso-position-horizontal-relative:char;mso-position-vertical:absolute;mso-position-vertical-relative:line;mso-left-percent:-10001;mso-top-percent:-10001;v-text-anchor:top" o:gfxdata="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" fillcolor="black [3213]">
+              <v:shape w14:anchorId="3827BDA7" id="Casella di testo 27" o:spid="_x0000_s1045" type="#_x0000_t202" style="width:459.2pt;height:110.6pt;visibility:visible;mso-wrap-style:square;mso-left-percent:-10001;mso-top-percent:-10001;mso-position-horizontal:absolute;mso-position-horizontal-relative:char;mso-position-vertical:absolute;mso-position-vertical-relative:line;mso-left-percent:-10001;mso-top-percent:-10001;v-text-anchor:top" o:gfxdata="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" fillcolor="black [3213]">
                 <v:textbox style="mso-fit-shape-to-text:t" inset="1mm,0,1mm,.5mm">
                   <w:txbxContent>
                     <w:p>
@@ -12286,6 +12904,7 @@
                           <w:lang w:val="en-GB"/>
                         </w:rPr>
                       </w:pPr>
+                      <w:proofErr w:type="spellStart"/>
                       <w:r>
                         <w:rPr>
                           <w:rFonts w:ascii="Inconsolata" w:hAnsi="Inconsolata" w:cs="Inconsolata"/>
@@ -12316,6 +12935,7 @@
                         </w:rPr>
                         <w:t>Host</w:t>
                       </w:r>
+                      <w:proofErr w:type="spellEnd"/>
                       <w:r>
                         <w:rPr>
                           <w:rFonts w:ascii="Inconsolata" w:hAnsi="Inconsolata" w:cs="Inconsolata"/>
@@ -12353,8 +12973,20 @@
                           <w:szCs w:val="20"/>
                           <w:lang w:val="en-GB"/>
                         </w:rPr>
-                        <w:t>cd .ssh</w:t>
-                      </w:r>
+                        <w:t>cd .</w:t>
+                      </w:r>
+                      <w:proofErr w:type="spellStart"/>
+                      <w:r>
+                        <w:rPr>
+                          <w:rFonts w:ascii="Inconsolata" w:hAnsi="Inconsolata" w:cs="Inconsolata"/>
+                          <w:color w:val="FFFFFF"/>
+                          <w:sz w:val="20"/>
+                          <w:szCs w:val="20"/>
+                          <w:lang w:val="en-GB"/>
+                        </w:rPr>
+                        <w:t>ssh</w:t>
+                      </w:r>
+                      <w:proofErr w:type="spellEnd"/>
                     </w:p>
                     <w:p>
                       <w:pPr>
@@ -12492,7 +13124,29 @@
                           <w:szCs w:val="20"/>
                           <w:lang w:val="en-GB"/>
                         </w:rPr>
-                        <w:t>Generating public/private rsa key pair.</w:t>
+                        <w:t xml:space="preserve">Generating public/private </w:t>
+                      </w:r>
+                      <w:proofErr w:type="spellStart"/>
+                      <w:r>
+                        <w:rPr>
+                          <w:rFonts w:ascii="Inconsolata" w:hAnsi="Inconsolata" w:cs="Inconsolata"/>
+                          <w:color w:val="FFFFFF"/>
+                          <w:sz w:val="20"/>
+                          <w:szCs w:val="20"/>
+                          <w:lang w:val="en-GB"/>
+                        </w:rPr>
+                        <w:t>rsa</w:t>
+                      </w:r>
+                      <w:proofErr w:type="spellEnd"/>
+                      <w:r>
+                        <w:rPr>
+                          <w:rFonts w:ascii="Inconsolata" w:hAnsi="Inconsolata" w:cs="Inconsolata"/>
+                          <w:color w:val="FFFFFF"/>
+                          <w:sz w:val="20"/>
+                          <w:szCs w:val="20"/>
+                          <w:lang w:val="en-GB"/>
+                        </w:rPr>
+                        <w:t xml:space="preserve"> key pair.</w:t>
                       </w:r>
                     </w:p>
                     <w:p>
@@ -12516,6 +13170,7 @@
                         </w:rPr>
                         <w:t>Enter file in which to save the key (/home/</w:t>
                       </w:r>
+                      <w:proofErr w:type="spellStart"/>
                       <w:r>
                         <w:rPr>
                           <w:rFonts w:ascii="Inconsolata" w:hAnsi="Inconsolata" w:cs="Inconsolata"/>
@@ -12526,15 +13181,60 @@
                         </w:rPr>
                         <w:t>yourUser</w:t>
                       </w:r>
-                      <w:r>
-                        <w:rPr>
-                          <w:rFonts w:ascii="Inconsolata" w:hAnsi="Inconsolata" w:cs="Inconsolata"/>
-                          <w:color w:val="FFFFFF"/>
-                          <w:sz w:val="20"/>
-                          <w:szCs w:val="20"/>
-                          <w:lang w:val="en-GB"/>
-                        </w:rPr>
-                        <w:t>/.ssh/id_rsa):</w:t>
+                      <w:proofErr w:type="spellEnd"/>
+                      <w:r>
+                        <w:rPr>
+                          <w:rFonts w:ascii="Inconsolata" w:hAnsi="Inconsolata" w:cs="Inconsolata"/>
+                          <w:color w:val="FFFFFF"/>
+                          <w:sz w:val="20"/>
+                          <w:szCs w:val="20"/>
+                          <w:lang w:val="en-GB"/>
+                        </w:rPr>
+                        <w:t>/.</w:t>
+                      </w:r>
+                      <w:proofErr w:type="spellStart"/>
+                      <w:r>
+                        <w:rPr>
+                          <w:rFonts w:ascii="Inconsolata" w:hAnsi="Inconsolata" w:cs="Inconsolata"/>
+                          <w:color w:val="FFFFFF"/>
+                          <w:sz w:val="20"/>
+                          <w:szCs w:val="20"/>
+                          <w:lang w:val="en-GB"/>
+                        </w:rPr>
+                        <w:t>ssh</w:t>
+                      </w:r>
+                      <w:proofErr w:type="spellEnd"/>
+                      <w:r>
+                        <w:rPr>
+                          <w:rFonts w:ascii="Inconsolata" w:hAnsi="Inconsolata" w:cs="Inconsolata"/>
+                          <w:color w:val="FFFFFF"/>
+                          <w:sz w:val="20"/>
+                          <w:szCs w:val="20"/>
+                          <w:lang w:val="en-GB"/>
+                        </w:rPr>
+                        <w:t>/</w:t>
+                      </w:r>
+                      <w:proofErr w:type="spellStart"/>
+                      <w:r>
+                        <w:rPr>
+                          <w:rFonts w:ascii="Inconsolata" w:hAnsi="Inconsolata" w:cs="Inconsolata"/>
+                          <w:color w:val="FFFFFF"/>
+                          <w:sz w:val="20"/>
+                          <w:szCs w:val="20"/>
+                          <w:lang w:val="en-GB"/>
+                        </w:rPr>
+                        <w:t>id_rsa</w:t>
+                      </w:r>
+                      <w:proofErr w:type="spellEnd"/>
+                      <w:r>
+                        <w:rPr>
+                          <w:rFonts w:ascii="Inconsolata" w:hAnsi="Inconsolata" w:cs="Inconsolata"/>
+                          <w:color w:val="FFFFFF"/>
+                          <w:sz w:val="20"/>
+                          <w:szCs w:val="20"/>
+                          <w:lang w:val="en-GB"/>
+                        </w:rPr>
+                        <w:t>):</w:t>
                       </w:r>
                       <w:r>
                         <w:rPr>
@@ -12632,6 +13332,7 @@
                         </w:rPr>
                         <w:t>Your identification has been saved in /home/</w:t>
                       </w:r>
+                      <w:proofErr w:type="spellStart"/>
                       <w:r>
                         <w:rPr>
                           <w:rFonts w:ascii="Inconsolata" w:hAnsi="Inconsolata" w:cs="Inconsolata"/>
@@ -12642,15 +13343,60 @@
                         </w:rPr>
                         <w:t>yourUser</w:t>
                       </w:r>
-                      <w:r>
-                        <w:rPr>
-                          <w:rFonts w:ascii="Inconsolata" w:hAnsi="Inconsolata" w:cs="Inconsolata"/>
-                          <w:color w:val="FFFFFF"/>
-                          <w:sz w:val="20"/>
-                          <w:szCs w:val="20"/>
-                          <w:lang w:val="en-GB"/>
-                        </w:rPr>
-                        <w:t>/.ssh/id_rsa.</w:t>
+                      <w:proofErr w:type="spellEnd"/>
+                      <w:r>
+                        <w:rPr>
+                          <w:rFonts w:ascii="Inconsolata" w:hAnsi="Inconsolata" w:cs="Inconsolata"/>
+                          <w:color w:val="FFFFFF"/>
+                          <w:sz w:val="20"/>
+                          <w:szCs w:val="20"/>
+                          <w:lang w:val="en-GB"/>
+                        </w:rPr>
+                        <w:t>/.</w:t>
+                      </w:r>
+                      <w:proofErr w:type="spellStart"/>
+                      <w:r>
+                        <w:rPr>
+                          <w:rFonts w:ascii="Inconsolata" w:hAnsi="Inconsolata" w:cs="Inconsolata"/>
+                          <w:color w:val="FFFFFF"/>
+                          <w:sz w:val="20"/>
+                          <w:szCs w:val="20"/>
+                          <w:lang w:val="en-GB"/>
+                        </w:rPr>
+                        <w:t>ssh</w:t>
+                      </w:r>
+                      <w:proofErr w:type="spellEnd"/>
+                      <w:r>
+                        <w:rPr>
+                          <w:rFonts w:ascii="Inconsolata" w:hAnsi="Inconsolata" w:cs="Inconsolata"/>
+                          <w:color w:val="FFFFFF"/>
+                          <w:sz w:val="20"/>
+                          <w:szCs w:val="20"/>
+                          <w:lang w:val="en-GB"/>
+                        </w:rPr>
+                        <w:t>/</w:t>
+                      </w:r>
+                      <w:proofErr w:type="spellStart"/>
+                      <w:r>
+                        <w:rPr>
+                          <w:rFonts w:ascii="Inconsolata" w:hAnsi="Inconsolata" w:cs="Inconsolata"/>
+                          <w:color w:val="FFFFFF"/>
+                          <w:sz w:val="20"/>
+                          <w:szCs w:val="20"/>
+                          <w:lang w:val="en-GB"/>
+                        </w:rPr>
+                        <w:t>id_rsa</w:t>
+                      </w:r>
+                      <w:proofErr w:type="spellEnd"/>
+                      <w:r>
+                        <w:rPr>
+                          <w:rFonts w:ascii="Inconsolata" w:hAnsi="Inconsolata" w:cs="Inconsolata"/>
+                          <w:color w:val="FFFFFF"/>
+                          <w:sz w:val="20"/>
+                          <w:szCs w:val="20"/>
+                          <w:lang w:val="en-GB"/>
+                        </w:rPr>
+                        <w:t>.</w:t>
                       </w:r>
                     </w:p>
                     <w:p>
@@ -12674,6 +13420,7 @@
                         </w:rPr>
                         <w:t>Your public key has been saved in /home/</w:t>
                       </w:r>
+                      <w:proofErr w:type="spellStart"/>
                       <w:r>
                         <w:rPr>
                           <w:rFonts w:ascii="Inconsolata" w:hAnsi="Inconsolata" w:cs="Inconsolata"/>
@@ -12684,15 +13431,38 @@
                         </w:rPr>
                         <w:t>yourUser</w:t>
                       </w:r>
-                      <w:r>
-                        <w:rPr>
-                          <w:rFonts w:ascii="Inconsolata" w:hAnsi="Inconsolata" w:cs="Inconsolata"/>
-                          <w:color w:val="FFFFFF"/>
-                          <w:sz w:val="20"/>
-                          <w:szCs w:val="20"/>
-                          <w:lang w:val="en-GB"/>
-                        </w:rPr>
-                        <w:t>/.ssh/id_rsa.pub.</w:t>
+                      <w:proofErr w:type="spellEnd"/>
+                      <w:r>
+                        <w:rPr>
+                          <w:rFonts w:ascii="Inconsolata" w:hAnsi="Inconsolata" w:cs="Inconsolata"/>
+                          <w:color w:val="FFFFFF"/>
+                          <w:sz w:val="20"/>
+                          <w:szCs w:val="20"/>
+                          <w:lang w:val="en-GB"/>
+                        </w:rPr>
+                        <w:t>/.</w:t>
+                      </w:r>
+                      <w:proofErr w:type="spellStart"/>
+                      <w:r>
+                        <w:rPr>
+                          <w:rFonts w:ascii="Inconsolata" w:hAnsi="Inconsolata" w:cs="Inconsolata"/>
+                          <w:color w:val="FFFFFF"/>
+                          <w:sz w:val="20"/>
+                          <w:szCs w:val="20"/>
+                          <w:lang w:val="en-GB"/>
+                        </w:rPr>
+                        <w:t>ssh</w:t>
+                      </w:r>
+                      <w:proofErr w:type="spellEnd"/>
+                      <w:r>
+                        <w:rPr>
+                          <w:rFonts w:ascii="Inconsolata" w:hAnsi="Inconsolata" w:cs="Inconsolata"/>
+                          <w:color w:val="FFFFFF"/>
+                          <w:sz w:val="20"/>
+                          <w:szCs w:val="20"/>
+                          <w:lang w:val="en-GB"/>
+                        </w:rPr>
+                        <w:t>/id_rsa.pub.</w:t>
                       </w:r>
                     </w:p>
                     <w:p>
@@ -12750,6 +13520,7 @@
                           <w:lang w:val="en-GB"/>
                         </w:rPr>
                       </w:pPr>
+                      <w:proofErr w:type="spellStart"/>
                       <w:r>
                         <w:rPr>
                           <w:rFonts w:ascii="Inconsolata" w:hAnsi="Inconsolata" w:cs="Inconsolata"/>
@@ -12780,6 +13551,7 @@
                         </w:rPr>
                         <w:t>Host</w:t>
                       </w:r>
+                      <w:proofErr w:type="spellEnd"/>
                       <w:r>
                         <w:rPr>
                           <w:rFonts w:ascii="Inconsolata" w:hAnsi="Inconsolata" w:cs="Inconsolata"/>
@@ -12798,8 +13570,20 @@
                           <w:szCs w:val="20"/>
                           <w:lang w:val="en-GB"/>
                         </w:rPr>
-                        <w:t>/.ssh</w:t>
-                      </w:r>
+                        <w:t>/.</w:t>
+                      </w:r>
+                      <w:proofErr w:type="spellStart"/>
+                      <w:r>
+                        <w:rPr>
+                          <w:rFonts w:ascii="Inconsolata" w:hAnsi="Inconsolata" w:cs="Inconsolata"/>
+                          <w:color w:val="729FCF"/>
+                          <w:sz w:val="20"/>
+                          <w:szCs w:val="20"/>
+                          <w:lang w:val="en-GB"/>
+                        </w:rPr>
+                        <w:t>ssh</w:t>
+                      </w:r>
+                      <w:proofErr w:type="spellEnd"/>
                       <w:r>
                         <w:rPr>
                           <w:rFonts w:ascii="Inconsolata" w:hAnsi="Inconsolata" w:cs="Inconsolata"/>
@@ -12819,15 +13603,27 @@
                         </w:rPr>
                         <w:t xml:space="preserve"> </w:t>
                       </w:r>
-                      <w:r>
-                        <w:rPr>
-                          <w:rFonts w:ascii="Inconsolata" w:hAnsi="Inconsolata" w:cs="Inconsolata"/>
-                          <w:color w:val="FFFFFF"/>
-                          <w:sz w:val="20"/>
-                          <w:szCs w:val="20"/>
-                          <w:lang w:val="en-GB"/>
-                        </w:rPr>
-                        <w:t>ssh-copy-id nodeHost1</w:t>
+                      <w:proofErr w:type="spellStart"/>
+                      <w:r>
+                        <w:rPr>
+                          <w:rFonts w:ascii="Inconsolata" w:hAnsi="Inconsolata" w:cs="Inconsolata"/>
+                          <w:color w:val="FFFFFF"/>
+                          <w:sz w:val="20"/>
+                          <w:szCs w:val="20"/>
+                          <w:lang w:val="en-GB"/>
+                        </w:rPr>
+                        <w:t>ssh</w:t>
+                      </w:r>
+                      <w:proofErr w:type="spellEnd"/>
+                      <w:r>
+                        <w:rPr>
+                          <w:rFonts w:ascii="Inconsolata" w:hAnsi="Inconsolata" w:cs="Inconsolata"/>
+                          <w:color w:val="FFFFFF"/>
+                          <w:sz w:val="20"/>
+                          <w:szCs w:val="20"/>
+                          <w:lang w:val="en-GB"/>
+                        </w:rPr>
+                        <w:t>-copy-id nodeHost1</w:t>
                       </w:r>
                     </w:p>
                     <w:p>
@@ -12879,7 +13675,29 @@
                           <w:szCs w:val="20"/>
                           <w:lang w:val="en-GB"/>
                         </w:rPr>
-                        <w:t>er the “yourUser” password on “nodeHost1”</w:t>
+                        <w:t>er the “</w:t>
+                      </w:r>
+                      <w:proofErr w:type="spellStart"/>
+                      <w:r>
+                        <w:rPr>
+                          <w:rFonts w:ascii="Inconsolata" w:hAnsi="Inconsolata" w:cs="Inconsolata"/>
+                          <w:color w:val="FFFFFF"/>
+                          <w:sz w:val="20"/>
+                          <w:szCs w:val="20"/>
+                          <w:lang w:val="en-GB"/>
+                        </w:rPr>
+                        <w:t>yourUser</w:t>
+                      </w:r>
+                      <w:proofErr w:type="spellEnd"/>
+                      <w:r>
+                        <w:rPr>
+                          <w:rFonts w:ascii="Inconsolata" w:hAnsi="Inconsolata" w:cs="Inconsolata"/>
+                          <w:color w:val="FFFFFF"/>
+                          <w:sz w:val="20"/>
+                          <w:szCs w:val="20"/>
+                          <w:lang w:val="en-GB"/>
+                        </w:rPr>
+                        <w:t>” password on “nodeHost1”</w:t>
                       </w:r>
                     </w:p>
                     <w:p>
@@ -12935,7 +13753,29 @@
                           <w:szCs w:val="20"/>
                           <w:lang w:val="en-GB"/>
                         </w:rPr>
-                        <w:t>Now try logging into the machine, with : “ssh ‘nodeHost1’”</w:t>
+                        <w:t>Now try logging into the machine, with : “</w:t>
+                      </w:r>
+                      <w:proofErr w:type="spellStart"/>
+                      <w:r>
+                        <w:rPr>
+                          <w:rFonts w:ascii="Inconsolata" w:hAnsi="Inconsolata" w:cs="Inconsolata"/>
+                          <w:color w:val="FFFFFF"/>
+                          <w:sz w:val="20"/>
+                          <w:szCs w:val="20"/>
+                          <w:lang w:val="en-GB"/>
+                        </w:rPr>
+                        <w:t>ssh</w:t>
+                      </w:r>
+                      <w:proofErr w:type="spellEnd"/>
+                      <w:r>
+                        <w:rPr>
+                          <w:rFonts w:ascii="Inconsolata" w:hAnsi="Inconsolata" w:cs="Inconsolata"/>
+                          <w:color w:val="FFFFFF"/>
+                          <w:sz w:val="20"/>
+                          <w:szCs w:val="20"/>
+                          <w:lang w:val="en-GB"/>
+                        </w:rPr>
+                        <w:t xml:space="preserve"> ‘nodeHost1’”</w:t>
                       </w:r>
                     </w:p>
                     <w:p>
@@ -12971,6 +13811,7 @@
                           <w:lang w:val="en-GB"/>
                         </w:rPr>
                       </w:pPr>
+                      <w:proofErr w:type="spellStart"/>
                       <w:r>
                         <w:rPr>
                           <w:rFonts w:ascii="Inconsolata" w:hAnsi="Inconsolata" w:cs="Inconsolata"/>
@@ -13001,6 +13842,7 @@
                         </w:rPr>
                         <w:t>Host</w:t>
                       </w:r>
+                      <w:proofErr w:type="spellEnd"/>
                       <w:r>
                         <w:rPr>
                           <w:rFonts w:ascii="Inconsolata" w:hAnsi="Inconsolata" w:cs="Inconsolata"/>
@@ -13019,8 +13861,20 @@
                           <w:szCs w:val="20"/>
                           <w:lang w:val="en-GB"/>
                         </w:rPr>
-                        <w:t>/.ssh</w:t>
-                      </w:r>
+                        <w:t>/.</w:t>
+                      </w:r>
+                      <w:proofErr w:type="spellStart"/>
+                      <w:r>
+                        <w:rPr>
+                          <w:rFonts w:ascii="Inconsolata" w:hAnsi="Inconsolata" w:cs="Inconsolata"/>
+                          <w:color w:val="729FCF"/>
+                          <w:sz w:val="20"/>
+                          <w:szCs w:val="20"/>
+                          <w:lang w:val="en-GB"/>
+                        </w:rPr>
+                        <w:t>ssh</w:t>
+                      </w:r>
+                      <w:proofErr w:type="spellEnd"/>
                       <w:r>
                         <w:rPr>
                           <w:rFonts w:ascii="Inconsolata" w:hAnsi="Inconsolata" w:cs="Inconsolata"/>
@@ -13040,15 +13894,27 @@
                         </w:rPr>
                         <w:t xml:space="preserve"> </w:t>
                       </w:r>
-                      <w:r>
-                        <w:rPr>
-                          <w:rFonts w:ascii="Inconsolata" w:hAnsi="Inconsolata" w:cs="Inconsolata"/>
-                          <w:color w:val="FFFFFF"/>
-                          <w:sz w:val="20"/>
-                          <w:szCs w:val="20"/>
-                          <w:lang w:val="en-GB"/>
-                        </w:rPr>
-                        <w:t>ssh nodeHost1</w:t>
+                      <w:proofErr w:type="spellStart"/>
+                      <w:r>
+                        <w:rPr>
+                          <w:rFonts w:ascii="Inconsolata" w:hAnsi="Inconsolata" w:cs="Inconsolata"/>
+                          <w:color w:val="FFFFFF"/>
+                          <w:sz w:val="20"/>
+                          <w:szCs w:val="20"/>
+                          <w:lang w:val="en-GB"/>
+                        </w:rPr>
+                        <w:t>ssh</w:t>
+                      </w:r>
+                      <w:proofErr w:type="spellEnd"/>
+                      <w:r>
+                        <w:rPr>
+                          <w:rFonts w:ascii="Inconsolata" w:hAnsi="Inconsolata" w:cs="Inconsolata"/>
+                          <w:color w:val="FFFFFF"/>
+                          <w:sz w:val="20"/>
+                          <w:szCs w:val="20"/>
+                          <w:lang w:val="en-GB"/>
+                        </w:rPr>
+                        <w:t xml:space="preserve"> nodeHost1</w:t>
                       </w:r>
                     </w:p>
                     <w:p>
@@ -13558,7 +14424,7 @@
           </mc:Choice>
           <mc:Fallback>
             <w:pict>
-              <v:shape w14:anchorId="487B5263" id="Casella di testo 38" o:spid="_x0000_s1045" type="#_x0000_t202" style="width:459.2pt;height:110.6pt;visibility:visible;mso-wrap-style:square;mso-left-percent:-10001;mso-top-percent:-10001;mso-position-horizontal:absolute;mso-position-horizontal-relative:char;mso-position-vertical:absolute;mso-position-vertical-relative:line;mso-left-percent:-10001;mso-top-percent:-10001;v-text-anchor:top" o:gfxdata="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" fillcolor="black [3213]">
+              <v:shape w14:anchorId="487B5263" id="Casella di testo 38" o:spid="_x0000_s1046" type="#_x0000_t202" style="width:459.2pt;height:110.6pt;visibility:visible;mso-wrap-style:square;mso-left-percent:-10001;mso-top-percent:-10001;mso-position-horizontal:absolute;mso-position-horizontal-relative:char;mso-position-vertical:absolute;mso-position-vertical-relative:line;mso-left-percent:-10001;mso-top-percent:-10001;v-text-anchor:top" o:gfxdata="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" fillcolor="black [3213]">
                 <v:textbox style="mso-fit-shape-to-text:t" inset="1mm,0,1mm,.5mm">
                   <w:txbxContent>
                     <w:p>
@@ -17000,6 +17866,95 @@
     </w:lvl>
   </w:abstractNum>
   <w:abstractNum w:abstractNumId="36" w15:restartNumberingAfterBreak="0">
+    <w:nsid w:val="60350F66"/>
+    <w:multiLevelType w:val="hybridMultilevel"/>
+    <w:tmpl w:val="4E547A84"/>
+    <w:lvl w:ilvl="0" w:tplc="FFFFFFFF">
+      <w:start w:val="1"/>
+      <w:numFmt w:val="decimal"/>
+      <w:lvlText w:val="%1."/>
+      <w:lvlJc w:val="left"/>
+      <w:pPr>
+        <w:ind w:left="1211" w:hanging="360"/>
+      </w:pPr>
+      <w:rPr>
+        <w:rFonts w:hint="default"/>
+      </w:rPr>
+    </w:lvl>
+    <w:lvl w:ilvl="1" w:tplc="FFFFFFFF" w:tentative="1">
+      <w:start w:val="1"/>
+      <w:numFmt w:val="lowerLetter"/>
+      <w:lvlText w:val="%2."/>
+      <w:lvlJc w:val="left"/>
+      <w:pPr>
+        <w:ind w:left="1440" w:hanging="360"/>
+      </w:pPr>
+    </w:lvl>
+    <w:lvl w:ilvl="2" w:tplc="FFFFFFFF" w:tentative="1">
+      <w:start w:val="1"/>
+      <w:numFmt w:val="lowerRoman"/>
+      <w:lvlText w:val="%3."/>
+      <w:lvlJc w:val="right"/>
+      <w:pPr>
+        <w:ind w:left="2160" w:hanging="180"/>
+      </w:pPr>
+    </w:lvl>
+    <w:lvl w:ilvl="3" w:tplc="FFFFFFFF" w:tentative="1">
+      <w:start w:val="1"/>
+      <w:numFmt w:val="decimal"/>
+      <w:lvlText w:val="%4."/>
+      <w:lvlJc w:val="left"/>
+      <w:pPr>
+        <w:ind w:left="2880" w:hanging="360"/>
+      </w:pPr>
+    </w:lvl>
+    <w:lvl w:ilvl="4" w:tplc="FFFFFFFF" w:tentative="1">
+      <w:start w:val="1"/>
+      <w:numFmt w:val="lowerLetter"/>
+      <w:lvlText w:val="%5."/>
+      <w:lvlJc w:val="left"/>
+      <w:pPr>
+        <w:ind w:left="3600" w:hanging="360"/>
+      </w:pPr>
+    </w:lvl>
+    <w:lvl w:ilvl="5" w:tplc="FFFFFFFF" w:tentative="1">
+      <w:start w:val="1"/>
+      <w:numFmt w:val="lowerRoman"/>
+      <w:lvlText w:val="%6."/>
+      <w:lvlJc w:val="right"/>
+      <w:pPr>
+        <w:ind w:left="4320" w:hanging="180"/>
+      </w:pPr>
+    </w:lvl>
+    <w:lvl w:ilvl="6" w:tplc="FFFFFFFF" w:tentative="1">
+      <w:start w:val="1"/>
+      <w:numFmt w:val="decimal"/>
+      <w:lvlText w:val="%7."/>
+      <w:lvlJc w:val="left"/>
+      <w:pPr>
+        <w:ind w:left="5040" w:hanging="360"/>
+      </w:pPr>
+    </w:lvl>
+    <w:lvl w:ilvl="7" w:tplc="FFFFFFFF" w:tentative="1">
+      <w:start w:val="1"/>
+      <w:numFmt w:val="lowerLetter"/>
+      <w:lvlText w:val="%8."/>
+      <w:lvlJc w:val="left"/>
+      <w:pPr>
+        <w:ind w:left="5760" w:hanging="360"/>
+      </w:pPr>
+    </w:lvl>
+    <w:lvl w:ilvl="8" w:tplc="FFFFFFFF" w:tentative="1">
+      <w:start w:val="1"/>
+      <w:numFmt w:val="lowerRoman"/>
+      <w:lvlText w:val="%9."/>
+      <w:lvlJc w:val="right"/>
+      <w:pPr>
+        <w:ind w:left="6480" w:hanging="180"/>
+      </w:pPr>
+    </w:lvl>
+  </w:abstractNum>
+  <w:abstractNum w:abstractNumId="37" w15:restartNumberingAfterBreak="0">
     <w:nsid w:val="67D06997"/>
     <w:multiLevelType w:val="hybridMultilevel"/>
     <w:tmpl w:val="0BCCF236"/>
@@ -17112,7 +18067,96 @@
       </w:rPr>
     </w:lvl>
   </w:abstractNum>
-  <w:abstractNum w:abstractNumId="37" w15:restartNumberingAfterBreak="0">
+  <w:abstractNum w:abstractNumId="38" w15:restartNumberingAfterBreak="0">
+    <w:nsid w:val="67F32FAC"/>
+    <w:multiLevelType w:val="hybridMultilevel"/>
+    <w:tmpl w:val="4E547A84"/>
+    <w:lvl w:ilvl="0" w:tplc="FFFFFFFF">
+      <w:start w:val="1"/>
+      <w:numFmt w:val="decimal"/>
+      <w:lvlText w:val="%1."/>
+      <w:lvlJc w:val="left"/>
+      <w:pPr>
+        <w:ind w:left="1211" w:hanging="360"/>
+      </w:pPr>
+      <w:rPr>
+        <w:rFonts w:hint="default"/>
+      </w:rPr>
+    </w:lvl>
+    <w:lvl w:ilvl="1" w:tplc="FFFFFFFF" w:tentative="1">
+      <w:start w:val="1"/>
+      <w:numFmt w:val="lowerLetter"/>
+      <w:lvlText w:val="%2."/>
+      <w:lvlJc w:val="left"/>
+      <w:pPr>
+        <w:ind w:left="1440" w:hanging="360"/>
+      </w:pPr>
+    </w:lvl>
+    <w:lvl w:ilvl="2" w:tplc="FFFFFFFF" w:tentative="1">
+      <w:start w:val="1"/>
+      <w:numFmt w:val="lowerRoman"/>
+      <w:lvlText w:val="%3."/>
+      <w:lvlJc w:val="right"/>
+      <w:pPr>
+        <w:ind w:left="2160" w:hanging="180"/>
+      </w:pPr>
+    </w:lvl>
+    <w:lvl w:ilvl="3" w:tplc="FFFFFFFF" w:tentative="1">
+      <w:start w:val="1"/>
+      <w:numFmt w:val="decimal"/>
+      <w:lvlText w:val="%4."/>
+      <w:lvlJc w:val="left"/>
+      <w:pPr>
+        <w:ind w:left="2880" w:hanging="360"/>
+      </w:pPr>
+    </w:lvl>
+    <w:lvl w:ilvl="4" w:tplc="FFFFFFFF" w:tentative="1">
+      <w:start w:val="1"/>
+      <w:numFmt w:val="lowerLetter"/>
+      <w:lvlText w:val="%5."/>
+      <w:lvlJc w:val="left"/>
+      <w:pPr>
+        <w:ind w:left="3600" w:hanging="360"/>
+      </w:pPr>
+    </w:lvl>
+    <w:lvl w:ilvl="5" w:tplc="FFFFFFFF" w:tentative="1">
+      <w:start w:val="1"/>
+      <w:numFmt w:val="lowerRoman"/>
+      <w:lvlText w:val="%6."/>
+      <w:lvlJc w:val="right"/>
+      <w:pPr>
+        <w:ind w:left="4320" w:hanging="180"/>
+      </w:pPr>
+    </w:lvl>
+    <w:lvl w:ilvl="6" w:tplc="FFFFFFFF" w:tentative="1">
+      <w:start w:val="1"/>
+      <w:numFmt w:val="decimal"/>
+      <w:lvlText w:val="%7."/>
+      <w:lvlJc w:val="left"/>
+      <w:pPr>
+        <w:ind w:left="5040" w:hanging="360"/>
+      </w:pPr>
+    </w:lvl>
+    <w:lvl w:ilvl="7" w:tplc="FFFFFFFF" w:tentative="1">
+      <w:start w:val="1"/>
+      <w:numFmt w:val="lowerLetter"/>
+      <w:lvlText w:val="%8."/>
+      <w:lvlJc w:val="left"/>
+      <w:pPr>
+        <w:ind w:left="5760" w:hanging="360"/>
+      </w:pPr>
+    </w:lvl>
+    <w:lvl w:ilvl="8" w:tplc="FFFFFFFF" w:tentative="1">
+      <w:start w:val="1"/>
+      <w:numFmt w:val="lowerRoman"/>
+      <w:lvlText w:val="%9."/>
+      <w:lvlJc w:val="right"/>
+      <w:pPr>
+        <w:ind w:left="6480" w:hanging="180"/>
+      </w:pPr>
+    </w:lvl>
+  </w:abstractNum>
+  <w:abstractNum w:abstractNumId="39" w15:restartNumberingAfterBreak="0">
     <w:nsid w:val="6C6E03D4"/>
     <w:multiLevelType w:val="hybridMultilevel"/>
     <w:tmpl w:val="711CD7C0"/>
@@ -17203,7 +18247,7 @@
       </w:pPr>
     </w:lvl>
   </w:abstractNum>
-  <w:abstractNum w:abstractNumId="38" w15:restartNumberingAfterBreak="0">
+  <w:abstractNum w:abstractNumId="40" w15:restartNumberingAfterBreak="0">
     <w:nsid w:val="712F6B32"/>
     <w:multiLevelType w:val="hybridMultilevel"/>
     <w:tmpl w:val="6F04887C"/>
@@ -17316,7 +18360,7 @@
       </w:rPr>
     </w:lvl>
   </w:abstractNum>
-  <w:abstractNum w:abstractNumId="39" w15:restartNumberingAfterBreak="0">
+  <w:abstractNum w:abstractNumId="41" w15:restartNumberingAfterBreak="0">
     <w:nsid w:val="716B5324"/>
     <w:multiLevelType w:val="hybridMultilevel"/>
     <w:tmpl w:val="92507512"/>
@@ -17405,7 +18449,7 @@
       </w:pPr>
     </w:lvl>
   </w:abstractNum>
-  <w:abstractNum w:abstractNumId="40" w15:restartNumberingAfterBreak="0">
+  <w:abstractNum w:abstractNumId="42" w15:restartNumberingAfterBreak="0">
     <w:nsid w:val="72805F13"/>
     <w:multiLevelType w:val="hybridMultilevel"/>
     <w:tmpl w:val="F002227A"/>
@@ -17518,7 +18562,7 @@
       </w:rPr>
     </w:lvl>
   </w:abstractNum>
-  <w:abstractNum w:abstractNumId="41" w15:restartNumberingAfterBreak="0">
+  <w:abstractNum w:abstractNumId="43" w15:restartNumberingAfterBreak="0">
     <w:nsid w:val="76C52B42"/>
     <w:multiLevelType w:val="multilevel"/>
     <w:tmpl w:val="38101482"/>
@@ -17605,7 +18649,7 @@
       </w:pPr>
     </w:lvl>
   </w:abstractNum>
-  <w:abstractNum w:abstractNumId="42" w15:restartNumberingAfterBreak="0">
+  <w:abstractNum w:abstractNumId="44" w15:restartNumberingAfterBreak="0">
     <w:nsid w:val="7ACF2C45"/>
     <w:multiLevelType w:val="hybridMultilevel"/>
     <w:tmpl w:val="02C81B9C"/>
@@ -17718,7 +18762,7 @@
       </w:rPr>
     </w:lvl>
   </w:abstractNum>
-  <w:abstractNum w:abstractNumId="43" w15:restartNumberingAfterBreak="0">
+  <w:abstractNum w:abstractNumId="45" w15:restartNumberingAfterBreak="0">
     <w:nsid w:val="7C3B4926"/>
     <w:multiLevelType w:val="multilevel"/>
     <w:tmpl w:val="0409001D"/>
@@ -17804,7 +18848,7 @@
       </w:pPr>
     </w:lvl>
   </w:abstractNum>
-  <w:abstractNum w:abstractNumId="44" w15:restartNumberingAfterBreak="0">
+  <w:abstractNum w:abstractNumId="46" w15:restartNumberingAfterBreak="0">
     <w:nsid w:val="7E833922"/>
     <w:multiLevelType w:val="hybridMultilevel"/>
     <w:tmpl w:val="70166388"/>
@@ -17893,7 +18937,7 @@
       </w:pPr>
     </w:lvl>
   </w:abstractNum>
-  <w:abstractNum w:abstractNumId="45" w15:restartNumberingAfterBreak="0">
+  <w:abstractNum w:abstractNumId="47" w15:restartNumberingAfterBreak="0">
     <w:nsid w:val="7EC528EA"/>
     <w:multiLevelType w:val="hybridMultilevel"/>
     <w:tmpl w:val="7B26E6AA"/>
@@ -18022,10 +19066,10 @@
     <w:abstractNumId w:val="25"/>
   </w:num>
   <w:num w:numId="14">
-    <w:abstractNumId w:val="43"/>
+    <w:abstractNumId w:val="45"/>
   </w:num>
   <w:num w:numId="15">
-    <w:abstractNumId w:val="41"/>
+    <w:abstractNumId w:val="43"/>
   </w:num>
   <w:num w:numId="16">
     <w:abstractNumId w:val="10"/>
@@ -18034,7 +19078,7 @@
     <w:abstractNumId w:val="11"/>
   </w:num>
   <w:num w:numId="18">
-    <w:abstractNumId w:val="42"/>
+    <w:abstractNumId w:val="44"/>
   </w:num>
   <w:num w:numId="19">
     <w:abstractNumId w:val="23"/>
@@ -18046,16 +19090,16 @@
     <w:abstractNumId w:val="27"/>
   </w:num>
   <w:num w:numId="22">
-    <w:abstractNumId w:val="36"/>
+    <w:abstractNumId w:val="37"/>
   </w:num>
   <w:num w:numId="23">
-    <w:abstractNumId w:val="38"/>
+    <w:abstractNumId w:val="40"/>
   </w:num>
   <w:num w:numId="24">
     <w:abstractNumId w:val="29"/>
   </w:num>
   <w:num w:numId="25">
-    <w:abstractNumId w:val="39"/>
+    <w:abstractNumId w:val="41"/>
   </w:num>
   <w:num w:numId="26">
     <w:abstractNumId w:val="16"/>
@@ -18064,7 +19108,7 @@
     <w:abstractNumId w:val="33"/>
   </w:num>
   <w:num w:numId="28">
-    <w:abstractNumId w:val="45"/>
+    <w:abstractNumId w:val="47"/>
   </w:num>
   <w:num w:numId="29">
     <w:abstractNumId w:val="35"/>
@@ -18079,13 +19123,13 @@
     <w:abstractNumId w:val="18"/>
   </w:num>
   <w:num w:numId="33">
-    <w:abstractNumId w:val="37"/>
+    <w:abstractNumId w:val="39"/>
   </w:num>
   <w:num w:numId="34">
     <w:abstractNumId w:val="32"/>
   </w:num>
   <w:num w:numId="35">
-    <w:abstractNumId w:val="44"/>
+    <w:abstractNumId w:val="46"/>
   </w:num>
   <w:num w:numId="36">
     <w:abstractNumId w:val="28"/>
@@ -18097,7 +19141,7 @@
     <w:abstractNumId w:val="30"/>
   </w:num>
   <w:num w:numId="39">
-    <w:abstractNumId w:val="40"/>
+    <w:abstractNumId w:val="42"/>
   </w:num>
   <w:num w:numId="40">
     <w:abstractNumId w:val="31"/>
@@ -18125,6 +19169,12 @@
   </w:num>
   <w:num w:numId="48">
     <w:abstractNumId w:val="12"/>
+  </w:num>
+  <w:num w:numId="49">
+    <w:abstractNumId w:val="38"/>
+  </w:num>
+  <w:num w:numId="50">
+    <w:abstractNumId w:val="36"/>
   </w:num>
 </w:numbering>
 </file>
@@ -19255,6 +20305,7 @@
     <w:basedOn w:val="Normale"/>
     <w:link w:val="TestocommentoCarattere"/>
     <w:uiPriority w:val="99"/>
+    <w:semiHidden/>
     <w:unhideWhenUsed/>
     <w:rsid w:val="00A736B0"/>
     <w:rPr>
@@ -19266,6 +20317,7 @@
     <w:basedOn w:val="Carpredefinitoparagrafo"/>
     <w:link w:val="Testocommento"/>
     <w:uiPriority w:val="99"/>
+    <w:semiHidden/>
     <w:rsid w:val="00A736B0"/>
     <w:rPr>
       <w:szCs w:val="20"/>

</xml_diff>

<commit_message>
Installation guide minor fixes
</commit_message>
<xml_diff>
--- a/docs/Installation and User Guides/sources/Installation and Configuration Guide v1.0.docx
+++ b/docs/Installation and User Guides/sources/Installation and Configuration Guide v1.0.docx
@@ -754,21 +754,7 @@
         <w:rPr>
           <w:lang w:val="en-GB"/>
         </w:rPr>
-        <w:t xml:space="preserve"> work on </w:t>
-      </w:r>
-      <w:proofErr w:type="spellStart"/>
-      <w:r>
-        <w:rPr>
-          <w:lang w:val="en-GB"/>
-        </w:rPr>
-        <w:t>MacOs</w:t>
-      </w:r>
-      <w:proofErr w:type="spellEnd"/>
-      <w:r>
-        <w:rPr>
-          <w:lang w:val="en-GB"/>
-        </w:rPr>
-        <w:t>, not on Windows)</w:t>
+        <w:t xml:space="preserve"> work on MacOs, not on Windows)</w:t>
       </w:r>
     </w:p>
     <w:p>
@@ -1041,7 +1027,6 @@
                                 <w:lang w:val="en-GB"/>
                               </w:rPr>
                             </w:pPr>
-                            <w:proofErr w:type="spellStart"/>
                             <w:r>
                               <w:rPr>
                                 <w:rFonts w:ascii="Inconsolata" w:hAnsi="Inconsolata" w:cs="Inconsolata"/>
@@ -1052,7 +1037,6 @@
                               </w:rPr>
                               <w:t>yourUser@yourHost</w:t>
                             </w:r>
-                            <w:proofErr w:type="spellEnd"/>
                             <w:r>
                               <w:rPr>
                                 <w:rFonts w:ascii="Inconsolata" w:hAnsi="Inconsolata" w:cs="Inconsolata"/>
@@ -1071,117 +1055,7 @@
                                 <w:szCs w:val="20"/>
                                 <w:lang w:val="en-GB"/>
                               </w:rPr>
-                              <w:t xml:space="preserve">$ </w:t>
-                            </w:r>
-                            <w:proofErr w:type="spellStart"/>
-                            <w:r>
-                              <w:rPr>
-                                <w:rFonts w:ascii="Inconsolata" w:hAnsi="Inconsolata" w:cs="Inconsolata"/>
-                                <w:color w:val="FFFFFF"/>
-                                <w:sz w:val="20"/>
-                                <w:szCs w:val="20"/>
-                                <w:lang w:val="en-GB"/>
-                              </w:rPr>
-                              <w:t>sudo</w:t>
-                            </w:r>
-                            <w:proofErr w:type="spellEnd"/>
-                            <w:r>
-                              <w:rPr>
-                                <w:rFonts w:ascii="Inconsolata" w:hAnsi="Inconsolata" w:cs="Inconsolata"/>
-                                <w:color w:val="FFFFFF"/>
-                                <w:sz w:val="20"/>
-                                <w:szCs w:val="20"/>
-                                <w:lang w:val="en-GB"/>
-                              </w:rPr>
-                              <w:t xml:space="preserve"> apt-get install make libncurses5-dev </w:t>
-                            </w:r>
-                            <w:proofErr w:type="spellStart"/>
-                            <w:r>
-                              <w:rPr>
-                                <w:rFonts w:ascii="Inconsolata" w:hAnsi="Inconsolata" w:cs="Inconsolata"/>
-                                <w:color w:val="FFFFFF"/>
-                                <w:sz w:val="20"/>
-                                <w:szCs w:val="20"/>
-                                <w:lang w:val="en-GB"/>
-                              </w:rPr>
-                              <w:t>gcc</w:t>
-                            </w:r>
-                            <w:proofErr w:type="spellEnd"/>
-                            <w:r>
-                              <w:rPr>
-                                <w:rFonts w:ascii="Inconsolata" w:hAnsi="Inconsolata" w:cs="Inconsolata"/>
-                                <w:color w:val="FFFFFF"/>
-                                <w:sz w:val="20"/>
-                                <w:szCs w:val="20"/>
-                                <w:lang w:val="en-GB"/>
-                              </w:rPr>
-                              <w:t xml:space="preserve"> </w:t>
-                            </w:r>
-                            <w:proofErr w:type="spellStart"/>
-                            <w:r>
-                              <w:rPr>
-                                <w:rFonts w:ascii="Inconsolata" w:hAnsi="Inconsolata" w:cs="Inconsolata"/>
-                                <w:color w:val="FFFFFF"/>
-                                <w:sz w:val="20"/>
-                                <w:szCs w:val="20"/>
-                                <w:lang w:val="en-GB"/>
-                              </w:rPr>
-                              <w:t>perl</w:t>
-                            </w:r>
-                            <w:proofErr w:type="spellEnd"/>
-                            <w:r>
-                              <w:rPr>
-                                <w:rFonts w:ascii="Inconsolata" w:hAnsi="Inconsolata" w:cs="Inconsolata"/>
-                                <w:color w:val="FFFFFF"/>
-                                <w:sz w:val="20"/>
-                                <w:szCs w:val="20"/>
-                                <w:lang w:val="en-GB"/>
-                              </w:rPr>
-                              <w:t xml:space="preserve"> </w:t>
-                            </w:r>
-                            <w:proofErr w:type="spellStart"/>
-                            <w:r>
-                              <w:rPr>
-                                <w:rFonts w:ascii="Inconsolata" w:hAnsi="Inconsolata" w:cs="Inconsolata"/>
-                                <w:color w:val="FFFFFF"/>
-                                <w:sz w:val="20"/>
-                                <w:szCs w:val="20"/>
-                                <w:lang w:val="en-GB"/>
-                              </w:rPr>
-                              <w:t>sed</w:t>
-                            </w:r>
-                            <w:proofErr w:type="spellEnd"/>
-                            <w:r>
-                              <w:rPr>
-                                <w:rFonts w:ascii="Inconsolata" w:hAnsi="Inconsolata" w:cs="Inconsolata"/>
-                                <w:color w:val="FFFFFF"/>
-                                <w:sz w:val="20"/>
-                                <w:szCs w:val="20"/>
-                                <w:lang w:val="en-GB"/>
-                              </w:rPr>
-                              <w:t xml:space="preserve"> </w:t>
-                            </w:r>
-                            <w:proofErr w:type="spellStart"/>
-                            <w:r>
-                              <w:rPr>
-                                <w:rFonts w:ascii="Inconsolata" w:hAnsi="Inconsolata" w:cs="Inconsolata"/>
-                                <w:color w:val="FFFFFF"/>
-                                <w:sz w:val="20"/>
-                                <w:szCs w:val="20"/>
-                                <w:lang w:val="en-GB"/>
-                              </w:rPr>
-                              <w:t>openssl</w:t>
-                            </w:r>
-                            <w:proofErr w:type="spellEnd"/>
-                            <w:r>
-                              <w:rPr>
-                                <w:rFonts w:ascii="Inconsolata" w:hAnsi="Inconsolata" w:cs="Inconsolata"/>
-                                <w:color w:val="FFFFFF"/>
-                                <w:sz w:val="20"/>
-                                <w:szCs w:val="20"/>
-                                <w:lang w:val="en-GB"/>
-                              </w:rPr>
-                              <w:t xml:space="preserve"> flex</w:t>
+                              <w:t>$ sudo apt-get install make libncurses5-dev gcc perl sed openssl flex</w:t>
                             </w:r>
                           </w:p>
                         </w:txbxContent>
@@ -1477,7 +1351,6 @@
                                 <w:lang w:val="en-GB"/>
                               </w:rPr>
                             </w:pPr>
-                            <w:proofErr w:type="spellStart"/>
                             <w:r>
                               <w:rPr>
                                 <w:rFonts w:ascii="Inconsolata" w:hAnsi="Inconsolata" w:cs="Inconsolata"/>
@@ -1488,7 +1361,6 @@
                               </w:rPr>
                               <w:t>yourUser@yourHost</w:t>
                             </w:r>
-                            <w:proofErr w:type="spellEnd"/>
                             <w:r>
                               <w:rPr>
                                 <w:rFonts w:ascii="Inconsolata" w:hAnsi="Inconsolata" w:cs="Inconsolata"/>
@@ -1518,7 +1390,6 @@
                               </w:rPr>
                               <w:t xml:space="preserve"> </w:t>
                             </w:r>
-                            <w:proofErr w:type="spellStart"/>
                             <w:r>
                               <w:rPr>
                                 <w:rFonts w:ascii="Inconsolata" w:hAnsi="Inconsolata" w:cs="Inconsolata"/>
@@ -1527,18 +1398,7 @@
                                 <w:szCs w:val="20"/>
                                 <w:lang w:val="en-GB"/>
                               </w:rPr>
-                              <w:t>wget</w:t>
-                            </w:r>
-                            <w:proofErr w:type="spellEnd"/>
-                            <w:r>
-                              <w:rPr>
-                                <w:rFonts w:ascii="Inconsolata" w:hAnsi="Inconsolata" w:cs="Inconsolata"/>
-                                <w:color w:val="FFFFFF"/>
-                                <w:sz w:val="20"/>
-                                <w:szCs w:val="20"/>
-                                <w:lang w:val="en-GB"/>
-                              </w:rPr>
-                              <w:t xml:space="preserve"> https://erlang.org/download/otp_src_24.1.tar.gz</w:t>
+                              <w:t>wget https://erlang.org/download/otp_src_24.1.tar.gz</w:t>
                             </w:r>
                           </w:p>
                         </w:txbxContent>
@@ -1754,7 +1614,6 @@
                                 <w:lang w:val="en-GB"/>
                               </w:rPr>
                             </w:pPr>
-                            <w:proofErr w:type="spellStart"/>
                             <w:r>
                               <w:rPr>
                                 <w:rFonts w:ascii="Inconsolata" w:hAnsi="Inconsolata" w:cs="Inconsolata"/>
@@ -1765,7 +1624,6 @@
                               </w:rPr>
                               <w:t>yourUser@yourHost</w:t>
                             </w:r>
-                            <w:proofErr w:type="spellEnd"/>
                             <w:r>
                               <w:rPr>
                                 <w:rFonts w:ascii="Inconsolata" w:hAnsi="Inconsolata" w:cs="Inconsolata"/>
@@ -1803,9 +1661,8 @@
                                 <w:szCs w:val="20"/>
                                 <w:lang w:val="en-GB"/>
                               </w:rPr>
-                              <w:t>tar -</w:t>
-                            </w:r>
-                            <w:proofErr w:type="spellStart"/>
+                              <w:t>tar -zxf</w:t>
+                            </w:r>
                             <w:r>
                               <w:rPr>
                                 <w:rFonts w:ascii="Inconsolata" w:hAnsi="Inconsolata" w:cs="Inconsolata"/>
@@ -1814,9 +1671,8 @@
                                 <w:szCs w:val="20"/>
                                 <w:lang w:val="en-GB"/>
                               </w:rPr>
-                              <w:t>zxf</w:t>
-                            </w:r>
-                            <w:proofErr w:type="spellEnd"/>
+                              <w:t xml:space="preserve"> otp_src_24.1.tar.gz</w:t>
+                            </w:r>
                             <w:r>
                               <w:rPr>
                                 <w:rFonts w:ascii="Inconsolata" w:hAnsi="Inconsolata" w:cs="Inconsolata"/>
@@ -1825,19 +1681,8 @@
                                 <w:szCs w:val="20"/>
                                 <w:lang w:val="en-GB"/>
                               </w:rPr>
-                              <w:t xml:space="preserve"> otp_src_24.1.tar.gz</w:t>
-                            </w:r>
-                            <w:r>
-                              <w:rPr>
-                                <w:rFonts w:ascii="Inconsolata" w:hAnsi="Inconsolata" w:cs="Inconsolata"/>
-                                <w:color w:val="FFFFFF"/>
-                                <w:sz w:val="20"/>
-                                <w:szCs w:val="20"/>
-                                <w:lang w:val="en-GB"/>
-                              </w:rPr>
                               <w:br/>
                             </w:r>
-                            <w:proofErr w:type="spellStart"/>
                             <w:r>
                               <w:rPr>
                                 <w:rFonts w:ascii="Inconsolata" w:hAnsi="Inconsolata" w:cs="Inconsolata"/>
@@ -1848,7 +1693,6 @@
                               </w:rPr>
                               <w:t>yourUser@yourHost</w:t>
                             </w:r>
-                            <w:proofErr w:type="spellEnd"/>
                             <w:r>
                               <w:rPr>
                                 <w:rFonts w:ascii="Inconsolata" w:hAnsi="Inconsolata" w:cs="Inconsolata"/>
@@ -2161,7 +2005,6 @@
                                 <w:lang w:val="en-GB"/>
                               </w:rPr>
                             </w:pPr>
-                            <w:proofErr w:type="spellStart"/>
                             <w:r>
                               <w:rPr>
                                 <w:rFonts w:ascii="Inconsolata" w:hAnsi="Inconsolata" w:cs="Inconsolata"/>
@@ -2172,7 +2015,6 @@
                               </w:rPr>
                               <w:t>yourUser@yourHost</w:t>
                             </w:r>
-                            <w:proofErr w:type="spellEnd"/>
                             <w:r>
                               <w:rPr>
                                 <w:rFonts w:ascii="Inconsolata" w:hAnsi="Inconsolata" w:cs="Inconsolata"/>
@@ -2238,7 +2080,6 @@
                               </w:rPr>
                               <w:t>`</w:t>
                             </w:r>
-                            <w:proofErr w:type="spellStart"/>
                             <w:r>
                               <w:rPr>
                                 <w:rFonts w:ascii="Inconsolata" w:hAnsi="Inconsolata" w:cs="Inconsolata"/>
@@ -2249,7 +2090,6 @@
                               </w:rPr>
                               <w:t>pwd</w:t>
                             </w:r>
-                            <w:proofErr w:type="spellEnd"/>
                             <w:r>
                               <w:rPr>
                                 <w:rFonts w:ascii="Inconsolata" w:hAnsi="Inconsolata" w:cs="Inconsolata"/>
@@ -2592,7 +2432,6 @@
                                 <w:lang w:val="en-GB"/>
                               </w:rPr>
                             </w:pPr>
-                            <w:proofErr w:type="spellStart"/>
                             <w:r>
                               <w:rPr>
                                 <w:rFonts w:ascii="Inconsolata" w:hAnsi="Inconsolata" w:cs="Inconsolata"/>
@@ -2603,7 +2442,6 @@
                               </w:rPr>
                               <w:t>yourUser@yourHost</w:t>
                             </w:r>
-                            <w:proofErr w:type="spellEnd"/>
                             <w:r>
                               <w:rPr>
                                 <w:rFonts w:ascii="Inconsolata" w:hAnsi="Inconsolata" w:cs="Inconsolata"/>
@@ -2781,7 +2619,6 @@
         </w:rPr>
         <w:t xml:space="preserve">, </w:t>
       </w:r>
-      <w:proofErr w:type="spellStart"/>
       <w:r>
         <w:rPr>
           <w:i/>
@@ -2790,14 +2627,12 @@
         </w:rPr>
         <w:t>xmlint</w:t>
       </w:r>
-      <w:proofErr w:type="spellEnd"/>
       <w:r>
         <w:rPr>
           <w:lang w:val="en-GB"/>
         </w:rPr>
         <w:t xml:space="preserve">, </w:t>
       </w:r>
-      <w:proofErr w:type="spellStart"/>
       <w:r>
         <w:rPr>
           <w:i/>
@@ -2806,14 +2641,12 @@
         </w:rPr>
         <w:t>wxWidgets</w:t>
       </w:r>
-      <w:proofErr w:type="spellEnd"/>
       <w:r>
         <w:rPr>
           <w:lang w:val="en-GB"/>
         </w:rPr>
         <w:t xml:space="preserve">, </w:t>
       </w:r>
-      <w:proofErr w:type="spellStart"/>
       <w:r>
         <w:rPr>
           <w:i/>
@@ -2822,14 +2655,12 @@
         </w:rPr>
         <w:t>jinterface</w:t>
       </w:r>
-      <w:proofErr w:type="spellEnd"/>
       <w:r>
         <w:rPr>
           <w:lang w:val="en-GB"/>
         </w:rPr>
         <w:t xml:space="preserve">, </w:t>
       </w:r>
-      <w:proofErr w:type="spellStart"/>
       <w:r>
         <w:rPr>
           <w:i/>
@@ -2838,7 +2669,6 @@
         </w:rPr>
         <w:t>odbc</w:t>
       </w:r>
-      <w:proofErr w:type="spellEnd"/>
       <w:r>
         <w:rPr>
           <w:lang w:val="en-GB"/>
@@ -2937,7 +2767,6 @@
                                 <w:lang w:val="en-GB"/>
                               </w:rPr>
                             </w:pPr>
-                            <w:proofErr w:type="spellStart"/>
                             <w:r>
                               <w:rPr>
                                 <w:rFonts w:ascii="Inconsolata" w:hAnsi="Inconsolata" w:cs="Inconsolata"/>
@@ -2948,7 +2777,6 @@
                               </w:rPr>
                               <w:t>yourUser@yourHost</w:t>
                             </w:r>
-                            <w:proofErr w:type="spellEnd"/>
                             <w:r>
                               <w:rPr>
                                 <w:rFonts w:ascii="Inconsolata" w:hAnsi="Inconsolata" w:cs="Inconsolata"/>
@@ -3210,7 +3038,6 @@
                                 <w:lang w:val="en-GB"/>
                               </w:rPr>
                             </w:pPr>
-                            <w:proofErr w:type="spellStart"/>
                             <w:r>
                               <w:rPr>
                                 <w:rFonts w:ascii="Inconsolata" w:hAnsi="Inconsolata" w:cs="Inconsolata"/>
@@ -3221,7 +3048,6 @@
                               </w:rPr>
                               <w:t>yourUser@yourHost</w:t>
                             </w:r>
-                            <w:proofErr w:type="spellEnd"/>
                             <w:r>
                               <w:rPr>
                                 <w:rFonts w:ascii="Inconsolata" w:hAnsi="Inconsolata" w:cs="Inconsolata"/>
@@ -3269,20 +3095,8 @@
                                 <w:szCs w:val="20"/>
                                 <w:lang w:val="en-GB"/>
                               </w:rPr>
-                              <w:t xml:space="preserve">make </w:t>
-                            </w:r>
-                            <w:proofErr w:type="spellStart"/>
-                            <w:r>
-                              <w:rPr>
-                                <w:rFonts w:ascii="Inconsolata" w:hAnsi="Inconsolata" w:cs="Inconsolata"/>
-                                <w:color w:val="FFFFFF"/>
-                                <w:sz w:val="20"/>
-                                <w:szCs w:val="20"/>
-                                <w:lang w:val="en-GB"/>
-                              </w:rPr>
-                              <w:t>release_tests</w:t>
-                            </w:r>
-                            <w:proofErr w:type="spellEnd"/>
+                              <w:t>make release_tests</w:t>
+                            </w:r>
                           </w:p>
                           <w:p>
                             <w:pPr>
@@ -3295,7 +3109,6 @@
                                 <w:lang w:val="en-GB"/>
                               </w:rPr>
                             </w:pPr>
-                            <w:proofErr w:type="spellStart"/>
                             <w:r>
                               <w:rPr>
                                 <w:rFonts w:ascii="Inconsolata" w:hAnsi="Inconsolata" w:cs="Inconsolata"/>
@@ -3306,7 +3119,6 @@
                               </w:rPr>
                               <w:t>yourUser@yourHost</w:t>
                             </w:r>
-                            <w:proofErr w:type="spellEnd"/>
                             <w:r>
                               <w:rPr>
                                 <w:rFonts w:ascii="Inconsolata" w:hAnsi="Inconsolata" w:cs="Inconsolata"/>
@@ -3354,20 +3166,8 @@
                                 <w:szCs w:val="20"/>
                                 <w:lang w:val="en-GB"/>
                               </w:rPr>
-                              <w:t>ease/tests/</w:t>
-                            </w:r>
-                            <w:proofErr w:type="spellStart"/>
-                            <w:r>
-                              <w:rPr>
-                                <w:rFonts w:ascii="Inconsolata" w:hAnsi="Inconsolata" w:cs="Inconsolata"/>
-                                <w:color w:val="FFFFFF"/>
-                                <w:sz w:val="20"/>
-                                <w:szCs w:val="20"/>
-                                <w:lang w:val="en-GB"/>
-                              </w:rPr>
-                              <w:t>test_server</w:t>
-                            </w:r>
-                            <w:proofErr w:type="spellEnd"/>
+                              <w:t>ease/tests/test_server</w:t>
+                            </w:r>
                           </w:p>
                           <w:p>
                             <w:pPr>
@@ -3378,7 +3178,6 @@
                                 <w:lang w:val="en-GB"/>
                               </w:rPr>
                             </w:pPr>
-                            <w:proofErr w:type="spellStart"/>
                             <w:r>
                               <w:rPr>
                                 <w:rFonts w:ascii="Inconsolata" w:hAnsi="Inconsolata" w:cs="Inconsolata"/>
@@ -3389,7 +3188,6 @@
                               </w:rPr>
                               <w:t>yourUser@yourHost</w:t>
                             </w:r>
-                            <w:proofErr w:type="spellEnd"/>
                             <w:r>
                               <w:rPr>
                                 <w:rFonts w:ascii="Inconsolata" w:hAnsi="Inconsolata" w:cs="Inconsolata"/>
@@ -3398,20 +3196,8 @@
                                 <w:szCs w:val="20"/>
                                 <w:lang w:val="en-GB"/>
                               </w:rPr>
-                              <w:t>~/otp_src_24.1/release/tests/</w:t>
-                            </w:r>
-                            <w:proofErr w:type="spellStart"/>
-                            <w:r>
-                              <w:rPr>
-                                <w:rFonts w:ascii="Inconsolata" w:hAnsi="Inconsolata" w:cs="Inconsolata"/>
-                                <w:color w:val="729FCF"/>
-                                <w:sz w:val="20"/>
-                                <w:szCs w:val="20"/>
-                                <w:lang w:val="en-GB"/>
-                              </w:rPr>
-                              <w:t>test_server</w:t>
-                            </w:r>
-                            <w:proofErr w:type="spellEnd"/>
+                              <w:t>~/otp_src_24.1/release/tests/test_server</w:t>
+                            </w:r>
                             <w:r>
                               <w:rPr>
                                 <w:rFonts w:ascii="Inconsolata" w:hAnsi="Inconsolata" w:cs="Inconsolata"/>
@@ -3449,117 +3235,7 @@
                                 <w:szCs w:val="20"/>
                                 <w:lang w:val="en-GB"/>
                               </w:rPr>
-                              <w:t>_TOP/bin/</w:t>
-                            </w:r>
-                            <w:proofErr w:type="spellStart"/>
-                            <w:r>
-                              <w:rPr>
-                                <w:rFonts w:ascii="Inconsolata" w:hAnsi="Inconsolata" w:cs="Inconsolata"/>
-                                <w:color w:val="FFFFFF"/>
-                                <w:sz w:val="20"/>
-                                <w:szCs w:val="20"/>
-                                <w:lang w:val="en-GB"/>
-                              </w:rPr>
-                              <w:t>erl</w:t>
-                            </w:r>
-                            <w:proofErr w:type="spellEnd"/>
-                            <w:r>
-                              <w:rPr>
-                                <w:rFonts w:ascii="Inconsolata" w:hAnsi="Inconsolata" w:cs="Inconsolata"/>
-                                <w:color w:val="FFFFFF"/>
-                                <w:sz w:val="20"/>
-                                <w:szCs w:val="20"/>
-                                <w:lang w:val="en-GB"/>
-                              </w:rPr>
-                              <w:t xml:space="preserve"> -s </w:t>
-                            </w:r>
-                            <w:proofErr w:type="spellStart"/>
-                            <w:r>
-                              <w:rPr>
-                                <w:rFonts w:ascii="Inconsolata" w:hAnsi="Inconsolata" w:cs="Inconsolata"/>
-                                <w:color w:val="FFFFFF"/>
-                                <w:sz w:val="20"/>
-                                <w:szCs w:val="20"/>
-                                <w:lang w:val="en-GB"/>
-                              </w:rPr>
-                              <w:t>ts</w:t>
-                            </w:r>
-                            <w:proofErr w:type="spellEnd"/>
-                            <w:r>
-                              <w:rPr>
-                                <w:rFonts w:ascii="Inconsolata" w:hAnsi="Inconsolata" w:cs="Inconsolata"/>
-                                <w:color w:val="FFFFFF"/>
-                                <w:sz w:val="20"/>
-                                <w:szCs w:val="20"/>
-                                <w:lang w:val="en-GB"/>
-                              </w:rPr>
-                              <w:t xml:space="preserve"> install -s </w:t>
-                            </w:r>
-                            <w:proofErr w:type="spellStart"/>
-                            <w:r>
-                              <w:rPr>
-                                <w:rFonts w:ascii="Inconsolata" w:hAnsi="Inconsolata" w:cs="Inconsolata"/>
-                                <w:color w:val="FFFFFF"/>
-                                <w:sz w:val="20"/>
-                                <w:szCs w:val="20"/>
-                                <w:lang w:val="en-GB"/>
-                              </w:rPr>
-                              <w:t>ts</w:t>
-                            </w:r>
-                            <w:proofErr w:type="spellEnd"/>
-                            <w:r>
-                              <w:rPr>
-                                <w:rFonts w:ascii="Inconsolata" w:hAnsi="Inconsolata" w:cs="Inconsolata"/>
-                                <w:color w:val="FFFFFF"/>
-                                <w:sz w:val="20"/>
-                                <w:szCs w:val="20"/>
-                                <w:lang w:val="en-GB"/>
-                              </w:rPr>
-                              <w:t xml:space="preserve"> </w:t>
-                            </w:r>
-                            <w:proofErr w:type="spellStart"/>
-                            <w:r>
-                              <w:rPr>
-                                <w:rFonts w:ascii="Inconsolata" w:hAnsi="Inconsolata" w:cs="Inconsolata"/>
-                                <w:color w:val="FFFFFF"/>
-                                <w:sz w:val="20"/>
-                                <w:szCs w:val="20"/>
-                                <w:lang w:val="en-GB"/>
-                              </w:rPr>
-                              <w:t>smoke_test</w:t>
-                            </w:r>
-                            <w:proofErr w:type="spellEnd"/>
-                            <w:r>
-                              <w:rPr>
-                                <w:rFonts w:ascii="Inconsolata" w:hAnsi="Inconsolata" w:cs="Inconsolata"/>
-                                <w:color w:val="FFFFFF"/>
-                                <w:sz w:val="20"/>
-                                <w:szCs w:val="20"/>
-                                <w:lang w:val="en-GB"/>
-                              </w:rPr>
-                              <w:t xml:space="preserve"> batch -s </w:t>
-                            </w:r>
-                            <w:proofErr w:type="spellStart"/>
-                            <w:r>
-                              <w:rPr>
-                                <w:rFonts w:ascii="Inconsolata" w:hAnsi="Inconsolata" w:cs="Inconsolata"/>
-                                <w:color w:val="FFFFFF"/>
-                                <w:sz w:val="20"/>
-                                <w:szCs w:val="20"/>
-                                <w:lang w:val="en-GB"/>
-                              </w:rPr>
-                              <w:t>init</w:t>
-                            </w:r>
-                            <w:proofErr w:type="spellEnd"/>
-                            <w:r>
-                              <w:rPr>
-                                <w:rFonts w:ascii="Inconsolata" w:hAnsi="Inconsolata" w:cs="Inconsolata"/>
-                                <w:color w:val="FFFFFF"/>
-                                <w:sz w:val="20"/>
-                                <w:szCs w:val="20"/>
-                                <w:lang w:val="en-GB"/>
-                              </w:rPr>
-                              <w:t xml:space="preserve"> stop</w:t>
+                              <w:t>_TOP/bin/erl -s ts install -s ts smoke_test batch -s init stop</w:t>
                             </w:r>
                           </w:p>
                         </w:txbxContent>
@@ -3989,21 +3665,7 @@
         <w:rPr>
           <w:lang w:val="en-GB"/>
         </w:rPr>
-        <w:t>$ERL_TOP/release/tests/</w:t>
-      </w:r>
-      <w:proofErr w:type="spellStart"/>
-      <w:r>
-        <w:rPr>
-          <w:lang w:val="en-GB"/>
-        </w:rPr>
-        <w:t>test_server</w:t>
-      </w:r>
-      <w:proofErr w:type="spellEnd"/>
-      <w:r>
-        <w:rPr>
-          <w:lang w:val="en-GB"/>
-        </w:rPr>
-        <w:t>/index.html</w:t>
+        <w:t>$ERL_TOP/release/tests/test_server/index.html</w:t>
       </w:r>
       <w:r>
         <w:rPr>
@@ -4115,7 +3777,6 @@
                                 <w:lang w:val="en-GB"/>
                               </w:rPr>
                             </w:pPr>
-                            <w:proofErr w:type="spellStart"/>
                             <w:r>
                               <w:rPr>
                                 <w:rFonts w:ascii="Inconsolata" w:hAnsi="Inconsolata" w:cs="Inconsolata"/>
@@ -4126,7 +3787,6 @@
                               </w:rPr>
                               <w:t>yourUser@yourHost</w:t>
                             </w:r>
-                            <w:proofErr w:type="spellEnd"/>
                             <w:r>
                               <w:rPr>
                                 <w:rFonts w:ascii="Inconsolata" w:hAnsi="Inconsolata" w:cs="Inconsolata"/>
@@ -4174,29 +3834,7 @@
                                 <w:szCs w:val="20"/>
                                 <w:lang w:val="en-GB"/>
                               </w:rPr>
-                              <w:t>[</w:t>
-                            </w:r>
-                            <w:proofErr w:type="spellStart"/>
-                            <w:r>
-                              <w:rPr>
-                                <w:rFonts w:ascii="Inconsolata" w:hAnsi="Inconsolata" w:cs="Inconsolata"/>
-                                <w:color w:val="FFFFFF"/>
-                                <w:sz w:val="20"/>
-                                <w:szCs w:val="20"/>
-                                <w:lang w:val="en-GB"/>
-                              </w:rPr>
-                              <w:t>sudo</w:t>
-                            </w:r>
-                            <w:proofErr w:type="spellEnd"/>
-                            <w:r>
-                              <w:rPr>
-                                <w:rFonts w:ascii="Inconsolata" w:hAnsi="Inconsolata" w:cs="Inconsolata"/>
-                                <w:color w:val="FFFFFF"/>
-                                <w:sz w:val="20"/>
-                                <w:szCs w:val="20"/>
-                                <w:lang w:val="en-GB"/>
-                              </w:rPr>
-                              <w:t>] m</w:t>
+                              <w:t>[sudo] m</w:t>
                             </w:r>
                             <w:r>
                               <w:rPr>
@@ -4358,7 +3996,6 @@
         </w:rPr>
         <w:t xml:space="preserve">Verify that Erlang was successfully installed and added to the $PATH via the </w:t>
       </w:r>
-      <w:proofErr w:type="spellStart"/>
       <w:r>
         <w:rPr>
           <w:i/>
@@ -4367,7 +4004,6 @@
         </w:rPr>
         <w:t>erl</w:t>
       </w:r>
-      <w:proofErr w:type="spellEnd"/>
       <w:r>
         <w:rPr>
           <w:lang w:val="en-GB"/>
@@ -4438,7 +4074,6 @@
                                 <w:lang w:val="en-GB"/>
                               </w:rPr>
                             </w:pPr>
-                            <w:proofErr w:type="spellStart"/>
                             <w:r>
                               <w:rPr>
                                 <w:rFonts w:ascii="Inconsolata" w:hAnsi="Inconsolata" w:cs="Inconsolata"/>
@@ -4449,7 +4084,6 @@
                               </w:rPr>
                               <w:t>yourUser@yourHost</w:t>
                             </w:r>
-                            <w:proofErr w:type="spellEnd"/>
                             <w:r>
                               <w:rPr>
                                 <w:rFonts w:ascii="Inconsolata" w:hAnsi="Inconsolata" w:cs="Inconsolata"/>
@@ -4479,7 +4113,6 @@
                               </w:rPr>
                               <w:t xml:space="preserve"> </w:t>
                             </w:r>
-                            <w:proofErr w:type="spellStart"/>
                             <w:r>
                               <w:rPr>
                                 <w:rFonts w:ascii="Inconsolata" w:hAnsi="Inconsolata" w:cs="Inconsolata"/>
@@ -4490,7 +4123,6 @@
                               </w:rPr>
                               <w:t>erl</w:t>
                             </w:r>
-                            <w:proofErr w:type="spellEnd"/>
                           </w:p>
                           <w:p>
                             <w:pPr>
@@ -4511,29 +4143,7 @@
                                 <w:szCs w:val="20"/>
                                 <w:lang w:val="en-GB"/>
                               </w:rPr>
-                              <w:t>Erlang/OTP 24 [erts-12.1] [source] [64-bit] [smp:8:8] [ds:8:8:10] [async-threads:1] [</w:t>
-                            </w:r>
-                            <w:proofErr w:type="spellStart"/>
-                            <w:r>
-                              <w:rPr>
-                                <w:rFonts w:ascii="Inconsolata" w:hAnsi="Inconsolata" w:cs="Inconsolata"/>
-                                <w:color w:val="FFFFFF"/>
-                                <w:sz w:val="20"/>
-                                <w:szCs w:val="20"/>
-                                <w:lang w:val="en-GB"/>
-                              </w:rPr>
-                              <w:t>jit</w:t>
-                            </w:r>
-                            <w:proofErr w:type="spellEnd"/>
-                            <w:r>
-                              <w:rPr>
-                                <w:rFonts w:ascii="Inconsolata" w:hAnsi="Inconsolata" w:cs="Inconsolata"/>
-                                <w:color w:val="FFFFFF"/>
-                                <w:sz w:val="20"/>
-                                <w:szCs w:val="20"/>
-                                <w:lang w:val="en-GB"/>
-                              </w:rPr>
-                              <w:t>]</w:t>
+                              <w:t>Erlang/OTP 24 [erts-12.1] [source] [64-bit] [smp:8:8] [ds:8:8:10] [async-threads:1] [jit]</w:t>
                             </w:r>
                           </w:p>
                           <w:p>
@@ -5026,7 +4636,6 @@
                                 <w:lang w:val="en-GB"/>
                               </w:rPr>
                             </w:pPr>
-                            <w:proofErr w:type="spellStart"/>
                             <w:r>
                               <w:rPr>
                                 <w:rFonts w:ascii="Inconsolata" w:hAnsi="Inconsolata" w:cs="Inconsolata"/>
@@ -5037,7 +4646,6 @@
                               </w:rPr>
                               <w:t>yourUser@yourHost</w:t>
                             </w:r>
-                            <w:proofErr w:type="spellEnd"/>
                             <w:r>
                               <w:rPr>
                                 <w:rFonts w:ascii="Inconsolata" w:hAnsi="Inconsolata" w:cs="Inconsolata"/>
@@ -5067,7 +4675,6 @@
                               </w:rPr>
                               <w:t xml:space="preserve"> </w:t>
                             </w:r>
-                            <w:proofErr w:type="spellStart"/>
                             <w:r>
                               <w:rPr>
                                 <w:rFonts w:ascii="Inconsolata" w:hAnsi="Inconsolata" w:cs="Inconsolata"/>
@@ -5076,18 +4683,7 @@
                                 <w:szCs w:val="20"/>
                                 <w:lang w:val="en-GB"/>
                               </w:rPr>
-                              <w:t>wget</w:t>
-                            </w:r>
-                            <w:proofErr w:type="spellEnd"/>
-                            <w:r>
-                              <w:rPr>
-                                <w:rFonts w:ascii="Inconsolata" w:hAnsi="Inconsolata" w:cs="Inconsolata"/>
-                                <w:color w:val="FFFFFF"/>
-                                <w:sz w:val="20"/>
-                                <w:szCs w:val="20"/>
-                                <w:lang w:val="en-GB"/>
-                              </w:rPr>
-                              <w:t xml:space="preserve"> </w:t>
+                              <w:t xml:space="preserve">wget </w:t>
                             </w:r>
                             <w:r>
                               <w:rPr>
@@ -5295,7 +4891,6 @@
                                 <w:lang w:val="en-GB"/>
                               </w:rPr>
                             </w:pPr>
-                            <w:proofErr w:type="spellStart"/>
                             <w:r>
                               <w:rPr>
                                 <w:rFonts w:ascii="Inconsolata" w:hAnsi="Inconsolata" w:cs="Inconsolata"/>
@@ -5306,7 +4901,6 @@
                               </w:rPr>
                               <w:t>yourUser@yourHost</w:t>
                             </w:r>
-                            <w:proofErr w:type="spellEnd"/>
                             <w:r>
                               <w:rPr>
                                 <w:rFonts w:ascii="Inconsolata" w:hAnsi="Inconsolata" w:cs="Inconsolata"/>
@@ -5674,7 +5268,6 @@
                                 <w:lang w:val="en-GB"/>
                               </w:rPr>
                             </w:pPr>
-                            <w:proofErr w:type="spellStart"/>
                             <w:r>
                               <w:rPr>
                                 <w:rFonts w:ascii="Inconsolata" w:hAnsi="Inconsolata" w:cs="Inconsolata"/>
@@ -5685,7 +5278,6 @@
                               </w:rPr>
                               <w:t>yourUser@yourHost</w:t>
                             </w:r>
-                            <w:proofErr w:type="spellEnd"/>
                             <w:r>
                               <w:rPr>
                                 <w:rFonts w:ascii="Inconsolata" w:hAnsi="Inconsolata" w:cs="Inconsolata"/>
@@ -5723,20 +5315,8 @@
                                 <w:szCs w:val="20"/>
                                 <w:lang w:val="en-GB"/>
                               </w:rPr>
-                              <w:t>vi .</w:t>
-                            </w:r>
-                            <w:proofErr w:type="spellStart"/>
-                            <w:r>
-                              <w:rPr>
-                                <w:rFonts w:ascii="Inconsolata" w:hAnsi="Inconsolata" w:cs="Inconsolata"/>
-                                <w:color w:val="FFFFFF"/>
-                                <w:sz w:val="20"/>
-                                <w:szCs w:val="20"/>
-                                <w:lang w:val="en-GB"/>
-                              </w:rPr>
-                              <w:t>bashrc</w:t>
-                            </w:r>
-                            <w:proofErr w:type="spellEnd"/>
+                              <w:t>vi .bashrc</w:t>
+                            </w:r>
                             <w:r>
                               <w:rPr>
                                 <w:rFonts w:ascii="Inconsolata" w:hAnsi="Inconsolata" w:cs="Inconsolata"/>
@@ -5987,7 +5567,6 @@
                                 <w:lang w:val="en-GB"/>
                               </w:rPr>
                             </w:pPr>
-                            <w:proofErr w:type="spellStart"/>
                             <w:r>
                               <w:rPr>
                                 <w:rFonts w:ascii="Inconsolata" w:hAnsi="Inconsolata" w:cs="Inconsolata"/>
@@ -5998,7 +5577,6 @@
                               </w:rPr>
                               <w:t>yourUser@yourHost</w:t>
                             </w:r>
-                            <w:proofErr w:type="spellEnd"/>
                             <w:r>
                               <w:rPr>
                                 <w:rFonts w:ascii="Inconsolata" w:hAnsi="Inconsolata" w:cs="Inconsolata"/>
@@ -6400,21 +5978,7 @@
         <w:rPr>
           <w:lang w:val="en-GB"/>
         </w:rPr>
-        <w:t>Install the JANET Home Simulator local configuration by executing the “</w:t>
-      </w:r>
-      <w:proofErr w:type="spellStart"/>
-      <w:r>
-        <w:rPr>
-          <w:lang w:val="en-GB"/>
-        </w:rPr>
-        <w:t>install_config</w:t>
-      </w:r>
-      <w:proofErr w:type="spellEnd"/>
-      <w:r>
-        <w:rPr>
-          <w:lang w:val="en-GB"/>
-        </w:rPr>
-        <w:t>” bash script in its root folder</w:t>
+        <w:t>Install the JANET Home Simulator local configuration by executing the “install_config” bash script in its root folder</w:t>
       </w:r>
     </w:p>
     <w:p>
@@ -6482,7 +6046,6 @@
                                 <w:lang w:val="en-GB"/>
                               </w:rPr>
                             </w:pPr>
-                            <w:proofErr w:type="spellStart"/>
                             <w:r>
                               <w:rPr>
                                 <w:rFonts w:ascii="Inconsolata" w:hAnsi="Inconsolata" w:cs="Inconsolata"/>
@@ -6493,7 +6056,6 @@
                               </w:rPr>
                               <w:t>yourUser@yourHost</w:t>
                             </w:r>
-                            <w:proofErr w:type="spellEnd"/>
                             <w:r>
                               <w:rPr>
                                 <w:rFonts w:ascii="Inconsolata" w:hAnsi="Inconsolata" w:cs="Inconsolata"/>
@@ -6502,20 +6064,8 @@
                                 <w:szCs w:val="20"/>
                                 <w:lang w:val="en-GB"/>
                               </w:rPr>
-                              <w:t>~/</w:t>
-                            </w:r>
-                            <w:proofErr w:type="spellStart"/>
-                            <w:r>
-                              <w:rPr>
-                                <w:rFonts w:ascii="Inconsolata" w:hAnsi="Inconsolata" w:cs="Inconsolata"/>
-                                <w:color w:val="729FCF"/>
-                                <w:sz w:val="20"/>
-                                <w:szCs w:val="20"/>
-                                <w:lang w:val="en-GB"/>
-                              </w:rPr>
-                              <w:t>janet_home_simulator</w:t>
-                            </w:r>
-                            <w:proofErr w:type="spellEnd"/>
+                              <w:t>~/janet_home_simulator</w:t>
+                            </w:r>
                             <w:r>
                               <w:rPr>
                                 <w:rFonts w:ascii="Inconsolata" w:hAnsi="Inconsolata" w:cs="Inconsolata"/>
@@ -6543,9 +6093,8 @@
                                 <w:szCs w:val="20"/>
                                 <w:lang w:val="en-GB"/>
                               </w:rPr>
-                              <w:t>./</w:t>
-                            </w:r>
-                            <w:proofErr w:type="spellStart"/>
+                              <w:t>./ins</w:t>
+                            </w:r>
                             <w:r>
                               <w:rPr>
                                 <w:rFonts w:ascii="Inconsolata" w:hAnsi="Inconsolata" w:cs="Inconsolata"/>
@@ -6554,19 +6103,8 @@
                                 <w:szCs w:val="20"/>
                                 <w:lang w:val="en-GB"/>
                               </w:rPr>
-                              <w:t>ins</w:t>
-                            </w:r>
-                            <w:r>
-                              <w:rPr>
-                                <w:rFonts w:ascii="Inconsolata" w:hAnsi="Inconsolata" w:cs="Inconsolata"/>
-                                <w:color w:val="FFFFFF"/>
-                                <w:sz w:val="20"/>
-                                <w:szCs w:val="20"/>
-                                <w:lang w:val="en-GB"/>
-                              </w:rPr>
                               <w:t>tall_config</w:t>
                             </w:r>
-                            <w:proofErr w:type="spellEnd"/>
                           </w:p>
                           <w:p>
                             <w:pPr>
@@ -6789,7 +6327,6 @@
                 <w:szCs w:val="24"/>
               </w:rPr>
             </w:pPr>
-            <w:proofErr w:type="spellStart"/>
             <w:r>
               <w:rPr>
                 <w:rFonts w:asciiTheme="majorHAnsi" w:hAnsiTheme="majorHAnsi"/>
@@ -6799,7 +6336,6 @@
               </w:rPr>
               <w:t>Parameter</w:t>
             </w:r>
-            <w:proofErr w:type="spellEnd"/>
           </w:p>
         </w:tc>
         <w:tc>
@@ -6820,7 +6356,6 @@
                 <w:szCs w:val="24"/>
               </w:rPr>
             </w:pPr>
-            <w:proofErr w:type="spellStart"/>
             <w:r>
               <w:rPr>
                 <w:rFonts w:asciiTheme="majorHAnsi" w:hAnsiTheme="majorHAnsi"/>
@@ -6830,7 +6365,6 @@
               </w:rPr>
               <w:t>Description</w:t>
             </w:r>
-            <w:proofErr w:type="spellEnd"/>
           </w:p>
         </w:tc>
         <w:tc>
@@ -6851,7 +6385,6 @@
                 <w:szCs w:val="24"/>
               </w:rPr>
             </w:pPr>
-            <w:proofErr w:type="spellStart"/>
             <w:r>
               <w:rPr>
                 <w:rFonts w:asciiTheme="majorHAnsi" w:hAnsiTheme="majorHAnsi"/>
@@ -6859,29 +6392,8 @@
                 <w:sz w:val="24"/>
                 <w:szCs w:val="24"/>
               </w:rPr>
-              <w:t>Allowed</w:t>
+              <w:t>Allowed Values</w:t>
             </w:r>
-            <w:proofErr w:type="spellEnd"/>
-            <w:r>
-              <w:rPr>
-                <w:rFonts w:asciiTheme="majorHAnsi" w:hAnsiTheme="majorHAnsi"/>
-                <w:color w:val="FFFFFF" w:themeColor="background1"/>
-                <w:sz w:val="24"/>
-                <w:szCs w:val="24"/>
-              </w:rPr>
-              <w:t xml:space="preserve"> </w:t>
-            </w:r>
-            <w:proofErr w:type="spellStart"/>
-            <w:r>
-              <w:rPr>
-                <w:rFonts w:asciiTheme="majorHAnsi" w:hAnsiTheme="majorHAnsi"/>
-                <w:color w:val="FFFFFF" w:themeColor="background1"/>
-                <w:sz w:val="24"/>
-                <w:szCs w:val="24"/>
-              </w:rPr>
-              <w:t>Values</w:t>
-            </w:r>
-            <w:proofErr w:type="spellEnd"/>
           </w:p>
         </w:tc>
         <w:tc>
@@ -6931,14 +6443,12 @@
                 <w:lang w:val="en-GB"/>
               </w:rPr>
             </w:pPr>
-            <w:proofErr w:type="spellStart"/>
             <w:r>
               <w:rPr>
                 <w:lang w:val="en-GB"/>
               </w:rPr>
               <w:t>sim_rest_port</w:t>
             </w:r>
-            <w:proofErr w:type="spellEnd"/>
           </w:p>
         </w:tc>
         <w:tc>
@@ -7033,14 +6543,12 @@
                 <w:lang w:val="en-GB"/>
               </w:rPr>
             </w:pPr>
-            <w:proofErr w:type="spellStart"/>
             <w:r>
               <w:rPr>
                 <w:lang w:val="en-GB"/>
               </w:rPr>
               <w:t>remote_rest_server_addr</w:t>
             </w:r>
-            <w:proofErr w:type="spellEnd"/>
           </w:p>
         </w:tc>
         <w:tc>
@@ -7063,7 +6571,23 @@
                 <w:szCs w:val="20"/>
                 <w:lang w:val="en-GB"/>
               </w:rPr>
-              <w:t>The address of the remote server accepting REST requests from JANET controller nodes</w:t>
+              <w:t xml:space="preserve">The address of the remote server accepting REST requests from JANET </w:t>
+            </w:r>
+            <w:r>
+              <w:rPr>
+                <w:sz w:val="20"/>
+                <w:szCs w:val="20"/>
+                <w:lang w:val="en-GB"/>
+              </w:rPr>
+              <w:t>C</w:t>
+            </w:r>
+            <w:r>
+              <w:rPr>
+                <w:sz w:val="20"/>
+                <w:szCs w:val="20"/>
+                <w:lang w:val="en-GB"/>
+              </w:rPr>
+              <w:t>ontroller nodes</w:t>
             </w:r>
           </w:p>
         </w:tc>
@@ -7112,25 +6636,7 @@
                 <w:szCs w:val="20"/>
                 <w:lang w:val="en-GB"/>
               </w:rPr>
-              <w:t>If deployed on the same host, the machine name (e.g. “</w:t>
-            </w:r>
-            <w:proofErr w:type="spellStart"/>
-            <w:r>
-              <w:rPr>
-                <w:sz w:val="20"/>
-                <w:szCs w:val="20"/>
-                <w:lang w:val="en-GB"/>
-              </w:rPr>
-              <w:t>yourHost</w:t>
-            </w:r>
-            <w:proofErr w:type="spellEnd"/>
-            <w:r>
-              <w:rPr>
-                <w:sz w:val="20"/>
-                <w:szCs w:val="20"/>
-                <w:lang w:val="en-GB"/>
-              </w:rPr>
-              <w:t>”) must be used over “localhost</w:t>
+              <w:t>If deployed on the same host, the machine name (e.g. “yourHost”) must be used over “localhost</w:t>
             </w:r>
             <w:r>
               <w:rPr>
@@ -7161,14 +6667,12 @@
                 <w:lang w:val="en-GB"/>
               </w:rPr>
             </w:pPr>
-            <w:proofErr w:type="spellStart"/>
             <w:r>
               <w:rPr>
                 <w:lang w:val="en-GB"/>
               </w:rPr>
               <w:t>remote_rest_server_port</w:t>
             </w:r>
-            <w:proofErr w:type="spellEnd"/>
           </w:p>
         </w:tc>
         <w:tc>
@@ -7263,14 +6767,12 @@
                 <w:lang w:val="en-GB"/>
               </w:rPr>
             </w:pPr>
-            <w:proofErr w:type="spellStart"/>
             <w:r>
               <w:rPr>
                 <w:lang w:val="en-GB"/>
               </w:rPr>
               <w:t>remote_rest_server_path</w:t>
             </w:r>
-            <w:proofErr w:type="spellEnd"/>
           </w:p>
         </w:tc>
         <w:tc>
@@ -7382,14 +6884,12 @@
                 <w:lang w:val="en-GB"/>
               </w:rPr>
             </w:pPr>
-            <w:proofErr w:type="spellStart"/>
             <w:r>
               <w:rPr>
                 <w:lang w:val="en-GB"/>
               </w:rPr>
               <w:t>nodes_hosts</w:t>
             </w:r>
-            <w:proofErr w:type="spellEnd"/>
           </w:p>
         </w:tc>
         <w:tc>
@@ -7461,25 +6961,7 @@
                 <w:szCs w:val="20"/>
                 <w:lang w:val="en-GB"/>
               </w:rPr>
-              <w:t>If the JANET Simulator host is to be included, use the full machine name (e.g. “</w:t>
-            </w:r>
-            <w:proofErr w:type="spellStart"/>
-            <w:r>
-              <w:rPr>
-                <w:sz w:val="20"/>
-                <w:szCs w:val="20"/>
-                <w:lang w:val="en-GB"/>
-              </w:rPr>
-              <w:t>yourHost</w:t>
-            </w:r>
-            <w:proofErr w:type="spellEnd"/>
-            <w:r>
-              <w:rPr>
-                <w:sz w:val="20"/>
-                <w:szCs w:val="20"/>
-                <w:lang w:val="en-GB"/>
-              </w:rPr>
-              <w:t>”</w:t>
+              <w:t>If the JANET Simulator host is to be included, use the full machine name (e.g. “yourHost”</w:t>
             </w:r>
             <w:r>
               <w:rPr>
@@ -7521,21 +7003,7 @@
         <w:rPr>
           <w:lang w:val="en-GB"/>
         </w:rPr>
-        <w:t>Configure the JANET Home Simulator by editing the “JANET Simulator Public Configuration Parameters” in the “config/</w:t>
-      </w:r>
-      <w:proofErr w:type="spellStart"/>
-      <w:r>
-        <w:rPr>
-          <w:lang w:val="en-GB"/>
-        </w:rPr>
-        <w:t>sys.config</w:t>
-      </w:r>
-      <w:proofErr w:type="spellEnd"/>
-      <w:r>
-        <w:rPr>
-          <w:lang w:val="en-GB"/>
-        </w:rPr>
-        <w:t xml:space="preserve">" file, which are </w:t>
+        <w:t xml:space="preserve">Configure the JANET Home Simulator by editing the “JANET Simulator Public Configuration Parameters” in the “config/sys.config" file, which are </w:t>
       </w:r>
       <w:r>
         <w:rPr>
@@ -7608,21 +7076,7 @@
         <w:rPr>
           <w:lang w:val="en-GB"/>
         </w:rPr>
-        <w:t xml:space="preserve"> script located in the “</w:t>
-      </w:r>
-      <w:proofErr w:type="spellStart"/>
-      <w:r>
-        <w:rPr>
-          <w:lang w:val="en-GB"/>
-        </w:rPr>
-        <w:t>janet_home_simulator</w:t>
-      </w:r>
-      <w:proofErr w:type="spellEnd"/>
-      <w:r>
-        <w:rPr>
-          <w:lang w:val="en-GB"/>
-        </w:rPr>
-        <w:t xml:space="preserve">” folder, which will automatically fetch all application dependencies, compile them, </w:t>
+        <w:t xml:space="preserve"> script located in the “janet_home_simulator” folder, which will automatically fetch all application dependencies, compile them, </w:t>
       </w:r>
       <w:r>
         <w:rPr>
@@ -7700,7 +7154,6 @@
                                 <w:lang w:val="en-GB"/>
                               </w:rPr>
                             </w:pPr>
-                            <w:proofErr w:type="spellStart"/>
                             <w:r>
                               <w:rPr>
                                 <w:rFonts w:ascii="Inconsolata" w:hAnsi="Inconsolata" w:cs="Inconsolata"/>
@@ -7711,7 +7164,6 @@
                               </w:rPr>
                               <w:t>yourUser@yourHost</w:t>
                             </w:r>
-                            <w:proofErr w:type="spellEnd"/>
                             <w:r>
                               <w:rPr>
                                 <w:rFonts w:ascii="Inconsolata" w:hAnsi="Inconsolata" w:cs="Inconsolata"/>
@@ -7730,20 +7182,8 @@
                                 <w:szCs w:val="20"/>
                                 <w:lang w:val="en-GB"/>
                               </w:rPr>
-                              <w:t>/</w:t>
-                            </w:r>
-                            <w:proofErr w:type="spellStart"/>
-                            <w:r>
-                              <w:rPr>
-                                <w:rFonts w:ascii="Inconsolata" w:hAnsi="Inconsolata" w:cs="Inconsolata"/>
-                                <w:color w:val="729FCF"/>
-                                <w:sz w:val="20"/>
-                                <w:szCs w:val="20"/>
-                                <w:lang w:val="en-GB"/>
-                              </w:rPr>
-                              <w:t>janet_home_simulator</w:t>
-                            </w:r>
-                            <w:proofErr w:type="spellEnd"/>
+                              <w:t>/janet_home_simulator</w:t>
+                            </w:r>
                             <w:r>
                               <w:rPr>
                                 <w:rFonts w:ascii="Inconsolata" w:hAnsi="Inconsolata" w:cs="Inconsolata"/>
@@ -7817,7 +7257,6 @@
                               </w:rPr>
                               <w:t xml:space="preserve">===&gt; </w:t>
                             </w:r>
-                            <w:proofErr w:type="spellStart"/>
                             <w:r>
                               <w:rPr>
                                 <w:rFonts w:ascii="Inconsolata" w:hAnsi="Inconsolata" w:cs="Inconsolata"/>
@@ -7826,18 +7265,7 @@
                                 <w:szCs w:val="20"/>
                                 <w:lang w:val="en-GB"/>
                               </w:rPr>
-                              <w:t>Analyzing</w:t>
-                            </w:r>
-                            <w:proofErr w:type="spellEnd"/>
-                            <w:r>
-                              <w:rPr>
-                                <w:rFonts w:ascii="Inconsolata" w:hAnsi="Inconsolata" w:cs="Inconsolata"/>
-                                <w:color w:val="4E9619"/>
-                                <w:sz w:val="20"/>
-                                <w:szCs w:val="20"/>
-                                <w:lang w:val="en-GB"/>
-                              </w:rPr>
-                              <w:t xml:space="preserve"> applications</w:t>
+                              <w:t>Analyzing applications</w:t>
                             </w:r>
                             <w:r>
                               <w:rPr>
@@ -7911,20 +7339,8 @@
                                 <w:szCs w:val="20"/>
                                 <w:lang w:val="en-GB"/>
                               </w:rPr>
-                              <w:t xml:space="preserve">Compiling </w:t>
-                            </w:r>
-                            <w:proofErr w:type="spellStart"/>
-                            <w:r>
-                              <w:rPr>
-                                <w:rFonts w:ascii="Inconsolata" w:hAnsi="Inconsolata" w:cs="Inconsolata"/>
-                                <w:color w:val="4E9619"/>
-                                <w:sz w:val="20"/>
-                                <w:szCs w:val="20"/>
-                                <w:lang w:val="en-GB"/>
-                              </w:rPr>
-                              <w:t>cowlib</w:t>
-                            </w:r>
-                            <w:proofErr w:type="spellEnd"/>
+                              <w:t>Compiling cowlib</w:t>
+                            </w:r>
                           </w:p>
                           <w:p>
                             <w:pPr>
@@ -7955,20 +7371,8 @@
                                 <w:szCs w:val="20"/>
                                 <w:lang w:val="en-GB"/>
                               </w:rPr>
-                              <w:t xml:space="preserve">Compiling </w:t>
-                            </w:r>
-                            <w:proofErr w:type="spellStart"/>
-                            <w:r>
-                              <w:rPr>
-                                <w:rFonts w:ascii="Inconsolata" w:hAnsi="Inconsolata" w:cs="Inconsolata"/>
-                                <w:color w:val="4E9619"/>
-                                <w:sz w:val="20"/>
-                                <w:szCs w:val="20"/>
-                                <w:lang w:val="en-GB"/>
-                              </w:rPr>
-                              <w:t>jsone</w:t>
-                            </w:r>
-                            <w:proofErr w:type="spellEnd"/>
+                              <w:t>Compiling jsone</w:t>
+                            </w:r>
                           </w:p>
                           <w:p>
                             <w:pPr>
@@ -8055,7 +7459,6 @@
                               </w:rPr>
                               <w:t xml:space="preserve">===&gt; </w:t>
                             </w:r>
-                            <w:proofErr w:type="spellStart"/>
                             <w:r>
                               <w:rPr>
                                 <w:rFonts w:ascii="Inconsolata" w:hAnsi="Inconsolata" w:cs="Inconsolata"/>
@@ -8064,18 +7467,7 @@
                                 <w:szCs w:val="20"/>
                                 <w:lang w:val="en-GB"/>
                               </w:rPr>
-                              <w:t>Analyzing</w:t>
-                            </w:r>
-                            <w:proofErr w:type="spellEnd"/>
-                            <w:r>
-                              <w:rPr>
-                                <w:rFonts w:ascii="Inconsolata" w:hAnsi="Inconsolata" w:cs="Inconsolata"/>
-                                <w:color w:val="4E9619"/>
-                                <w:sz w:val="20"/>
-                                <w:szCs w:val="20"/>
-                                <w:lang w:val="en-GB"/>
-                              </w:rPr>
-                              <w:t xml:space="preserve"> applications...</w:t>
+                              <w:t>Analyzing applications...</w:t>
                             </w:r>
                           </w:p>
                           <w:p>
@@ -8107,20 +7499,8 @@
                                 <w:szCs w:val="20"/>
                                 <w:lang w:val="en-GB"/>
                               </w:rPr>
-                              <w:t xml:space="preserve">Compiling </w:t>
-                            </w:r>
-                            <w:proofErr w:type="spellStart"/>
-                            <w:r>
-                              <w:rPr>
-                                <w:rFonts w:ascii="Inconsolata" w:hAnsi="Inconsolata" w:cs="Inconsolata"/>
-                                <w:color w:val="4E9619"/>
-                                <w:sz w:val="20"/>
-                                <w:szCs w:val="20"/>
-                                <w:lang w:val="en-GB"/>
-                              </w:rPr>
-                              <w:t>janet_simulator</w:t>
-                            </w:r>
-                            <w:proofErr w:type="spellEnd"/>
+                              <w:t>Compiling janet_simulator</w:t>
+                            </w:r>
                           </w:p>
                           <w:p>
                             <w:pPr>
@@ -8151,20 +7531,8 @@
                                 <w:szCs w:val="20"/>
                                 <w:lang w:val="en-GB"/>
                               </w:rPr>
-                              <w:t xml:space="preserve">Compiling </w:t>
-                            </w:r>
-                            <w:proofErr w:type="spellStart"/>
-                            <w:r>
-                              <w:rPr>
-                                <w:rFonts w:ascii="Inconsolata" w:hAnsi="Inconsolata" w:cs="Inconsolata"/>
-                                <w:color w:val="4E9619"/>
-                                <w:sz w:val="20"/>
-                                <w:szCs w:val="20"/>
-                                <w:lang w:val="en-GB"/>
-                              </w:rPr>
-                              <w:t>janet_controller</w:t>
-                            </w:r>
-                            <w:proofErr w:type="spellEnd"/>
+                              <w:t>Compiling janet_controller</w:t>
+                            </w:r>
                           </w:p>
                           <w:p>
                             <w:pPr>
@@ -8195,20 +7563,8 @@
                                 <w:szCs w:val="20"/>
                                 <w:lang w:val="en-GB"/>
                               </w:rPr>
-                              <w:t xml:space="preserve">Compiling </w:t>
-                            </w:r>
-                            <w:proofErr w:type="spellStart"/>
-                            <w:r>
-                              <w:rPr>
-                                <w:rFonts w:ascii="Inconsolata" w:hAnsi="Inconsolata" w:cs="Inconsolata"/>
-                                <w:color w:val="4E9619"/>
-                                <w:sz w:val="20"/>
-                                <w:szCs w:val="20"/>
-                                <w:lang w:val="en-GB"/>
-                              </w:rPr>
-                              <w:t>janet_device</w:t>
-                            </w:r>
-                            <w:proofErr w:type="spellEnd"/>
+                              <w:t>Compiling janet_device</w:t>
+                            </w:r>
                           </w:p>
                           <w:p>
                             <w:pPr>
@@ -8249,29 +7605,7 @@
                                 <w:szCs w:val="20"/>
                                 <w:lang w:val="en-GB"/>
                               </w:rPr>
-                              <w:t>] [</w:t>
-                            </w:r>
-                            <w:proofErr w:type="spellStart"/>
-                            <w:r>
-                              <w:rPr>
-                                <w:rFonts w:ascii="Inconsolata" w:hAnsi="Inconsolata" w:cs="Inconsolata"/>
-                                <w:color w:val="FFFFFF"/>
-                                <w:sz w:val="20"/>
-                                <w:szCs w:val="20"/>
-                                <w:lang w:val="en-GB"/>
-                              </w:rPr>
-                              <w:t>jit</w:t>
-                            </w:r>
-                            <w:proofErr w:type="spellEnd"/>
-                            <w:r>
-                              <w:rPr>
-                                <w:rFonts w:ascii="Inconsolata" w:hAnsi="Inconsolata" w:cs="Inconsolata"/>
-                                <w:color w:val="FFFFFF"/>
-                                <w:sz w:val="20"/>
-                                <w:szCs w:val="20"/>
-                                <w:lang w:val="en-GB"/>
-                              </w:rPr>
-                              <w:t>]</w:t>
+                              <w:t>] [jit]</w:t>
                             </w:r>
                           </w:p>
                           <w:p>
@@ -8327,41 +7661,7 @@
                                 <w:szCs w:val="20"/>
                                 <w:lang w:val="en-GB"/>
                               </w:rPr>
-                              <w:t>(</w:t>
-                            </w:r>
-                            <w:proofErr w:type="spellStart"/>
-                            <w:proofErr w:type="gramStart"/>
-                            <w:r>
-                              <w:rPr>
-                                <w:rFonts w:ascii="Inconsolata" w:hAnsi="Inconsolata" w:cs="Inconsolata"/>
-                                <w:color w:val="FFFFFF"/>
-                                <w:sz w:val="20"/>
-                                <w:szCs w:val="20"/>
-                                <w:lang w:val="en-GB"/>
-                              </w:rPr>
-                              <w:t>janet</w:t>
-                            </w:r>
-                            <w:proofErr w:type="gramEnd"/>
-                            <w:r>
-                              <w:rPr>
-                                <w:rFonts w:ascii="Inconsolata" w:hAnsi="Inconsolata" w:cs="Inconsolata"/>
-                                <w:color w:val="FFFFFF"/>
-                                <w:sz w:val="20"/>
-                                <w:szCs w:val="20"/>
-                                <w:lang w:val="en-GB"/>
-                              </w:rPr>
-                              <w:t>-simulator@yourHost</w:t>
-                            </w:r>
-                            <w:proofErr w:type="spellEnd"/>
-                            <w:r>
-                              <w:rPr>
-                                <w:rFonts w:ascii="Inconsolata" w:hAnsi="Inconsolata" w:cs="Inconsolata"/>
-                                <w:color w:val="FFFFFF"/>
-                                <w:sz w:val="20"/>
-                                <w:szCs w:val="20"/>
-                                <w:lang w:val="en-GB"/>
-                              </w:rPr>
-                              <w:t xml:space="preserve">)1&gt; </w:t>
+                              <w:t xml:space="preserve">(janet-simulator@yourHost)1&gt; </w:t>
                             </w:r>
                             <w:r>
                               <w:rPr>
@@ -8381,20 +7681,8 @@
                                 <w:szCs w:val="20"/>
                                 <w:lang w:val="en-GB"/>
                               </w:rPr>
-                              <w:t xml:space="preserve">Booted </w:t>
-                            </w:r>
-                            <w:proofErr w:type="spellStart"/>
-                            <w:r>
-                              <w:rPr>
-                                <w:rFonts w:ascii="Inconsolata" w:hAnsi="Inconsolata" w:cs="Inconsolata"/>
-                                <w:color w:val="4E9619"/>
-                                <w:sz w:val="20"/>
-                                <w:szCs w:val="20"/>
-                                <w:lang w:val="en-GB"/>
-                              </w:rPr>
-                              <w:t>mnesia</w:t>
-                            </w:r>
-                            <w:proofErr w:type="spellEnd"/>
+                              <w:t>Booted mnesia</w:t>
+                            </w:r>
                           </w:p>
                           <w:p>
                             <w:pPr>
@@ -9182,21 +8470,7 @@
         <w:rPr>
           <w:lang w:val="en-GB"/>
         </w:rPr>
-        <w:t>The JANET Simulator application itself can be started with the “</w:t>
-      </w:r>
-      <w:proofErr w:type="spellStart"/>
-      <w:r>
-        <w:rPr>
-          <w:lang w:val="en-GB"/>
-        </w:rPr>
-        <w:t>jsim:run</w:t>
-      </w:r>
-      <w:proofErr w:type="spellEnd"/>
-      <w:r>
-        <w:rPr>
-          <w:lang w:val="en-GB"/>
-        </w:rPr>
-        <w:t>()” command, which in its first execution will install the Mnesia database used by the application</w:t>
+        <w:t>The JANET Simulator application itself can be started with the “jsim:run()” command, which in its first execution will install the Mnesia database used by the application</w:t>
       </w:r>
       <w:r>
         <w:rPr>
@@ -9295,29 +8569,7 @@
                                 <w:szCs w:val="20"/>
                                 <w:lang w:val="en-GB"/>
                               </w:rPr>
-                              <w:t>Erlang/OTP 24 [erts-12.1] [source] [64-bit] [smp:8:8] [ds:8:8:10] [async-threads:30] [</w:t>
-                            </w:r>
-                            <w:proofErr w:type="spellStart"/>
-                            <w:r>
-                              <w:rPr>
-                                <w:rFonts w:ascii="Inconsolata" w:hAnsi="Inconsolata" w:cs="Inconsolata"/>
-                                <w:color w:val="FFFFFF"/>
-                                <w:sz w:val="20"/>
-                                <w:szCs w:val="20"/>
-                                <w:lang w:val="en-GB"/>
-                              </w:rPr>
-                              <w:t>jit</w:t>
-                            </w:r>
-                            <w:proofErr w:type="spellEnd"/>
-                            <w:r>
-                              <w:rPr>
-                                <w:rFonts w:ascii="Inconsolata" w:hAnsi="Inconsolata" w:cs="Inconsolata"/>
-                                <w:color w:val="FFFFFF"/>
-                                <w:sz w:val="20"/>
-                                <w:szCs w:val="20"/>
-                                <w:lang w:val="en-GB"/>
-                              </w:rPr>
-                              <w:t>]</w:t>
+                              <w:t>Erlang/OTP 24 [erts-12.1] [source] [64-bit] [smp:8:8] [ds:8:8:10] [async-threads:30] [jit]</w:t>
                             </w:r>
                           </w:p>
                           <w:p>
@@ -9373,41 +8625,7 @@
                                 <w:szCs w:val="20"/>
                                 <w:lang w:val="en-GB"/>
                               </w:rPr>
-                              <w:t>(</w:t>
-                            </w:r>
-                            <w:proofErr w:type="spellStart"/>
-                            <w:proofErr w:type="gramStart"/>
-                            <w:r>
-                              <w:rPr>
-                                <w:rFonts w:ascii="Inconsolata" w:hAnsi="Inconsolata" w:cs="Inconsolata"/>
-                                <w:color w:val="FFFFFF"/>
-                                <w:sz w:val="20"/>
-                                <w:szCs w:val="20"/>
-                                <w:lang w:val="en-GB"/>
-                              </w:rPr>
-                              <w:t>janet</w:t>
-                            </w:r>
-                            <w:proofErr w:type="gramEnd"/>
-                            <w:r>
-                              <w:rPr>
-                                <w:rFonts w:ascii="Inconsolata" w:hAnsi="Inconsolata" w:cs="Inconsolata"/>
-                                <w:color w:val="FFFFFF"/>
-                                <w:sz w:val="20"/>
-                                <w:szCs w:val="20"/>
-                                <w:lang w:val="en-GB"/>
-                              </w:rPr>
-                              <w:t>-simulator@yourHost</w:t>
-                            </w:r>
-                            <w:proofErr w:type="spellEnd"/>
-                            <w:r>
-                              <w:rPr>
-                                <w:rFonts w:ascii="Inconsolata" w:hAnsi="Inconsolata" w:cs="Inconsolata"/>
-                                <w:color w:val="FFFFFF"/>
-                                <w:sz w:val="20"/>
-                                <w:szCs w:val="20"/>
-                                <w:lang w:val="en-GB"/>
-                              </w:rPr>
-                              <w:t xml:space="preserve">)1&gt; </w:t>
+                              <w:t xml:space="preserve">(janet-simulator@yourHost)1&gt; </w:t>
                             </w:r>
                             <w:r>
                               <w:rPr>
@@ -9427,20 +8645,8 @@
                                 <w:szCs w:val="20"/>
                                 <w:lang w:val="en-GB"/>
                               </w:rPr>
-                              <w:t xml:space="preserve">Booted </w:t>
-                            </w:r>
-                            <w:proofErr w:type="spellStart"/>
-                            <w:r>
-                              <w:rPr>
-                                <w:rFonts w:ascii="Inconsolata" w:hAnsi="Inconsolata" w:cs="Inconsolata"/>
-                                <w:color w:val="4E9619"/>
-                                <w:sz w:val="20"/>
-                                <w:szCs w:val="20"/>
-                                <w:lang w:val="en-GB"/>
-                              </w:rPr>
-                              <w:t>mnesia</w:t>
-                            </w:r>
-                            <w:proofErr w:type="spellEnd"/>
+                              <w:t>Booted mnesia</w:t>
+                            </w:r>
                           </w:p>
                           <w:p>
                             <w:pPr>
@@ -9473,63 +8679,7 @@
                                 <w:szCs w:val="20"/>
                                 <w:lang w:val="en-GB"/>
                               </w:rPr>
-                              <w:t>(</w:t>
-                            </w:r>
-                            <w:proofErr w:type="spellStart"/>
-                            <w:proofErr w:type="gramStart"/>
-                            <w:r>
-                              <w:rPr>
-                                <w:rFonts w:ascii="Inconsolata" w:hAnsi="Inconsolata" w:cs="Inconsolata"/>
-                                <w:color w:val="FFFFFF"/>
-                                <w:sz w:val="20"/>
-                                <w:szCs w:val="20"/>
-                                <w:lang w:val="en-GB"/>
-                              </w:rPr>
-                              <w:t>janet</w:t>
-                            </w:r>
-                            <w:proofErr w:type="gramEnd"/>
-                            <w:r>
-                              <w:rPr>
-                                <w:rFonts w:ascii="Inconsolata" w:hAnsi="Inconsolata" w:cs="Inconsolata"/>
-                                <w:color w:val="FFFFFF"/>
-                                <w:sz w:val="20"/>
-                                <w:szCs w:val="20"/>
-                                <w:lang w:val="en-GB"/>
-                              </w:rPr>
-                              <w:t>-simulator@yourHost</w:t>
-                            </w:r>
-                            <w:proofErr w:type="spellEnd"/>
-                            <w:r>
-                              <w:rPr>
-                                <w:rFonts w:ascii="Inconsolata" w:hAnsi="Inconsolata" w:cs="Inconsolata"/>
-                                <w:color w:val="FFFFFF"/>
-                                <w:sz w:val="20"/>
-                                <w:szCs w:val="20"/>
-                                <w:lang w:val="en-GB"/>
-                              </w:rPr>
-                              <w:t xml:space="preserve">)1&gt; </w:t>
-                            </w:r>
-                            <w:proofErr w:type="spellStart"/>
-                            <w:r>
-                              <w:rPr>
-                                <w:rFonts w:ascii="Inconsolata" w:hAnsi="Inconsolata" w:cs="Inconsolata"/>
-                                <w:color w:val="FFFFFF"/>
-                                <w:sz w:val="20"/>
-                                <w:szCs w:val="20"/>
-                                <w:lang w:val="en-GB"/>
-                              </w:rPr>
-                              <w:t>jsim:run</w:t>
-                            </w:r>
-                            <w:proofErr w:type="spellEnd"/>
-                            <w:r>
-                              <w:rPr>
-                                <w:rFonts w:ascii="Inconsolata" w:hAnsi="Inconsolata" w:cs="Inconsolata"/>
-                                <w:color w:val="FFFFFF"/>
-                                <w:sz w:val="20"/>
-                                <w:szCs w:val="20"/>
-                                <w:lang w:val="en-GB"/>
-                              </w:rPr>
-                              <w:t>().</w:t>
+                              <w:t>(janet-simulator@yourHost)1&gt; jsim:run().</w:t>
                             </w:r>
                           </w:p>
                           <w:p>
@@ -9595,29 +8745,7 @@
                                 <w:szCs w:val="20"/>
                                 <w:lang w:val="en-GB"/>
                               </w:rPr>
-                              <w:t>[</w:t>
-                            </w:r>
-                            <w:proofErr w:type="spellStart"/>
-                            <w:r>
-                              <w:rPr>
-                                <w:rFonts w:ascii="Inconsolata" w:hAnsi="Inconsolata" w:cs="Inconsolata"/>
-                                <w:color w:val="FFFFFF"/>
-                                <w:sz w:val="20"/>
-                                <w:szCs w:val="20"/>
-                                <w:lang w:val="en-GB"/>
-                              </w:rPr>
-                              <w:t>locs_init</w:t>
-                            </w:r>
-                            <w:proofErr w:type="spellEnd"/>
-                            <w:r>
-                              <w:rPr>
-                                <w:rFonts w:ascii="Inconsolata" w:hAnsi="Inconsolata" w:cs="Inconsolata"/>
-                                <w:color w:val="FFFFFF"/>
-                                <w:sz w:val="20"/>
-                                <w:szCs w:val="20"/>
-                                <w:lang w:val="en-GB"/>
-                              </w:rPr>
-                              <w:t>]: &lt;WARNING&gt; No location is present in the database, no location tree will be started</w:t>
+                              <w:t>[locs_init]: &lt;WARNING&gt; No location is present in the database, no location tree will be started</w:t>
                             </w:r>
                           </w:p>
                           <w:p>
@@ -10087,35 +9215,7 @@
         <w:rPr>
           <w:lang w:val="en-GB"/>
         </w:rPr>
-        <w:t>The JANET Simulator application and ERTS can be stopped respectively via the “</w:t>
-      </w:r>
-      <w:proofErr w:type="spellStart"/>
-      <w:r>
-        <w:rPr>
-          <w:lang w:val="en-GB"/>
-        </w:rPr>
-        <w:t>jsim:stop</w:t>
-      </w:r>
-      <w:proofErr w:type="spellEnd"/>
-      <w:r>
-        <w:rPr>
-          <w:lang w:val="en-GB"/>
-        </w:rPr>
-        <w:t>()” and “</w:t>
-      </w:r>
-      <w:proofErr w:type="spellStart"/>
-      <w:r>
-        <w:rPr>
-          <w:lang w:val="en-GB"/>
-        </w:rPr>
-        <w:t>jsim:shutdown</w:t>
-      </w:r>
-      <w:proofErr w:type="spellEnd"/>
-      <w:r>
-        <w:rPr>
-          <w:lang w:val="en-GB"/>
-        </w:rPr>
-        <w:t xml:space="preserve">()” commands, with </w:t>
+        <w:t xml:space="preserve">The JANET Simulator application and ERTS can be stopped respectively via the “jsim:stop()” and “jsim:shutdown()” commands, with </w:t>
       </w:r>
       <w:r>
         <w:rPr>
@@ -10214,63 +9314,7 @@
                                 <w:szCs w:val="20"/>
                                 <w:lang w:val="en-GB"/>
                               </w:rPr>
-                              <w:t>(</w:t>
-                            </w:r>
-                            <w:proofErr w:type="spellStart"/>
-                            <w:proofErr w:type="gramStart"/>
-                            <w:r>
-                              <w:rPr>
-                                <w:rFonts w:ascii="Inconsolata" w:hAnsi="Inconsolata" w:cs="Inconsolata"/>
-                                <w:color w:val="FFFFFF"/>
-                                <w:sz w:val="20"/>
-                                <w:szCs w:val="20"/>
-                                <w:lang w:val="en-GB"/>
-                              </w:rPr>
-                              <w:t>janet</w:t>
-                            </w:r>
-                            <w:proofErr w:type="gramEnd"/>
-                            <w:r>
-                              <w:rPr>
-                                <w:rFonts w:ascii="Inconsolata" w:hAnsi="Inconsolata" w:cs="Inconsolata"/>
-                                <w:color w:val="FFFFFF"/>
-                                <w:sz w:val="20"/>
-                                <w:szCs w:val="20"/>
-                                <w:lang w:val="en-GB"/>
-                              </w:rPr>
-                              <w:t>-simulator@yourHost</w:t>
-                            </w:r>
-                            <w:proofErr w:type="spellEnd"/>
-                            <w:r>
-                              <w:rPr>
-                                <w:rFonts w:ascii="Inconsolata" w:hAnsi="Inconsolata" w:cs="Inconsolata"/>
-                                <w:color w:val="FFFFFF"/>
-                                <w:sz w:val="20"/>
-                                <w:szCs w:val="20"/>
-                                <w:lang w:val="en-GB"/>
-                              </w:rPr>
-                              <w:t xml:space="preserve">)2&gt; </w:t>
-                            </w:r>
-                            <w:proofErr w:type="spellStart"/>
-                            <w:r>
-                              <w:rPr>
-                                <w:rFonts w:ascii="Inconsolata" w:hAnsi="Inconsolata" w:cs="Inconsolata"/>
-                                <w:color w:val="FFFFFF"/>
-                                <w:sz w:val="20"/>
-                                <w:szCs w:val="20"/>
-                                <w:lang w:val="en-GB"/>
-                              </w:rPr>
-                              <w:t>jsim:stop</w:t>
-                            </w:r>
-                            <w:proofErr w:type="spellEnd"/>
-                            <w:r>
-                              <w:rPr>
-                                <w:rFonts w:ascii="Inconsolata" w:hAnsi="Inconsolata" w:cs="Inconsolata"/>
-                                <w:color w:val="FFFFFF"/>
-                                <w:sz w:val="20"/>
-                                <w:szCs w:val="20"/>
-                                <w:lang w:val="en-GB"/>
-                              </w:rPr>
-                              <w:t>().</w:t>
+                              <w:t>(janet-simulator@yourHost)2&gt; jsim:stop().</w:t>
                             </w:r>
                           </w:p>
                           <w:p>
@@ -10348,10 +9392,8 @@
                                 <w:szCs w:val="20"/>
                                 <w:lang w:val="en-GB"/>
                               </w:rPr>
-                              <w:t>(</w:t>
-                            </w:r>
-                            <w:proofErr w:type="spellStart"/>
-                            <w:proofErr w:type="gramStart"/>
+                              <w:t>(janet-simulator@yourHost)</w:t>
+                            </w:r>
                             <w:r>
                               <w:rPr>
                                 <w:rFonts w:ascii="Inconsolata" w:hAnsi="Inconsolata" w:cs="Inconsolata"/>
@@ -10360,9 +9402,8 @@
                                 <w:szCs w:val="20"/>
                                 <w:lang w:val="en-GB"/>
                               </w:rPr>
-                              <w:t>janet</w:t>
-                            </w:r>
-                            <w:proofErr w:type="gramEnd"/>
+                              <w:t>3</w:t>
+                            </w:r>
                             <w:r>
                               <w:rPr>
                                 <w:rFonts w:ascii="Inconsolata" w:hAnsi="Inconsolata" w:cs="Inconsolata"/>
@@ -10371,60 +9412,7 @@
                                 <w:szCs w:val="20"/>
                                 <w:lang w:val="en-GB"/>
                               </w:rPr>
-                              <w:t>-simulator@yourHost</w:t>
-                            </w:r>
-                            <w:proofErr w:type="spellEnd"/>
-                            <w:r>
-                              <w:rPr>
-                                <w:rFonts w:ascii="Inconsolata" w:hAnsi="Inconsolata" w:cs="Inconsolata"/>
-                                <w:color w:val="FFFFFF"/>
-                                <w:sz w:val="20"/>
-                                <w:szCs w:val="20"/>
-                                <w:lang w:val="en-GB"/>
-                              </w:rPr>
-                              <w:t>)</w:t>
-                            </w:r>
-                            <w:r>
-                              <w:rPr>
-                                <w:rFonts w:ascii="Inconsolata" w:hAnsi="Inconsolata" w:cs="Inconsolata"/>
-                                <w:color w:val="FFFFFF"/>
-                                <w:sz w:val="20"/>
-                                <w:szCs w:val="20"/>
-                                <w:lang w:val="en-GB"/>
-                              </w:rPr>
-                              <w:t>3</w:t>
-                            </w:r>
-                            <w:r>
-                              <w:rPr>
-                                <w:rFonts w:ascii="Inconsolata" w:hAnsi="Inconsolata" w:cs="Inconsolata"/>
-                                <w:color w:val="FFFFFF"/>
-                                <w:sz w:val="20"/>
-                                <w:szCs w:val="20"/>
-                                <w:lang w:val="en-GB"/>
-                              </w:rPr>
-                              <w:t xml:space="preserve">&gt; </w:t>
-                            </w:r>
-                            <w:proofErr w:type="spellStart"/>
-                            <w:r>
-                              <w:rPr>
-                                <w:rFonts w:ascii="Inconsolata" w:hAnsi="Inconsolata" w:cs="Inconsolata"/>
-                                <w:color w:val="FFFFFF"/>
-                                <w:sz w:val="20"/>
-                                <w:szCs w:val="20"/>
-                                <w:lang w:val="en-GB"/>
-                              </w:rPr>
-                              <w:t>jsim:shutdown</w:t>
-                            </w:r>
-                            <w:proofErr w:type="spellEnd"/>
-                            <w:r>
-                              <w:rPr>
-                                <w:rFonts w:ascii="Inconsolata" w:hAnsi="Inconsolata" w:cs="Inconsolata"/>
-                                <w:color w:val="FFFFFF"/>
-                                <w:sz w:val="20"/>
-                                <w:szCs w:val="20"/>
-                                <w:lang w:val="en-GB"/>
-                              </w:rPr>
-                              <w:t>().</w:t>
+                              <w:t>&gt; jsim:shutdown().</w:t>
                             </w:r>
                           </w:p>
                           <w:p>
@@ -10468,41 +9456,7 @@
                                 <w:szCs w:val="20"/>
                                 <w:lang w:val="en-GB"/>
                               </w:rPr>
-                              <w:t>(</w:t>
-                            </w:r>
-                            <w:proofErr w:type="spellStart"/>
-                            <w:proofErr w:type="gramStart"/>
-                            <w:r>
-                              <w:rPr>
-                                <w:rFonts w:ascii="Inconsolata" w:hAnsi="Inconsolata" w:cs="Inconsolata"/>
-                                <w:color w:val="FFFFFF"/>
-                                <w:sz w:val="20"/>
-                                <w:szCs w:val="20"/>
-                                <w:lang w:val="en-GB"/>
-                              </w:rPr>
-                              <w:t>janet</w:t>
-                            </w:r>
-                            <w:proofErr w:type="gramEnd"/>
-                            <w:r>
-                              <w:rPr>
-                                <w:rFonts w:ascii="Inconsolata" w:hAnsi="Inconsolata" w:cs="Inconsolata"/>
-                                <w:color w:val="FFFFFF"/>
-                                <w:sz w:val="20"/>
-                                <w:szCs w:val="20"/>
-                                <w:lang w:val="en-GB"/>
-                              </w:rPr>
-                              <w:t>-simulator@yourHost</w:t>
-                            </w:r>
-                            <w:proofErr w:type="spellEnd"/>
-                            <w:r>
-                              <w:rPr>
-                                <w:rFonts w:ascii="Inconsolata" w:hAnsi="Inconsolata" w:cs="Inconsolata"/>
-                                <w:color w:val="FFFFFF"/>
-                                <w:sz w:val="20"/>
-                                <w:szCs w:val="20"/>
-                                <w:lang w:val="en-GB"/>
-                              </w:rPr>
-                              <w:t>)4&gt;</w:t>
+                              <w:t>(janet-simulator@yourHost)4&gt;</w:t>
                             </w:r>
                             <w:r>
                               <w:rPr>
@@ -10514,7 +9468,6 @@
                               </w:rPr>
                               <w:t xml:space="preserve"> </w:t>
                             </w:r>
-                            <w:proofErr w:type="spellStart"/>
                             <w:r>
                               <w:rPr>
                                 <w:rFonts w:ascii="Inconsolata" w:hAnsi="Inconsolata" w:cs="Inconsolata"/>
@@ -10525,7 +9478,6 @@
                               </w:rPr>
                               <w:t>yourUser@yourHost</w:t>
                             </w:r>
-                            <w:proofErr w:type="spellEnd"/>
                             <w:r>
                               <w:rPr>
                                 <w:rFonts w:ascii="Inconsolata" w:hAnsi="Inconsolata" w:cs="Inconsolata"/>
@@ -10534,20 +9486,8 @@
                                 <w:szCs w:val="20"/>
                                 <w:lang w:val="en-GB"/>
                               </w:rPr>
-                              <w:t>~/</w:t>
-                            </w:r>
-                            <w:proofErr w:type="spellStart"/>
-                            <w:r>
-                              <w:rPr>
-                                <w:rFonts w:ascii="Inconsolata" w:hAnsi="Inconsolata" w:cs="Inconsolata"/>
-                                <w:color w:val="729FCF"/>
-                                <w:sz w:val="20"/>
-                                <w:szCs w:val="20"/>
-                                <w:lang w:val="en-GB"/>
-                              </w:rPr>
-                              <w:t>janet_home_simulator</w:t>
-                            </w:r>
-                            <w:proofErr w:type="spellEnd"/>
+                              <w:t>~/janet_home_simulator</w:t>
+                            </w:r>
                             <w:r>
                               <w:rPr>
                                 <w:rFonts w:ascii="Inconsolata" w:hAnsi="Inconsolata" w:cs="Inconsolata"/>
@@ -11000,21 +9940,7 @@
         <w:rPr>
           <w:lang w:val="en-GB"/>
         </w:rPr>
-        <w:t>emote hosts JANET nodes can be deployed in (defined in the “</w:t>
-      </w:r>
-      <w:proofErr w:type="spellStart"/>
-      <w:r>
-        <w:rPr>
-          <w:lang w:val="en-GB"/>
-        </w:rPr>
-        <w:t>nodes_hosts</w:t>
-      </w:r>
-      <w:proofErr w:type="spellEnd"/>
-      <w:r>
-        <w:rPr>
-          <w:lang w:val="en-GB"/>
-        </w:rPr>
-        <w:t>” configuration parameter) must have Erlang/OTP 24.1 installed (step 1) and require</w:t>
+        <w:t>emote hosts JANET nodes can be deployed in (defined in the “nodes_hosts” configuration parameter) must have Erlang/OTP 24.1 installed (step 1) and require</w:t>
       </w:r>
       <w:r>
         <w:rPr>
@@ -11199,39 +10125,8 @@
                                 <w:sz w:val="20"/>
                                 <w:szCs w:val="20"/>
                               </w:rPr>
-                              <w:t xml:space="preserve"> /</w:t>
-                            </w:r>
-                            <w:proofErr w:type="spellStart"/>
-                            <w:r>
-                              <w:rPr>
-                                <w:rFonts w:ascii="Inconsolata" w:hAnsi="Inconsolata" w:cs="Inconsolata"/>
-                                <w:color w:val="FFFFFF"/>
-                                <w:sz w:val="20"/>
-                                <w:szCs w:val="20"/>
-                              </w:rPr>
-                              <w:t>etc</w:t>
-                            </w:r>
-                            <w:proofErr w:type="spellEnd"/>
-                            <w:r>
-                              <w:rPr>
-                                <w:rFonts w:ascii="Inconsolata" w:hAnsi="Inconsolata" w:cs="Inconsolata"/>
-                                <w:color w:val="FFFFFF"/>
-                                <w:sz w:val="20"/>
-                                <w:szCs w:val="20"/>
-                              </w:rPr>
-                              <w:t>/</w:t>
-                            </w:r>
-                            <w:proofErr w:type="spellStart"/>
-                            <w:r>
-                              <w:rPr>
-                                <w:rFonts w:ascii="Inconsolata" w:hAnsi="Inconsolata" w:cs="Inconsolata"/>
-                                <w:color w:val="FFFFFF"/>
-                                <w:sz w:val="20"/>
-                                <w:szCs w:val="20"/>
-                              </w:rPr>
-                              <w:t>hosts</w:t>
-                            </w:r>
-                            <w:proofErr w:type="spellEnd"/>
+                              <w:t xml:space="preserve"> /etc/hosts</w:t>
+                            </w:r>
                           </w:p>
                           <w:p>
                             <w:pPr>
@@ -11260,19 +10155,8 @@
                                 <w:szCs w:val="20"/>
                               </w:rPr>
                               <w:tab/>
-                              <w:t xml:space="preserve">yourHost1   # </w:t>
-                            </w:r>
-                            <w:proofErr w:type="spellStart"/>
-                            <w:r>
-                              <w:rPr>
-                                <w:rFonts w:ascii="Inconsolata" w:hAnsi="Inconsolata" w:cs="Inconsolata"/>
-                                <w:color w:val="FFFFFF"/>
-                                <w:sz w:val="20"/>
-                                <w:szCs w:val="20"/>
-                              </w:rPr>
-                              <w:t>localhost</w:t>
-                            </w:r>
-                            <w:proofErr w:type="spellEnd"/>
+                              <w:t>yourHost1   # localhost</w:t>
+                            </w:r>
                           </w:p>
                           <w:p>
                             <w:pPr>
@@ -11624,39 +10508,8 @@
                                 <w:sz w:val="20"/>
                                 <w:szCs w:val="20"/>
                               </w:rPr>
-                              <w:t xml:space="preserve"> /</w:t>
-                            </w:r>
-                            <w:proofErr w:type="spellStart"/>
-                            <w:r>
-                              <w:rPr>
-                                <w:rFonts w:ascii="Inconsolata" w:hAnsi="Inconsolata" w:cs="Inconsolata"/>
-                                <w:color w:val="FFFFFF"/>
-                                <w:sz w:val="20"/>
-                                <w:szCs w:val="20"/>
-                              </w:rPr>
-                              <w:t>etc</w:t>
-                            </w:r>
-                            <w:proofErr w:type="spellEnd"/>
-                            <w:r>
-                              <w:rPr>
-                                <w:rFonts w:ascii="Inconsolata" w:hAnsi="Inconsolata" w:cs="Inconsolata"/>
-                                <w:color w:val="FFFFFF"/>
-                                <w:sz w:val="20"/>
-                                <w:szCs w:val="20"/>
-                              </w:rPr>
-                              <w:t>/</w:t>
-                            </w:r>
-                            <w:proofErr w:type="spellStart"/>
-                            <w:r>
-                              <w:rPr>
-                                <w:rFonts w:ascii="Inconsolata" w:hAnsi="Inconsolata" w:cs="Inconsolata"/>
-                                <w:color w:val="FFFFFF"/>
-                                <w:sz w:val="20"/>
-                                <w:szCs w:val="20"/>
-                              </w:rPr>
-                              <w:t>hosts</w:t>
-                            </w:r>
-                            <w:proofErr w:type="spellEnd"/>
+                              <w:t xml:space="preserve"> /etc/hosts</w:t>
+                            </w:r>
                           </w:p>
                           <w:p>
                             <w:pPr>
@@ -11713,19 +10566,8 @@
                                 <w:szCs w:val="20"/>
                               </w:rPr>
                               <w:tab/>
-                              <w:t xml:space="preserve">yourHost2   # </w:t>
-                            </w:r>
-                            <w:proofErr w:type="spellStart"/>
-                            <w:r>
-                              <w:rPr>
-                                <w:rFonts w:ascii="Inconsolata" w:hAnsi="Inconsolata" w:cs="Inconsolata"/>
-                                <w:color w:val="FFFFFF"/>
-                                <w:sz w:val="20"/>
-                                <w:szCs w:val="20"/>
-                              </w:rPr>
-                              <w:t>localhost</w:t>
-                            </w:r>
-                            <w:proofErr w:type="spellEnd"/>
+                              <w:t>yourHost2   # localhost</w:t>
+                            </w:r>
                           </w:p>
                         </w:txbxContent>
                       </wps:txbx>
@@ -11944,14 +10786,7 @@
         <w:rPr>
           <w:lang w:val="en-GB"/>
         </w:rPr>
-        <w:t xml:space="preserve">Enable the JANET Simulator host to establish </w:t>
-      </w:r>
-      <w:proofErr w:type="gramStart"/>
-      <w:r>
-        <w:rPr>
-          <w:lang w:val="en-GB"/>
-        </w:rPr>
-        <w:t>a</w:t>
+        <w:t>Enable the JANET Simulator host to establish a</w:t>
       </w:r>
       <w:r>
         <w:rPr>
@@ -11959,14 +10794,12 @@
         </w:rPr>
         <w:t>n</w:t>
       </w:r>
-      <w:proofErr w:type="gramEnd"/>
       <w:r>
         <w:rPr>
           <w:lang w:val="en-GB"/>
         </w:rPr>
         <w:t xml:space="preserve"> </w:t>
       </w:r>
-      <w:proofErr w:type="spellStart"/>
       <w:r>
         <w:rPr>
           <w:i/>
@@ -11975,7 +10808,6 @@
         </w:rPr>
         <w:t>ssh</w:t>
       </w:r>
-      <w:proofErr w:type="spellEnd"/>
       <w:r>
         <w:rPr>
           <w:lang w:val="en-GB"/>
@@ -12105,7 +10937,6 @@
                                 <w:lang w:val="en-GB"/>
                               </w:rPr>
                             </w:pPr>
-                            <w:proofErr w:type="spellStart"/>
                             <w:r>
                               <w:rPr>
                                 <w:rFonts w:ascii="Inconsolata" w:hAnsi="Inconsolata" w:cs="Inconsolata"/>
@@ -12136,7 +10967,6 @@
                               </w:rPr>
                               <w:t>Host</w:t>
                             </w:r>
-                            <w:proofErr w:type="spellEnd"/>
                             <w:r>
                               <w:rPr>
                                 <w:rFonts w:ascii="Inconsolata" w:hAnsi="Inconsolata" w:cs="Inconsolata"/>
@@ -12174,20 +11004,8 @@
                                 <w:szCs w:val="20"/>
                                 <w:lang w:val="en-GB"/>
                               </w:rPr>
-                              <w:t>cd .</w:t>
-                            </w:r>
-                            <w:proofErr w:type="spellStart"/>
-                            <w:r>
-                              <w:rPr>
-                                <w:rFonts w:ascii="Inconsolata" w:hAnsi="Inconsolata" w:cs="Inconsolata"/>
-                                <w:color w:val="FFFFFF"/>
-                                <w:sz w:val="20"/>
-                                <w:szCs w:val="20"/>
-                                <w:lang w:val="en-GB"/>
-                              </w:rPr>
-                              <w:t>ssh</w:t>
-                            </w:r>
-                            <w:proofErr w:type="spellEnd"/>
+                              <w:t>cd .ssh</w:t>
+                            </w:r>
                           </w:p>
                           <w:p>
                             <w:pPr>
@@ -12200,7 +11018,6 @@
                                 <w:lang w:val="en-GB"/>
                               </w:rPr>
                             </w:pPr>
-                            <w:proofErr w:type="spellStart"/>
                             <w:r>
                               <w:rPr>
                                 <w:rFonts w:ascii="Inconsolata" w:hAnsi="Inconsolata" w:cs="Inconsolata"/>
@@ -12231,7 +11048,6 @@
                               </w:rPr>
                               <w:t>Host</w:t>
                             </w:r>
-                            <w:proofErr w:type="spellEnd"/>
                             <w:r>
                               <w:rPr>
                                 <w:rFonts w:ascii="Inconsolata" w:hAnsi="Inconsolata" w:cs="Inconsolata"/>
@@ -12250,20 +11066,8 @@
                                 <w:szCs w:val="20"/>
                                 <w:lang w:val="en-GB"/>
                               </w:rPr>
-                              <w:t>/.</w:t>
-                            </w:r>
-                            <w:proofErr w:type="spellStart"/>
-                            <w:r>
-                              <w:rPr>
-                                <w:rFonts w:ascii="Inconsolata" w:hAnsi="Inconsolata" w:cs="Inconsolata"/>
-                                <w:color w:val="729FCF"/>
-                                <w:sz w:val="20"/>
-                                <w:szCs w:val="20"/>
-                                <w:lang w:val="en-GB"/>
-                              </w:rPr>
-                              <w:t>ssh</w:t>
-                            </w:r>
-                            <w:proofErr w:type="spellEnd"/>
+                              <w:t>/.ssh</w:t>
+                            </w:r>
                             <w:r>
                               <w:rPr>
                                 <w:rFonts w:ascii="Inconsolata" w:hAnsi="Inconsolata" w:cs="Inconsolata"/>
@@ -12283,7 +11087,6 @@
                               </w:rPr>
                               <w:t xml:space="preserve"> </w:t>
                             </w:r>
-                            <w:proofErr w:type="spellStart"/>
                             <w:r>
                               <w:rPr>
                                 <w:rFonts w:ascii="Inconsolata" w:hAnsi="Inconsolata" w:cs="Inconsolata"/>
@@ -12292,18 +11095,7 @@
                                 <w:szCs w:val="20"/>
                                 <w:lang w:val="en-GB"/>
                               </w:rPr>
-                              <w:t>ssh</w:t>
-                            </w:r>
-                            <w:proofErr w:type="spellEnd"/>
-                            <w:r>
-                              <w:rPr>
-                                <w:rFonts w:ascii="Inconsolata" w:hAnsi="Inconsolata" w:cs="Inconsolata"/>
-                                <w:color w:val="FFFFFF"/>
-                                <w:sz w:val="20"/>
-                                <w:szCs w:val="20"/>
-                                <w:lang w:val="en-GB"/>
-                              </w:rPr>
-                              <w:t>-keygen</w:t>
+                              <w:t>ssh-keygen</w:t>
                             </w:r>
                           </w:p>
                           <w:p>
@@ -12325,29 +11117,7 @@
                                 <w:szCs w:val="20"/>
                                 <w:lang w:val="en-GB"/>
                               </w:rPr>
-                              <w:t xml:space="preserve">Generating public/private </w:t>
-                            </w:r>
-                            <w:proofErr w:type="spellStart"/>
-                            <w:r>
-                              <w:rPr>
-                                <w:rFonts w:ascii="Inconsolata" w:hAnsi="Inconsolata" w:cs="Inconsolata"/>
-                                <w:color w:val="FFFFFF"/>
-                                <w:sz w:val="20"/>
-                                <w:szCs w:val="20"/>
-                                <w:lang w:val="en-GB"/>
-                              </w:rPr>
-                              <w:t>rsa</w:t>
-                            </w:r>
-                            <w:proofErr w:type="spellEnd"/>
-                            <w:r>
-                              <w:rPr>
-                                <w:rFonts w:ascii="Inconsolata" w:hAnsi="Inconsolata" w:cs="Inconsolata"/>
-                                <w:color w:val="FFFFFF"/>
-                                <w:sz w:val="20"/>
-                                <w:szCs w:val="20"/>
-                                <w:lang w:val="en-GB"/>
-                              </w:rPr>
-                              <w:t xml:space="preserve"> key pair.</w:t>
+                              <w:t>Generating public/private rsa key pair.</w:t>
                             </w:r>
                           </w:p>
                           <w:p>
@@ -12371,7 +11141,6 @@
                               </w:rPr>
                               <w:t>Enter file in which to save the key (/home/</w:t>
                             </w:r>
-                            <w:proofErr w:type="spellStart"/>
                             <w:r>
                               <w:rPr>
                                 <w:rFonts w:ascii="Inconsolata" w:hAnsi="Inconsolata" w:cs="Inconsolata"/>
@@ -12382,7 +11151,6 @@
                               </w:rPr>
                               <w:t>yourUser</w:t>
                             </w:r>
-                            <w:proofErr w:type="spellEnd"/>
                             <w:r>
                               <w:rPr>
                                 <w:rFonts w:ascii="Inconsolata" w:hAnsi="Inconsolata" w:cs="Inconsolata"/>
@@ -12391,51 +11159,7 @@
                                 <w:szCs w:val="20"/>
                                 <w:lang w:val="en-GB"/>
                               </w:rPr>
-                              <w:t>/.</w:t>
-                            </w:r>
-                            <w:proofErr w:type="spellStart"/>
-                            <w:r>
-                              <w:rPr>
-                                <w:rFonts w:ascii="Inconsolata" w:hAnsi="Inconsolata" w:cs="Inconsolata"/>
-                                <w:color w:val="FFFFFF"/>
-                                <w:sz w:val="20"/>
-                                <w:szCs w:val="20"/>
-                                <w:lang w:val="en-GB"/>
-                              </w:rPr>
-                              <w:t>ssh</w:t>
-                            </w:r>
-                            <w:proofErr w:type="spellEnd"/>
-                            <w:r>
-                              <w:rPr>
-                                <w:rFonts w:ascii="Inconsolata" w:hAnsi="Inconsolata" w:cs="Inconsolata"/>
-                                <w:color w:val="FFFFFF"/>
-                                <w:sz w:val="20"/>
-                                <w:szCs w:val="20"/>
-                                <w:lang w:val="en-GB"/>
-                              </w:rPr>
-                              <w:t>/</w:t>
-                            </w:r>
-                            <w:proofErr w:type="spellStart"/>
-                            <w:r>
-                              <w:rPr>
-                                <w:rFonts w:ascii="Inconsolata" w:hAnsi="Inconsolata" w:cs="Inconsolata"/>
-                                <w:color w:val="FFFFFF"/>
-                                <w:sz w:val="20"/>
-                                <w:szCs w:val="20"/>
-                                <w:lang w:val="en-GB"/>
-                              </w:rPr>
-                              <w:t>id_rsa</w:t>
-                            </w:r>
-                            <w:proofErr w:type="spellEnd"/>
-                            <w:r>
-                              <w:rPr>
-                                <w:rFonts w:ascii="Inconsolata" w:hAnsi="Inconsolata" w:cs="Inconsolata"/>
-                                <w:color w:val="FFFFFF"/>
-                                <w:sz w:val="20"/>
-                                <w:szCs w:val="20"/>
-                                <w:lang w:val="en-GB"/>
-                              </w:rPr>
-                              <w:t>):</w:t>
+                              <w:t>/.ssh/id_rsa):</w:t>
                             </w:r>
                             <w:r>
                               <w:rPr>
@@ -12533,7 +11257,6 @@
                               </w:rPr>
                               <w:t>Your identification has been saved in /home/</w:t>
                             </w:r>
-                            <w:proofErr w:type="spellStart"/>
                             <w:r>
                               <w:rPr>
                                 <w:rFonts w:ascii="Inconsolata" w:hAnsi="Inconsolata" w:cs="Inconsolata"/>
@@ -12544,7 +11267,6 @@
                               </w:rPr>
                               <w:t>yourUser</w:t>
                             </w:r>
-                            <w:proofErr w:type="spellEnd"/>
                             <w:r>
                               <w:rPr>
                                 <w:rFonts w:ascii="Inconsolata" w:hAnsi="Inconsolata" w:cs="Inconsolata"/>
@@ -12553,51 +11275,7 @@
                                 <w:szCs w:val="20"/>
                                 <w:lang w:val="en-GB"/>
                               </w:rPr>
-                              <w:t>/.</w:t>
-                            </w:r>
-                            <w:proofErr w:type="spellStart"/>
-                            <w:r>
-                              <w:rPr>
-                                <w:rFonts w:ascii="Inconsolata" w:hAnsi="Inconsolata" w:cs="Inconsolata"/>
-                                <w:color w:val="FFFFFF"/>
-                                <w:sz w:val="20"/>
-                                <w:szCs w:val="20"/>
-                                <w:lang w:val="en-GB"/>
-                              </w:rPr>
-                              <w:t>ssh</w:t>
-                            </w:r>
-                            <w:proofErr w:type="spellEnd"/>
-                            <w:r>
-                              <w:rPr>
-                                <w:rFonts w:ascii="Inconsolata" w:hAnsi="Inconsolata" w:cs="Inconsolata"/>
-                                <w:color w:val="FFFFFF"/>
-                                <w:sz w:val="20"/>
-                                <w:szCs w:val="20"/>
-                                <w:lang w:val="en-GB"/>
-                              </w:rPr>
-                              <w:t>/</w:t>
-                            </w:r>
-                            <w:proofErr w:type="spellStart"/>
-                            <w:r>
-                              <w:rPr>
-                                <w:rFonts w:ascii="Inconsolata" w:hAnsi="Inconsolata" w:cs="Inconsolata"/>
-                                <w:color w:val="FFFFFF"/>
-                                <w:sz w:val="20"/>
-                                <w:szCs w:val="20"/>
-                                <w:lang w:val="en-GB"/>
-                              </w:rPr>
-                              <w:t>id_rsa</w:t>
-                            </w:r>
-                            <w:proofErr w:type="spellEnd"/>
-                            <w:r>
-                              <w:rPr>
-                                <w:rFonts w:ascii="Inconsolata" w:hAnsi="Inconsolata" w:cs="Inconsolata"/>
-                                <w:color w:val="FFFFFF"/>
-                                <w:sz w:val="20"/>
-                                <w:szCs w:val="20"/>
-                                <w:lang w:val="en-GB"/>
-                              </w:rPr>
-                              <w:t>.</w:t>
+                              <w:t>/.ssh/id_rsa.</w:t>
                             </w:r>
                           </w:p>
                           <w:p>
@@ -12621,7 +11299,6 @@
                               </w:rPr>
                               <w:t>Your public key has been saved in /home/</w:t>
                             </w:r>
-                            <w:proofErr w:type="spellStart"/>
                             <w:r>
                               <w:rPr>
                                 <w:rFonts w:ascii="Inconsolata" w:hAnsi="Inconsolata" w:cs="Inconsolata"/>
@@ -12632,7 +11309,6 @@
                               </w:rPr>
                               <w:t>yourUser</w:t>
                             </w:r>
-                            <w:proofErr w:type="spellEnd"/>
                             <w:r>
                               <w:rPr>
                                 <w:rFonts w:ascii="Inconsolata" w:hAnsi="Inconsolata" w:cs="Inconsolata"/>
@@ -12641,29 +11317,7 @@
                                 <w:szCs w:val="20"/>
                                 <w:lang w:val="en-GB"/>
                               </w:rPr>
-                              <w:t>/.</w:t>
-                            </w:r>
-                            <w:proofErr w:type="spellStart"/>
-                            <w:r>
-                              <w:rPr>
-                                <w:rFonts w:ascii="Inconsolata" w:hAnsi="Inconsolata" w:cs="Inconsolata"/>
-                                <w:color w:val="FFFFFF"/>
-                                <w:sz w:val="20"/>
-                                <w:szCs w:val="20"/>
-                                <w:lang w:val="en-GB"/>
-                              </w:rPr>
-                              <w:t>ssh</w:t>
-                            </w:r>
-                            <w:proofErr w:type="spellEnd"/>
-                            <w:r>
-                              <w:rPr>
-                                <w:rFonts w:ascii="Inconsolata" w:hAnsi="Inconsolata" w:cs="Inconsolata"/>
-                                <w:color w:val="FFFFFF"/>
-                                <w:sz w:val="20"/>
-                                <w:szCs w:val="20"/>
-                                <w:lang w:val="en-GB"/>
-                              </w:rPr>
-                              <w:t>/id_rsa.pub.</w:t>
+                              <w:t>/.ssh/id_rsa.pub.</w:t>
                             </w:r>
                           </w:p>
                           <w:p>
@@ -12721,7 +11375,6 @@
                                 <w:lang w:val="en-GB"/>
                               </w:rPr>
                             </w:pPr>
-                            <w:proofErr w:type="spellStart"/>
                             <w:r>
                               <w:rPr>
                                 <w:rFonts w:ascii="Inconsolata" w:hAnsi="Inconsolata" w:cs="Inconsolata"/>
@@ -12752,7 +11405,6 @@
                               </w:rPr>
                               <w:t>Host</w:t>
                             </w:r>
-                            <w:proofErr w:type="spellEnd"/>
                             <w:r>
                               <w:rPr>
                                 <w:rFonts w:ascii="Inconsolata" w:hAnsi="Inconsolata" w:cs="Inconsolata"/>
@@ -12771,20 +11423,8 @@
                                 <w:szCs w:val="20"/>
                                 <w:lang w:val="en-GB"/>
                               </w:rPr>
-                              <w:t>/.</w:t>
-                            </w:r>
-                            <w:proofErr w:type="spellStart"/>
-                            <w:r>
-                              <w:rPr>
-                                <w:rFonts w:ascii="Inconsolata" w:hAnsi="Inconsolata" w:cs="Inconsolata"/>
-                                <w:color w:val="729FCF"/>
-                                <w:sz w:val="20"/>
-                                <w:szCs w:val="20"/>
-                                <w:lang w:val="en-GB"/>
-                              </w:rPr>
-                              <w:t>ssh</w:t>
-                            </w:r>
-                            <w:proofErr w:type="spellEnd"/>
+                              <w:t>/.ssh</w:t>
+                            </w:r>
                             <w:r>
                               <w:rPr>
                                 <w:rFonts w:ascii="Inconsolata" w:hAnsi="Inconsolata" w:cs="Inconsolata"/>
@@ -12804,7 +11444,6 @@
                               </w:rPr>
                               <w:t xml:space="preserve"> </w:t>
                             </w:r>
-                            <w:proofErr w:type="spellStart"/>
                             <w:r>
                               <w:rPr>
                                 <w:rFonts w:ascii="Inconsolata" w:hAnsi="Inconsolata" w:cs="Inconsolata"/>
@@ -12813,18 +11452,7 @@
                                 <w:szCs w:val="20"/>
                                 <w:lang w:val="en-GB"/>
                               </w:rPr>
-                              <w:t>ssh</w:t>
-                            </w:r>
-                            <w:proofErr w:type="spellEnd"/>
-                            <w:r>
-                              <w:rPr>
-                                <w:rFonts w:ascii="Inconsolata" w:hAnsi="Inconsolata" w:cs="Inconsolata"/>
-                                <w:color w:val="FFFFFF"/>
-                                <w:sz w:val="20"/>
-                                <w:szCs w:val="20"/>
-                                <w:lang w:val="en-GB"/>
-                              </w:rPr>
-                              <w:t>-copy-id nodeHost1</w:t>
+                              <w:t>ssh-copy-id nodeHost1</w:t>
                             </w:r>
                           </w:p>
                           <w:p>
@@ -12876,29 +11504,7 @@
                                 <w:szCs w:val="20"/>
                                 <w:lang w:val="en-GB"/>
                               </w:rPr>
-                              <w:t>er the “</w:t>
-                            </w:r>
-                            <w:proofErr w:type="spellStart"/>
-                            <w:r>
-                              <w:rPr>
-                                <w:rFonts w:ascii="Inconsolata" w:hAnsi="Inconsolata" w:cs="Inconsolata"/>
-                                <w:color w:val="FFFFFF"/>
-                                <w:sz w:val="20"/>
-                                <w:szCs w:val="20"/>
-                                <w:lang w:val="en-GB"/>
-                              </w:rPr>
-                              <w:t>yourUser</w:t>
-                            </w:r>
-                            <w:proofErr w:type="spellEnd"/>
-                            <w:r>
-                              <w:rPr>
-                                <w:rFonts w:ascii="Inconsolata" w:hAnsi="Inconsolata" w:cs="Inconsolata"/>
-                                <w:color w:val="FFFFFF"/>
-                                <w:sz w:val="20"/>
-                                <w:szCs w:val="20"/>
-                                <w:lang w:val="en-GB"/>
-                              </w:rPr>
-                              <w:t>” password on “nodeHost1”</w:t>
+                              <w:t>er the “yourUser” password on “nodeHost1”</w:t>
                             </w:r>
                           </w:p>
                           <w:p>
@@ -12954,29 +11560,7 @@
                                 <w:szCs w:val="20"/>
                                 <w:lang w:val="en-GB"/>
                               </w:rPr>
-                              <w:t>Now try logging into the machine, with : “</w:t>
-                            </w:r>
-                            <w:proofErr w:type="spellStart"/>
-                            <w:r>
-                              <w:rPr>
-                                <w:rFonts w:ascii="Inconsolata" w:hAnsi="Inconsolata" w:cs="Inconsolata"/>
-                                <w:color w:val="FFFFFF"/>
-                                <w:sz w:val="20"/>
-                                <w:szCs w:val="20"/>
-                                <w:lang w:val="en-GB"/>
-                              </w:rPr>
-                              <w:t>ssh</w:t>
-                            </w:r>
-                            <w:proofErr w:type="spellEnd"/>
-                            <w:r>
-                              <w:rPr>
-                                <w:rFonts w:ascii="Inconsolata" w:hAnsi="Inconsolata" w:cs="Inconsolata"/>
-                                <w:color w:val="FFFFFF"/>
-                                <w:sz w:val="20"/>
-                                <w:szCs w:val="20"/>
-                                <w:lang w:val="en-GB"/>
-                              </w:rPr>
-                              <w:t xml:space="preserve"> ‘nodeHost1’”</w:t>
+                              <w:t>Now try logging into the machine, with : “ssh ‘nodeHost1’”</w:t>
                             </w:r>
                           </w:p>
                           <w:p>
@@ -13012,7 +11596,6 @@
                                 <w:lang w:val="en-GB"/>
                               </w:rPr>
                             </w:pPr>
-                            <w:proofErr w:type="spellStart"/>
                             <w:r>
                               <w:rPr>
                                 <w:rFonts w:ascii="Inconsolata" w:hAnsi="Inconsolata" w:cs="Inconsolata"/>
@@ -13043,7 +11626,6 @@
                               </w:rPr>
                               <w:t>Host</w:t>
                             </w:r>
-                            <w:proofErr w:type="spellEnd"/>
                             <w:r>
                               <w:rPr>
                                 <w:rFonts w:ascii="Inconsolata" w:hAnsi="Inconsolata" w:cs="Inconsolata"/>
@@ -13062,20 +11644,8 @@
                                 <w:szCs w:val="20"/>
                                 <w:lang w:val="en-GB"/>
                               </w:rPr>
-                              <w:t>/.</w:t>
-                            </w:r>
-                            <w:proofErr w:type="spellStart"/>
-                            <w:r>
-                              <w:rPr>
-                                <w:rFonts w:ascii="Inconsolata" w:hAnsi="Inconsolata" w:cs="Inconsolata"/>
-                                <w:color w:val="729FCF"/>
-                                <w:sz w:val="20"/>
-                                <w:szCs w:val="20"/>
-                                <w:lang w:val="en-GB"/>
-                              </w:rPr>
-                              <w:t>ssh</w:t>
-                            </w:r>
-                            <w:proofErr w:type="spellEnd"/>
+                              <w:t>/.ssh</w:t>
+                            </w:r>
                             <w:r>
                               <w:rPr>
                                 <w:rFonts w:ascii="Inconsolata" w:hAnsi="Inconsolata" w:cs="Inconsolata"/>
@@ -13095,7 +11665,6 @@
                               </w:rPr>
                               <w:t xml:space="preserve"> </w:t>
                             </w:r>
-                            <w:proofErr w:type="spellStart"/>
                             <w:r>
                               <w:rPr>
                                 <w:rFonts w:ascii="Inconsolata" w:hAnsi="Inconsolata" w:cs="Inconsolata"/>
@@ -13104,18 +11673,7 @@
                                 <w:szCs w:val="20"/>
                                 <w:lang w:val="en-GB"/>
                               </w:rPr>
-                              <w:t>ssh</w:t>
-                            </w:r>
-                            <w:proofErr w:type="spellEnd"/>
-                            <w:r>
-                              <w:rPr>
-                                <w:rFonts w:ascii="Inconsolata" w:hAnsi="Inconsolata" w:cs="Inconsolata"/>
-                                <w:color w:val="FFFFFF"/>
-                                <w:sz w:val="20"/>
-                                <w:szCs w:val="20"/>
-                                <w:lang w:val="en-GB"/>
-                              </w:rPr>
-                              <w:t xml:space="preserve"> nodeHost1</w:t>
+                              <w:t>ssh nodeHost1</w:t>
                             </w:r>
                           </w:p>
                           <w:p>
@@ -14318,21 +12876,7 @@
         <w:rPr>
           <w:lang w:val="en-GB"/>
         </w:rPr>
-        <w:t>default/lib”) into the “lib” directory in the Erlang installation folder (default: “/</w:t>
-      </w:r>
-      <w:proofErr w:type="spellStart"/>
-      <w:r>
-        <w:rPr>
-          <w:lang w:val="en-GB"/>
-        </w:rPr>
-        <w:t>usr</w:t>
-      </w:r>
-      <w:proofErr w:type="spellEnd"/>
-      <w:r>
-        <w:rPr>
-          <w:lang w:val="en-GB"/>
-        </w:rPr>
-        <w:t xml:space="preserve">/lib/erlang/lib”) (might require root privileges). </w:t>
+        <w:t xml:space="preserve">default/lib”) into the “lib” directory in the Erlang installation folder (default: “/usr/lib/erlang/lib”) (might require root privileges). </w:t>
       </w:r>
     </w:p>
     <w:p>
@@ -14400,7 +12944,6 @@
                                 <w:lang w:val="en-GB"/>
                               </w:rPr>
                             </w:pPr>
-                            <w:proofErr w:type="spellStart"/>
                             <w:r>
                               <w:rPr>
                                 <w:rFonts w:ascii="Inconsolata" w:hAnsi="Inconsolata" w:cs="Inconsolata"/>
@@ -14421,7 +12964,6 @@
                               </w:rPr>
                               <w:t>yourHost</w:t>
                             </w:r>
-                            <w:proofErr w:type="spellEnd"/>
                             <w:r>
                               <w:rPr>
                                 <w:rFonts w:ascii="Inconsolata" w:hAnsi="Inconsolata" w:cs="Inconsolata"/>
@@ -14440,20 +12982,8 @@
                                 <w:szCs w:val="20"/>
                                 <w:lang w:val="en-GB"/>
                               </w:rPr>
-                              <w:t>/</w:t>
-                            </w:r>
-                            <w:proofErr w:type="spellStart"/>
-                            <w:r>
-                              <w:rPr>
-                                <w:rFonts w:ascii="Inconsolata" w:hAnsi="Inconsolata" w:cs="Inconsolata"/>
-                                <w:color w:val="729FCF"/>
-                                <w:sz w:val="20"/>
-                                <w:szCs w:val="20"/>
-                                <w:lang w:val="en-GB"/>
-                              </w:rPr>
-                              <w:t>janet_home_simulator</w:t>
-                            </w:r>
-                            <w:proofErr w:type="spellEnd"/>
+                              <w:t>/janet_home_simulator</w:t>
+                            </w:r>
                             <w:r>
                               <w:rPr>
                                 <w:rFonts w:ascii="Inconsolata" w:hAnsi="Inconsolata" w:cs="Inconsolata"/>
@@ -14481,161 +13011,7 @@
                                 <w:szCs w:val="20"/>
                                 <w:lang w:val="en-GB"/>
                               </w:rPr>
-                              <w:t>[</w:t>
-                            </w:r>
-                            <w:proofErr w:type="spellStart"/>
-                            <w:r>
-                              <w:rPr>
-                                <w:rFonts w:ascii="Inconsolata" w:hAnsi="Inconsolata" w:cs="Inconsolata"/>
-                                <w:color w:val="FFFFFF"/>
-                                <w:sz w:val="20"/>
-                                <w:szCs w:val="20"/>
-                                <w:lang w:val="en-GB"/>
-                              </w:rPr>
-                              <w:t>sudo</w:t>
-                            </w:r>
-                            <w:proofErr w:type="spellEnd"/>
-                            <w:r>
-                              <w:rPr>
-                                <w:rFonts w:ascii="Inconsolata" w:hAnsi="Inconsolata" w:cs="Inconsolata"/>
-                                <w:color w:val="FFFFFF"/>
-                                <w:sz w:val="20"/>
-                                <w:szCs w:val="20"/>
-                                <w:lang w:val="en-GB"/>
-                              </w:rPr>
-                              <w:t>] cp -r _build/default/lib/</w:t>
-                            </w:r>
-                            <w:proofErr w:type="spellStart"/>
-                            <w:r>
-                              <w:rPr>
-                                <w:rFonts w:ascii="Inconsolata" w:hAnsi="Inconsolata" w:cs="Inconsolata"/>
-                                <w:color w:val="FFFFFF"/>
-                                <w:sz w:val="20"/>
-                                <w:szCs w:val="20"/>
-                                <w:lang w:val="en-GB"/>
-                              </w:rPr>
-                              <w:t>cowlib</w:t>
-                            </w:r>
-                            <w:proofErr w:type="spellEnd"/>
-                            <w:r>
-                              <w:rPr>
-                                <w:rFonts w:ascii="Inconsolata" w:hAnsi="Inconsolata" w:cs="Inconsolata"/>
-                                <w:color w:val="FFFFFF"/>
-                                <w:sz w:val="20"/>
-                                <w:szCs w:val="20"/>
-                                <w:lang w:val="en-GB"/>
-                              </w:rPr>
-                              <w:t xml:space="preserve"> _build/default/lib/cowboy _build/default/lib/gun _build/default/lib/ranch _build/default/lib/</w:t>
-                            </w:r>
-                            <w:proofErr w:type="spellStart"/>
-                            <w:r>
-                              <w:rPr>
-                                <w:rFonts w:ascii="Inconsolata" w:hAnsi="Inconsolata" w:cs="Inconsolata"/>
-                                <w:color w:val="FFFFFF"/>
-                                <w:sz w:val="20"/>
-                                <w:szCs w:val="20"/>
-                                <w:lang w:val="en-GB"/>
-                              </w:rPr>
-                              <w:t>jsone</w:t>
-                            </w:r>
-                            <w:proofErr w:type="spellEnd"/>
-                            <w:r>
-                              <w:rPr>
-                                <w:rFonts w:ascii="Inconsolata" w:hAnsi="Inconsolata" w:cs="Inconsolata"/>
-                                <w:color w:val="FFFFFF"/>
-                                <w:sz w:val="20"/>
-                                <w:szCs w:val="20"/>
-                                <w:lang w:val="en-GB"/>
-                              </w:rPr>
-                              <w:t xml:space="preserve"> _build/default/lib/</w:t>
-                            </w:r>
-                            <w:proofErr w:type="spellStart"/>
-                            <w:r>
-                              <w:rPr>
-                                <w:rFonts w:ascii="Inconsolata" w:hAnsi="Inconsolata" w:cs="Inconsolata"/>
-                                <w:color w:val="FFFFFF"/>
-                                <w:sz w:val="20"/>
-                                <w:szCs w:val="20"/>
-                                <w:lang w:val="en-GB"/>
-                              </w:rPr>
-                              <w:t>janet_simulator</w:t>
-                            </w:r>
-                            <w:proofErr w:type="spellEnd"/>
-                            <w:r>
-                              <w:rPr>
-                                <w:rFonts w:ascii="Inconsolata" w:hAnsi="Inconsolata" w:cs="Inconsolata"/>
-                                <w:color w:val="FFFFFF"/>
-                                <w:sz w:val="20"/>
-                                <w:szCs w:val="20"/>
-                                <w:lang w:val="en-GB"/>
-                              </w:rPr>
-                              <w:t xml:space="preserve"> _build/default/lib/</w:t>
-                            </w:r>
-                            <w:proofErr w:type="spellStart"/>
-                            <w:r>
-                              <w:rPr>
-                                <w:rFonts w:ascii="Inconsolata" w:hAnsi="Inconsolata" w:cs="Inconsolata"/>
-                                <w:color w:val="FFFFFF"/>
-                                <w:sz w:val="20"/>
-                                <w:szCs w:val="20"/>
-                                <w:lang w:val="en-GB"/>
-                              </w:rPr>
-                              <w:t>janet_controller</w:t>
-                            </w:r>
-                            <w:proofErr w:type="spellEnd"/>
-                            <w:r>
-                              <w:rPr>
-                                <w:rFonts w:ascii="Inconsolata" w:hAnsi="Inconsolata" w:cs="Inconsolata"/>
-                                <w:color w:val="FFFFFF"/>
-                                <w:sz w:val="20"/>
-                                <w:szCs w:val="20"/>
-                                <w:lang w:val="en-GB"/>
-                              </w:rPr>
-                              <w:t xml:space="preserve"> _build/default/lib/</w:t>
-                            </w:r>
-                            <w:proofErr w:type="spellStart"/>
-                            <w:r>
-                              <w:rPr>
-                                <w:rFonts w:ascii="Inconsolata" w:hAnsi="Inconsolata" w:cs="Inconsolata"/>
-                                <w:color w:val="FFFFFF"/>
-                                <w:sz w:val="20"/>
-                                <w:szCs w:val="20"/>
-                                <w:lang w:val="en-GB"/>
-                              </w:rPr>
-                              <w:t>janet_device</w:t>
-                            </w:r>
-                            <w:proofErr w:type="spellEnd"/>
-                            <w:r>
-                              <w:rPr>
-                                <w:rFonts w:ascii="Inconsolata" w:hAnsi="Inconsolata" w:cs="Inconsolata"/>
-                                <w:color w:val="FFFFFF"/>
-                                <w:sz w:val="20"/>
-                                <w:szCs w:val="20"/>
-                                <w:lang w:val="en-GB"/>
-                              </w:rPr>
-                              <w:t xml:space="preserve"> /</w:t>
-                            </w:r>
-                            <w:proofErr w:type="spellStart"/>
-                            <w:r>
-                              <w:rPr>
-                                <w:rFonts w:ascii="Inconsolata" w:hAnsi="Inconsolata" w:cs="Inconsolata"/>
-                                <w:color w:val="FFFFFF"/>
-                                <w:sz w:val="20"/>
-                                <w:szCs w:val="20"/>
-                                <w:lang w:val="en-GB"/>
-                              </w:rPr>
-                              <w:t>usr</w:t>
-                            </w:r>
-                            <w:proofErr w:type="spellEnd"/>
-                            <w:r>
-                              <w:rPr>
-                                <w:rFonts w:ascii="Inconsolata" w:hAnsi="Inconsolata" w:cs="Inconsolata"/>
-                                <w:color w:val="FFFFFF"/>
-                                <w:sz w:val="20"/>
-                                <w:szCs w:val="20"/>
-                                <w:lang w:val="en-GB"/>
-                              </w:rPr>
-                              <w:t>/lib/erlang/lib</w:t>
+                              <w:t>[sudo] cp -r _build/default/lib/cowlib _build/default/lib/cowboy _build/default/lib/gun _build/default/lib/ranch _build/default/lib/jsone _build/default/lib/janet_simulator _build/default/lib/janet_controller _build/default/lib/janet_device /usr/lib/erlang/lib</w:t>
                             </w:r>
                           </w:p>
                           <w:p>
@@ -14647,7 +13023,6 @@
                                 <w:lang w:val="en-GB"/>
                               </w:rPr>
                             </w:pPr>
-                            <w:proofErr w:type="spellStart"/>
                             <w:r>
                               <w:rPr>
                                 <w:rFonts w:ascii="Inconsolata" w:hAnsi="Inconsolata" w:cs="Inconsolata"/>
@@ -14668,7 +13043,6 @@
                               </w:rPr>
                               <w:t>yourHost</w:t>
                             </w:r>
-                            <w:proofErr w:type="spellEnd"/>
                             <w:r>
                               <w:rPr>
                                 <w:rFonts w:ascii="Inconsolata" w:hAnsi="Inconsolata" w:cs="Inconsolata"/>
@@ -14687,20 +13061,8 @@
                                 <w:szCs w:val="20"/>
                                 <w:lang w:val="en-GB"/>
                               </w:rPr>
-                              <w:t>/</w:t>
-                            </w:r>
-                            <w:proofErr w:type="spellStart"/>
-                            <w:r>
-                              <w:rPr>
-                                <w:rFonts w:ascii="Inconsolata" w:hAnsi="Inconsolata" w:cs="Inconsolata"/>
-                                <w:color w:val="729FCF"/>
-                                <w:sz w:val="20"/>
-                                <w:szCs w:val="20"/>
-                                <w:lang w:val="en-GB"/>
-                              </w:rPr>
-                              <w:t>janet_home_simulator</w:t>
-                            </w:r>
-                            <w:proofErr w:type="spellEnd"/>
+                              <w:t>/janet_home_simulator</w:t>
+                            </w:r>
                             <w:r>
                               <w:rPr>
                                 <w:rFonts w:ascii="Inconsolata" w:hAnsi="Inconsolata" w:cs="Inconsolata"/>

</xml_diff>

<commit_message>
Updated all documentation to v1.0
</commit_message>
<xml_diff>
--- a/docs/Installation and User Guides/sources/Installation and Configuration Guide v1.0.docx
+++ b/docs/Installation and User Guides/sources/Installation and Configuration Guide v1.0.docx
@@ -754,7 +754,21 @@
         <w:rPr>
           <w:lang w:val="en-GB"/>
         </w:rPr>
-        <w:t xml:space="preserve"> work on MacOs, not on Windows)</w:t>
+        <w:t xml:space="preserve"> work on </w:t>
+      </w:r>
+      <w:proofErr w:type="spellStart"/>
+      <w:r>
+        <w:rPr>
+          <w:lang w:val="en-GB"/>
+        </w:rPr>
+        <w:t>MacOs</w:t>
+      </w:r>
+      <w:proofErr w:type="spellEnd"/>
+      <w:r>
+        <w:rPr>
+          <w:lang w:val="en-GB"/>
+        </w:rPr>
+        <w:t>, not on Windows)</w:t>
       </w:r>
     </w:p>
     <w:p>
@@ -1027,6 +1041,7 @@
                                 <w:lang w:val="en-GB"/>
                               </w:rPr>
                             </w:pPr>
+                            <w:proofErr w:type="spellStart"/>
                             <w:r>
                               <w:rPr>
                                 <w:rFonts w:ascii="Inconsolata" w:hAnsi="Inconsolata" w:cs="Inconsolata"/>
@@ -1037,6 +1052,7 @@
                               </w:rPr>
                               <w:t>yourUser@yourHost</w:t>
                             </w:r>
+                            <w:proofErr w:type="spellEnd"/>
                             <w:r>
                               <w:rPr>
                                 <w:rFonts w:ascii="Inconsolata" w:hAnsi="Inconsolata" w:cs="Inconsolata"/>
@@ -1055,7 +1071,117 @@
                                 <w:szCs w:val="20"/>
                                 <w:lang w:val="en-GB"/>
                               </w:rPr>
-                              <w:t>$ sudo apt-get install make libncurses5-dev gcc perl sed openssl flex</w:t>
+                              <w:t xml:space="preserve">$ </w:t>
+                            </w:r>
+                            <w:proofErr w:type="spellStart"/>
+                            <w:r>
+                              <w:rPr>
+                                <w:rFonts w:ascii="Inconsolata" w:hAnsi="Inconsolata" w:cs="Inconsolata"/>
+                                <w:color w:val="FFFFFF"/>
+                                <w:sz w:val="20"/>
+                                <w:szCs w:val="20"/>
+                                <w:lang w:val="en-GB"/>
+                              </w:rPr>
+                              <w:t>sudo</w:t>
+                            </w:r>
+                            <w:proofErr w:type="spellEnd"/>
+                            <w:r>
+                              <w:rPr>
+                                <w:rFonts w:ascii="Inconsolata" w:hAnsi="Inconsolata" w:cs="Inconsolata"/>
+                                <w:color w:val="FFFFFF"/>
+                                <w:sz w:val="20"/>
+                                <w:szCs w:val="20"/>
+                                <w:lang w:val="en-GB"/>
+                              </w:rPr>
+                              <w:t xml:space="preserve"> apt-get install make libncurses5-dev </w:t>
+                            </w:r>
+                            <w:proofErr w:type="spellStart"/>
+                            <w:r>
+                              <w:rPr>
+                                <w:rFonts w:ascii="Inconsolata" w:hAnsi="Inconsolata" w:cs="Inconsolata"/>
+                                <w:color w:val="FFFFFF"/>
+                                <w:sz w:val="20"/>
+                                <w:szCs w:val="20"/>
+                                <w:lang w:val="en-GB"/>
+                              </w:rPr>
+                              <w:t>gcc</w:t>
+                            </w:r>
+                            <w:proofErr w:type="spellEnd"/>
+                            <w:r>
+                              <w:rPr>
+                                <w:rFonts w:ascii="Inconsolata" w:hAnsi="Inconsolata" w:cs="Inconsolata"/>
+                                <w:color w:val="FFFFFF"/>
+                                <w:sz w:val="20"/>
+                                <w:szCs w:val="20"/>
+                                <w:lang w:val="en-GB"/>
+                              </w:rPr>
+                              <w:t xml:space="preserve"> </w:t>
+                            </w:r>
+                            <w:proofErr w:type="spellStart"/>
+                            <w:r>
+                              <w:rPr>
+                                <w:rFonts w:ascii="Inconsolata" w:hAnsi="Inconsolata" w:cs="Inconsolata"/>
+                                <w:color w:val="FFFFFF"/>
+                                <w:sz w:val="20"/>
+                                <w:szCs w:val="20"/>
+                                <w:lang w:val="en-GB"/>
+                              </w:rPr>
+                              <w:t>perl</w:t>
+                            </w:r>
+                            <w:proofErr w:type="spellEnd"/>
+                            <w:r>
+                              <w:rPr>
+                                <w:rFonts w:ascii="Inconsolata" w:hAnsi="Inconsolata" w:cs="Inconsolata"/>
+                                <w:color w:val="FFFFFF"/>
+                                <w:sz w:val="20"/>
+                                <w:szCs w:val="20"/>
+                                <w:lang w:val="en-GB"/>
+                              </w:rPr>
+                              <w:t xml:space="preserve"> </w:t>
+                            </w:r>
+                            <w:proofErr w:type="spellStart"/>
+                            <w:r>
+                              <w:rPr>
+                                <w:rFonts w:ascii="Inconsolata" w:hAnsi="Inconsolata" w:cs="Inconsolata"/>
+                                <w:color w:val="FFFFFF"/>
+                                <w:sz w:val="20"/>
+                                <w:szCs w:val="20"/>
+                                <w:lang w:val="en-GB"/>
+                              </w:rPr>
+                              <w:t>sed</w:t>
+                            </w:r>
+                            <w:proofErr w:type="spellEnd"/>
+                            <w:r>
+                              <w:rPr>
+                                <w:rFonts w:ascii="Inconsolata" w:hAnsi="Inconsolata" w:cs="Inconsolata"/>
+                                <w:color w:val="FFFFFF"/>
+                                <w:sz w:val="20"/>
+                                <w:szCs w:val="20"/>
+                                <w:lang w:val="en-GB"/>
+                              </w:rPr>
+                              <w:t xml:space="preserve"> </w:t>
+                            </w:r>
+                            <w:proofErr w:type="spellStart"/>
+                            <w:r>
+                              <w:rPr>
+                                <w:rFonts w:ascii="Inconsolata" w:hAnsi="Inconsolata" w:cs="Inconsolata"/>
+                                <w:color w:val="FFFFFF"/>
+                                <w:sz w:val="20"/>
+                                <w:szCs w:val="20"/>
+                                <w:lang w:val="en-GB"/>
+                              </w:rPr>
+                              <w:t>openssl</w:t>
+                            </w:r>
+                            <w:proofErr w:type="spellEnd"/>
+                            <w:r>
+                              <w:rPr>
+                                <w:rFonts w:ascii="Inconsolata" w:hAnsi="Inconsolata" w:cs="Inconsolata"/>
+                                <w:color w:val="FFFFFF"/>
+                                <w:sz w:val="20"/>
+                                <w:szCs w:val="20"/>
+                                <w:lang w:val="en-GB"/>
+                              </w:rPr>
+                              <w:t xml:space="preserve"> flex</w:t>
                             </w:r>
                           </w:p>
                         </w:txbxContent>
@@ -1351,6 +1477,7 @@
                                 <w:lang w:val="en-GB"/>
                               </w:rPr>
                             </w:pPr>
+                            <w:proofErr w:type="spellStart"/>
                             <w:r>
                               <w:rPr>
                                 <w:rFonts w:ascii="Inconsolata" w:hAnsi="Inconsolata" w:cs="Inconsolata"/>
@@ -1361,6 +1488,7 @@
                               </w:rPr>
                               <w:t>yourUser@yourHost</w:t>
                             </w:r>
+                            <w:proofErr w:type="spellEnd"/>
                             <w:r>
                               <w:rPr>
                                 <w:rFonts w:ascii="Inconsolata" w:hAnsi="Inconsolata" w:cs="Inconsolata"/>
@@ -1390,15 +1518,27 @@
                               </w:rPr>
                               <w:t xml:space="preserve"> </w:t>
                             </w:r>
-                            <w:r>
-                              <w:rPr>
-                                <w:rFonts w:ascii="Inconsolata" w:hAnsi="Inconsolata" w:cs="Inconsolata"/>
-                                <w:color w:val="FFFFFF"/>
-                                <w:sz w:val="20"/>
-                                <w:szCs w:val="20"/>
-                                <w:lang w:val="en-GB"/>
-                              </w:rPr>
-                              <w:t>wget https://erlang.org/download/otp_src_24.1.tar.gz</w:t>
+                            <w:proofErr w:type="spellStart"/>
+                            <w:r>
+                              <w:rPr>
+                                <w:rFonts w:ascii="Inconsolata" w:hAnsi="Inconsolata" w:cs="Inconsolata"/>
+                                <w:color w:val="FFFFFF"/>
+                                <w:sz w:val="20"/>
+                                <w:szCs w:val="20"/>
+                                <w:lang w:val="en-GB"/>
+                              </w:rPr>
+                              <w:t>wget</w:t>
+                            </w:r>
+                            <w:proofErr w:type="spellEnd"/>
+                            <w:r>
+                              <w:rPr>
+                                <w:rFonts w:ascii="Inconsolata" w:hAnsi="Inconsolata" w:cs="Inconsolata"/>
+                                <w:color w:val="FFFFFF"/>
+                                <w:sz w:val="20"/>
+                                <w:szCs w:val="20"/>
+                                <w:lang w:val="en-GB"/>
+                              </w:rPr>
+                              <w:t xml:space="preserve"> https://erlang.org/download/otp_src_24.1.tar.gz</w:t>
                             </w:r>
                           </w:p>
                         </w:txbxContent>
@@ -1614,6 +1754,7 @@
                                 <w:lang w:val="en-GB"/>
                               </w:rPr>
                             </w:pPr>
+                            <w:proofErr w:type="spellStart"/>
                             <w:r>
                               <w:rPr>
                                 <w:rFonts w:ascii="Inconsolata" w:hAnsi="Inconsolata" w:cs="Inconsolata"/>
@@ -1624,6 +1765,7 @@
                               </w:rPr>
                               <w:t>yourUser@yourHost</w:t>
                             </w:r>
+                            <w:proofErr w:type="spellEnd"/>
                             <w:r>
                               <w:rPr>
                                 <w:rFonts w:ascii="Inconsolata" w:hAnsi="Inconsolata" w:cs="Inconsolata"/>
@@ -1661,8 +1803,20 @@
                                 <w:szCs w:val="20"/>
                                 <w:lang w:val="en-GB"/>
                               </w:rPr>
-                              <w:t>tar -zxf</w:t>
-                            </w:r>
+                              <w:t>tar -</w:t>
+                            </w:r>
+                            <w:proofErr w:type="spellStart"/>
+                            <w:r>
+                              <w:rPr>
+                                <w:rFonts w:ascii="Inconsolata" w:hAnsi="Inconsolata" w:cs="Inconsolata"/>
+                                <w:color w:val="FFFFFF"/>
+                                <w:sz w:val="20"/>
+                                <w:szCs w:val="20"/>
+                                <w:lang w:val="en-GB"/>
+                              </w:rPr>
+                              <w:t>zxf</w:t>
+                            </w:r>
+                            <w:proofErr w:type="spellEnd"/>
                             <w:r>
                               <w:rPr>
                                 <w:rFonts w:ascii="Inconsolata" w:hAnsi="Inconsolata" w:cs="Inconsolata"/>
@@ -1683,6 +1837,7 @@
                               </w:rPr>
                               <w:br/>
                             </w:r>
+                            <w:proofErr w:type="spellStart"/>
                             <w:r>
                               <w:rPr>
                                 <w:rFonts w:ascii="Inconsolata" w:hAnsi="Inconsolata" w:cs="Inconsolata"/>
@@ -1693,6 +1848,7 @@
                               </w:rPr>
                               <w:t>yourUser@yourHost</w:t>
                             </w:r>
+                            <w:proofErr w:type="spellEnd"/>
                             <w:r>
                               <w:rPr>
                                 <w:rFonts w:ascii="Inconsolata" w:hAnsi="Inconsolata" w:cs="Inconsolata"/>
@@ -2005,6 +2161,7 @@
                                 <w:lang w:val="en-GB"/>
                               </w:rPr>
                             </w:pPr>
+                            <w:proofErr w:type="spellStart"/>
                             <w:r>
                               <w:rPr>
                                 <w:rFonts w:ascii="Inconsolata" w:hAnsi="Inconsolata" w:cs="Inconsolata"/>
@@ -2015,6 +2172,7 @@
                               </w:rPr>
                               <w:t>yourUser@yourHost</w:t>
                             </w:r>
+                            <w:proofErr w:type="spellEnd"/>
                             <w:r>
                               <w:rPr>
                                 <w:rFonts w:ascii="Inconsolata" w:hAnsi="Inconsolata" w:cs="Inconsolata"/>
@@ -2080,6 +2238,7 @@
                               </w:rPr>
                               <w:t>`</w:t>
                             </w:r>
+                            <w:proofErr w:type="spellStart"/>
                             <w:r>
                               <w:rPr>
                                 <w:rFonts w:ascii="Inconsolata" w:hAnsi="Inconsolata" w:cs="Inconsolata"/>
@@ -2090,6 +2249,7 @@
                               </w:rPr>
                               <w:t>pwd</w:t>
                             </w:r>
+                            <w:proofErr w:type="spellEnd"/>
                             <w:r>
                               <w:rPr>
                                 <w:rFonts w:ascii="Inconsolata" w:hAnsi="Inconsolata" w:cs="Inconsolata"/>
@@ -2432,6 +2592,7 @@
                                 <w:lang w:val="en-GB"/>
                               </w:rPr>
                             </w:pPr>
+                            <w:proofErr w:type="spellStart"/>
                             <w:r>
                               <w:rPr>
                                 <w:rFonts w:ascii="Inconsolata" w:hAnsi="Inconsolata" w:cs="Inconsolata"/>
@@ -2442,6 +2603,7 @@
                               </w:rPr>
                               <w:t>yourUser@yourHost</w:t>
                             </w:r>
+                            <w:proofErr w:type="spellEnd"/>
                             <w:r>
                               <w:rPr>
                                 <w:rFonts w:ascii="Inconsolata" w:hAnsi="Inconsolata" w:cs="Inconsolata"/>
@@ -2619,6 +2781,7 @@
         </w:rPr>
         <w:t xml:space="preserve">, </w:t>
       </w:r>
+      <w:proofErr w:type="spellStart"/>
       <w:r>
         <w:rPr>
           <w:i/>
@@ -2627,12 +2790,14 @@
         </w:rPr>
         <w:t>xmlint</w:t>
       </w:r>
+      <w:proofErr w:type="spellEnd"/>
       <w:r>
         <w:rPr>
           <w:lang w:val="en-GB"/>
         </w:rPr>
         <w:t xml:space="preserve">, </w:t>
       </w:r>
+      <w:proofErr w:type="spellStart"/>
       <w:r>
         <w:rPr>
           <w:i/>
@@ -2641,12 +2806,14 @@
         </w:rPr>
         <w:t>wxWidgets</w:t>
       </w:r>
+      <w:proofErr w:type="spellEnd"/>
       <w:r>
         <w:rPr>
           <w:lang w:val="en-GB"/>
         </w:rPr>
         <w:t xml:space="preserve">, </w:t>
       </w:r>
+      <w:proofErr w:type="spellStart"/>
       <w:r>
         <w:rPr>
           <w:i/>
@@ -2655,12 +2822,14 @@
         </w:rPr>
         <w:t>jinterface</w:t>
       </w:r>
+      <w:proofErr w:type="spellEnd"/>
       <w:r>
         <w:rPr>
           <w:lang w:val="en-GB"/>
         </w:rPr>
         <w:t xml:space="preserve">, </w:t>
       </w:r>
+      <w:proofErr w:type="spellStart"/>
       <w:r>
         <w:rPr>
           <w:i/>
@@ -2669,6 +2838,7 @@
         </w:rPr>
         <w:t>odbc</w:t>
       </w:r>
+      <w:proofErr w:type="spellEnd"/>
       <w:r>
         <w:rPr>
           <w:lang w:val="en-GB"/>
@@ -2767,6 +2937,7 @@
                                 <w:lang w:val="en-GB"/>
                               </w:rPr>
                             </w:pPr>
+                            <w:proofErr w:type="spellStart"/>
                             <w:r>
                               <w:rPr>
                                 <w:rFonts w:ascii="Inconsolata" w:hAnsi="Inconsolata" w:cs="Inconsolata"/>
@@ -2777,6 +2948,7 @@
                               </w:rPr>
                               <w:t>yourUser@yourHost</w:t>
                             </w:r>
+                            <w:proofErr w:type="spellEnd"/>
                             <w:r>
                               <w:rPr>
                                 <w:rFonts w:ascii="Inconsolata" w:hAnsi="Inconsolata" w:cs="Inconsolata"/>
@@ -3038,6 +3210,7 @@
                                 <w:lang w:val="en-GB"/>
                               </w:rPr>
                             </w:pPr>
+                            <w:proofErr w:type="spellStart"/>
                             <w:r>
                               <w:rPr>
                                 <w:rFonts w:ascii="Inconsolata" w:hAnsi="Inconsolata" w:cs="Inconsolata"/>
@@ -3048,6 +3221,7 @@
                               </w:rPr>
                               <w:t>yourUser@yourHost</w:t>
                             </w:r>
+                            <w:proofErr w:type="spellEnd"/>
                             <w:r>
                               <w:rPr>
                                 <w:rFonts w:ascii="Inconsolata" w:hAnsi="Inconsolata" w:cs="Inconsolata"/>
@@ -3095,8 +3269,20 @@
                                 <w:szCs w:val="20"/>
                                 <w:lang w:val="en-GB"/>
                               </w:rPr>
-                              <w:t>make release_tests</w:t>
-                            </w:r>
+                              <w:t xml:space="preserve">make </w:t>
+                            </w:r>
+                            <w:proofErr w:type="spellStart"/>
+                            <w:r>
+                              <w:rPr>
+                                <w:rFonts w:ascii="Inconsolata" w:hAnsi="Inconsolata" w:cs="Inconsolata"/>
+                                <w:color w:val="FFFFFF"/>
+                                <w:sz w:val="20"/>
+                                <w:szCs w:val="20"/>
+                                <w:lang w:val="en-GB"/>
+                              </w:rPr>
+                              <w:t>release_tests</w:t>
+                            </w:r>
+                            <w:proofErr w:type="spellEnd"/>
                           </w:p>
                           <w:p>
                             <w:pPr>
@@ -3109,6 +3295,7 @@
                                 <w:lang w:val="en-GB"/>
                               </w:rPr>
                             </w:pPr>
+                            <w:proofErr w:type="spellStart"/>
                             <w:r>
                               <w:rPr>
                                 <w:rFonts w:ascii="Inconsolata" w:hAnsi="Inconsolata" w:cs="Inconsolata"/>
@@ -3119,6 +3306,7 @@
                               </w:rPr>
                               <w:t>yourUser@yourHost</w:t>
                             </w:r>
+                            <w:proofErr w:type="spellEnd"/>
                             <w:r>
                               <w:rPr>
                                 <w:rFonts w:ascii="Inconsolata" w:hAnsi="Inconsolata" w:cs="Inconsolata"/>
@@ -3166,8 +3354,20 @@
                                 <w:szCs w:val="20"/>
                                 <w:lang w:val="en-GB"/>
                               </w:rPr>
-                              <w:t>ease/tests/test_server</w:t>
-                            </w:r>
+                              <w:t>ease/tests/</w:t>
+                            </w:r>
+                            <w:proofErr w:type="spellStart"/>
+                            <w:r>
+                              <w:rPr>
+                                <w:rFonts w:ascii="Inconsolata" w:hAnsi="Inconsolata" w:cs="Inconsolata"/>
+                                <w:color w:val="FFFFFF"/>
+                                <w:sz w:val="20"/>
+                                <w:szCs w:val="20"/>
+                                <w:lang w:val="en-GB"/>
+                              </w:rPr>
+                              <w:t>test_server</w:t>
+                            </w:r>
+                            <w:proofErr w:type="spellEnd"/>
                           </w:p>
                           <w:p>
                             <w:pPr>
@@ -3178,6 +3378,7 @@
                                 <w:lang w:val="en-GB"/>
                               </w:rPr>
                             </w:pPr>
+                            <w:proofErr w:type="spellStart"/>
                             <w:r>
                               <w:rPr>
                                 <w:rFonts w:ascii="Inconsolata" w:hAnsi="Inconsolata" w:cs="Inconsolata"/>
@@ -3188,6 +3389,7 @@
                               </w:rPr>
                               <w:t>yourUser@yourHost</w:t>
                             </w:r>
+                            <w:proofErr w:type="spellEnd"/>
                             <w:r>
                               <w:rPr>
                                 <w:rFonts w:ascii="Inconsolata" w:hAnsi="Inconsolata" w:cs="Inconsolata"/>
@@ -3196,8 +3398,20 @@
                                 <w:szCs w:val="20"/>
                                 <w:lang w:val="en-GB"/>
                               </w:rPr>
-                              <w:t>~/otp_src_24.1/release/tests/test_server</w:t>
-                            </w:r>
+                              <w:t>~/otp_src_24.1/release/tests/</w:t>
+                            </w:r>
+                            <w:proofErr w:type="spellStart"/>
+                            <w:r>
+                              <w:rPr>
+                                <w:rFonts w:ascii="Inconsolata" w:hAnsi="Inconsolata" w:cs="Inconsolata"/>
+                                <w:color w:val="729FCF"/>
+                                <w:sz w:val="20"/>
+                                <w:szCs w:val="20"/>
+                                <w:lang w:val="en-GB"/>
+                              </w:rPr>
+                              <w:t>test_server</w:t>
+                            </w:r>
+                            <w:proofErr w:type="spellEnd"/>
                             <w:r>
                               <w:rPr>
                                 <w:rFonts w:ascii="Inconsolata" w:hAnsi="Inconsolata" w:cs="Inconsolata"/>
@@ -3235,7 +3449,117 @@
                                 <w:szCs w:val="20"/>
                                 <w:lang w:val="en-GB"/>
                               </w:rPr>
-                              <w:t>_TOP/bin/erl -s ts install -s ts smoke_test batch -s init stop</w:t>
+                              <w:t>_TOP/bin/</w:t>
+                            </w:r>
+                            <w:proofErr w:type="spellStart"/>
+                            <w:r>
+                              <w:rPr>
+                                <w:rFonts w:ascii="Inconsolata" w:hAnsi="Inconsolata" w:cs="Inconsolata"/>
+                                <w:color w:val="FFFFFF"/>
+                                <w:sz w:val="20"/>
+                                <w:szCs w:val="20"/>
+                                <w:lang w:val="en-GB"/>
+                              </w:rPr>
+                              <w:t>erl</w:t>
+                            </w:r>
+                            <w:proofErr w:type="spellEnd"/>
+                            <w:r>
+                              <w:rPr>
+                                <w:rFonts w:ascii="Inconsolata" w:hAnsi="Inconsolata" w:cs="Inconsolata"/>
+                                <w:color w:val="FFFFFF"/>
+                                <w:sz w:val="20"/>
+                                <w:szCs w:val="20"/>
+                                <w:lang w:val="en-GB"/>
+                              </w:rPr>
+                              <w:t xml:space="preserve"> -s </w:t>
+                            </w:r>
+                            <w:proofErr w:type="spellStart"/>
+                            <w:r>
+                              <w:rPr>
+                                <w:rFonts w:ascii="Inconsolata" w:hAnsi="Inconsolata" w:cs="Inconsolata"/>
+                                <w:color w:val="FFFFFF"/>
+                                <w:sz w:val="20"/>
+                                <w:szCs w:val="20"/>
+                                <w:lang w:val="en-GB"/>
+                              </w:rPr>
+                              <w:t>ts</w:t>
+                            </w:r>
+                            <w:proofErr w:type="spellEnd"/>
+                            <w:r>
+                              <w:rPr>
+                                <w:rFonts w:ascii="Inconsolata" w:hAnsi="Inconsolata" w:cs="Inconsolata"/>
+                                <w:color w:val="FFFFFF"/>
+                                <w:sz w:val="20"/>
+                                <w:szCs w:val="20"/>
+                                <w:lang w:val="en-GB"/>
+                              </w:rPr>
+                              <w:t xml:space="preserve"> install -s </w:t>
+                            </w:r>
+                            <w:proofErr w:type="spellStart"/>
+                            <w:r>
+                              <w:rPr>
+                                <w:rFonts w:ascii="Inconsolata" w:hAnsi="Inconsolata" w:cs="Inconsolata"/>
+                                <w:color w:val="FFFFFF"/>
+                                <w:sz w:val="20"/>
+                                <w:szCs w:val="20"/>
+                                <w:lang w:val="en-GB"/>
+                              </w:rPr>
+                              <w:t>ts</w:t>
+                            </w:r>
+                            <w:proofErr w:type="spellEnd"/>
+                            <w:r>
+                              <w:rPr>
+                                <w:rFonts w:ascii="Inconsolata" w:hAnsi="Inconsolata" w:cs="Inconsolata"/>
+                                <w:color w:val="FFFFFF"/>
+                                <w:sz w:val="20"/>
+                                <w:szCs w:val="20"/>
+                                <w:lang w:val="en-GB"/>
+                              </w:rPr>
+                              <w:t xml:space="preserve"> </w:t>
+                            </w:r>
+                            <w:proofErr w:type="spellStart"/>
+                            <w:r>
+                              <w:rPr>
+                                <w:rFonts w:ascii="Inconsolata" w:hAnsi="Inconsolata" w:cs="Inconsolata"/>
+                                <w:color w:val="FFFFFF"/>
+                                <w:sz w:val="20"/>
+                                <w:szCs w:val="20"/>
+                                <w:lang w:val="en-GB"/>
+                              </w:rPr>
+                              <w:t>smoke_test</w:t>
+                            </w:r>
+                            <w:proofErr w:type="spellEnd"/>
+                            <w:r>
+                              <w:rPr>
+                                <w:rFonts w:ascii="Inconsolata" w:hAnsi="Inconsolata" w:cs="Inconsolata"/>
+                                <w:color w:val="FFFFFF"/>
+                                <w:sz w:val="20"/>
+                                <w:szCs w:val="20"/>
+                                <w:lang w:val="en-GB"/>
+                              </w:rPr>
+                              <w:t xml:space="preserve"> batch -s </w:t>
+                            </w:r>
+                            <w:proofErr w:type="spellStart"/>
+                            <w:r>
+                              <w:rPr>
+                                <w:rFonts w:ascii="Inconsolata" w:hAnsi="Inconsolata" w:cs="Inconsolata"/>
+                                <w:color w:val="FFFFFF"/>
+                                <w:sz w:val="20"/>
+                                <w:szCs w:val="20"/>
+                                <w:lang w:val="en-GB"/>
+                              </w:rPr>
+                              <w:t>init</w:t>
+                            </w:r>
+                            <w:proofErr w:type="spellEnd"/>
+                            <w:r>
+                              <w:rPr>
+                                <w:rFonts w:ascii="Inconsolata" w:hAnsi="Inconsolata" w:cs="Inconsolata"/>
+                                <w:color w:val="FFFFFF"/>
+                                <w:sz w:val="20"/>
+                                <w:szCs w:val="20"/>
+                                <w:lang w:val="en-GB"/>
+                              </w:rPr>
+                              <w:t xml:space="preserve"> stop</w:t>
                             </w:r>
                           </w:p>
                         </w:txbxContent>
@@ -3665,7 +3989,21 @@
         <w:rPr>
           <w:lang w:val="en-GB"/>
         </w:rPr>
-        <w:t>$ERL_TOP/release/tests/test_server/index.html</w:t>
+        <w:t>$ERL_TOP/release/tests/</w:t>
+      </w:r>
+      <w:proofErr w:type="spellStart"/>
+      <w:r>
+        <w:rPr>
+          <w:lang w:val="en-GB"/>
+        </w:rPr>
+        <w:t>test_server</w:t>
+      </w:r>
+      <w:proofErr w:type="spellEnd"/>
+      <w:r>
+        <w:rPr>
+          <w:lang w:val="en-GB"/>
+        </w:rPr>
+        <w:t>/index.html</w:t>
       </w:r>
       <w:r>
         <w:rPr>
@@ -3777,6 +4115,7 @@
                                 <w:lang w:val="en-GB"/>
                               </w:rPr>
                             </w:pPr>
+                            <w:proofErr w:type="spellStart"/>
                             <w:r>
                               <w:rPr>
                                 <w:rFonts w:ascii="Inconsolata" w:hAnsi="Inconsolata" w:cs="Inconsolata"/>
@@ -3787,6 +4126,7 @@
                               </w:rPr>
                               <w:t>yourUser@yourHost</w:t>
                             </w:r>
+                            <w:proofErr w:type="spellEnd"/>
                             <w:r>
                               <w:rPr>
                                 <w:rFonts w:ascii="Inconsolata" w:hAnsi="Inconsolata" w:cs="Inconsolata"/>
@@ -3834,7 +4174,29 @@
                                 <w:szCs w:val="20"/>
                                 <w:lang w:val="en-GB"/>
                               </w:rPr>
-                              <w:t>[sudo] m</w:t>
+                              <w:t>[</w:t>
+                            </w:r>
+                            <w:proofErr w:type="spellStart"/>
+                            <w:r>
+                              <w:rPr>
+                                <w:rFonts w:ascii="Inconsolata" w:hAnsi="Inconsolata" w:cs="Inconsolata"/>
+                                <w:color w:val="FFFFFF"/>
+                                <w:sz w:val="20"/>
+                                <w:szCs w:val="20"/>
+                                <w:lang w:val="en-GB"/>
+                              </w:rPr>
+                              <w:t>sudo</w:t>
+                            </w:r>
+                            <w:proofErr w:type="spellEnd"/>
+                            <w:r>
+                              <w:rPr>
+                                <w:rFonts w:ascii="Inconsolata" w:hAnsi="Inconsolata" w:cs="Inconsolata"/>
+                                <w:color w:val="FFFFFF"/>
+                                <w:sz w:val="20"/>
+                                <w:szCs w:val="20"/>
+                                <w:lang w:val="en-GB"/>
+                              </w:rPr>
+                              <w:t>] m</w:t>
                             </w:r>
                             <w:r>
                               <w:rPr>
@@ -3996,6 +4358,7 @@
         </w:rPr>
         <w:t xml:space="preserve">Verify that Erlang was successfully installed and added to the $PATH via the </w:t>
       </w:r>
+      <w:proofErr w:type="spellStart"/>
       <w:r>
         <w:rPr>
           <w:i/>
@@ -4004,6 +4367,7 @@
         </w:rPr>
         <w:t>erl</w:t>
       </w:r>
+      <w:proofErr w:type="spellEnd"/>
       <w:r>
         <w:rPr>
           <w:lang w:val="en-GB"/>
@@ -4074,6 +4438,7 @@
                                 <w:lang w:val="en-GB"/>
                               </w:rPr>
                             </w:pPr>
+                            <w:proofErr w:type="spellStart"/>
                             <w:r>
                               <w:rPr>
                                 <w:rFonts w:ascii="Inconsolata" w:hAnsi="Inconsolata" w:cs="Inconsolata"/>
@@ -4084,6 +4449,7 @@
                               </w:rPr>
                               <w:t>yourUser@yourHost</w:t>
                             </w:r>
+                            <w:proofErr w:type="spellEnd"/>
                             <w:r>
                               <w:rPr>
                                 <w:rFonts w:ascii="Inconsolata" w:hAnsi="Inconsolata" w:cs="Inconsolata"/>
@@ -4113,6 +4479,7 @@
                               </w:rPr>
                               <w:t xml:space="preserve"> </w:t>
                             </w:r>
+                            <w:proofErr w:type="spellStart"/>
                             <w:r>
                               <w:rPr>
                                 <w:rFonts w:ascii="Inconsolata" w:hAnsi="Inconsolata" w:cs="Inconsolata"/>
@@ -4123,6 +4490,7 @@
                               </w:rPr>
                               <w:t>erl</w:t>
                             </w:r>
+                            <w:proofErr w:type="spellEnd"/>
                           </w:p>
                           <w:p>
                             <w:pPr>
@@ -4143,7 +4511,29 @@
                                 <w:szCs w:val="20"/>
                                 <w:lang w:val="en-GB"/>
                               </w:rPr>
-                              <w:t>Erlang/OTP 24 [erts-12.1] [source] [64-bit] [smp:8:8] [ds:8:8:10] [async-threads:1] [jit]</w:t>
+                              <w:t>Erlang/OTP 24 [erts-12.1] [source] [64-bit] [smp:8:8] [ds:8:8:10] [async-threads:1] [</w:t>
+                            </w:r>
+                            <w:proofErr w:type="spellStart"/>
+                            <w:r>
+                              <w:rPr>
+                                <w:rFonts w:ascii="Inconsolata" w:hAnsi="Inconsolata" w:cs="Inconsolata"/>
+                                <w:color w:val="FFFFFF"/>
+                                <w:sz w:val="20"/>
+                                <w:szCs w:val="20"/>
+                                <w:lang w:val="en-GB"/>
+                              </w:rPr>
+                              <w:t>jit</w:t>
+                            </w:r>
+                            <w:proofErr w:type="spellEnd"/>
+                            <w:r>
+                              <w:rPr>
+                                <w:rFonts w:ascii="Inconsolata" w:hAnsi="Inconsolata" w:cs="Inconsolata"/>
+                                <w:color w:val="FFFFFF"/>
+                                <w:sz w:val="20"/>
+                                <w:szCs w:val="20"/>
+                                <w:lang w:val="en-GB"/>
+                              </w:rPr>
+                              <w:t>]</w:t>
                             </w:r>
                           </w:p>
                           <w:p>
@@ -4479,61 +4869,21 @@
         <w:rPr>
           <w:lang w:val="en-GB"/>
         </w:rPr>
-        <w:t>Rebar3 is the de-facto standard project management tool for Erlang applications (akin to Maven for Java) w</w:t>
+        <w:t xml:space="preserve">Rebar3 is the most popular project management tool for Erlang applications, and it is required for fetching the dependencies and building the </w:t>
       </w:r>
       <w:r>
         <w:rPr>
-          <w:lang w:val="en-GB"/>
-        </w:rPr>
-        <w:t>hich, by using</w:t>
+          <w:i/>
+          <w:iCs/>
+          <w:lang w:val="en-GB"/>
+        </w:rPr>
+        <w:t>JANET Home Simulator</w:t>
       </w:r>
       <w:r>
         <w:rPr>
           <w:lang w:val="en-GB"/>
         </w:rPr>
-        <w:t xml:space="preserve"> a different project folder structure</w:t>
-      </w:r>
-      <w:r>
-        <w:rPr>
-          <w:lang w:val="en-GB"/>
-        </w:rPr>
-        <w:t xml:space="preserve"> </w:t>
-      </w:r>
-      <w:r>
-        <w:rPr>
-          <w:lang w:val="en-GB"/>
-        </w:rPr>
-        <w:t>from</w:t>
-      </w:r>
-      <w:r>
-        <w:rPr>
-          <w:lang w:val="en-GB"/>
-        </w:rPr>
-        <w:t xml:space="preserve"> the Erlang</w:t>
-      </w:r>
-      <w:r>
-        <w:rPr>
-          <w:lang w:val="en-GB"/>
-        </w:rPr>
-        <w:t xml:space="preserve">/OTP official </w:t>
-      </w:r>
-      <w:r>
-        <w:rPr>
-          <w:lang w:val="en-GB"/>
-        </w:rPr>
-        <w:t>one</w:t>
-      </w:r>
-      <w:r>
-        <w:rPr>
-          <w:lang w:val="en-GB"/>
-        </w:rPr>
-        <w:t xml:space="preserve"> </w:t>
-      </w:r>
-      <w:r>
-        <w:rPr>
-          <w:lang w:val="en-GB"/>
-        </w:rPr>
-        <w:t>and by imposing a number of development constraints, often undocumented, represents a natural barrier for a more widespread adoption of the Erlang language.</w:t>
+        <w:t xml:space="preserve"> application.</w:t>
       </w:r>
     </w:p>
     <w:p>
@@ -4636,6 +4986,7 @@
                                 <w:lang w:val="en-GB"/>
                               </w:rPr>
                             </w:pPr>
+                            <w:proofErr w:type="spellStart"/>
                             <w:r>
                               <w:rPr>
                                 <w:rFonts w:ascii="Inconsolata" w:hAnsi="Inconsolata" w:cs="Inconsolata"/>
@@ -4646,6 +4997,7 @@
                               </w:rPr>
                               <w:t>yourUser@yourHost</w:t>
                             </w:r>
+                            <w:proofErr w:type="spellEnd"/>
                             <w:r>
                               <w:rPr>
                                 <w:rFonts w:ascii="Inconsolata" w:hAnsi="Inconsolata" w:cs="Inconsolata"/>
@@ -4675,15 +5027,27 @@
                               </w:rPr>
                               <w:t xml:space="preserve"> </w:t>
                             </w:r>
-                            <w:r>
-                              <w:rPr>
-                                <w:rFonts w:ascii="Inconsolata" w:hAnsi="Inconsolata" w:cs="Inconsolata"/>
-                                <w:color w:val="FFFFFF"/>
-                                <w:sz w:val="20"/>
-                                <w:szCs w:val="20"/>
-                                <w:lang w:val="en-GB"/>
-                              </w:rPr>
-                              <w:t xml:space="preserve">wget </w:t>
+                            <w:proofErr w:type="spellStart"/>
+                            <w:r>
+                              <w:rPr>
+                                <w:rFonts w:ascii="Inconsolata" w:hAnsi="Inconsolata" w:cs="Inconsolata"/>
+                                <w:color w:val="FFFFFF"/>
+                                <w:sz w:val="20"/>
+                                <w:szCs w:val="20"/>
+                                <w:lang w:val="en-GB"/>
+                              </w:rPr>
+                              <w:t>wget</w:t>
+                            </w:r>
+                            <w:proofErr w:type="spellEnd"/>
+                            <w:r>
+                              <w:rPr>
+                                <w:rFonts w:ascii="Inconsolata" w:hAnsi="Inconsolata" w:cs="Inconsolata"/>
+                                <w:color w:val="FFFFFF"/>
+                                <w:sz w:val="20"/>
+                                <w:szCs w:val="20"/>
+                                <w:lang w:val="en-GB"/>
+                              </w:rPr>
+                              <w:t xml:space="preserve"> </w:t>
                             </w:r>
                             <w:r>
                               <w:rPr>
@@ -4891,6 +5255,7 @@
                                 <w:lang w:val="en-GB"/>
                               </w:rPr>
                             </w:pPr>
+                            <w:proofErr w:type="spellStart"/>
                             <w:r>
                               <w:rPr>
                                 <w:rFonts w:ascii="Inconsolata" w:hAnsi="Inconsolata" w:cs="Inconsolata"/>
@@ -4901,6 +5266,7 @@
                               </w:rPr>
                               <w:t>yourUser@yourHost</w:t>
                             </w:r>
+                            <w:proofErr w:type="spellEnd"/>
                             <w:r>
                               <w:rPr>
                                 <w:rFonts w:ascii="Inconsolata" w:hAnsi="Inconsolata" w:cs="Inconsolata"/>
@@ -5268,6 +5634,7 @@
                                 <w:lang w:val="en-GB"/>
                               </w:rPr>
                             </w:pPr>
+                            <w:proofErr w:type="spellStart"/>
                             <w:r>
                               <w:rPr>
                                 <w:rFonts w:ascii="Inconsolata" w:hAnsi="Inconsolata" w:cs="Inconsolata"/>
@@ -5278,6 +5645,7 @@
                               </w:rPr>
                               <w:t>yourUser@yourHost</w:t>
                             </w:r>
+                            <w:proofErr w:type="spellEnd"/>
                             <w:r>
                               <w:rPr>
                                 <w:rFonts w:ascii="Inconsolata" w:hAnsi="Inconsolata" w:cs="Inconsolata"/>
@@ -5315,8 +5683,20 @@
                                 <w:szCs w:val="20"/>
                                 <w:lang w:val="en-GB"/>
                               </w:rPr>
-                              <w:t>vi .bashrc</w:t>
-                            </w:r>
+                              <w:t>vi .</w:t>
+                            </w:r>
+                            <w:proofErr w:type="spellStart"/>
+                            <w:r>
+                              <w:rPr>
+                                <w:rFonts w:ascii="Inconsolata" w:hAnsi="Inconsolata" w:cs="Inconsolata"/>
+                                <w:color w:val="FFFFFF"/>
+                                <w:sz w:val="20"/>
+                                <w:szCs w:val="20"/>
+                                <w:lang w:val="en-GB"/>
+                              </w:rPr>
+                              <w:t>bashrc</w:t>
+                            </w:r>
+                            <w:proofErr w:type="spellEnd"/>
                             <w:r>
                               <w:rPr>
                                 <w:rFonts w:ascii="Inconsolata" w:hAnsi="Inconsolata" w:cs="Inconsolata"/>
@@ -5567,6 +5947,7 @@
                                 <w:lang w:val="en-GB"/>
                               </w:rPr>
                             </w:pPr>
+                            <w:proofErr w:type="spellStart"/>
                             <w:r>
                               <w:rPr>
                                 <w:rFonts w:ascii="Inconsolata" w:hAnsi="Inconsolata" w:cs="Inconsolata"/>
@@ -5577,6 +5958,7 @@
                               </w:rPr>
                               <w:t>yourUser@yourHost</w:t>
                             </w:r>
+                            <w:proofErr w:type="spellEnd"/>
                             <w:r>
                               <w:rPr>
                                 <w:rFonts w:ascii="Inconsolata" w:hAnsi="Inconsolata" w:cs="Inconsolata"/>
@@ -5740,7 +6122,11 @@
           </mc:Choice>
           <mc:Fallback>
             <w:pict>
-              <v:shape w14:anchorId="53F83240" id="Casella di testo 33" o:spid="_x0000_s1038" type="#_x0000_t202" style="width:459.2pt;height:110.6pt;visibility:visible;mso-wrap-style:square;mso-left-percent:-10001;mso-top-percent:-10001;mso-position-horizontal:absolute;mso-position-horizontal-relative:char;mso-position-vertical:absolute;mso-position-vertical-relative:line;mso-left-percent:-10001;mso-top-percent:-10001;v-text-anchor:top" o:gfxdata="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" fillcolor="black [3213]">
+              <v:shapetype w14:anchorId="53F83240" id="_x0000_t202" coordsize="21600,21600" o:spt="202" path="m,l,21600r21600,l21600,xe">
+                <v:stroke joinstyle="miter"/>
+                <v:path gradientshapeok="t" o:connecttype="rect"/>
+              </v:shapetype>
+              <v:shape id="Casella di testo 33" o:spid="_x0000_s1038" type="#_x0000_t202" style="width:459.2pt;height:110.6pt;visibility:visible;mso-wrap-style:square;mso-left-percent:-10001;mso-top-percent:-10001;mso-position-horizontal:absolute;mso-position-horizontal-relative:char;mso-position-vertical:absolute;mso-position-vertical-relative:line;mso-left-percent:-10001;mso-top-percent:-10001;v-text-anchor:top" o:gfxdata="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" fillcolor="black [3213]">
                 <v:textbox style="mso-fit-shape-to-text:t" inset="1mm,0,1mm,.5mm">
                   <w:txbxContent>
                     <w:p>
@@ -5978,7 +6364,21 @@
         <w:rPr>
           <w:lang w:val="en-GB"/>
         </w:rPr>
-        <w:t>Install the JANET Home Simulator local configuration by executing the “install_config” bash script in its root folder</w:t>
+        <w:t>Install the JANET Home Simulator local configuration by executing the “</w:t>
+      </w:r>
+      <w:proofErr w:type="spellStart"/>
+      <w:r>
+        <w:rPr>
+          <w:lang w:val="en-GB"/>
+        </w:rPr>
+        <w:t>install_config</w:t>
+      </w:r>
+      <w:proofErr w:type="spellEnd"/>
+      <w:r>
+        <w:rPr>
+          <w:lang w:val="en-GB"/>
+        </w:rPr>
+        <w:t>” bash script in its root folder</w:t>
       </w:r>
     </w:p>
     <w:p>
@@ -6046,6 +6446,7 @@
                                 <w:lang w:val="en-GB"/>
                               </w:rPr>
                             </w:pPr>
+                            <w:proofErr w:type="spellStart"/>
                             <w:r>
                               <w:rPr>
                                 <w:rFonts w:ascii="Inconsolata" w:hAnsi="Inconsolata" w:cs="Inconsolata"/>
@@ -6056,6 +6457,7 @@
                               </w:rPr>
                               <w:t>yourUser@yourHost</w:t>
                             </w:r>
+                            <w:proofErr w:type="spellEnd"/>
                             <w:r>
                               <w:rPr>
                                 <w:rFonts w:ascii="Inconsolata" w:hAnsi="Inconsolata" w:cs="Inconsolata"/>
@@ -6064,8 +6466,20 @@
                                 <w:szCs w:val="20"/>
                                 <w:lang w:val="en-GB"/>
                               </w:rPr>
-                              <w:t>~/janet_home_simulator</w:t>
-                            </w:r>
+                              <w:t>~/</w:t>
+                            </w:r>
+                            <w:proofErr w:type="spellStart"/>
+                            <w:r>
+                              <w:rPr>
+                                <w:rFonts w:ascii="Inconsolata" w:hAnsi="Inconsolata" w:cs="Inconsolata"/>
+                                <w:color w:val="729FCF"/>
+                                <w:sz w:val="20"/>
+                                <w:szCs w:val="20"/>
+                                <w:lang w:val="en-GB"/>
+                              </w:rPr>
+                              <w:t>janet_home_simulator</w:t>
+                            </w:r>
+                            <w:proofErr w:type="spellEnd"/>
                             <w:r>
                               <w:rPr>
                                 <w:rFonts w:ascii="Inconsolata" w:hAnsi="Inconsolata" w:cs="Inconsolata"/>
@@ -6093,7 +6507,18 @@
                                 <w:szCs w:val="20"/>
                                 <w:lang w:val="en-GB"/>
                               </w:rPr>
-                              <w:t>./ins</w:t>
+                              <w:t>./</w:t>
+                            </w:r>
+                            <w:proofErr w:type="spellStart"/>
+                            <w:r>
+                              <w:rPr>
+                                <w:rFonts w:ascii="Inconsolata" w:hAnsi="Inconsolata" w:cs="Inconsolata"/>
+                                <w:color w:val="FFFFFF"/>
+                                <w:sz w:val="20"/>
+                                <w:szCs w:val="20"/>
+                                <w:lang w:val="en-GB"/>
+                              </w:rPr>
+                              <w:t>ins</w:t>
                             </w:r>
                             <w:r>
                               <w:rPr>
@@ -6105,6 +6530,7 @@
                               </w:rPr>
                               <w:t>tall_config</w:t>
                             </w:r>
+                            <w:proofErr w:type="spellEnd"/>
                           </w:p>
                           <w:p>
                             <w:pPr>
@@ -6327,6 +6753,7 @@
                 <w:szCs w:val="24"/>
               </w:rPr>
             </w:pPr>
+            <w:proofErr w:type="spellStart"/>
             <w:r>
               <w:rPr>
                 <w:rFonts w:asciiTheme="majorHAnsi" w:hAnsiTheme="majorHAnsi"/>
@@ -6336,6 +6763,7 @@
               </w:rPr>
               <w:t>Parameter</w:t>
             </w:r>
+            <w:proofErr w:type="spellEnd"/>
           </w:p>
         </w:tc>
         <w:tc>
@@ -6356,6 +6784,7 @@
                 <w:szCs w:val="24"/>
               </w:rPr>
             </w:pPr>
+            <w:proofErr w:type="spellStart"/>
             <w:r>
               <w:rPr>
                 <w:rFonts w:asciiTheme="majorHAnsi" w:hAnsiTheme="majorHAnsi"/>
@@ -6365,6 +6794,7 @@
               </w:rPr>
               <w:t>Description</w:t>
             </w:r>
+            <w:proofErr w:type="spellEnd"/>
           </w:p>
         </w:tc>
         <w:tc>
@@ -6385,6 +6815,7 @@
                 <w:szCs w:val="24"/>
               </w:rPr>
             </w:pPr>
+            <w:proofErr w:type="spellStart"/>
             <w:r>
               <w:rPr>
                 <w:rFonts w:asciiTheme="majorHAnsi" w:hAnsiTheme="majorHAnsi"/>
@@ -6392,8 +6823,29 @@
                 <w:sz w:val="24"/>
                 <w:szCs w:val="24"/>
               </w:rPr>
-              <w:t>Allowed Values</w:t>
+              <w:t>Allowed</w:t>
             </w:r>
+            <w:proofErr w:type="spellEnd"/>
+            <w:r>
+              <w:rPr>
+                <w:rFonts w:asciiTheme="majorHAnsi" w:hAnsiTheme="majorHAnsi"/>
+                <w:color w:val="FFFFFF" w:themeColor="background1"/>
+                <w:sz w:val="24"/>
+                <w:szCs w:val="24"/>
+              </w:rPr>
+              <w:t xml:space="preserve"> </w:t>
+            </w:r>
+            <w:proofErr w:type="spellStart"/>
+            <w:r>
+              <w:rPr>
+                <w:rFonts w:asciiTheme="majorHAnsi" w:hAnsiTheme="majorHAnsi"/>
+                <w:color w:val="FFFFFF" w:themeColor="background1"/>
+                <w:sz w:val="24"/>
+                <w:szCs w:val="24"/>
+              </w:rPr>
+              <w:t>Values</w:t>
+            </w:r>
+            <w:proofErr w:type="spellEnd"/>
           </w:p>
         </w:tc>
         <w:tc>
@@ -6443,12 +6895,14 @@
                 <w:lang w:val="en-GB"/>
               </w:rPr>
             </w:pPr>
+            <w:proofErr w:type="spellStart"/>
             <w:r>
               <w:rPr>
                 <w:lang w:val="en-GB"/>
               </w:rPr>
               <w:t>sim_rest_port</w:t>
             </w:r>
+            <w:proofErr w:type="spellEnd"/>
           </w:p>
         </w:tc>
         <w:tc>
@@ -6543,12 +6997,14 @@
                 <w:lang w:val="en-GB"/>
               </w:rPr>
             </w:pPr>
+            <w:proofErr w:type="spellStart"/>
             <w:r>
               <w:rPr>
                 <w:lang w:val="en-GB"/>
               </w:rPr>
               <w:t>remote_rest_server_addr</w:t>
             </w:r>
+            <w:proofErr w:type="spellEnd"/>
           </w:p>
         </w:tc>
         <w:tc>
@@ -6636,7 +7092,25 @@
                 <w:szCs w:val="20"/>
                 <w:lang w:val="en-GB"/>
               </w:rPr>
-              <w:t>If deployed on the same host, the machine name (e.g. “yourHost”) must be used over “localhost</w:t>
+              <w:t>If deployed on the same host, the machine name (e.g. “</w:t>
+            </w:r>
+            <w:proofErr w:type="spellStart"/>
+            <w:r>
+              <w:rPr>
+                <w:sz w:val="20"/>
+                <w:szCs w:val="20"/>
+                <w:lang w:val="en-GB"/>
+              </w:rPr>
+              <w:t>yourHost</w:t>
+            </w:r>
+            <w:proofErr w:type="spellEnd"/>
+            <w:r>
+              <w:rPr>
+                <w:sz w:val="20"/>
+                <w:szCs w:val="20"/>
+                <w:lang w:val="en-GB"/>
+              </w:rPr>
+              <w:t>”) must be used over “localhost</w:t>
             </w:r>
             <w:r>
               <w:rPr>
@@ -6667,12 +7141,14 @@
                 <w:lang w:val="en-GB"/>
               </w:rPr>
             </w:pPr>
+            <w:proofErr w:type="spellStart"/>
             <w:r>
               <w:rPr>
                 <w:lang w:val="en-GB"/>
               </w:rPr>
               <w:t>remote_rest_server_port</w:t>
             </w:r>
+            <w:proofErr w:type="spellEnd"/>
           </w:p>
         </w:tc>
         <w:tc>
@@ -6767,12 +7243,14 @@
                 <w:lang w:val="en-GB"/>
               </w:rPr>
             </w:pPr>
+            <w:proofErr w:type="spellStart"/>
             <w:r>
               <w:rPr>
                 <w:lang w:val="en-GB"/>
               </w:rPr>
               <w:t>remote_rest_server_path</w:t>
             </w:r>
+            <w:proofErr w:type="spellEnd"/>
           </w:p>
         </w:tc>
         <w:tc>
@@ -6884,12 +7362,14 @@
                 <w:lang w:val="en-GB"/>
               </w:rPr>
             </w:pPr>
+            <w:proofErr w:type="spellStart"/>
             <w:r>
               <w:rPr>
                 <w:lang w:val="en-GB"/>
               </w:rPr>
               <w:t>nodes_hosts</w:t>
             </w:r>
+            <w:proofErr w:type="spellEnd"/>
           </w:p>
         </w:tc>
         <w:tc>
@@ -6961,7 +7441,25 @@
                 <w:szCs w:val="20"/>
                 <w:lang w:val="en-GB"/>
               </w:rPr>
-              <w:t>If the JANET Simulator host is to be included, use the full machine name (e.g. “yourHost”</w:t>
+              <w:t>If the JANET Simulator host is to be included, use the full machine name (e.g. “</w:t>
+            </w:r>
+            <w:proofErr w:type="spellStart"/>
+            <w:r>
+              <w:rPr>
+                <w:sz w:val="20"/>
+                <w:szCs w:val="20"/>
+                <w:lang w:val="en-GB"/>
+              </w:rPr>
+              <w:t>yourHost</w:t>
+            </w:r>
+            <w:proofErr w:type="spellEnd"/>
+            <w:r>
+              <w:rPr>
+                <w:sz w:val="20"/>
+                <w:szCs w:val="20"/>
+                <w:lang w:val="en-GB"/>
+              </w:rPr>
+              <w:t>”</w:t>
             </w:r>
             <w:r>
               <w:rPr>
@@ -7003,7 +7501,21 @@
         <w:rPr>
           <w:lang w:val="en-GB"/>
         </w:rPr>
-        <w:t xml:space="preserve">Configure the JANET Home Simulator by editing the “JANET Simulator Public Configuration Parameters” in the “config/sys.config" file, which are </w:t>
+        <w:t>Configure the JANET Home Simulator by editing the “JANET Simulator Public Configuration Parameters” in the “config/</w:t>
+      </w:r>
+      <w:proofErr w:type="spellStart"/>
+      <w:r>
+        <w:rPr>
+          <w:lang w:val="en-GB"/>
+        </w:rPr>
+        <w:t>sys.config</w:t>
+      </w:r>
+      <w:proofErr w:type="spellEnd"/>
+      <w:r>
+        <w:rPr>
+          <w:lang w:val="en-GB"/>
+        </w:rPr>
+        <w:t xml:space="preserve">" file, which are </w:t>
       </w:r>
       <w:r>
         <w:rPr>
@@ -7076,7 +7588,21 @@
         <w:rPr>
           <w:lang w:val="en-GB"/>
         </w:rPr>
-        <w:t xml:space="preserve"> script located in the “janet_home_simulator” folder, which will automatically fetch all application dependencies, compile them, </w:t>
+        <w:t xml:space="preserve"> script located in the “</w:t>
+      </w:r>
+      <w:proofErr w:type="spellStart"/>
+      <w:r>
+        <w:rPr>
+          <w:lang w:val="en-GB"/>
+        </w:rPr>
+        <w:t>janet_home_simulator</w:t>
+      </w:r>
+      <w:proofErr w:type="spellEnd"/>
+      <w:r>
+        <w:rPr>
+          <w:lang w:val="en-GB"/>
+        </w:rPr>
+        <w:t xml:space="preserve">” folder, which will automatically fetch all application dependencies, compile them, </w:t>
       </w:r>
       <w:r>
         <w:rPr>
@@ -7154,6 +7680,7 @@
                                 <w:lang w:val="en-GB"/>
                               </w:rPr>
                             </w:pPr>
+                            <w:proofErr w:type="spellStart"/>
                             <w:r>
                               <w:rPr>
                                 <w:rFonts w:ascii="Inconsolata" w:hAnsi="Inconsolata" w:cs="Inconsolata"/>
@@ -7164,6 +7691,7 @@
                               </w:rPr>
                               <w:t>yourUser@yourHost</w:t>
                             </w:r>
+                            <w:proofErr w:type="spellEnd"/>
                             <w:r>
                               <w:rPr>
                                 <w:rFonts w:ascii="Inconsolata" w:hAnsi="Inconsolata" w:cs="Inconsolata"/>
@@ -7182,8 +7710,20 @@
                                 <w:szCs w:val="20"/>
                                 <w:lang w:val="en-GB"/>
                               </w:rPr>
-                              <w:t>/janet_home_simulator</w:t>
-                            </w:r>
+                              <w:t>/</w:t>
+                            </w:r>
+                            <w:proofErr w:type="spellStart"/>
+                            <w:r>
+                              <w:rPr>
+                                <w:rFonts w:ascii="Inconsolata" w:hAnsi="Inconsolata" w:cs="Inconsolata"/>
+                                <w:color w:val="729FCF"/>
+                                <w:sz w:val="20"/>
+                                <w:szCs w:val="20"/>
+                                <w:lang w:val="en-GB"/>
+                              </w:rPr>
+                              <w:t>janet_home_simulator</w:t>
+                            </w:r>
+                            <w:proofErr w:type="spellEnd"/>
                             <w:r>
                               <w:rPr>
                                 <w:rFonts w:ascii="Inconsolata" w:hAnsi="Inconsolata" w:cs="Inconsolata"/>
@@ -7257,6 +7797,7 @@
                               </w:rPr>
                               <w:t xml:space="preserve">===&gt; </w:t>
                             </w:r>
+                            <w:proofErr w:type="spellStart"/>
                             <w:r>
                               <w:rPr>
                                 <w:rFonts w:ascii="Inconsolata" w:hAnsi="Inconsolata" w:cs="Inconsolata"/>
@@ -7265,7 +7806,18 @@
                                 <w:szCs w:val="20"/>
                                 <w:lang w:val="en-GB"/>
                               </w:rPr>
-                              <w:t>Analyzing applications</w:t>
+                              <w:t>Analyzing</w:t>
+                            </w:r>
+                            <w:proofErr w:type="spellEnd"/>
+                            <w:r>
+                              <w:rPr>
+                                <w:rFonts w:ascii="Inconsolata" w:hAnsi="Inconsolata" w:cs="Inconsolata"/>
+                                <w:color w:val="4E9619"/>
+                                <w:sz w:val="20"/>
+                                <w:szCs w:val="20"/>
+                                <w:lang w:val="en-GB"/>
+                              </w:rPr>
+                              <w:t xml:space="preserve"> applications</w:t>
                             </w:r>
                             <w:r>
                               <w:rPr>
@@ -7339,8 +7891,20 @@
                                 <w:szCs w:val="20"/>
                                 <w:lang w:val="en-GB"/>
                               </w:rPr>
-                              <w:t>Compiling cowlib</w:t>
-                            </w:r>
+                              <w:t xml:space="preserve">Compiling </w:t>
+                            </w:r>
+                            <w:proofErr w:type="spellStart"/>
+                            <w:r>
+                              <w:rPr>
+                                <w:rFonts w:ascii="Inconsolata" w:hAnsi="Inconsolata" w:cs="Inconsolata"/>
+                                <w:color w:val="4E9619"/>
+                                <w:sz w:val="20"/>
+                                <w:szCs w:val="20"/>
+                                <w:lang w:val="en-GB"/>
+                              </w:rPr>
+                              <w:t>cowlib</w:t>
+                            </w:r>
+                            <w:proofErr w:type="spellEnd"/>
                           </w:p>
                           <w:p>
                             <w:pPr>
@@ -7371,8 +7935,20 @@
                                 <w:szCs w:val="20"/>
                                 <w:lang w:val="en-GB"/>
                               </w:rPr>
-                              <w:t>Compiling jsone</w:t>
-                            </w:r>
+                              <w:t xml:space="preserve">Compiling </w:t>
+                            </w:r>
+                            <w:proofErr w:type="spellStart"/>
+                            <w:r>
+                              <w:rPr>
+                                <w:rFonts w:ascii="Inconsolata" w:hAnsi="Inconsolata" w:cs="Inconsolata"/>
+                                <w:color w:val="4E9619"/>
+                                <w:sz w:val="20"/>
+                                <w:szCs w:val="20"/>
+                                <w:lang w:val="en-GB"/>
+                              </w:rPr>
+                              <w:t>jsone</w:t>
+                            </w:r>
+                            <w:proofErr w:type="spellEnd"/>
                           </w:p>
                           <w:p>
                             <w:pPr>
@@ -7459,6 +8035,7 @@
                               </w:rPr>
                               <w:t xml:space="preserve">===&gt; </w:t>
                             </w:r>
+                            <w:proofErr w:type="spellStart"/>
                             <w:r>
                               <w:rPr>
                                 <w:rFonts w:ascii="Inconsolata" w:hAnsi="Inconsolata" w:cs="Inconsolata"/>
@@ -7467,7 +8044,18 @@
                                 <w:szCs w:val="20"/>
                                 <w:lang w:val="en-GB"/>
                               </w:rPr>
-                              <w:t>Analyzing applications...</w:t>
+                              <w:t>Analyzing</w:t>
+                            </w:r>
+                            <w:proofErr w:type="spellEnd"/>
+                            <w:r>
+                              <w:rPr>
+                                <w:rFonts w:ascii="Inconsolata" w:hAnsi="Inconsolata" w:cs="Inconsolata"/>
+                                <w:color w:val="4E9619"/>
+                                <w:sz w:val="20"/>
+                                <w:szCs w:val="20"/>
+                                <w:lang w:val="en-GB"/>
+                              </w:rPr>
+                              <w:t xml:space="preserve"> applications...</w:t>
                             </w:r>
                           </w:p>
                           <w:p>
@@ -7499,8 +8087,20 @@
                                 <w:szCs w:val="20"/>
                                 <w:lang w:val="en-GB"/>
                               </w:rPr>
-                              <w:t>Compiling janet_simulator</w:t>
-                            </w:r>
+                              <w:t xml:space="preserve">Compiling </w:t>
+                            </w:r>
+                            <w:proofErr w:type="spellStart"/>
+                            <w:r>
+                              <w:rPr>
+                                <w:rFonts w:ascii="Inconsolata" w:hAnsi="Inconsolata" w:cs="Inconsolata"/>
+                                <w:color w:val="4E9619"/>
+                                <w:sz w:val="20"/>
+                                <w:szCs w:val="20"/>
+                                <w:lang w:val="en-GB"/>
+                              </w:rPr>
+                              <w:t>janet_simulator</w:t>
+                            </w:r>
+                            <w:proofErr w:type="spellEnd"/>
                           </w:p>
                           <w:p>
                             <w:pPr>
@@ -7531,8 +8131,20 @@
                                 <w:szCs w:val="20"/>
                                 <w:lang w:val="en-GB"/>
                               </w:rPr>
-                              <w:t>Compiling janet_controller</w:t>
-                            </w:r>
+                              <w:t xml:space="preserve">Compiling </w:t>
+                            </w:r>
+                            <w:proofErr w:type="spellStart"/>
+                            <w:r>
+                              <w:rPr>
+                                <w:rFonts w:ascii="Inconsolata" w:hAnsi="Inconsolata" w:cs="Inconsolata"/>
+                                <w:color w:val="4E9619"/>
+                                <w:sz w:val="20"/>
+                                <w:szCs w:val="20"/>
+                                <w:lang w:val="en-GB"/>
+                              </w:rPr>
+                              <w:t>janet_controller</w:t>
+                            </w:r>
+                            <w:proofErr w:type="spellEnd"/>
                           </w:p>
                           <w:p>
                             <w:pPr>
@@ -7563,8 +8175,20 @@
                                 <w:szCs w:val="20"/>
                                 <w:lang w:val="en-GB"/>
                               </w:rPr>
-                              <w:t>Compiling janet_device</w:t>
-                            </w:r>
+                              <w:t xml:space="preserve">Compiling </w:t>
+                            </w:r>
+                            <w:proofErr w:type="spellStart"/>
+                            <w:r>
+                              <w:rPr>
+                                <w:rFonts w:ascii="Inconsolata" w:hAnsi="Inconsolata" w:cs="Inconsolata"/>
+                                <w:color w:val="4E9619"/>
+                                <w:sz w:val="20"/>
+                                <w:szCs w:val="20"/>
+                                <w:lang w:val="en-GB"/>
+                              </w:rPr>
+                              <w:t>janet_device</w:t>
+                            </w:r>
+                            <w:proofErr w:type="spellEnd"/>
                           </w:p>
                           <w:p>
                             <w:pPr>
@@ -7605,7 +8229,29 @@
                                 <w:szCs w:val="20"/>
                                 <w:lang w:val="en-GB"/>
                               </w:rPr>
-                              <w:t>] [jit]</w:t>
+                              <w:t>] [</w:t>
+                            </w:r>
+                            <w:proofErr w:type="spellStart"/>
+                            <w:r>
+                              <w:rPr>
+                                <w:rFonts w:ascii="Inconsolata" w:hAnsi="Inconsolata" w:cs="Inconsolata"/>
+                                <w:color w:val="FFFFFF"/>
+                                <w:sz w:val="20"/>
+                                <w:szCs w:val="20"/>
+                                <w:lang w:val="en-GB"/>
+                              </w:rPr>
+                              <w:t>jit</w:t>
+                            </w:r>
+                            <w:proofErr w:type="spellEnd"/>
+                            <w:r>
+                              <w:rPr>
+                                <w:rFonts w:ascii="Inconsolata" w:hAnsi="Inconsolata" w:cs="Inconsolata"/>
+                                <w:color w:val="FFFFFF"/>
+                                <w:sz w:val="20"/>
+                                <w:szCs w:val="20"/>
+                                <w:lang w:val="en-GB"/>
+                              </w:rPr>
+                              <w:t>]</w:t>
                             </w:r>
                           </w:p>
                           <w:p>
@@ -7661,7 +8307,41 @@
                                 <w:szCs w:val="20"/>
                                 <w:lang w:val="en-GB"/>
                               </w:rPr>
-                              <w:t xml:space="preserve">(janet-simulator@yourHost)1&gt; </w:t>
+                              <w:t>(</w:t>
+                            </w:r>
+                            <w:proofErr w:type="spellStart"/>
+                            <w:proofErr w:type="gramStart"/>
+                            <w:r>
+                              <w:rPr>
+                                <w:rFonts w:ascii="Inconsolata" w:hAnsi="Inconsolata" w:cs="Inconsolata"/>
+                                <w:color w:val="FFFFFF"/>
+                                <w:sz w:val="20"/>
+                                <w:szCs w:val="20"/>
+                                <w:lang w:val="en-GB"/>
+                              </w:rPr>
+                              <w:t>janet</w:t>
+                            </w:r>
+                            <w:proofErr w:type="gramEnd"/>
+                            <w:r>
+                              <w:rPr>
+                                <w:rFonts w:ascii="Inconsolata" w:hAnsi="Inconsolata" w:cs="Inconsolata"/>
+                                <w:color w:val="FFFFFF"/>
+                                <w:sz w:val="20"/>
+                                <w:szCs w:val="20"/>
+                                <w:lang w:val="en-GB"/>
+                              </w:rPr>
+                              <w:t>-simulator@yourHost</w:t>
+                            </w:r>
+                            <w:proofErr w:type="spellEnd"/>
+                            <w:r>
+                              <w:rPr>
+                                <w:rFonts w:ascii="Inconsolata" w:hAnsi="Inconsolata" w:cs="Inconsolata"/>
+                                <w:color w:val="FFFFFF"/>
+                                <w:sz w:val="20"/>
+                                <w:szCs w:val="20"/>
+                                <w:lang w:val="en-GB"/>
+                              </w:rPr>
+                              <w:t xml:space="preserve">)1&gt; </w:t>
                             </w:r>
                             <w:r>
                               <w:rPr>
@@ -7681,8 +8361,20 @@
                                 <w:szCs w:val="20"/>
                                 <w:lang w:val="en-GB"/>
                               </w:rPr>
-                              <w:t>Booted mnesia</w:t>
-                            </w:r>
+                              <w:t xml:space="preserve">Booted </w:t>
+                            </w:r>
+                            <w:proofErr w:type="spellStart"/>
+                            <w:r>
+                              <w:rPr>
+                                <w:rFonts w:ascii="Inconsolata" w:hAnsi="Inconsolata" w:cs="Inconsolata"/>
+                                <w:color w:val="4E9619"/>
+                                <w:sz w:val="20"/>
+                                <w:szCs w:val="20"/>
+                                <w:lang w:val="en-GB"/>
+                              </w:rPr>
+                              <w:t>mnesia</w:t>
+                            </w:r>
+                            <w:proofErr w:type="spellEnd"/>
                           </w:p>
                           <w:p>
                             <w:pPr>
@@ -8470,7 +9162,21 @@
         <w:rPr>
           <w:lang w:val="en-GB"/>
         </w:rPr>
-        <w:t>The JANET Simulator application itself can be started with the “jsim:run()” command, which in its first execution will install the Mnesia database used by the application</w:t>
+        <w:t>The JANET Simulator application itself can be started with the “</w:t>
+      </w:r>
+      <w:proofErr w:type="spellStart"/>
+      <w:r>
+        <w:rPr>
+          <w:lang w:val="en-GB"/>
+        </w:rPr>
+        <w:t>jsim:run</w:t>
+      </w:r>
+      <w:proofErr w:type="spellEnd"/>
+      <w:r>
+        <w:rPr>
+          <w:lang w:val="en-GB"/>
+        </w:rPr>
+        <w:t>()” command, which in its first execution will install the Mnesia database used by the application</w:t>
       </w:r>
       <w:r>
         <w:rPr>
@@ -8569,7 +9275,29 @@
                                 <w:szCs w:val="20"/>
                                 <w:lang w:val="en-GB"/>
                               </w:rPr>
-                              <w:t>Erlang/OTP 24 [erts-12.1] [source] [64-bit] [smp:8:8] [ds:8:8:10] [async-threads:30] [jit]</w:t>
+                              <w:t>Erlang/OTP 24 [erts-12.1] [source] [64-bit] [smp:8:8] [ds:8:8:10] [async-threads:30] [</w:t>
+                            </w:r>
+                            <w:proofErr w:type="spellStart"/>
+                            <w:r>
+                              <w:rPr>
+                                <w:rFonts w:ascii="Inconsolata" w:hAnsi="Inconsolata" w:cs="Inconsolata"/>
+                                <w:color w:val="FFFFFF"/>
+                                <w:sz w:val="20"/>
+                                <w:szCs w:val="20"/>
+                                <w:lang w:val="en-GB"/>
+                              </w:rPr>
+                              <w:t>jit</w:t>
+                            </w:r>
+                            <w:proofErr w:type="spellEnd"/>
+                            <w:r>
+                              <w:rPr>
+                                <w:rFonts w:ascii="Inconsolata" w:hAnsi="Inconsolata" w:cs="Inconsolata"/>
+                                <w:color w:val="FFFFFF"/>
+                                <w:sz w:val="20"/>
+                                <w:szCs w:val="20"/>
+                                <w:lang w:val="en-GB"/>
+                              </w:rPr>
+                              <w:t>]</w:t>
                             </w:r>
                           </w:p>
                           <w:p>
@@ -8625,7 +9353,41 @@
                                 <w:szCs w:val="20"/>
                                 <w:lang w:val="en-GB"/>
                               </w:rPr>
-                              <w:t xml:space="preserve">(janet-simulator@yourHost)1&gt; </w:t>
+                              <w:t>(</w:t>
+                            </w:r>
+                            <w:proofErr w:type="spellStart"/>
+                            <w:proofErr w:type="gramStart"/>
+                            <w:r>
+                              <w:rPr>
+                                <w:rFonts w:ascii="Inconsolata" w:hAnsi="Inconsolata" w:cs="Inconsolata"/>
+                                <w:color w:val="FFFFFF"/>
+                                <w:sz w:val="20"/>
+                                <w:szCs w:val="20"/>
+                                <w:lang w:val="en-GB"/>
+                              </w:rPr>
+                              <w:t>janet</w:t>
+                            </w:r>
+                            <w:proofErr w:type="gramEnd"/>
+                            <w:r>
+                              <w:rPr>
+                                <w:rFonts w:ascii="Inconsolata" w:hAnsi="Inconsolata" w:cs="Inconsolata"/>
+                                <w:color w:val="FFFFFF"/>
+                                <w:sz w:val="20"/>
+                                <w:szCs w:val="20"/>
+                                <w:lang w:val="en-GB"/>
+                              </w:rPr>
+                              <w:t>-simulator@yourHost</w:t>
+                            </w:r>
+                            <w:proofErr w:type="spellEnd"/>
+                            <w:r>
+                              <w:rPr>
+                                <w:rFonts w:ascii="Inconsolata" w:hAnsi="Inconsolata" w:cs="Inconsolata"/>
+                                <w:color w:val="FFFFFF"/>
+                                <w:sz w:val="20"/>
+                                <w:szCs w:val="20"/>
+                                <w:lang w:val="en-GB"/>
+                              </w:rPr>
+                              <w:t xml:space="preserve">)1&gt; </w:t>
                             </w:r>
                             <w:r>
                               <w:rPr>
@@ -8645,8 +9407,20 @@
                                 <w:szCs w:val="20"/>
                                 <w:lang w:val="en-GB"/>
                               </w:rPr>
-                              <w:t>Booted mnesia</w:t>
-                            </w:r>
+                              <w:t xml:space="preserve">Booted </w:t>
+                            </w:r>
+                            <w:proofErr w:type="spellStart"/>
+                            <w:r>
+                              <w:rPr>
+                                <w:rFonts w:ascii="Inconsolata" w:hAnsi="Inconsolata" w:cs="Inconsolata"/>
+                                <w:color w:val="4E9619"/>
+                                <w:sz w:val="20"/>
+                                <w:szCs w:val="20"/>
+                                <w:lang w:val="en-GB"/>
+                              </w:rPr>
+                              <w:t>mnesia</w:t>
+                            </w:r>
+                            <w:proofErr w:type="spellEnd"/>
                           </w:p>
                           <w:p>
                             <w:pPr>
@@ -8679,7 +9453,63 @@
                                 <w:szCs w:val="20"/>
                                 <w:lang w:val="en-GB"/>
                               </w:rPr>
-                              <w:t>(janet-simulator@yourHost)1&gt; jsim:run().</w:t>
+                              <w:t>(</w:t>
+                            </w:r>
+                            <w:proofErr w:type="spellStart"/>
+                            <w:proofErr w:type="gramStart"/>
+                            <w:r>
+                              <w:rPr>
+                                <w:rFonts w:ascii="Inconsolata" w:hAnsi="Inconsolata" w:cs="Inconsolata"/>
+                                <w:color w:val="FFFFFF"/>
+                                <w:sz w:val="20"/>
+                                <w:szCs w:val="20"/>
+                                <w:lang w:val="en-GB"/>
+                              </w:rPr>
+                              <w:t>janet</w:t>
+                            </w:r>
+                            <w:proofErr w:type="gramEnd"/>
+                            <w:r>
+                              <w:rPr>
+                                <w:rFonts w:ascii="Inconsolata" w:hAnsi="Inconsolata" w:cs="Inconsolata"/>
+                                <w:color w:val="FFFFFF"/>
+                                <w:sz w:val="20"/>
+                                <w:szCs w:val="20"/>
+                                <w:lang w:val="en-GB"/>
+                              </w:rPr>
+                              <w:t>-simulator@yourHost</w:t>
+                            </w:r>
+                            <w:proofErr w:type="spellEnd"/>
+                            <w:r>
+                              <w:rPr>
+                                <w:rFonts w:ascii="Inconsolata" w:hAnsi="Inconsolata" w:cs="Inconsolata"/>
+                                <w:color w:val="FFFFFF"/>
+                                <w:sz w:val="20"/>
+                                <w:szCs w:val="20"/>
+                                <w:lang w:val="en-GB"/>
+                              </w:rPr>
+                              <w:t xml:space="preserve">)1&gt; </w:t>
+                            </w:r>
+                            <w:proofErr w:type="spellStart"/>
+                            <w:r>
+                              <w:rPr>
+                                <w:rFonts w:ascii="Inconsolata" w:hAnsi="Inconsolata" w:cs="Inconsolata"/>
+                                <w:color w:val="FFFFFF"/>
+                                <w:sz w:val="20"/>
+                                <w:szCs w:val="20"/>
+                                <w:lang w:val="en-GB"/>
+                              </w:rPr>
+                              <w:t>jsim:run</w:t>
+                            </w:r>
+                            <w:proofErr w:type="spellEnd"/>
+                            <w:r>
+                              <w:rPr>
+                                <w:rFonts w:ascii="Inconsolata" w:hAnsi="Inconsolata" w:cs="Inconsolata"/>
+                                <w:color w:val="FFFFFF"/>
+                                <w:sz w:val="20"/>
+                                <w:szCs w:val="20"/>
+                                <w:lang w:val="en-GB"/>
+                              </w:rPr>
+                              <w:t>().</w:t>
                             </w:r>
                           </w:p>
                           <w:p>
@@ -8745,7 +9575,29 @@
                                 <w:szCs w:val="20"/>
                                 <w:lang w:val="en-GB"/>
                               </w:rPr>
-                              <w:t>[locs_init]: &lt;WARNING&gt; No location is present in the database, no location tree will be started</w:t>
+                              <w:t>[</w:t>
+                            </w:r>
+                            <w:proofErr w:type="spellStart"/>
+                            <w:r>
+                              <w:rPr>
+                                <w:rFonts w:ascii="Inconsolata" w:hAnsi="Inconsolata" w:cs="Inconsolata"/>
+                                <w:color w:val="FFFFFF"/>
+                                <w:sz w:val="20"/>
+                                <w:szCs w:val="20"/>
+                                <w:lang w:val="en-GB"/>
+                              </w:rPr>
+                              <w:t>locs_init</w:t>
+                            </w:r>
+                            <w:proofErr w:type="spellEnd"/>
+                            <w:r>
+                              <w:rPr>
+                                <w:rFonts w:ascii="Inconsolata" w:hAnsi="Inconsolata" w:cs="Inconsolata"/>
+                                <w:color w:val="FFFFFF"/>
+                                <w:sz w:val="20"/>
+                                <w:szCs w:val="20"/>
+                                <w:lang w:val="en-GB"/>
+                              </w:rPr>
+                              <w:t>]: &lt;WARNING&gt; No location is present in the database, no location tree will be started</w:t>
                             </w:r>
                           </w:p>
                           <w:p>
@@ -9215,7 +10067,35 @@
         <w:rPr>
           <w:lang w:val="en-GB"/>
         </w:rPr>
-        <w:t xml:space="preserve">The JANET Simulator application and ERTS can be stopped respectively via the “jsim:stop()” and “jsim:shutdown()” commands, with </w:t>
+        <w:t>The JANET Simulator application and ERTS can be stopped respectively via the “</w:t>
+      </w:r>
+      <w:proofErr w:type="spellStart"/>
+      <w:r>
+        <w:rPr>
+          <w:lang w:val="en-GB"/>
+        </w:rPr>
+        <w:t>jsim:stop</w:t>
+      </w:r>
+      <w:proofErr w:type="spellEnd"/>
+      <w:r>
+        <w:rPr>
+          <w:lang w:val="en-GB"/>
+        </w:rPr>
+        <w:t>()” and “</w:t>
+      </w:r>
+      <w:proofErr w:type="spellStart"/>
+      <w:r>
+        <w:rPr>
+          <w:lang w:val="en-GB"/>
+        </w:rPr>
+        <w:t>jsim:shutdown</w:t>
+      </w:r>
+      <w:proofErr w:type="spellEnd"/>
+      <w:r>
+        <w:rPr>
+          <w:lang w:val="en-GB"/>
+        </w:rPr>
+        <w:t xml:space="preserve">()” commands, with </w:t>
       </w:r>
       <w:r>
         <w:rPr>
@@ -9314,7 +10194,63 @@
                                 <w:szCs w:val="20"/>
                                 <w:lang w:val="en-GB"/>
                               </w:rPr>
-                              <w:t>(janet-simulator@yourHost)2&gt; jsim:stop().</w:t>
+                              <w:t>(</w:t>
+                            </w:r>
+                            <w:proofErr w:type="spellStart"/>
+                            <w:proofErr w:type="gramStart"/>
+                            <w:r>
+                              <w:rPr>
+                                <w:rFonts w:ascii="Inconsolata" w:hAnsi="Inconsolata" w:cs="Inconsolata"/>
+                                <w:color w:val="FFFFFF"/>
+                                <w:sz w:val="20"/>
+                                <w:szCs w:val="20"/>
+                                <w:lang w:val="en-GB"/>
+                              </w:rPr>
+                              <w:t>janet</w:t>
+                            </w:r>
+                            <w:proofErr w:type="gramEnd"/>
+                            <w:r>
+                              <w:rPr>
+                                <w:rFonts w:ascii="Inconsolata" w:hAnsi="Inconsolata" w:cs="Inconsolata"/>
+                                <w:color w:val="FFFFFF"/>
+                                <w:sz w:val="20"/>
+                                <w:szCs w:val="20"/>
+                                <w:lang w:val="en-GB"/>
+                              </w:rPr>
+                              <w:t>-simulator@yourHost</w:t>
+                            </w:r>
+                            <w:proofErr w:type="spellEnd"/>
+                            <w:r>
+                              <w:rPr>
+                                <w:rFonts w:ascii="Inconsolata" w:hAnsi="Inconsolata" w:cs="Inconsolata"/>
+                                <w:color w:val="FFFFFF"/>
+                                <w:sz w:val="20"/>
+                                <w:szCs w:val="20"/>
+                                <w:lang w:val="en-GB"/>
+                              </w:rPr>
+                              <w:t xml:space="preserve">)2&gt; </w:t>
+                            </w:r>
+                            <w:proofErr w:type="spellStart"/>
+                            <w:r>
+                              <w:rPr>
+                                <w:rFonts w:ascii="Inconsolata" w:hAnsi="Inconsolata" w:cs="Inconsolata"/>
+                                <w:color w:val="FFFFFF"/>
+                                <w:sz w:val="20"/>
+                                <w:szCs w:val="20"/>
+                                <w:lang w:val="en-GB"/>
+                              </w:rPr>
+                              <w:t>jsim:stop</w:t>
+                            </w:r>
+                            <w:proofErr w:type="spellEnd"/>
+                            <w:r>
+                              <w:rPr>
+                                <w:rFonts w:ascii="Inconsolata" w:hAnsi="Inconsolata" w:cs="Inconsolata"/>
+                                <w:color w:val="FFFFFF"/>
+                                <w:sz w:val="20"/>
+                                <w:szCs w:val="20"/>
+                                <w:lang w:val="en-GB"/>
+                              </w:rPr>
+                              <w:t>().</w:t>
                             </w:r>
                           </w:p>
                           <w:p>
@@ -9392,7 +10328,41 @@
                                 <w:szCs w:val="20"/>
                                 <w:lang w:val="en-GB"/>
                               </w:rPr>
-                              <w:t>(janet-simulator@yourHost)</w:t>
+                              <w:t>(</w:t>
+                            </w:r>
+                            <w:proofErr w:type="spellStart"/>
+                            <w:proofErr w:type="gramStart"/>
+                            <w:r>
+                              <w:rPr>
+                                <w:rFonts w:ascii="Inconsolata" w:hAnsi="Inconsolata" w:cs="Inconsolata"/>
+                                <w:color w:val="FFFFFF"/>
+                                <w:sz w:val="20"/>
+                                <w:szCs w:val="20"/>
+                                <w:lang w:val="en-GB"/>
+                              </w:rPr>
+                              <w:t>janet</w:t>
+                            </w:r>
+                            <w:proofErr w:type="gramEnd"/>
+                            <w:r>
+                              <w:rPr>
+                                <w:rFonts w:ascii="Inconsolata" w:hAnsi="Inconsolata" w:cs="Inconsolata"/>
+                                <w:color w:val="FFFFFF"/>
+                                <w:sz w:val="20"/>
+                                <w:szCs w:val="20"/>
+                                <w:lang w:val="en-GB"/>
+                              </w:rPr>
+                              <w:t>-simulator@yourHost</w:t>
+                            </w:r>
+                            <w:proofErr w:type="spellEnd"/>
+                            <w:r>
+                              <w:rPr>
+                                <w:rFonts w:ascii="Inconsolata" w:hAnsi="Inconsolata" w:cs="Inconsolata"/>
+                                <w:color w:val="FFFFFF"/>
+                                <w:sz w:val="20"/>
+                                <w:szCs w:val="20"/>
+                                <w:lang w:val="en-GB"/>
+                              </w:rPr>
+                              <w:t>)</w:t>
                             </w:r>
                             <w:r>
                               <w:rPr>
@@ -9412,7 +10382,29 @@
                                 <w:szCs w:val="20"/>
                                 <w:lang w:val="en-GB"/>
                               </w:rPr>
-                              <w:t>&gt; jsim:shutdown().</w:t>
+                              <w:t xml:space="preserve">&gt; </w:t>
+                            </w:r>
+                            <w:proofErr w:type="spellStart"/>
+                            <w:r>
+                              <w:rPr>
+                                <w:rFonts w:ascii="Inconsolata" w:hAnsi="Inconsolata" w:cs="Inconsolata"/>
+                                <w:color w:val="FFFFFF"/>
+                                <w:sz w:val="20"/>
+                                <w:szCs w:val="20"/>
+                                <w:lang w:val="en-GB"/>
+                              </w:rPr>
+                              <w:t>jsim:shutdown</w:t>
+                            </w:r>
+                            <w:proofErr w:type="spellEnd"/>
+                            <w:r>
+                              <w:rPr>
+                                <w:rFonts w:ascii="Inconsolata" w:hAnsi="Inconsolata" w:cs="Inconsolata"/>
+                                <w:color w:val="FFFFFF"/>
+                                <w:sz w:val="20"/>
+                                <w:szCs w:val="20"/>
+                                <w:lang w:val="en-GB"/>
+                              </w:rPr>
+                              <w:t>().</w:t>
                             </w:r>
                           </w:p>
                           <w:p>
@@ -9456,7 +10448,41 @@
                                 <w:szCs w:val="20"/>
                                 <w:lang w:val="en-GB"/>
                               </w:rPr>
-                              <w:t>(janet-simulator@yourHost)4&gt;</w:t>
+                              <w:t>(</w:t>
+                            </w:r>
+                            <w:proofErr w:type="spellStart"/>
+                            <w:proofErr w:type="gramStart"/>
+                            <w:r>
+                              <w:rPr>
+                                <w:rFonts w:ascii="Inconsolata" w:hAnsi="Inconsolata" w:cs="Inconsolata"/>
+                                <w:color w:val="FFFFFF"/>
+                                <w:sz w:val="20"/>
+                                <w:szCs w:val="20"/>
+                                <w:lang w:val="en-GB"/>
+                              </w:rPr>
+                              <w:t>janet</w:t>
+                            </w:r>
+                            <w:proofErr w:type="gramEnd"/>
+                            <w:r>
+                              <w:rPr>
+                                <w:rFonts w:ascii="Inconsolata" w:hAnsi="Inconsolata" w:cs="Inconsolata"/>
+                                <w:color w:val="FFFFFF"/>
+                                <w:sz w:val="20"/>
+                                <w:szCs w:val="20"/>
+                                <w:lang w:val="en-GB"/>
+                              </w:rPr>
+                              <w:t>-simulator@yourHost</w:t>
+                            </w:r>
+                            <w:proofErr w:type="spellEnd"/>
+                            <w:r>
+                              <w:rPr>
+                                <w:rFonts w:ascii="Inconsolata" w:hAnsi="Inconsolata" w:cs="Inconsolata"/>
+                                <w:color w:val="FFFFFF"/>
+                                <w:sz w:val="20"/>
+                                <w:szCs w:val="20"/>
+                                <w:lang w:val="en-GB"/>
+                              </w:rPr>
+                              <w:t>)4&gt;</w:t>
                             </w:r>
                             <w:r>
                               <w:rPr>
@@ -9468,6 +10494,7 @@
                               </w:rPr>
                               <w:t xml:space="preserve"> </w:t>
                             </w:r>
+                            <w:proofErr w:type="spellStart"/>
                             <w:r>
                               <w:rPr>
                                 <w:rFonts w:ascii="Inconsolata" w:hAnsi="Inconsolata" w:cs="Inconsolata"/>
@@ -9478,6 +10505,7 @@
                               </w:rPr>
                               <w:t>yourUser@yourHost</w:t>
                             </w:r>
+                            <w:proofErr w:type="spellEnd"/>
                             <w:r>
                               <w:rPr>
                                 <w:rFonts w:ascii="Inconsolata" w:hAnsi="Inconsolata" w:cs="Inconsolata"/>
@@ -9486,8 +10514,20 @@
                                 <w:szCs w:val="20"/>
                                 <w:lang w:val="en-GB"/>
                               </w:rPr>
-                              <w:t>~/janet_home_simulator</w:t>
-                            </w:r>
+                              <w:t>~/</w:t>
+                            </w:r>
+                            <w:proofErr w:type="spellStart"/>
+                            <w:r>
+                              <w:rPr>
+                                <w:rFonts w:ascii="Inconsolata" w:hAnsi="Inconsolata" w:cs="Inconsolata"/>
+                                <w:color w:val="729FCF"/>
+                                <w:sz w:val="20"/>
+                                <w:szCs w:val="20"/>
+                                <w:lang w:val="en-GB"/>
+                              </w:rPr>
+                              <w:t>janet_home_simulator</w:t>
+                            </w:r>
+                            <w:proofErr w:type="spellEnd"/>
                             <w:r>
                               <w:rPr>
                                 <w:rFonts w:ascii="Inconsolata" w:hAnsi="Inconsolata" w:cs="Inconsolata"/>
@@ -9940,7 +10980,21 @@
         <w:rPr>
           <w:lang w:val="en-GB"/>
         </w:rPr>
-        <w:t>emote hosts JANET nodes can be deployed in (defined in the “nodes_hosts” configuration parameter) must have Erlang/OTP 24.1 installed (step 1) and require</w:t>
+        <w:t>emote hosts JANET nodes can be deployed in (defined in the “</w:t>
+      </w:r>
+      <w:proofErr w:type="spellStart"/>
+      <w:r>
+        <w:rPr>
+          <w:lang w:val="en-GB"/>
+        </w:rPr>
+        <w:t>nodes_hosts</w:t>
+      </w:r>
+      <w:proofErr w:type="spellEnd"/>
+      <w:r>
+        <w:rPr>
+          <w:lang w:val="en-GB"/>
+        </w:rPr>
+        <w:t>” configuration parameter) must have Erlang/OTP 24.1 installed (step 1) and require</w:t>
       </w:r>
       <w:r>
         <w:rPr>
@@ -10125,8 +11179,39 @@
                                 <w:sz w:val="20"/>
                                 <w:szCs w:val="20"/>
                               </w:rPr>
-                              <w:t xml:space="preserve"> /etc/hosts</w:t>
-                            </w:r>
+                              <w:t xml:space="preserve"> /</w:t>
+                            </w:r>
+                            <w:proofErr w:type="spellStart"/>
+                            <w:r>
+                              <w:rPr>
+                                <w:rFonts w:ascii="Inconsolata" w:hAnsi="Inconsolata" w:cs="Inconsolata"/>
+                                <w:color w:val="FFFFFF"/>
+                                <w:sz w:val="20"/>
+                                <w:szCs w:val="20"/>
+                              </w:rPr>
+                              <w:t>etc</w:t>
+                            </w:r>
+                            <w:proofErr w:type="spellEnd"/>
+                            <w:r>
+                              <w:rPr>
+                                <w:rFonts w:ascii="Inconsolata" w:hAnsi="Inconsolata" w:cs="Inconsolata"/>
+                                <w:color w:val="FFFFFF"/>
+                                <w:sz w:val="20"/>
+                                <w:szCs w:val="20"/>
+                              </w:rPr>
+                              <w:t>/</w:t>
+                            </w:r>
+                            <w:proofErr w:type="spellStart"/>
+                            <w:r>
+                              <w:rPr>
+                                <w:rFonts w:ascii="Inconsolata" w:hAnsi="Inconsolata" w:cs="Inconsolata"/>
+                                <w:color w:val="FFFFFF"/>
+                                <w:sz w:val="20"/>
+                                <w:szCs w:val="20"/>
+                              </w:rPr>
+                              <w:t>hosts</w:t>
+                            </w:r>
+                            <w:proofErr w:type="spellEnd"/>
                           </w:p>
                           <w:p>
                             <w:pPr>
@@ -10155,8 +11240,19 @@
                                 <w:szCs w:val="20"/>
                               </w:rPr>
                               <w:tab/>
-                              <w:t>yourHost1   # localhost</w:t>
-                            </w:r>
+                              <w:t xml:space="preserve">yourHost1   # </w:t>
+                            </w:r>
+                            <w:proofErr w:type="spellStart"/>
+                            <w:r>
+                              <w:rPr>
+                                <w:rFonts w:ascii="Inconsolata" w:hAnsi="Inconsolata" w:cs="Inconsolata"/>
+                                <w:color w:val="FFFFFF"/>
+                                <w:sz w:val="20"/>
+                                <w:szCs w:val="20"/>
+                              </w:rPr>
+                              <w:t>localhost</w:t>
+                            </w:r>
+                            <w:proofErr w:type="spellEnd"/>
                           </w:p>
                           <w:p>
                             <w:pPr>
@@ -10508,8 +11604,39 @@
                                 <w:sz w:val="20"/>
                                 <w:szCs w:val="20"/>
                               </w:rPr>
-                              <w:t xml:space="preserve"> /etc/hosts</w:t>
-                            </w:r>
+                              <w:t xml:space="preserve"> /</w:t>
+                            </w:r>
+                            <w:proofErr w:type="spellStart"/>
+                            <w:r>
+                              <w:rPr>
+                                <w:rFonts w:ascii="Inconsolata" w:hAnsi="Inconsolata" w:cs="Inconsolata"/>
+                                <w:color w:val="FFFFFF"/>
+                                <w:sz w:val="20"/>
+                                <w:szCs w:val="20"/>
+                              </w:rPr>
+                              <w:t>etc</w:t>
+                            </w:r>
+                            <w:proofErr w:type="spellEnd"/>
+                            <w:r>
+                              <w:rPr>
+                                <w:rFonts w:ascii="Inconsolata" w:hAnsi="Inconsolata" w:cs="Inconsolata"/>
+                                <w:color w:val="FFFFFF"/>
+                                <w:sz w:val="20"/>
+                                <w:szCs w:val="20"/>
+                              </w:rPr>
+                              <w:t>/</w:t>
+                            </w:r>
+                            <w:proofErr w:type="spellStart"/>
+                            <w:r>
+                              <w:rPr>
+                                <w:rFonts w:ascii="Inconsolata" w:hAnsi="Inconsolata" w:cs="Inconsolata"/>
+                                <w:color w:val="FFFFFF"/>
+                                <w:sz w:val="20"/>
+                                <w:szCs w:val="20"/>
+                              </w:rPr>
+                              <w:t>hosts</w:t>
+                            </w:r>
+                            <w:proofErr w:type="spellEnd"/>
                           </w:p>
                           <w:p>
                             <w:pPr>
@@ -10566,8 +11693,19 @@
                                 <w:szCs w:val="20"/>
                               </w:rPr>
                               <w:tab/>
-                              <w:t>yourHost2   # localhost</w:t>
-                            </w:r>
+                              <w:t xml:space="preserve">yourHost2   # </w:t>
+                            </w:r>
+                            <w:proofErr w:type="spellStart"/>
+                            <w:r>
+                              <w:rPr>
+                                <w:rFonts w:ascii="Inconsolata" w:hAnsi="Inconsolata" w:cs="Inconsolata"/>
+                                <w:color w:val="FFFFFF"/>
+                                <w:sz w:val="20"/>
+                                <w:szCs w:val="20"/>
+                              </w:rPr>
+                              <w:t>localhost</w:t>
+                            </w:r>
+                            <w:proofErr w:type="spellEnd"/>
                           </w:p>
                         </w:txbxContent>
                       </wps:txbx>
@@ -10786,7 +11924,14 @@
         <w:rPr>
           <w:lang w:val="en-GB"/>
         </w:rPr>
-        <w:t>Enable the JANET Simulator host to establish a</w:t>
+        <w:t xml:space="preserve">Enable the JANET Simulator host to establish </w:t>
+      </w:r>
+      <w:proofErr w:type="gramStart"/>
+      <w:r>
+        <w:rPr>
+          <w:lang w:val="en-GB"/>
+        </w:rPr>
+        <w:t>a</w:t>
       </w:r>
       <w:r>
         <w:rPr>
@@ -10794,12 +11939,14 @@
         </w:rPr>
         <w:t>n</w:t>
       </w:r>
+      <w:proofErr w:type="gramEnd"/>
       <w:r>
         <w:rPr>
           <w:lang w:val="en-GB"/>
         </w:rPr>
         <w:t xml:space="preserve"> </w:t>
       </w:r>
+      <w:proofErr w:type="spellStart"/>
       <w:r>
         <w:rPr>
           <w:i/>
@@ -10808,6 +11955,7 @@
         </w:rPr>
         <w:t>ssh</w:t>
       </w:r>
+      <w:proofErr w:type="spellEnd"/>
       <w:r>
         <w:rPr>
           <w:lang w:val="en-GB"/>
@@ -10937,6 +12085,7 @@
                                 <w:lang w:val="en-GB"/>
                               </w:rPr>
                             </w:pPr>
+                            <w:proofErr w:type="spellStart"/>
                             <w:r>
                               <w:rPr>
                                 <w:rFonts w:ascii="Inconsolata" w:hAnsi="Inconsolata" w:cs="Inconsolata"/>
@@ -10967,6 +12116,7 @@
                               </w:rPr>
                               <w:t>Host</w:t>
                             </w:r>
+                            <w:proofErr w:type="spellEnd"/>
                             <w:r>
                               <w:rPr>
                                 <w:rFonts w:ascii="Inconsolata" w:hAnsi="Inconsolata" w:cs="Inconsolata"/>
@@ -11004,8 +12154,20 @@
                                 <w:szCs w:val="20"/>
                                 <w:lang w:val="en-GB"/>
                               </w:rPr>
-                              <w:t>cd .ssh</w:t>
-                            </w:r>
+                              <w:t>cd .</w:t>
+                            </w:r>
+                            <w:proofErr w:type="spellStart"/>
+                            <w:r>
+                              <w:rPr>
+                                <w:rFonts w:ascii="Inconsolata" w:hAnsi="Inconsolata" w:cs="Inconsolata"/>
+                                <w:color w:val="FFFFFF"/>
+                                <w:sz w:val="20"/>
+                                <w:szCs w:val="20"/>
+                                <w:lang w:val="en-GB"/>
+                              </w:rPr>
+                              <w:t>ssh</w:t>
+                            </w:r>
+                            <w:proofErr w:type="spellEnd"/>
                           </w:p>
                           <w:p>
                             <w:pPr>
@@ -11018,6 +12180,7 @@
                                 <w:lang w:val="en-GB"/>
                               </w:rPr>
                             </w:pPr>
+                            <w:proofErr w:type="spellStart"/>
                             <w:r>
                               <w:rPr>
                                 <w:rFonts w:ascii="Inconsolata" w:hAnsi="Inconsolata" w:cs="Inconsolata"/>
@@ -11048,6 +12211,7 @@
                               </w:rPr>
                               <w:t>Host</w:t>
                             </w:r>
+                            <w:proofErr w:type="spellEnd"/>
                             <w:r>
                               <w:rPr>
                                 <w:rFonts w:ascii="Inconsolata" w:hAnsi="Inconsolata" w:cs="Inconsolata"/>
@@ -11066,8 +12230,20 @@
                                 <w:szCs w:val="20"/>
                                 <w:lang w:val="en-GB"/>
                               </w:rPr>
-                              <w:t>/.ssh</w:t>
-                            </w:r>
+                              <w:t>/.</w:t>
+                            </w:r>
+                            <w:proofErr w:type="spellStart"/>
+                            <w:r>
+                              <w:rPr>
+                                <w:rFonts w:ascii="Inconsolata" w:hAnsi="Inconsolata" w:cs="Inconsolata"/>
+                                <w:color w:val="729FCF"/>
+                                <w:sz w:val="20"/>
+                                <w:szCs w:val="20"/>
+                                <w:lang w:val="en-GB"/>
+                              </w:rPr>
+                              <w:t>ssh</w:t>
+                            </w:r>
+                            <w:proofErr w:type="spellEnd"/>
                             <w:r>
                               <w:rPr>
                                 <w:rFonts w:ascii="Inconsolata" w:hAnsi="Inconsolata" w:cs="Inconsolata"/>
@@ -11087,15 +12263,27 @@
                               </w:rPr>
                               <w:t xml:space="preserve"> </w:t>
                             </w:r>
-                            <w:r>
-                              <w:rPr>
-                                <w:rFonts w:ascii="Inconsolata" w:hAnsi="Inconsolata" w:cs="Inconsolata"/>
-                                <w:color w:val="FFFFFF"/>
-                                <w:sz w:val="20"/>
-                                <w:szCs w:val="20"/>
-                                <w:lang w:val="en-GB"/>
-                              </w:rPr>
-                              <w:t>ssh-keygen</w:t>
+                            <w:proofErr w:type="spellStart"/>
+                            <w:r>
+                              <w:rPr>
+                                <w:rFonts w:ascii="Inconsolata" w:hAnsi="Inconsolata" w:cs="Inconsolata"/>
+                                <w:color w:val="FFFFFF"/>
+                                <w:sz w:val="20"/>
+                                <w:szCs w:val="20"/>
+                                <w:lang w:val="en-GB"/>
+                              </w:rPr>
+                              <w:t>ssh</w:t>
+                            </w:r>
+                            <w:proofErr w:type="spellEnd"/>
+                            <w:r>
+                              <w:rPr>
+                                <w:rFonts w:ascii="Inconsolata" w:hAnsi="Inconsolata" w:cs="Inconsolata"/>
+                                <w:color w:val="FFFFFF"/>
+                                <w:sz w:val="20"/>
+                                <w:szCs w:val="20"/>
+                                <w:lang w:val="en-GB"/>
+                              </w:rPr>
+                              <w:t>-keygen</w:t>
                             </w:r>
                           </w:p>
                           <w:p>
@@ -11117,7 +12305,29 @@
                                 <w:szCs w:val="20"/>
                                 <w:lang w:val="en-GB"/>
                               </w:rPr>
-                              <w:t>Generating public/private rsa key pair.</w:t>
+                              <w:t xml:space="preserve">Generating public/private </w:t>
+                            </w:r>
+                            <w:proofErr w:type="spellStart"/>
+                            <w:r>
+                              <w:rPr>
+                                <w:rFonts w:ascii="Inconsolata" w:hAnsi="Inconsolata" w:cs="Inconsolata"/>
+                                <w:color w:val="FFFFFF"/>
+                                <w:sz w:val="20"/>
+                                <w:szCs w:val="20"/>
+                                <w:lang w:val="en-GB"/>
+                              </w:rPr>
+                              <w:t>rsa</w:t>
+                            </w:r>
+                            <w:proofErr w:type="spellEnd"/>
+                            <w:r>
+                              <w:rPr>
+                                <w:rFonts w:ascii="Inconsolata" w:hAnsi="Inconsolata" w:cs="Inconsolata"/>
+                                <w:color w:val="FFFFFF"/>
+                                <w:sz w:val="20"/>
+                                <w:szCs w:val="20"/>
+                                <w:lang w:val="en-GB"/>
+                              </w:rPr>
+                              <w:t xml:space="preserve"> key pair.</w:t>
                             </w:r>
                           </w:p>
                           <w:p>
@@ -11141,6 +12351,7 @@
                               </w:rPr>
                               <w:t>Enter file in which to save the key (/home/</w:t>
                             </w:r>
+                            <w:proofErr w:type="spellStart"/>
                             <w:r>
                               <w:rPr>
                                 <w:rFonts w:ascii="Inconsolata" w:hAnsi="Inconsolata" w:cs="Inconsolata"/>
@@ -11151,15 +12362,60 @@
                               </w:rPr>
                               <w:t>yourUser</w:t>
                             </w:r>
-                            <w:r>
-                              <w:rPr>
-                                <w:rFonts w:ascii="Inconsolata" w:hAnsi="Inconsolata" w:cs="Inconsolata"/>
-                                <w:color w:val="FFFFFF"/>
-                                <w:sz w:val="20"/>
-                                <w:szCs w:val="20"/>
-                                <w:lang w:val="en-GB"/>
-                              </w:rPr>
-                              <w:t>/.ssh/id_rsa):</w:t>
+                            <w:proofErr w:type="spellEnd"/>
+                            <w:r>
+                              <w:rPr>
+                                <w:rFonts w:ascii="Inconsolata" w:hAnsi="Inconsolata" w:cs="Inconsolata"/>
+                                <w:color w:val="FFFFFF"/>
+                                <w:sz w:val="20"/>
+                                <w:szCs w:val="20"/>
+                                <w:lang w:val="en-GB"/>
+                              </w:rPr>
+                              <w:t>/.</w:t>
+                            </w:r>
+                            <w:proofErr w:type="spellStart"/>
+                            <w:r>
+                              <w:rPr>
+                                <w:rFonts w:ascii="Inconsolata" w:hAnsi="Inconsolata" w:cs="Inconsolata"/>
+                                <w:color w:val="FFFFFF"/>
+                                <w:sz w:val="20"/>
+                                <w:szCs w:val="20"/>
+                                <w:lang w:val="en-GB"/>
+                              </w:rPr>
+                              <w:t>ssh</w:t>
+                            </w:r>
+                            <w:proofErr w:type="spellEnd"/>
+                            <w:r>
+                              <w:rPr>
+                                <w:rFonts w:ascii="Inconsolata" w:hAnsi="Inconsolata" w:cs="Inconsolata"/>
+                                <w:color w:val="FFFFFF"/>
+                                <w:sz w:val="20"/>
+                                <w:szCs w:val="20"/>
+                                <w:lang w:val="en-GB"/>
+                              </w:rPr>
+                              <w:t>/</w:t>
+                            </w:r>
+                            <w:proofErr w:type="spellStart"/>
+                            <w:r>
+                              <w:rPr>
+                                <w:rFonts w:ascii="Inconsolata" w:hAnsi="Inconsolata" w:cs="Inconsolata"/>
+                                <w:color w:val="FFFFFF"/>
+                                <w:sz w:val="20"/>
+                                <w:szCs w:val="20"/>
+                                <w:lang w:val="en-GB"/>
+                              </w:rPr>
+                              <w:t>id_rsa</w:t>
+                            </w:r>
+                            <w:proofErr w:type="spellEnd"/>
+                            <w:r>
+                              <w:rPr>
+                                <w:rFonts w:ascii="Inconsolata" w:hAnsi="Inconsolata" w:cs="Inconsolata"/>
+                                <w:color w:val="FFFFFF"/>
+                                <w:sz w:val="20"/>
+                                <w:szCs w:val="20"/>
+                                <w:lang w:val="en-GB"/>
+                              </w:rPr>
+                              <w:t>):</w:t>
                             </w:r>
                             <w:r>
                               <w:rPr>
@@ -11257,6 +12513,7 @@
                               </w:rPr>
                               <w:t>Your identification has been saved in /home/</w:t>
                             </w:r>
+                            <w:proofErr w:type="spellStart"/>
                             <w:r>
                               <w:rPr>
                                 <w:rFonts w:ascii="Inconsolata" w:hAnsi="Inconsolata" w:cs="Inconsolata"/>
@@ -11267,15 +12524,60 @@
                               </w:rPr>
                               <w:t>yourUser</w:t>
                             </w:r>
-                            <w:r>
-                              <w:rPr>
-                                <w:rFonts w:ascii="Inconsolata" w:hAnsi="Inconsolata" w:cs="Inconsolata"/>
-                                <w:color w:val="FFFFFF"/>
-                                <w:sz w:val="20"/>
-                                <w:szCs w:val="20"/>
-                                <w:lang w:val="en-GB"/>
-                              </w:rPr>
-                              <w:t>/.ssh/id_rsa.</w:t>
+                            <w:proofErr w:type="spellEnd"/>
+                            <w:r>
+                              <w:rPr>
+                                <w:rFonts w:ascii="Inconsolata" w:hAnsi="Inconsolata" w:cs="Inconsolata"/>
+                                <w:color w:val="FFFFFF"/>
+                                <w:sz w:val="20"/>
+                                <w:szCs w:val="20"/>
+                                <w:lang w:val="en-GB"/>
+                              </w:rPr>
+                              <w:t>/.</w:t>
+                            </w:r>
+                            <w:proofErr w:type="spellStart"/>
+                            <w:r>
+                              <w:rPr>
+                                <w:rFonts w:ascii="Inconsolata" w:hAnsi="Inconsolata" w:cs="Inconsolata"/>
+                                <w:color w:val="FFFFFF"/>
+                                <w:sz w:val="20"/>
+                                <w:szCs w:val="20"/>
+                                <w:lang w:val="en-GB"/>
+                              </w:rPr>
+                              <w:t>ssh</w:t>
+                            </w:r>
+                            <w:proofErr w:type="spellEnd"/>
+                            <w:r>
+                              <w:rPr>
+                                <w:rFonts w:ascii="Inconsolata" w:hAnsi="Inconsolata" w:cs="Inconsolata"/>
+                                <w:color w:val="FFFFFF"/>
+                                <w:sz w:val="20"/>
+                                <w:szCs w:val="20"/>
+                                <w:lang w:val="en-GB"/>
+                              </w:rPr>
+                              <w:t>/</w:t>
+                            </w:r>
+                            <w:proofErr w:type="spellStart"/>
+                            <w:r>
+                              <w:rPr>
+                                <w:rFonts w:ascii="Inconsolata" w:hAnsi="Inconsolata" w:cs="Inconsolata"/>
+                                <w:color w:val="FFFFFF"/>
+                                <w:sz w:val="20"/>
+                                <w:szCs w:val="20"/>
+                                <w:lang w:val="en-GB"/>
+                              </w:rPr>
+                              <w:t>id_rsa</w:t>
+                            </w:r>
+                            <w:proofErr w:type="spellEnd"/>
+                            <w:r>
+                              <w:rPr>
+                                <w:rFonts w:ascii="Inconsolata" w:hAnsi="Inconsolata" w:cs="Inconsolata"/>
+                                <w:color w:val="FFFFFF"/>
+                                <w:sz w:val="20"/>
+                                <w:szCs w:val="20"/>
+                                <w:lang w:val="en-GB"/>
+                              </w:rPr>
+                              <w:t>.</w:t>
                             </w:r>
                           </w:p>
                           <w:p>
@@ -11299,6 +12601,7 @@
                               </w:rPr>
                               <w:t>Your public key has been saved in /home/</w:t>
                             </w:r>
+                            <w:proofErr w:type="spellStart"/>
                             <w:r>
                               <w:rPr>
                                 <w:rFonts w:ascii="Inconsolata" w:hAnsi="Inconsolata" w:cs="Inconsolata"/>
@@ -11309,15 +12612,38 @@
                               </w:rPr>
                               <w:t>yourUser</w:t>
                             </w:r>
-                            <w:r>
-                              <w:rPr>
-                                <w:rFonts w:ascii="Inconsolata" w:hAnsi="Inconsolata" w:cs="Inconsolata"/>
-                                <w:color w:val="FFFFFF"/>
-                                <w:sz w:val="20"/>
-                                <w:szCs w:val="20"/>
-                                <w:lang w:val="en-GB"/>
-                              </w:rPr>
-                              <w:t>/.ssh/id_rsa.pub.</w:t>
+                            <w:proofErr w:type="spellEnd"/>
+                            <w:r>
+                              <w:rPr>
+                                <w:rFonts w:ascii="Inconsolata" w:hAnsi="Inconsolata" w:cs="Inconsolata"/>
+                                <w:color w:val="FFFFFF"/>
+                                <w:sz w:val="20"/>
+                                <w:szCs w:val="20"/>
+                                <w:lang w:val="en-GB"/>
+                              </w:rPr>
+                              <w:t>/.</w:t>
+                            </w:r>
+                            <w:proofErr w:type="spellStart"/>
+                            <w:r>
+                              <w:rPr>
+                                <w:rFonts w:ascii="Inconsolata" w:hAnsi="Inconsolata" w:cs="Inconsolata"/>
+                                <w:color w:val="FFFFFF"/>
+                                <w:sz w:val="20"/>
+                                <w:szCs w:val="20"/>
+                                <w:lang w:val="en-GB"/>
+                              </w:rPr>
+                              <w:t>ssh</w:t>
+                            </w:r>
+                            <w:proofErr w:type="spellEnd"/>
+                            <w:r>
+                              <w:rPr>
+                                <w:rFonts w:ascii="Inconsolata" w:hAnsi="Inconsolata" w:cs="Inconsolata"/>
+                                <w:color w:val="FFFFFF"/>
+                                <w:sz w:val="20"/>
+                                <w:szCs w:val="20"/>
+                                <w:lang w:val="en-GB"/>
+                              </w:rPr>
+                              <w:t>/id_rsa.pub.</w:t>
                             </w:r>
                           </w:p>
                           <w:p>
@@ -11375,6 +12701,7 @@
                                 <w:lang w:val="en-GB"/>
                               </w:rPr>
                             </w:pPr>
+                            <w:proofErr w:type="spellStart"/>
                             <w:r>
                               <w:rPr>
                                 <w:rFonts w:ascii="Inconsolata" w:hAnsi="Inconsolata" w:cs="Inconsolata"/>
@@ -11405,6 +12732,7 @@
                               </w:rPr>
                               <w:t>Host</w:t>
                             </w:r>
+                            <w:proofErr w:type="spellEnd"/>
                             <w:r>
                               <w:rPr>
                                 <w:rFonts w:ascii="Inconsolata" w:hAnsi="Inconsolata" w:cs="Inconsolata"/>
@@ -11423,8 +12751,20 @@
                                 <w:szCs w:val="20"/>
                                 <w:lang w:val="en-GB"/>
                               </w:rPr>
-                              <w:t>/.ssh</w:t>
-                            </w:r>
+                              <w:t>/.</w:t>
+                            </w:r>
+                            <w:proofErr w:type="spellStart"/>
+                            <w:r>
+                              <w:rPr>
+                                <w:rFonts w:ascii="Inconsolata" w:hAnsi="Inconsolata" w:cs="Inconsolata"/>
+                                <w:color w:val="729FCF"/>
+                                <w:sz w:val="20"/>
+                                <w:szCs w:val="20"/>
+                                <w:lang w:val="en-GB"/>
+                              </w:rPr>
+                              <w:t>ssh</w:t>
+                            </w:r>
+                            <w:proofErr w:type="spellEnd"/>
                             <w:r>
                               <w:rPr>
                                 <w:rFonts w:ascii="Inconsolata" w:hAnsi="Inconsolata" w:cs="Inconsolata"/>
@@ -11444,15 +12784,27 @@
                               </w:rPr>
                               <w:t xml:space="preserve"> </w:t>
                             </w:r>
-                            <w:r>
-                              <w:rPr>
-                                <w:rFonts w:ascii="Inconsolata" w:hAnsi="Inconsolata" w:cs="Inconsolata"/>
-                                <w:color w:val="FFFFFF"/>
-                                <w:sz w:val="20"/>
-                                <w:szCs w:val="20"/>
-                                <w:lang w:val="en-GB"/>
-                              </w:rPr>
-                              <w:t>ssh-copy-id nodeHost1</w:t>
+                            <w:proofErr w:type="spellStart"/>
+                            <w:r>
+                              <w:rPr>
+                                <w:rFonts w:ascii="Inconsolata" w:hAnsi="Inconsolata" w:cs="Inconsolata"/>
+                                <w:color w:val="FFFFFF"/>
+                                <w:sz w:val="20"/>
+                                <w:szCs w:val="20"/>
+                                <w:lang w:val="en-GB"/>
+                              </w:rPr>
+                              <w:t>ssh</w:t>
+                            </w:r>
+                            <w:proofErr w:type="spellEnd"/>
+                            <w:r>
+                              <w:rPr>
+                                <w:rFonts w:ascii="Inconsolata" w:hAnsi="Inconsolata" w:cs="Inconsolata"/>
+                                <w:color w:val="FFFFFF"/>
+                                <w:sz w:val="20"/>
+                                <w:szCs w:val="20"/>
+                                <w:lang w:val="en-GB"/>
+                              </w:rPr>
+                              <w:t>-copy-id nodeHost1</w:t>
                             </w:r>
                           </w:p>
                           <w:p>
@@ -11504,7 +12856,29 @@
                                 <w:szCs w:val="20"/>
                                 <w:lang w:val="en-GB"/>
                               </w:rPr>
-                              <w:t>er the “yourUser” password on “nodeHost1”</w:t>
+                              <w:t>er the “</w:t>
+                            </w:r>
+                            <w:proofErr w:type="spellStart"/>
+                            <w:r>
+                              <w:rPr>
+                                <w:rFonts w:ascii="Inconsolata" w:hAnsi="Inconsolata" w:cs="Inconsolata"/>
+                                <w:color w:val="FFFFFF"/>
+                                <w:sz w:val="20"/>
+                                <w:szCs w:val="20"/>
+                                <w:lang w:val="en-GB"/>
+                              </w:rPr>
+                              <w:t>yourUser</w:t>
+                            </w:r>
+                            <w:proofErr w:type="spellEnd"/>
+                            <w:r>
+                              <w:rPr>
+                                <w:rFonts w:ascii="Inconsolata" w:hAnsi="Inconsolata" w:cs="Inconsolata"/>
+                                <w:color w:val="FFFFFF"/>
+                                <w:sz w:val="20"/>
+                                <w:szCs w:val="20"/>
+                                <w:lang w:val="en-GB"/>
+                              </w:rPr>
+                              <w:t>” password on “nodeHost1”</w:t>
                             </w:r>
                           </w:p>
                           <w:p>
@@ -11560,7 +12934,29 @@
                                 <w:szCs w:val="20"/>
                                 <w:lang w:val="en-GB"/>
                               </w:rPr>
-                              <w:t>Now try logging into the machine, with : “ssh ‘nodeHost1’”</w:t>
+                              <w:t>Now try logging into the machine, with : “</w:t>
+                            </w:r>
+                            <w:proofErr w:type="spellStart"/>
+                            <w:r>
+                              <w:rPr>
+                                <w:rFonts w:ascii="Inconsolata" w:hAnsi="Inconsolata" w:cs="Inconsolata"/>
+                                <w:color w:val="FFFFFF"/>
+                                <w:sz w:val="20"/>
+                                <w:szCs w:val="20"/>
+                                <w:lang w:val="en-GB"/>
+                              </w:rPr>
+                              <w:t>ssh</w:t>
+                            </w:r>
+                            <w:proofErr w:type="spellEnd"/>
+                            <w:r>
+                              <w:rPr>
+                                <w:rFonts w:ascii="Inconsolata" w:hAnsi="Inconsolata" w:cs="Inconsolata"/>
+                                <w:color w:val="FFFFFF"/>
+                                <w:sz w:val="20"/>
+                                <w:szCs w:val="20"/>
+                                <w:lang w:val="en-GB"/>
+                              </w:rPr>
+                              <w:t xml:space="preserve"> ‘nodeHost1’”</w:t>
                             </w:r>
                           </w:p>
                           <w:p>
@@ -11596,6 +12992,7 @@
                                 <w:lang w:val="en-GB"/>
                               </w:rPr>
                             </w:pPr>
+                            <w:proofErr w:type="spellStart"/>
                             <w:r>
                               <w:rPr>
                                 <w:rFonts w:ascii="Inconsolata" w:hAnsi="Inconsolata" w:cs="Inconsolata"/>
@@ -11626,6 +13023,7 @@
                               </w:rPr>
                               <w:t>Host</w:t>
                             </w:r>
+                            <w:proofErr w:type="spellEnd"/>
                             <w:r>
                               <w:rPr>
                                 <w:rFonts w:ascii="Inconsolata" w:hAnsi="Inconsolata" w:cs="Inconsolata"/>
@@ -11644,8 +13042,20 @@
                                 <w:szCs w:val="20"/>
                                 <w:lang w:val="en-GB"/>
                               </w:rPr>
-                              <w:t>/.ssh</w:t>
-                            </w:r>
+                              <w:t>/.</w:t>
+                            </w:r>
+                            <w:proofErr w:type="spellStart"/>
+                            <w:r>
+                              <w:rPr>
+                                <w:rFonts w:ascii="Inconsolata" w:hAnsi="Inconsolata" w:cs="Inconsolata"/>
+                                <w:color w:val="729FCF"/>
+                                <w:sz w:val="20"/>
+                                <w:szCs w:val="20"/>
+                                <w:lang w:val="en-GB"/>
+                              </w:rPr>
+                              <w:t>ssh</w:t>
+                            </w:r>
+                            <w:proofErr w:type="spellEnd"/>
                             <w:r>
                               <w:rPr>
                                 <w:rFonts w:ascii="Inconsolata" w:hAnsi="Inconsolata" w:cs="Inconsolata"/>
@@ -11665,15 +13075,27 @@
                               </w:rPr>
                               <w:t xml:space="preserve"> </w:t>
                             </w:r>
-                            <w:r>
-                              <w:rPr>
-                                <w:rFonts w:ascii="Inconsolata" w:hAnsi="Inconsolata" w:cs="Inconsolata"/>
-                                <w:color w:val="FFFFFF"/>
-                                <w:sz w:val="20"/>
-                                <w:szCs w:val="20"/>
-                                <w:lang w:val="en-GB"/>
-                              </w:rPr>
-                              <w:t>ssh nodeHost1</w:t>
+                            <w:proofErr w:type="spellStart"/>
+                            <w:r>
+                              <w:rPr>
+                                <w:rFonts w:ascii="Inconsolata" w:hAnsi="Inconsolata" w:cs="Inconsolata"/>
+                                <w:color w:val="FFFFFF"/>
+                                <w:sz w:val="20"/>
+                                <w:szCs w:val="20"/>
+                                <w:lang w:val="en-GB"/>
+                              </w:rPr>
+                              <w:t>ssh</w:t>
+                            </w:r>
+                            <w:proofErr w:type="spellEnd"/>
+                            <w:r>
+                              <w:rPr>
+                                <w:rFonts w:ascii="Inconsolata" w:hAnsi="Inconsolata" w:cs="Inconsolata"/>
+                                <w:color w:val="FFFFFF"/>
+                                <w:sz w:val="20"/>
+                                <w:szCs w:val="20"/>
+                                <w:lang w:val="en-GB"/>
+                              </w:rPr>
+                              <w:t xml:space="preserve"> nodeHost1</w:t>
                             </w:r>
                           </w:p>
                           <w:p>
@@ -12876,7 +14298,21 @@
         <w:rPr>
           <w:lang w:val="en-GB"/>
         </w:rPr>
-        <w:t xml:space="preserve">default/lib”) into the “lib” directory in the Erlang installation folder (default: “/usr/lib/erlang/lib”) (might require root privileges). </w:t>
+        <w:t>default/lib”) into the “lib” directory in the Erlang installation folder (default: “/</w:t>
+      </w:r>
+      <w:proofErr w:type="spellStart"/>
+      <w:r>
+        <w:rPr>
+          <w:lang w:val="en-GB"/>
+        </w:rPr>
+        <w:t>usr</w:t>
+      </w:r>
+      <w:proofErr w:type="spellEnd"/>
+      <w:r>
+        <w:rPr>
+          <w:lang w:val="en-GB"/>
+        </w:rPr>
+        <w:t xml:space="preserve">/lib/erlang/lib”) (might require root privileges). </w:t>
       </w:r>
     </w:p>
     <w:p>
@@ -12944,6 +14380,7 @@
                                 <w:lang w:val="en-GB"/>
                               </w:rPr>
                             </w:pPr>
+                            <w:proofErr w:type="spellStart"/>
                             <w:r>
                               <w:rPr>
                                 <w:rFonts w:ascii="Inconsolata" w:hAnsi="Inconsolata" w:cs="Inconsolata"/>
@@ -12964,6 +14401,7 @@
                               </w:rPr>
                               <w:t>yourHost</w:t>
                             </w:r>
+                            <w:proofErr w:type="spellEnd"/>
                             <w:r>
                               <w:rPr>
                                 <w:rFonts w:ascii="Inconsolata" w:hAnsi="Inconsolata" w:cs="Inconsolata"/>
@@ -12982,8 +14420,20 @@
                                 <w:szCs w:val="20"/>
                                 <w:lang w:val="en-GB"/>
                               </w:rPr>
-                              <w:t>/janet_home_simulator</w:t>
-                            </w:r>
+                              <w:t>/</w:t>
+                            </w:r>
+                            <w:proofErr w:type="spellStart"/>
+                            <w:r>
+                              <w:rPr>
+                                <w:rFonts w:ascii="Inconsolata" w:hAnsi="Inconsolata" w:cs="Inconsolata"/>
+                                <w:color w:val="729FCF"/>
+                                <w:sz w:val="20"/>
+                                <w:szCs w:val="20"/>
+                                <w:lang w:val="en-GB"/>
+                              </w:rPr>
+                              <w:t>janet_home_simulator</w:t>
+                            </w:r>
+                            <w:proofErr w:type="spellEnd"/>
                             <w:r>
                               <w:rPr>
                                 <w:rFonts w:ascii="Inconsolata" w:hAnsi="Inconsolata" w:cs="Inconsolata"/>
@@ -13011,7 +14461,161 @@
                                 <w:szCs w:val="20"/>
                                 <w:lang w:val="en-GB"/>
                               </w:rPr>
-                              <w:t>[sudo] cp -r _build/default/lib/cowlib _build/default/lib/cowboy _build/default/lib/gun _build/default/lib/ranch _build/default/lib/jsone _build/default/lib/janet_simulator _build/default/lib/janet_controller _build/default/lib/janet_device /usr/lib/erlang/lib</w:t>
+                              <w:t>[</w:t>
+                            </w:r>
+                            <w:proofErr w:type="spellStart"/>
+                            <w:r>
+                              <w:rPr>
+                                <w:rFonts w:ascii="Inconsolata" w:hAnsi="Inconsolata" w:cs="Inconsolata"/>
+                                <w:color w:val="FFFFFF"/>
+                                <w:sz w:val="20"/>
+                                <w:szCs w:val="20"/>
+                                <w:lang w:val="en-GB"/>
+                              </w:rPr>
+                              <w:t>sudo</w:t>
+                            </w:r>
+                            <w:proofErr w:type="spellEnd"/>
+                            <w:r>
+                              <w:rPr>
+                                <w:rFonts w:ascii="Inconsolata" w:hAnsi="Inconsolata" w:cs="Inconsolata"/>
+                                <w:color w:val="FFFFFF"/>
+                                <w:sz w:val="20"/>
+                                <w:szCs w:val="20"/>
+                                <w:lang w:val="en-GB"/>
+                              </w:rPr>
+                              <w:t>] cp -r _build/default/lib/</w:t>
+                            </w:r>
+                            <w:proofErr w:type="spellStart"/>
+                            <w:r>
+                              <w:rPr>
+                                <w:rFonts w:ascii="Inconsolata" w:hAnsi="Inconsolata" w:cs="Inconsolata"/>
+                                <w:color w:val="FFFFFF"/>
+                                <w:sz w:val="20"/>
+                                <w:szCs w:val="20"/>
+                                <w:lang w:val="en-GB"/>
+                              </w:rPr>
+                              <w:t>cowlib</w:t>
+                            </w:r>
+                            <w:proofErr w:type="spellEnd"/>
+                            <w:r>
+                              <w:rPr>
+                                <w:rFonts w:ascii="Inconsolata" w:hAnsi="Inconsolata" w:cs="Inconsolata"/>
+                                <w:color w:val="FFFFFF"/>
+                                <w:sz w:val="20"/>
+                                <w:szCs w:val="20"/>
+                                <w:lang w:val="en-GB"/>
+                              </w:rPr>
+                              <w:t xml:space="preserve"> _build/default/lib/cowboy _build/default/lib/gun _build/default/lib/ranch _build/default/lib/</w:t>
+                            </w:r>
+                            <w:proofErr w:type="spellStart"/>
+                            <w:r>
+                              <w:rPr>
+                                <w:rFonts w:ascii="Inconsolata" w:hAnsi="Inconsolata" w:cs="Inconsolata"/>
+                                <w:color w:val="FFFFFF"/>
+                                <w:sz w:val="20"/>
+                                <w:szCs w:val="20"/>
+                                <w:lang w:val="en-GB"/>
+                              </w:rPr>
+                              <w:t>jsone</w:t>
+                            </w:r>
+                            <w:proofErr w:type="spellEnd"/>
+                            <w:r>
+                              <w:rPr>
+                                <w:rFonts w:ascii="Inconsolata" w:hAnsi="Inconsolata" w:cs="Inconsolata"/>
+                                <w:color w:val="FFFFFF"/>
+                                <w:sz w:val="20"/>
+                                <w:szCs w:val="20"/>
+                                <w:lang w:val="en-GB"/>
+                              </w:rPr>
+                              <w:t xml:space="preserve"> _build/default/lib/</w:t>
+                            </w:r>
+                            <w:proofErr w:type="spellStart"/>
+                            <w:r>
+                              <w:rPr>
+                                <w:rFonts w:ascii="Inconsolata" w:hAnsi="Inconsolata" w:cs="Inconsolata"/>
+                                <w:color w:val="FFFFFF"/>
+                                <w:sz w:val="20"/>
+                                <w:szCs w:val="20"/>
+                                <w:lang w:val="en-GB"/>
+                              </w:rPr>
+                              <w:t>janet_simulator</w:t>
+                            </w:r>
+                            <w:proofErr w:type="spellEnd"/>
+                            <w:r>
+                              <w:rPr>
+                                <w:rFonts w:ascii="Inconsolata" w:hAnsi="Inconsolata" w:cs="Inconsolata"/>
+                                <w:color w:val="FFFFFF"/>
+                                <w:sz w:val="20"/>
+                                <w:szCs w:val="20"/>
+                                <w:lang w:val="en-GB"/>
+                              </w:rPr>
+                              <w:t xml:space="preserve"> _build/default/lib/</w:t>
+                            </w:r>
+                            <w:proofErr w:type="spellStart"/>
+                            <w:r>
+                              <w:rPr>
+                                <w:rFonts w:ascii="Inconsolata" w:hAnsi="Inconsolata" w:cs="Inconsolata"/>
+                                <w:color w:val="FFFFFF"/>
+                                <w:sz w:val="20"/>
+                                <w:szCs w:val="20"/>
+                                <w:lang w:val="en-GB"/>
+                              </w:rPr>
+                              <w:t>janet_controller</w:t>
+                            </w:r>
+                            <w:proofErr w:type="spellEnd"/>
+                            <w:r>
+                              <w:rPr>
+                                <w:rFonts w:ascii="Inconsolata" w:hAnsi="Inconsolata" w:cs="Inconsolata"/>
+                                <w:color w:val="FFFFFF"/>
+                                <w:sz w:val="20"/>
+                                <w:szCs w:val="20"/>
+                                <w:lang w:val="en-GB"/>
+                              </w:rPr>
+                              <w:t xml:space="preserve"> _build/default/lib/</w:t>
+                            </w:r>
+                            <w:proofErr w:type="spellStart"/>
+                            <w:r>
+                              <w:rPr>
+                                <w:rFonts w:ascii="Inconsolata" w:hAnsi="Inconsolata" w:cs="Inconsolata"/>
+                                <w:color w:val="FFFFFF"/>
+                                <w:sz w:val="20"/>
+                                <w:szCs w:val="20"/>
+                                <w:lang w:val="en-GB"/>
+                              </w:rPr>
+                              <w:t>janet_device</w:t>
+                            </w:r>
+                            <w:proofErr w:type="spellEnd"/>
+                            <w:r>
+                              <w:rPr>
+                                <w:rFonts w:ascii="Inconsolata" w:hAnsi="Inconsolata" w:cs="Inconsolata"/>
+                                <w:color w:val="FFFFFF"/>
+                                <w:sz w:val="20"/>
+                                <w:szCs w:val="20"/>
+                                <w:lang w:val="en-GB"/>
+                              </w:rPr>
+                              <w:t xml:space="preserve"> /</w:t>
+                            </w:r>
+                            <w:proofErr w:type="spellStart"/>
+                            <w:r>
+                              <w:rPr>
+                                <w:rFonts w:ascii="Inconsolata" w:hAnsi="Inconsolata" w:cs="Inconsolata"/>
+                                <w:color w:val="FFFFFF"/>
+                                <w:sz w:val="20"/>
+                                <w:szCs w:val="20"/>
+                                <w:lang w:val="en-GB"/>
+                              </w:rPr>
+                              <w:t>usr</w:t>
+                            </w:r>
+                            <w:proofErr w:type="spellEnd"/>
+                            <w:r>
+                              <w:rPr>
+                                <w:rFonts w:ascii="Inconsolata" w:hAnsi="Inconsolata" w:cs="Inconsolata"/>
+                                <w:color w:val="FFFFFF"/>
+                                <w:sz w:val="20"/>
+                                <w:szCs w:val="20"/>
+                                <w:lang w:val="en-GB"/>
+                              </w:rPr>
+                              <w:t>/lib/erlang/lib</w:t>
                             </w:r>
                           </w:p>
                           <w:p>
@@ -13023,6 +14627,7 @@
                                 <w:lang w:val="en-GB"/>
                               </w:rPr>
                             </w:pPr>
+                            <w:proofErr w:type="spellStart"/>
                             <w:r>
                               <w:rPr>
                                 <w:rFonts w:ascii="Inconsolata" w:hAnsi="Inconsolata" w:cs="Inconsolata"/>
@@ -13043,6 +14648,7 @@
                               </w:rPr>
                               <w:t>yourHost</w:t>
                             </w:r>
+                            <w:proofErr w:type="spellEnd"/>
                             <w:r>
                               <w:rPr>
                                 <w:rFonts w:ascii="Inconsolata" w:hAnsi="Inconsolata" w:cs="Inconsolata"/>
@@ -13061,8 +14667,20 @@
                                 <w:szCs w:val="20"/>
                                 <w:lang w:val="en-GB"/>
                               </w:rPr>
-                              <w:t>/janet_home_simulator</w:t>
-                            </w:r>
+                              <w:t>/</w:t>
+                            </w:r>
+                            <w:proofErr w:type="spellStart"/>
+                            <w:r>
+                              <w:rPr>
+                                <w:rFonts w:ascii="Inconsolata" w:hAnsi="Inconsolata" w:cs="Inconsolata"/>
+                                <w:color w:val="729FCF"/>
+                                <w:sz w:val="20"/>
+                                <w:szCs w:val="20"/>
+                                <w:lang w:val="en-GB"/>
+                              </w:rPr>
+                              <w:t>janet_home_simulator</w:t>
+                            </w:r>
+                            <w:proofErr w:type="spellEnd"/>
                             <w:r>
                               <w:rPr>
                                 <w:rFonts w:ascii="Inconsolata" w:hAnsi="Inconsolata" w:cs="Inconsolata"/>

</xml_diff>